<commit_message>
rethought app plans now there is just a lab mode for creating annotations. No need to reinvent the wheel
</commit_message>
<xml_diff>
--- a/Plan_for_data_collection.docx
+++ b/Plan_for_data_collection.docx
@@ -16,6 +16,13 @@
     <w:p/>
     <w:sdt>
       <w:sdtPr>
+        <w:rPr>
+          <w:rFonts w:asciiTheme="minorHAnsi" w:eastAsiaTheme="minorHAnsi" w:hAnsiTheme="minorHAnsi" w:cstheme="minorBidi"/>
+          <w:color w:val="auto"/>
+          <w:sz w:val="22"/>
+          <w:szCs w:val="22"/>
+          <w:lang w:val="en-CA"/>
+        </w:rPr>
         <w:id w:val="-1167552457"/>
         <w:docPartObj>
           <w:docPartGallery w:val="Table of Contents"/>
@@ -24,14 +31,9 @@
       </w:sdtPr>
       <w:sdtEndPr>
         <w:rPr>
-          <w:rFonts w:asciiTheme="minorHAnsi" w:eastAsiaTheme="minorHAnsi" w:hAnsiTheme="minorHAnsi" w:cstheme="minorBidi"/>
           <w:b/>
           <w:bCs/>
           <w:noProof/>
-          <w:color w:val="auto"/>
-          <w:sz w:val="22"/>
-          <w:szCs w:val="22"/>
-          <w:lang w:val="en-CA"/>
         </w:rPr>
       </w:sdtEndPr>
       <w:sdtContent>
@@ -280,7 +282,21 @@
                 <w:rStyle w:val="Hyperlink"/>
                 <w:noProof/>
               </w:rPr>
-              <w:t>Video storage:</w:t>
+              <w:t>Video</w:t>
+            </w:r>
+            <w:r>
+              <w:rPr>
+                <w:rStyle w:val="Hyperlink"/>
+                <w:noProof/>
+              </w:rPr>
+              <w:t xml:space="preserve"> </w:t>
+            </w:r>
+            <w:r>
+              <w:rPr>
+                <w:rStyle w:val="Hyperlink"/>
+                <w:noProof/>
+              </w:rPr>
+              <w:t>storage:</w:t>
             </w:r>
             <w:r>
               <w:rPr>
@@ -910,21 +926,7 @@
                 <w:rStyle w:val="Hyperlink"/>
                 <w:noProof/>
               </w:rPr>
-              <w:t>Specifics of what needs to be do</w:t>
-            </w:r>
-            <w:r>
-              <w:rPr>
-                <w:rStyle w:val="Hyperlink"/>
-                <w:noProof/>
-              </w:rPr>
-              <w:t>n</w:t>
-            </w:r>
-            <w:r>
-              <w:rPr>
-                <w:rStyle w:val="Hyperlink"/>
-                <w:noProof/>
-              </w:rPr>
-              <w:t>e</w:t>
+              <w:t>Specifics of what needs to be done</w:t>
             </w:r>
             <w:r>
               <w:rPr>
@@ -1797,6 +1799,8 @@
       <w:r>
         <w:t>|---- 10lanes</w:t>
       </w:r>
+      <w:bookmarkStart w:id="4" w:name="_GoBack"/>
+      <w:bookmarkEnd w:id="4"/>
     </w:p>
     <w:p>
       <w:pPr>
@@ -2070,11 +2074,11 @@
       <w:pPr>
         <w:pStyle w:val="Heading1"/>
       </w:pPr>
-      <w:bookmarkStart w:id="4" w:name="_Toc10106821"/>
+      <w:bookmarkStart w:id="5" w:name="_Toc10106821"/>
       <w:r>
         <w:t>Creation</w:t>
       </w:r>
-      <w:bookmarkEnd w:id="4"/>
+      <w:bookmarkEnd w:id="5"/>
     </w:p>
     <w:p>
       <w:r>
@@ -2085,11 +2089,11 @@
       <w:pPr>
         <w:pStyle w:val="Heading2"/>
       </w:pPr>
-      <w:bookmarkStart w:id="5" w:name="_Toc10106822"/>
+      <w:bookmarkStart w:id="6" w:name="_Toc10106822"/>
       <w:r>
         <w:t>Class definitions</w:t>
       </w:r>
-      <w:bookmarkEnd w:id="5"/>
+      <w:bookmarkEnd w:id="6"/>
     </w:p>
     <w:p>
       <w:r>
@@ -2418,11 +2422,11 @@
       <w:pPr>
         <w:pStyle w:val="Heading2"/>
       </w:pPr>
-      <w:bookmarkStart w:id="6" w:name="_Toc10106823"/>
+      <w:bookmarkStart w:id="7" w:name="_Toc10106823"/>
       <w:r>
         <w:t>Box specification procedure</w:t>
       </w:r>
-      <w:bookmarkEnd w:id="6"/>
+      <w:bookmarkEnd w:id="7"/>
       <w:r>
         <w:t xml:space="preserve"> </w:t>
       </w:r>
@@ -3307,11 +3311,11 @@
       <w:pPr>
         <w:pStyle w:val="Heading2"/>
       </w:pPr>
-      <w:bookmarkStart w:id="7" w:name="_Toc10106824"/>
+      <w:bookmarkStart w:id="8" w:name="_Toc10106824"/>
       <w:r>
         <w:t>When to put a box around a swimmer:</w:t>
       </w:r>
-      <w:bookmarkEnd w:id="7"/>
+      <w:bookmarkEnd w:id="8"/>
     </w:p>
     <w:p>
       <w:r>
@@ -3455,12 +3459,12 @@
       <w:pPr>
         <w:pStyle w:val="Heading2"/>
       </w:pPr>
-      <w:bookmarkStart w:id="8" w:name="_Toc10106825"/>
+      <w:bookmarkStart w:id="9" w:name="_Toc10106825"/>
       <w:r>
         <w:lastRenderedPageBreak/>
         <w:t>Storage of box parameters:</w:t>
       </w:r>
-      <w:bookmarkEnd w:id="8"/>
+      <w:bookmarkEnd w:id="9"/>
     </w:p>
     <w:p>
       <w:r>
@@ -3792,14 +3796,14 @@
       <w:pPr>
         <w:pStyle w:val="Heading2"/>
       </w:pPr>
-      <w:bookmarkStart w:id="9" w:name="_Toc10106826"/>
+      <w:bookmarkStart w:id="10" w:name="_Toc10106826"/>
       <w:r>
         <w:t>Methods of</w:t>
       </w:r>
       <w:r>
         <w:t xml:space="preserve"> creating boxes</w:t>
       </w:r>
-      <w:bookmarkEnd w:id="9"/>
+      <w:bookmarkEnd w:id="10"/>
     </w:p>
     <w:p>
       <w:r>
@@ -3827,11 +3831,11 @@
       <w:pPr>
         <w:pStyle w:val="Heading3"/>
       </w:pPr>
-      <w:bookmarkStart w:id="10" w:name="_Toc10106827"/>
+      <w:bookmarkStart w:id="11" w:name="_Toc10106827"/>
       <w:r>
         <w:t>Preliminary research:</w:t>
       </w:r>
-      <w:bookmarkEnd w:id="10"/>
+      <w:bookmarkEnd w:id="11"/>
     </w:p>
     <w:p>
       <w:r>
@@ -3858,14 +3862,14 @@
       <w:pPr>
         <w:pStyle w:val="Heading3"/>
       </w:pPr>
-      <w:bookmarkStart w:id="11" w:name="_Toc10106828"/>
+      <w:bookmarkStart w:id="12" w:name="_Toc10106828"/>
       <w:r>
         <w:t xml:space="preserve">Box </w:t>
       </w:r>
       <w:r>
         <w:t>Project Goal</w:t>
       </w:r>
-      <w:bookmarkEnd w:id="11"/>
+      <w:bookmarkEnd w:id="12"/>
     </w:p>
     <w:p>
       <w:r>
@@ -3894,12 +3898,12 @@
       <w:pPr>
         <w:pStyle w:val="Heading3"/>
       </w:pPr>
-      <w:bookmarkStart w:id="12" w:name="_Toc10106829"/>
+      <w:bookmarkStart w:id="13" w:name="_Toc10106829"/>
       <w:r>
         <w:lastRenderedPageBreak/>
         <w:t>Specifics of what needs to be done</w:t>
       </w:r>
-      <w:bookmarkEnd w:id="12"/>
+      <w:bookmarkEnd w:id="13"/>
     </w:p>
     <w:p>
       <w:r>
@@ -4284,10 +4288,7 @@
         <w:spacing w:after="0"/>
       </w:pPr>
       <w:r>
-        <w:t>Show annotations, remove annotations</w:t>
-      </w:r>
-      <w:r>
-        <w:t xml:space="preserve"> (</w:t>
+        <w:t>Show annotations, remove annotations (</w:t>
       </w:r>
       <w:r>
         <w:t>toggle</w:t>
@@ -4319,34 +4320,335 @@
         <w:spacing w:after="0"/>
       </w:pPr>
       <w:r>
-        <w:t xml:space="preserve">Give start and end frames </w:t>
+        <w:t xml:space="preserve">Give start and end frames  </w:t>
+      </w:r>
+    </w:p>
+    <w:p>
+      <w:pPr>
+        <w:pStyle w:val="ListParagraph"/>
+        <w:numPr>
+          <w:ilvl w:val="0"/>
+          <w:numId w:val="14"/>
+        </w:numPr>
+      </w:pPr>
+      <w:r>
+        <w:t>Make sub video</w:t>
+      </w:r>
+    </w:p>
+    <w:p>
+      <w:pPr>
+        <w:pStyle w:val="ListParagraph"/>
+        <w:numPr>
+          <w:ilvl w:val="0"/>
+          <w:numId w:val="18"/>
+        </w:numPr>
+      </w:pPr>
+      <w:r>
+        <w:t>Give start and end frames</w:t>
+      </w:r>
+    </w:p>
+    <w:p>
+      <w:pPr>
+        <w:pStyle w:val="ListParagraph"/>
+        <w:numPr>
+          <w:ilvl w:val="0"/>
+          <w:numId w:val="4"/>
+        </w:numPr>
+        <w:spacing w:after="0"/>
+      </w:pPr>
+      <w:r>
+        <w:t>Mark as f</w:t>
+      </w:r>
+      <w:r>
+        <w:t>inish</w:t>
+      </w:r>
+      <w:r>
+        <w:t>ed</w:t>
+      </w:r>
+      <w:r>
+        <w:t xml:space="preserve"> for labelling</w:t>
+      </w:r>
+    </w:p>
+    <w:p>
+      <w:pPr>
+        <w:pStyle w:val="ListParagraph"/>
+        <w:numPr>
+          <w:ilvl w:val="0"/>
+          <w:numId w:val="4"/>
+        </w:numPr>
+        <w:spacing w:after="0"/>
+      </w:pPr>
+      <w:r>
+        <w:t>Save current progress and exit mode</w:t>
+      </w:r>
+    </w:p>
+    <w:p>
+      <w:pPr>
+        <w:pStyle w:val="ListParagraph"/>
+        <w:numPr>
+          <w:ilvl w:val="0"/>
+          <w:numId w:val="4"/>
+        </w:numPr>
+        <w:spacing w:after="0"/>
+      </w:pPr>
+      <w:r>
+        <w:t>Delete current video</w:t>
+      </w:r>
+    </w:p>
+    <w:p>
+      <w:pPr>
+        <w:pStyle w:val="ListParagraph"/>
+        <w:numPr>
+          <w:ilvl w:val="0"/>
+          <w:numId w:val="4"/>
+        </w:numPr>
+        <w:spacing w:after="0"/>
+      </w:pPr>
+      <w:r>
+        <w:t>Load a video in the prepossessing file</w:t>
+      </w:r>
+    </w:p>
+    <w:p>
+      <w:pPr>
+        <w:pStyle w:val="ListParagraph"/>
+        <w:numPr>
+          <w:ilvl w:val="0"/>
+          <w:numId w:val="4"/>
+        </w:numPr>
+        <w:spacing w:after="0"/>
+      </w:pPr>
+      <w:r>
+        <w:t>Leave preprocessing mode</w:t>
+      </w:r>
+    </w:p>
+    <w:p>
+      <w:pPr>
+        <w:spacing w:after="0"/>
+      </w:pPr>
+      <w:r>
+        <w:lastRenderedPageBreak/>
+        <w:t xml:space="preserve">After working with </w:t>
+      </w:r>
+      <w:proofErr w:type="spellStart"/>
+      <w:r>
+        <w:t>openCV</w:t>
+      </w:r>
+      <w:proofErr w:type="spellEnd"/>
+      <w:r>
+        <w:t xml:space="preserve"> and Qt I have decided that the best thing to do would be to download a video editor…. Duh. So, the </w:t>
+      </w:r>
+      <w:r>
+        <w:t>Machete Lite</w:t>
+      </w:r>
+      <w:r>
+        <w:t xml:space="preserve"> app was chosen for its simplicity and light weight to act as the “preprocessing mode”. I will use Machete Lite to preprocess the videos and then save them manually in an organized file to be processed by Labelling mode. Bellow is the important part that must be done manually.</w:t>
+      </w:r>
+    </w:p>
+    <w:p>
+      <w:pPr>
+        <w:spacing w:after="0"/>
+      </w:pPr>
+    </w:p>
+    <w:p>
+      <w:pPr>
+        <w:pStyle w:val="ListParagraph"/>
+        <w:numPr>
+          <w:ilvl w:val="0"/>
+          <w:numId w:val="10"/>
+        </w:numPr>
+        <w:spacing w:after="0"/>
+      </w:pPr>
+      <w:r>
+        <w:t>When sub videos are made, they will be labelled by camera angel and order of camera angel, that is if 5 sub videos at camera angel “x” occurred they will be stored as x_1, x_2, … and so on. The program will keep track of each video to be labelled for the next section.</w:t>
+      </w:r>
+    </w:p>
+    <w:p>
+      <w:pPr>
+        <w:spacing w:after="0"/>
+      </w:pPr>
+    </w:p>
+    <w:p>
+      <w:pPr>
+        <w:spacing w:after="0"/>
+      </w:pPr>
+    </w:p>
+    <w:p>
+      <w:pPr>
+        <w:pStyle w:val="Heading4"/>
+      </w:pPr>
+      <w:r>
+        <w:t>Labelling</w:t>
+      </w:r>
+      <w:r>
+        <w:t xml:space="preserve"> mode</w:t>
+      </w:r>
+    </w:p>
+    <w:p>
+      <w:pPr>
+        <w:spacing w:after="0"/>
+      </w:pPr>
+      <w:r>
+        <w:t>In this step the trimmed and cut video will be annotated using a variety of method</w:t>
+      </w:r>
+      <w:r>
+        <w:t>s</w:t>
+      </w:r>
+      <w:r>
+        <w:t xml:space="preserve">. </w:t>
+      </w:r>
+    </w:p>
+    <w:p>
+      <w:pPr>
+        <w:spacing w:after="0"/>
+      </w:pPr>
+    </w:p>
+    <w:p>
+      <w:pPr>
+        <w:pStyle w:val="ListParagraph"/>
+        <w:numPr>
+          <w:ilvl w:val="0"/>
+          <w:numId w:val="11"/>
+        </w:numPr>
+        <w:spacing w:after="0"/>
+      </w:pPr>
+      <w:r>
+        <w:t>The labelling process will skip every other frame to save space and because there is not much new information from frame to frame.</w:t>
+      </w:r>
+    </w:p>
+    <w:p>
+      <w:pPr>
+        <w:spacing w:after="0"/>
+      </w:pPr>
+    </w:p>
+    <w:p>
+      <w:pPr>
+        <w:pStyle w:val="ListParagraph"/>
+        <w:numPr>
+          <w:ilvl w:val="0"/>
+          <w:numId w:val="9"/>
+        </w:numPr>
+        <w:spacing w:after="0"/>
+      </w:pPr>
+      <w:r>
+        <w:t>For the annotation of</w:t>
+      </w:r>
+      <w:r>
+        <w:t xml:space="preserve"> a</w:t>
+      </w:r>
+      <w:r>
+        <w:t xml:space="preserve"> swimmer</w:t>
+      </w:r>
+      <w:r>
+        <w:t>,</w:t>
+      </w:r>
+      <w:r>
+        <w:t xml:space="preserve"> a ROI (region of interest) will be defined</w:t>
+      </w:r>
+      <w:r>
+        <w:t>,</w:t>
+      </w:r>
+      <w:r>
+        <w:t xml:space="preserve"> then next fames</w:t>
+      </w:r>
+      <w:r>
+        <w:t xml:space="preserve"> (this would be frame 3 as we are skipping every other frame)</w:t>
       </w:r>
       <w:r>
         <w:t xml:space="preserve"> </w:t>
       </w:r>
-    </w:p>
-    <w:p>
-      <w:pPr>
-        <w:pStyle w:val="ListParagraph"/>
-        <w:numPr>
-          <w:ilvl w:val="0"/>
-          <w:numId w:val="14"/>
-        </w:numPr>
-      </w:pPr>
-      <w:r>
-        <w:t>Make sub video</w:t>
-      </w:r>
-    </w:p>
-    <w:p>
-      <w:pPr>
-        <w:pStyle w:val="ListParagraph"/>
-        <w:numPr>
-          <w:ilvl w:val="0"/>
-          <w:numId w:val="18"/>
-        </w:numPr>
-      </w:pPr>
-      <w:r>
-        <w:t>Give start and end frames</w:t>
+      <w:r>
+        <w:t>ROI will also be defined</w:t>
+      </w:r>
+      <w:r>
+        <w:t>.</w:t>
+      </w:r>
+      <w:r>
+        <w:t xml:space="preserve"> </w:t>
+      </w:r>
+      <w:r>
+        <w:t>Using these frames, the third frames annotation will be predicted for the same swimmer. This prediction will be confirmed by the user or redefined if it is incorrect. Then the recently confirmed frame and its previous frame will be used to predict the next frame, and so on.</w:t>
+      </w:r>
+    </w:p>
+    <w:p>
+      <w:pPr>
+        <w:pStyle w:val="ListParagraph"/>
+        <w:numPr>
+          <w:ilvl w:val="0"/>
+          <w:numId w:val="9"/>
+        </w:numPr>
+        <w:spacing w:after="0"/>
+      </w:pPr>
+      <w:r>
+        <w:t xml:space="preserve">A lane number will also be assigned to the swimmer and every frame annotation that corresponds to that swimmer. </w:t>
+      </w:r>
+    </w:p>
+    <w:p>
+      <w:pPr>
+        <w:pStyle w:val="ListParagraph"/>
+        <w:numPr>
+          <w:ilvl w:val="0"/>
+          <w:numId w:val="9"/>
+        </w:numPr>
+        <w:spacing w:after="0"/>
+      </w:pPr>
+      <w:r>
+        <w:t>Each time an annotation is saved</w:t>
+      </w:r>
+      <w:r>
+        <w:t xml:space="preserve"> to</w:t>
+      </w:r>
+      <w:r>
+        <w:t xml:space="preserve"> its corresponding text file </w:t>
+      </w:r>
+      <w:r>
+        <w:t xml:space="preserve">and </w:t>
+      </w:r>
+      <w:r>
+        <w:t>will be updated</w:t>
+      </w:r>
+      <w:r>
+        <w:t xml:space="preserve"> every time a save current annotation command is executed.</w:t>
+      </w:r>
+      <w:r>
+        <w:t xml:space="preserve"> </w:t>
+      </w:r>
+    </w:p>
+    <w:p>
+      <w:pPr>
+        <w:pStyle w:val="ListParagraph"/>
+        <w:numPr>
+          <w:ilvl w:val="0"/>
+          <w:numId w:val="9"/>
+        </w:numPr>
+        <w:spacing w:after="0"/>
+      </w:pPr>
+      <w:r>
+        <w:t xml:space="preserve">Every video that has not been filed to the final folder will be saved in a </w:t>
+      </w:r>
+      <w:r>
+        <w:t>l</w:t>
+      </w:r>
+      <w:r>
+        <w:t>abeling mode folder</w:t>
+      </w:r>
+      <w:r>
+        <w:t xml:space="preserve"> unfinished folder</w:t>
+      </w:r>
+      <w:r>
+        <w:t xml:space="preserve">. </w:t>
+      </w:r>
+    </w:p>
+    <w:p>
+      <w:pPr>
+        <w:spacing w:after="0"/>
+      </w:pPr>
+    </w:p>
+    <w:p>
+      <w:pPr>
+        <w:spacing w:after="0"/>
+      </w:pPr>
+      <w:r>
+        <w:t>In this mode the following options will be available.</w:t>
       </w:r>
     </w:p>
     <w:p>
@@ -4359,16 +4661,111 @@
         <w:spacing w:after="0"/>
       </w:pPr>
       <w:r>
-        <w:t>Mark as f</w:t>
-      </w:r>
-      <w:r>
-        <w:t>inish</w:t>
-      </w:r>
-      <w:r>
-        <w:t>ed</w:t>
-      </w:r>
-      <w:r>
-        <w:t xml:space="preserve"> for labelling</w:t>
+        <w:t>Start annotating video</w:t>
+      </w:r>
+    </w:p>
+    <w:p>
+      <w:pPr>
+        <w:pStyle w:val="ListParagraph"/>
+        <w:numPr>
+          <w:ilvl w:val="0"/>
+          <w:numId w:val="19"/>
+        </w:numPr>
+        <w:spacing w:after="0"/>
+      </w:pPr>
+      <w:r>
+        <w:t>Select lane number of annotations</w:t>
+      </w:r>
+    </w:p>
+    <w:p>
+      <w:pPr>
+        <w:pStyle w:val="ListParagraph"/>
+        <w:numPr>
+          <w:ilvl w:val="0"/>
+          <w:numId w:val="19"/>
+        </w:numPr>
+        <w:spacing w:after="0"/>
+      </w:pPr>
+      <w:r>
+        <w:t>Create ROI</w:t>
+      </w:r>
+    </w:p>
+    <w:p>
+      <w:pPr>
+        <w:pStyle w:val="ListParagraph"/>
+        <w:numPr>
+          <w:ilvl w:val="0"/>
+          <w:numId w:val="19"/>
+        </w:numPr>
+        <w:spacing w:after="0"/>
+      </w:pPr>
+      <w:r>
+        <w:t xml:space="preserve">Save current annotation and move to next frame. Will create a new annotation if one does not exist or update one that already exists  </w:t>
+      </w:r>
+    </w:p>
+    <w:p>
+      <w:pPr>
+        <w:pStyle w:val="ListParagraph"/>
+        <w:numPr>
+          <w:ilvl w:val="0"/>
+          <w:numId w:val="19"/>
+        </w:numPr>
+        <w:spacing w:after="0"/>
+      </w:pPr>
+      <w:r>
+        <w:t>Create better prediction/try harder to make a better annotation?</w:t>
+      </w:r>
+    </w:p>
+    <w:p>
+      <w:pPr>
+        <w:pStyle w:val="ListParagraph"/>
+        <w:numPr>
+          <w:ilvl w:val="0"/>
+          <w:numId w:val="19"/>
+        </w:numPr>
+        <w:spacing w:after="0"/>
+      </w:pPr>
+      <w:r>
+        <w:t xml:space="preserve">Go back to last frame </w:t>
+      </w:r>
+    </w:p>
+    <w:p>
+      <w:pPr>
+        <w:pStyle w:val="ListParagraph"/>
+        <w:numPr>
+          <w:ilvl w:val="0"/>
+          <w:numId w:val="19"/>
+        </w:numPr>
+        <w:spacing w:after="0"/>
+      </w:pPr>
+      <w:r>
+        <w:t>Go to next frame</w:t>
+      </w:r>
+    </w:p>
+    <w:p>
+      <w:pPr>
+        <w:pStyle w:val="ListParagraph"/>
+        <w:numPr>
+          <w:ilvl w:val="0"/>
+          <w:numId w:val="19"/>
+        </w:numPr>
+        <w:spacing w:after="0"/>
+      </w:pPr>
+      <w:r>
+        <w:t>Move to any arbitrary frame</w:t>
+      </w:r>
+    </w:p>
+    <w:p>
+      <w:pPr>
+        <w:pStyle w:val="ListParagraph"/>
+        <w:numPr>
+          <w:ilvl w:val="0"/>
+          <w:numId w:val="19"/>
+        </w:numPr>
+        <w:spacing w:after="0"/>
+      </w:pPr>
+      <w:r>
+        <w:t>Stop annotating video</w:t>
       </w:r>
     </w:p>
     <w:p>
@@ -4381,7 +4778,10 @@
         <w:spacing w:after="0"/>
       </w:pPr>
       <w:r>
-        <w:t>Save current progress and exit mode</w:t>
+        <w:t>Quit</w:t>
+      </w:r>
+      <w:r>
+        <w:t xml:space="preserve"> labelling mode</w:t>
       </w:r>
     </w:p>
     <w:p>
@@ -4394,7 +4794,7 @@
         <w:spacing w:after="0"/>
       </w:pPr>
       <w:r>
-        <w:t>Delete current video</w:t>
+        <w:t>Load new video</w:t>
       </w:r>
     </w:p>
     <w:p>
@@ -4407,7 +4807,125 @@
         <w:spacing w:after="0"/>
       </w:pPr>
       <w:r>
-        <w:t>Load a video in the prepossessing file</w:t>
+        <w:t xml:space="preserve">Mark </w:t>
+      </w:r>
+      <w:r>
+        <w:t xml:space="preserve">video </w:t>
+      </w:r>
+      <w:r>
+        <w:t>as finished</w:t>
+      </w:r>
+      <w:r>
+        <w:t xml:space="preserve"> for storage</w:t>
+      </w:r>
+    </w:p>
+    <w:p>
+      <w:pPr>
+        <w:spacing w:after="0"/>
+      </w:pPr>
+    </w:p>
+    <w:p>
+      <w:pPr>
+        <w:pStyle w:val="Heading4"/>
+      </w:pPr>
+      <w:r>
+        <w:lastRenderedPageBreak/>
+        <w:t>Storage</w:t>
+      </w:r>
+      <w:r>
+        <w:t xml:space="preserve"> mode </w:t>
+      </w:r>
+    </w:p>
+    <w:p>
+      <w:pPr>
+        <w:spacing w:after="0"/>
+      </w:pPr>
+      <w:r>
+        <w:t>In the last part of the labelling process the work that was completed is fi</w:t>
+      </w:r>
+      <w:r>
+        <w:t>led</w:t>
+      </w:r>
+      <w:r>
+        <w:t xml:space="preserve"> correctly into a database</w:t>
+      </w:r>
+      <w:r>
+        <w:t xml:space="preserve">, based on what is in the video. </w:t>
+      </w:r>
+    </w:p>
+    <w:p>
+      <w:pPr>
+        <w:spacing w:after="0"/>
+      </w:pPr>
+    </w:p>
+    <w:p>
+      <w:pPr>
+        <w:pStyle w:val="ListParagraph"/>
+        <w:numPr>
+          <w:ilvl w:val="0"/>
+          <w:numId w:val="8"/>
+        </w:numPr>
+        <w:spacing w:after="0"/>
+      </w:pPr>
+      <w:r>
+        <w:t xml:space="preserve">When the name of pool is requested the user will be prompted to first choose from the already available pools before creating a new one to limit pool repeats. </w:t>
+      </w:r>
+    </w:p>
+    <w:p>
+      <w:pPr>
+        <w:pStyle w:val="ListParagraph"/>
+        <w:numPr>
+          <w:ilvl w:val="0"/>
+          <w:numId w:val="8"/>
+        </w:numPr>
+        <w:spacing w:after="0"/>
+      </w:pPr>
+      <w:r>
+        <w:t xml:space="preserve">There will be a text file that holds general statistics of the total amount of labelled data in each category in the file system.  </w:t>
+      </w:r>
+    </w:p>
+    <w:p>
+      <w:pPr>
+        <w:pStyle w:val="ListParagraph"/>
+        <w:numPr>
+          <w:ilvl w:val="0"/>
+          <w:numId w:val="8"/>
+        </w:numPr>
+        <w:spacing w:after="0"/>
+      </w:pPr>
+      <w:r>
+        <w:t>At any point if the use quits the information that was entered will be saved</w:t>
+      </w:r>
+      <w:r>
+        <w:t xml:space="preserve"> in a temporary file </w:t>
+      </w:r>
+    </w:p>
+    <w:p>
+      <w:pPr>
+        <w:spacing w:after="0"/>
+      </w:pPr>
+    </w:p>
+    <w:p>
+      <w:pPr>
+        <w:spacing w:after="0"/>
+      </w:pPr>
+      <w:r>
+        <w:t>The</w:t>
+      </w:r>
+      <w:r>
+        <w:t xml:space="preserve"> following</w:t>
+      </w:r>
+      <w:r>
+        <w:t xml:space="preserve"> information will be </w:t>
+      </w:r>
+      <w:r>
+        <w:t>re</w:t>
+      </w:r>
+      <w:r>
+        <w:t>qu</w:t>
+      </w:r>
+      <w:r>
+        <w:t>ested</w:t>
       </w:r>
     </w:p>
     <w:p>
@@ -4420,7 +4938,140 @@
         <w:spacing w:after="0"/>
       </w:pPr>
       <w:r>
-        <w:t>Leave preprocessing mode</w:t>
+        <w:t>Indoor or outdoor pool</w:t>
+      </w:r>
+    </w:p>
+    <w:p>
+      <w:pPr>
+        <w:pStyle w:val="ListParagraph"/>
+        <w:numPr>
+          <w:ilvl w:val="0"/>
+          <w:numId w:val="4"/>
+        </w:numPr>
+        <w:spacing w:after="0"/>
+      </w:pPr>
+      <w:r>
+        <w:t>Number of lanes</w:t>
+      </w:r>
+    </w:p>
+    <w:p>
+      <w:pPr>
+        <w:pStyle w:val="ListParagraph"/>
+        <w:numPr>
+          <w:ilvl w:val="0"/>
+          <w:numId w:val="4"/>
+        </w:numPr>
+        <w:spacing w:after="0"/>
+      </w:pPr>
+      <w:r>
+        <w:t>Pool name</w:t>
+      </w:r>
+    </w:p>
+    <w:p>
+      <w:pPr>
+        <w:pStyle w:val="ListParagraph"/>
+        <w:numPr>
+          <w:ilvl w:val="0"/>
+          <w:numId w:val="4"/>
+        </w:numPr>
+        <w:spacing w:after="0"/>
+      </w:pPr>
+      <w:r>
+        <w:t>SCM or LCM</w:t>
+      </w:r>
+    </w:p>
+    <w:p>
+      <w:pPr>
+        <w:pStyle w:val="ListParagraph"/>
+        <w:numPr>
+          <w:ilvl w:val="0"/>
+          <w:numId w:val="4"/>
+        </w:numPr>
+        <w:spacing w:after="0"/>
+      </w:pPr>
+      <w:r>
+        <w:t>Direction of the dive</w:t>
+      </w:r>
+    </w:p>
+    <w:p>
+      <w:pPr>
+        <w:pStyle w:val="ListParagraph"/>
+        <w:numPr>
+          <w:ilvl w:val="0"/>
+          <w:numId w:val="4"/>
+        </w:numPr>
+        <w:spacing w:after="0"/>
+      </w:pPr>
+      <w:r>
+        <w:t>Gender in race</w:t>
+      </w:r>
+    </w:p>
+    <w:p>
+      <w:pPr>
+        <w:pStyle w:val="ListParagraph"/>
+        <w:numPr>
+          <w:ilvl w:val="0"/>
+          <w:numId w:val="4"/>
+        </w:numPr>
+        <w:spacing w:after="0"/>
+      </w:pPr>
+      <w:r>
+        <w:t>Race name</w:t>
+      </w:r>
+    </w:p>
+    <w:p>
+      <w:pPr>
+        <w:spacing w:after="0"/>
+      </w:pPr>
+    </w:p>
+    <w:p>
+      <w:pPr>
+        <w:spacing w:after="0"/>
+      </w:pPr>
+      <w:r>
+        <w:t>In this mode the following options will be available</w:t>
+      </w:r>
+    </w:p>
+    <w:p>
+      <w:pPr>
+        <w:pStyle w:val="ListParagraph"/>
+        <w:numPr>
+          <w:ilvl w:val="0"/>
+          <w:numId w:val="4"/>
+        </w:numPr>
+        <w:spacing w:after="0"/>
+      </w:pPr>
+      <w:r>
+        <w:t>Refile a video and its data</w:t>
+      </w:r>
+      <w:r>
+        <w:t xml:space="preserve"> or finish a file that has not been finished</w:t>
+      </w:r>
+    </w:p>
+    <w:p>
+      <w:pPr>
+        <w:pStyle w:val="ListParagraph"/>
+        <w:numPr>
+          <w:ilvl w:val="0"/>
+          <w:numId w:val="4"/>
+        </w:numPr>
+        <w:spacing w:after="0"/>
+      </w:pPr>
+      <w:r>
+        <w:t>Store a labeling mode file</w:t>
+      </w:r>
+    </w:p>
+    <w:p>
+      <w:pPr>
+        <w:pStyle w:val="ListParagraph"/>
+        <w:numPr>
+          <w:ilvl w:val="0"/>
+          <w:numId w:val="4"/>
+        </w:numPr>
+        <w:spacing w:after="0"/>
+      </w:pPr>
+      <w:r>
+        <w:t xml:space="preserve">Exit storage mode to start up mode and save current progress </w:t>
       </w:r>
     </w:p>
     <w:p>
@@ -4433,864 +5084,256 @@
         <w:pStyle w:val="Heading4"/>
       </w:pPr>
       <w:r>
-        <w:t>Labelling</w:t>
-      </w:r>
-      <w:r>
-        <w:t xml:space="preserve"> mode</w:t>
-      </w:r>
-    </w:p>
-    <w:p>
-      <w:pPr>
-        <w:spacing w:after="0"/>
-      </w:pPr>
-      <w:r>
-        <w:t>In this step the trimmed and cut video will be annotated using a variety of method</w:t>
+        <w:t>Start up mode</w:t>
+      </w:r>
+    </w:p>
+    <w:p>
+      <w:pPr>
+        <w:spacing w:after="0"/>
+      </w:pPr>
+      <w:r>
+        <w:t xml:space="preserve">At start up there will be a main screen that allows the user </w:t>
+      </w:r>
+      <w:r>
+        <w:t xml:space="preserve">to move to </w:t>
+      </w:r>
+      <w:r>
+        <w:t xml:space="preserve">any </w:t>
+      </w:r>
+      <w:r>
+        <w:t xml:space="preserve">one </w:t>
+      </w:r>
+      <w:r>
+        <w:t>of the other modes</w:t>
+      </w:r>
+      <w:r>
+        <w:t xml:space="preserve">. </w:t>
+      </w:r>
+    </w:p>
+    <w:p>
+      <w:pPr>
+        <w:spacing w:after="0"/>
+      </w:pPr>
+    </w:p>
+    <w:p>
+      <w:pPr>
+        <w:pStyle w:val="ListParagraph"/>
+        <w:numPr>
+          <w:ilvl w:val="0"/>
+          <w:numId w:val="13"/>
+        </w:numPr>
+        <w:spacing w:after="0"/>
+      </w:pPr>
+      <w:r>
+        <w:t>This mode will be able to display data stats</w:t>
+      </w:r>
+    </w:p>
+    <w:p>
+      <w:pPr>
+        <w:spacing w:after="0"/>
+      </w:pPr>
+    </w:p>
+    <w:p>
+      <w:pPr>
+        <w:spacing w:after="0"/>
+      </w:pPr>
+      <w:r>
+        <w:t>In this mode the following options will be available</w:t>
+      </w:r>
+    </w:p>
+    <w:p>
+      <w:pPr>
+        <w:pStyle w:val="ListParagraph"/>
+        <w:numPr>
+          <w:ilvl w:val="0"/>
+          <w:numId w:val="4"/>
+        </w:numPr>
+        <w:spacing w:after="0"/>
+      </w:pPr>
+      <w:r>
+        <w:t>Go to prepossessing mode</w:t>
+      </w:r>
+    </w:p>
+    <w:p>
+      <w:pPr>
+        <w:pStyle w:val="ListParagraph"/>
+        <w:numPr>
+          <w:ilvl w:val="0"/>
+          <w:numId w:val="4"/>
+        </w:numPr>
+        <w:spacing w:after="0"/>
+      </w:pPr>
+      <w:r>
+        <w:t>Go to labelling mode</w:t>
+      </w:r>
+    </w:p>
+    <w:p>
+      <w:pPr>
+        <w:pStyle w:val="ListParagraph"/>
+        <w:numPr>
+          <w:ilvl w:val="0"/>
+          <w:numId w:val="4"/>
+        </w:numPr>
+        <w:spacing w:after="0"/>
+      </w:pPr>
+      <w:r>
+        <w:t xml:space="preserve">Go to storage mode </w:t>
+      </w:r>
+    </w:p>
+    <w:p>
+      <w:pPr>
+        <w:pStyle w:val="ListParagraph"/>
+        <w:numPr>
+          <w:ilvl w:val="0"/>
+          <w:numId w:val="4"/>
+        </w:numPr>
+        <w:spacing w:after="0"/>
+      </w:pPr>
+      <w:r>
+        <w:t>Exit application</w:t>
+      </w:r>
+    </w:p>
+    <w:p>
+      <w:pPr>
+        <w:pStyle w:val="ListParagraph"/>
+        <w:numPr>
+          <w:ilvl w:val="0"/>
+          <w:numId w:val="4"/>
+        </w:numPr>
+        <w:spacing w:after="0"/>
+      </w:pPr>
+      <w:r>
+        <w:t>Show data stats</w:t>
+      </w:r>
+    </w:p>
+    <w:p>
+      <w:pPr>
+        <w:spacing w:after="0"/>
+      </w:pPr>
+    </w:p>
+    <w:p>
+      <w:pPr>
+        <w:pStyle w:val="Heading4"/>
+      </w:pPr>
+      <w:r>
+        <w:t>General Requirements</w:t>
+      </w:r>
+    </w:p>
+    <w:p>
+      <w:pPr>
+        <w:spacing w:after="0"/>
+      </w:pPr>
+      <w:r>
+        <w:t xml:space="preserve">General </w:t>
+      </w:r>
+      <w:r>
+        <w:t xml:space="preserve">design </w:t>
+      </w:r>
+      <w:r>
+        <w:t>of system and system requirement</w:t>
       </w:r>
       <w:r>
         <w:t>s</w:t>
       </w:r>
-      <w:r>
-        <w:t xml:space="preserve">. </w:t>
-      </w:r>
-    </w:p>
-    <w:p>
-      <w:pPr>
-        <w:spacing w:after="0"/>
-      </w:pPr>
-    </w:p>
-    <w:p>
-      <w:pPr>
-        <w:pStyle w:val="ListParagraph"/>
-        <w:numPr>
-          <w:ilvl w:val="0"/>
-          <w:numId w:val="11"/>
-        </w:numPr>
-        <w:spacing w:after="0"/>
-      </w:pPr>
-      <w:r>
-        <w:t>The labelling process will skip every other frame to save space and because there is not much new information from frame to frame.</w:t>
-      </w:r>
-    </w:p>
-    <w:p>
-      <w:pPr>
-        <w:spacing w:after="0"/>
-      </w:pPr>
-    </w:p>
-    <w:p>
-      <w:pPr>
-        <w:pStyle w:val="ListParagraph"/>
-        <w:numPr>
-          <w:ilvl w:val="0"/>
-          <w:numId w:val="9"/>
-        </w:numPr>
-        <w:spacing w:after="0"/>
-      </w:pPr>
-      <w:r>
-        <w:t>For the annotation of</w:t>
-      </w:r>
-      <w:r>
-        <w:t xml:space="preserve"> a</w:t>
-      </w:r>
-      <w:r>
-        <w:t xml:space="preserve"> swimmer</w:t>
-      </w:r>
-      <w:r>
-        <w:t>,</w:t>
-      </w:r>
-      <w:r>
-        <w:t xml:space="preserve"> a ROI (region of interest) will be defined</w:t>
-      </w:r>
-      <w:r>
-        <w:t>,</w:t>
-      </w:r>
-      <w:r>
-        <w:t xml:space="preserve"> then next fames</w:t>
-      </w:r>
-      <w:r>
-        <w:t xml:space="preserve"> (this would be frame 3 as we are skipping every other frame)</w:t>
-      </w:r>
+    </w:p>
+    <w:p>
+      <w:pPr>
+        <w:spacing w:after="0"/>
+      </w:pPr>
+    </w:p>
+    <w:p>
+      <w:pPr>
+        <w:pStyle w:val="ListParagraph"/>
+        <w:numPr>
+          <w:ilvl w:val="0"/>
+          <w:numId w:val="12"/>
+        </w:numPr>
+        <w:spacing w:after="0"/>
+      </w:pPr>
+      <w:r>
+        <w:t>At all times progress needs to be saved</w:t>
+      </w:r>
+    </w:p>
+    <w:p>
+      <w:pPr>
+        <w:pStyle w:val="ListParagraph"/>
+        <w:numPr>
+          <w:ilvl w:val="0"/>
+          <w:numId w:val="12"/>
+        </w:numPr>
+        <w:spacing w:after="0"/>
+      </w:pPr>
+      <w:r>
+        <w:t>When things are deleted, ask before continuing</w:t>
+      </w:r>
+    </w:p>
+    <w:p>
+      <w:pPr>
+        <w:pStyle w:val="ListParagraph"/>
+        <w:numPr>
+          <w:ilvl w:val="0"/>
+          <w:numId w:val="12"/>
+        </w:numPr>
+        <w:spacing w:after="0"/>
+      </w:pPr>
+      <w:r>
+        <w:t>Things should be able to be edited at any point in this process</w:t>
+      </w:r>
+    </w:p>
+    <w:p>
+      <w:pPr>
+        <w:pStyle w:val="ListParagraph"/>
+        <w:numPr>
+          <w:ilvl w:val="0"/>
+          <w:numId w:val="12"/>
+        </w:numPr>
+        <w:spacing w:after="0"/>
+      </w:pPr>
+      <w:r>
+        <w:t xml:space="preserve">The application will be shell based but will a single window that allows for video viewing </w:t>
+      </w:r>
+    </w:p>
+    <w:p>
+      <w:pPr>
+        <w:pStyle w:val="ListParagraph"/>
+        <w:numPr>
+          <w:ilvl w:val="0"/>
+          <w:numId w:val="12"/>
+        </w:numPr>
+        <w:spacing w:after="0"/>
+      </w:pPr>
+      <w:r>
+        <w:t xml:space="preserve">Any work that is </w:t>
+      </w:r>
+      <w:r>
+        <w:t>repetitive</w:t>
+      </w:r>
+      <w:r>
+        <w:t xml:space="preserve"> needs to be optimized for </w:t>
+      </w:r>
+      <w:r>
+        <w:t>optimal output speed</w:t>
+      </w:r>
+    </w:p>
+    <w:p>
+      <w:pPr>
+        <w:spacing w:after="0"/>
+      </w:pPr>
+    </w:p>
+    <w:p>
+      <w:pPr>
+        <w:pStyle w:val="Heading3"/>
+      </w:pPr>
+      <w:bookmarkStart w:id="14" w:name="_Toc10106830"/>
+      <w:r>
+        <w:t>Code Architecture</w:t>
+      </w:r>
+      <w:bookmarkEnd w:id="14"/>
       <w:r>
         <w:t xml:space="preserve"> </w:t>
       </w:r>
-      <w:r>
-        <w:t>ROI will also be defined</w:t>
-      </w:r>
-      <w:r>
-        <w:t>.</w:t>
-      </w:r>
-      <w:r>
-        <w:t xml:space="preserve"> </w:t>
-      </w:r>
-      <w:r>
-        <w:t>Using these frames, the third frames annotation will be predicted for the same swimmer. This prediction will be confirmed by the user or redefined if it is incorrect. Then the recently confirmed frame and its previous frame will be used to predict the next frame, and so on.</w:t>
-      </w:r>
-    </w:p>
-    <w:p>
-      <w:pPr>
-        <w:pStyle w:val="ListParagraph"/>
-        <w:numPr>
-          <w:ilvl w:val="0"/>
-          <w:numId w:val="9"/>
-        </w:numPr>
-        <w:spacing w:after="0"/>
-      </w:pPr>
-      <w:r>
-        <w:t xml:space="preserve">A lane number will also be assigned to the swimmer and every frame annotation that corresponds to that swimmer. </w:t>
-      </w:r>
-    </w:p>
-    <w:p>
-      <w:pPr>
-        <w:pStyle w:val="ListParagraph"/>
-        <w:numPr>
-          <w:ilvl w:val="0"/>
-          <w:numId w:val="9"/>
-        </w:numPr>
-        <w:spacing w:after="0"/>
-      </w:pPr>
-      <w:r>
-        <w:t>Each time an annotation is saved</w:t>
-      </w:r>
-      <w:r>
-        <w:t xml:space="preserve"> to</w:t>
-      </w:r>
-      <w:r>
-        <w:t xml:space="preserve"> its corresponding text file </w:t>
-      </w:r>
-      <w:r>
-        <w:t xml:space="preserve">and </w:t>
-      </w:r>
-      <w:r>
-        <w:t>will be updated</w:t>
-      </w:r>
-      <w:r>
-        <w:t xml:space="preserve"> every time a save current annotation command is executed.</w:t>
-      </w:r>
-      <w:r>
-        <w:t xml:space="preserve"> </w:t>
-      </w:r>
-    </w:p>
-    <w:p>
-      <w:pPr>
-        <w:pStyle w:val="ListParagraph"/>
-        <w:numPr>
-          <w:ilvl w:val="0"/>
-          <w:numId w:val="9"/>
-        </w:numPr>
-        <w:spacing w:after="0"/>
-      </w:pPr>
-      <w:r>
-        <w:t xml:space="preserve">Every video that has not been filed to the final folder will be saved in a </w:t>
-      </w:r>
-      <w:r>
-        <w:t>l</w:t>
-      </w:r>
-      <w:r>
-        <w:t>abeling mode folder</w:t>
-      </w:r>
-      <w:r>
-        <w:t xml:space="preserve"> unfinished folder</w:t>
-      </w:r>
-      <w:r>
-        <w:t xml:space="preserve">. </w:t>
-      </w:r>
-    </w:p>
-    <w:p>
-      <w:pPr>
-        <w:spacing w:after="0"/>
-      </w:pPr>
-    </w:p>
-    <w:p>
-      <w:pPr>
-        <w:spacing w:after="0"/>
-      </w:pPr>
-      <w:r>
-        <w:t>In this mode the following options will be available.</w:t>
-      </w:r>
-    </w:p>
-    <w:p>
-      <w:pPr>
-        <w:pStyle w:val="ListParagraph"/>
-        <w:numPr>
-          <w:ilvl w:val="0"/>
-          <w:numId w:val="4"/>
-        </w:numPr>
-        <w:spacing w:after="0"/>
-      </w:pPr>
-      <w:r>
-        <w:t>Start annotating video</w:t>
-      </w:r>
-    </w:p>
-    <w:p>
-      <w:pPr>
-        <w:pStyle w:val="ListParagraph"/>
-        <w:numPr>
-          <w:ilvl w:val="0"/>
-          <w:numId w:val="19"/>
-        </w:numPr>
-        <w:spacing w:after="0"/>
-      </w:pPr>
-      <w:r>
-        <w:t>Select lane number of annotations</w:t>
-      </w:r>
-    </w:p>
-    <w:p>
-      <w:pPr>
-        <w:pStyle w:val="ListParagraph"/>
-        <w:numPr>
-          <w:ilvl w:val="0"/>
-          <w:numId w:val="19"/>
-        </w:numPr>
-        <w:spacing w:after="0"/>
-      </w:pPr>
-      <w:r>
-        <w:t>Create ROI</w:t>
-      </w:r>
-    </w:p>
-    <w:p>
-      <w:pPr>
-        <w:pStyle w:val="ListParagraph"/>
-        <w:numPr>
-          <w:ilvl w:val="0"/>
-          <w:numId w:val="19"/>
-        </w:numPr>
-        <w:spacing w:after="0"/>
-      </w:pPr>
-      <w:r>
-        <w:t xml:space="preserve">Save current annotation and move to next frame. Will create a new annotation if one does not exist or update one that already exists  </w:t>
-      </w:r>
-    </w:p>
-    <w:p>
-      <w:pPr>
-        <w:pStyle w:val="ListParagraph"/>
-        <w:numPr>
-          <w:ilvl w:val="0"/>
-          <w:numId w:val="19"/>
-        </w:numPr>
-        <w:spacing w:after="0"/>
-      </w:pPr>
-      <w:r>
-        <w:t>Create better prediction/try harder to make a better annotation?</w:t>
-      </w:r>
-    </w:p>
-    <w:p>
-      <w:pPr>
-        <w:pStyle w:val="ListParagraph"/>
-        <w:numPr>
-          <w:ilvl w:val="0"/>
-          <w:numId w:val="19"/>
-        </w:numPr>
-        <w:spacing w:after="0"/>
-      </w:pPr>
-      <w:r>
-        <w:t xml:space="preserve">Go back to last frame </w:t>
-      </w:r>
-    </w:p>
-    <w:p>
-      <w:pPr>
-        <w:pStyle w:val="ListParagraph"/>
-        <w:numPr>
-          <w:ilvl w:val="0"/>
-          <w:numId w:val="19"/>
-        </w:numPr>
-        <w:spacing w:after="0"/>
-      </w:pPr>
-      <w:r>
-        <w:t>Go to next frame</w:t>
-      </w:r>
-    </w:p>
-    <w:p>
-      <w:pPr>
-        <w:pStyle w:val="ListParagraph"/>
-        <w:numPr>
-          <w:ilvl w:val="0"/>
-          <w:numId w:val="19"/>
-        </w:numPr>
-        <w:spacing w:after="0"/>
-      </w:pPr>
-      <w:r>
-        <w:t>Move to any arbitrary frame</w:t>
-      </w:r>
-    </w:p>
-    <w:p>
-      <w:pPr>
-        <w:pStyle w:val="ListParagraph"/>
-        <w:numPr>
-          <w:ilvl w:val="0"/>
-          <w:numId w:val="19"/>
-        </w:numPr>
-        <w:spacing w:after="0"/>
-      </w:pPr>
-      <w:r>
-        <w:t>Stop annotating video</w:t>
-      </w:r>
-    </w:p>
-    <w:p>
-      <w:pPr>
-        <w:pStyle w:val="ListParagraph"/>
-        <w:numPr>
-          <w:ilvl w:val="0"/>
-          <w:numId w:val="4"/>
-        </w:numPr>
-        <w:spacing w:after="0"/>
-      </w:pPr>
-      <w:r>
-        <w:t>Quit</w:t>
-      </w:r>
-      <w:r>
-        <w:t xml:space="preserve"> labelling mode</w:t>
-      </w:r>
-    </w:p>
-    <w:p>
-      <w:pPr>
-        <w:pStyle w:val="ListParagraph"/>
-        <w:numPr>
-          <w:ilvl w:val="0"/>
-          <w:numId w:val="4"/>
-        </w:numPr>
-        <w:spacing w:after="0"/>
-      </w:pPr>
-      <w:r>
-        <w:t>Load new video</w:t>
-      </w:r>
-    </w:p>
-    <w:p>
-      <w:pPr>
-        <w:pStyle w:val="ListParagraph"/>
-        <w:numPr>
-          <w:ilvl w:val="0"/>
-          <w:numId w:val="4"/>
-        </w:numPr>
-        <w:spacing w:after="0"/>
-      </w:pPr>
-      <w:r>
-        <w:t xml:space="preserve">Mark </w:t>
-      </w:r>
-      <w:r>
-        <w:t xml:space="preserve">video </w:t>
-      </w:r>
-      <w:bookmarkStart w:id="13" w:name="_GoBack"/>
-      <w:bookmarkEnd w:id="13"/>
-      <w:r>
-        <w:t>as finished</w:t>
-      </w:r>
-      <w:r>
-        <w:t xml:space="preserve"> for storage</w:t>
-      </w:r>
-    </w:p>
-    <w:p>
-      <w:pPr>
-        <w:spacing w:after="0"/>
-      </w:pPr>
-    </w:p>
-    <w:p>
-      <w:pPr>
-        <w:pStyle w:val="Heading4"/>
-      </w:pPr>
-      <w:r>
-        <w:t>Storage</w:t>
-      </w:r>
-      <w:r>
-        <w:t xml:space="preserve"> mode </w:t>
-      </w:r>
-    </w:p>
-    <w:p>
-      <w:pPr>
-        <w:spacing w:after="0"/>
-      </w:pPr>
-      <w:r>
-        <w:t>In the last part of the labelling process the work that was completed is fi</w:t>
-      </w:r>
-      <w:r>
-        <w:t>led</w:t>
-      </w:r>
-      <w:r>
-        <w:t xml:space="preserve"> correctly into a database</w:t>
-      </w:r>
-      <w:r>
-        <w:t xml:space="preserve">, based on what is in the video. </w:t>
-      </w:r>
-    </w:p>
-    <w:p>
-      <w:pPr>
-        <w:spacing w:after="0"/>
-      </w:pPr>
-    </w:p>
-    <w:p>
-      <w:pPr>
-        <w:pStyle w:val="ListParagraph"/>
-        <w:numPr>
-          <w:ilvl w:val="0"/>
-          <w:numId w:val="8"/>
-        </w:numPr>
-        <w:spacing w:after="0"/>
-      </w:pPr>
-      <w:r>
-        <w:t xml:space="preserve">When the name of pool is requested the user will be prompted to first choose from the already available pools before creating a new one to limit pool repeats. </w:t>
-      </w:r>
-    </w:p>
-    <w:p>
-      <w:pPr>
-        <w:pStyle w:val="ListParagraph"/>
-        <w:numPr>
-          <w:ilvl w:val="0"/>
-          <w:numId w:val="8"/>
-        </w:numPr>
-        <w:spacing w:after="0"/>
-      </w:pPr>
-      <w:r>
-        <w:t xml:space="preserve">There will be a text file that holds general statistics of the total amount of labelled data in each category in the file system.  </w:t>
-      </w:r>
-    </w:p>
-    <w:p>
-      <w:pPr>
-        <w:pStyle w:val="ListParagraph"/>
-        <w:numPr>
-          <w:ilvl w:val="0"/>
-          <w:numId w:val="8"/>
-        </w:numPr>
-        <w:spacing w:after="0"/>
-      </w:pPr>
-      <w:r>
-        <w:t>At any point if the use quits the information that was entered will be saved</w:t>
-      </w:r>
-      <w:r>
-        <w:t xml:space="preserve"> in a temporary file </w:t>
-      </w:r>
-    </w:p>
-    <w:p>
-      <w:pPr>
-        <w:spacing w:after="0"/>
-      </w:pPr>
-    </w:p>
-    <w:p>
-      <w:pPr>
-        <w:spacing w:after="0"/>
-      </w:pPr>
-      <w:r>
-        <w:lastRenderedPageBreak/>
-        <w:t>The</w:t>
-      </w:r>
-      <w:r>
-        <w:t xml:space="preserve"> following</w:t>
-      </w:r>
-      <w:r>
-        <w:t xml:space="preserve"> information will be </w:t>
-      </w:r>
-      <w:r>
-        <w:t>re</w:t>
-      </w:r>
-      <w:r>
-        <w:t>qu</w:t>
-      </w:r>
-      <w:r>
-        <w:t>ested</w:t>
-      </w:r>
-    </w:p>
-    <w:p>
-      <w:pPr>
-        <w:pStyle w:val="ListParagraph"/>
-        <w:numPr>
-          <w:ilvl w:val="0"/>
-          <w:numId w:val="4"/>
-        </w:numPr>
-        <w:spacing w:after="0"/>
-      </w:pPr>
-      <w:r>
-        <w:t>Indoor or outdoor pool</w:t>
-      </w:r>
-    </w:p>
-    <w:p>
-      <w:pPr>
-        <w:pStyle w:val="ListParagraph"/>
-        <w:numPr>
-          <w:ilvl w:val="0"/>
-          <w:numId w:val="4"/>
-        </w:numPr>
-        <w:spacing w:after="0"/>
-      </w:pPr>
-      <w:r>
-        <w:t>Number of lanes</w:t>
-      </w:r>
-    </w:p>
-    <w:p>
-      <w:pPr>
-        <w:pStyle w:val="ListParagraph"/>
-        <w:numPr>
-          <w:ilvl w:val="0"/>
-          <w:numId w:val="4"/>
-        </w:numPr>
-        <w:spacing w:after="0"/>
-      </w:pPr>
-      <w:r>
-        <w:t>Pool name</w:t>
-      </w:r>
-    </w:p>
-    <w:p>
-      <w:pPr>
-        <w:pStyle w:val="ListParagraph"/>
-        <w:numPr>
-          <w:ilvl w:val="0"/>
-          <w:numId w:val="4"/>
-        </w:numPr>
-        <w:spacing w:after="0"/>
-      </w:pPr>
-      <w:r>
-        <w:t>SCM or LCM</w:t>
-      </w:r>
-    </w:p>
-    <w:p>
-      <w:pPr>
-        <w:pStyle w:val="ListParagraph"/>
-        <w:numPr>
-          <w:ilvl w:val="0"/>
-          <w:numId w:val="4"/>
-        </w:numPr>
-        <w:spacing w:after="0"/>
-      </w:pPr>
-      <w:r>
-        <w:t>Direction of the dive</w:t>
-      </w:r>
-    </w:p>
-    <w:p>
-      <w:pPr>
-        <w:pStyle w:val="ListParagraph"/>
-        <w:numPr>
-          <w:ilvl w:val="0"/>
-          <w:numId w:val="4"/>
-        </w:numPr>
-        <w:spacing w:after="0"/>
-      </w:pPr>
-      <w:r>
-        <w:t>Gender in race</w:t>
-      </w:r>
-    </w:p>
-    <w:p>
-      <w:pPr>
-        <w:pStyle w:val="ListParagraph"/>
-        <w:numPr>
-          <w:ilvl w:val="0"/>
-          <w:numId w:val="4"/>
-        </w:numPr>
-        <w:spacing w:after="0"/>
-      </w:pPr>
-      <w:r>
-        <w:t>Race name</w:t>
-      </w:r>
-    </w:p>
-    <w:p>
-      <w:pPr>
-        <w:spacing w:after="0"/>
-      </w:pPr>
-    </w:p>
-    <w:p>
-      <w:pPr>
-        <w:spacing w:after="0"/>
-      </w:pPr>
-      <w:r>
-        <w:t>In this mode the following options will be available</w:t>
-      </w:r>
-    </w:p>
-    <w:p>
-      <w:pPr>
-        <w:pStyle w:val="ListParagraph"/>
-        <w:numPr>
-          <w:ilvl w:val="0"/>
-          <w:numId w:val="4"/>
-        </w:numPr>
-        <w:spacing w:after="0"/>
-      </w:pPr>
-      <w:r>
-        <w:t>Refile a video and its data</w:t>
-      </w:r>
-      <w:r>
-        <w:t xml:space="preserve"> or finish a file that has not been finished</w:t>
-      </w:r>
-    </w:p>
-    <w:p>
-      <w:pPr>
-        <w:pStyle w:val="ListParagraph"/>
-        <w:numPr>
-          <w:ilvl w:val="0"/>
-          <w:numId w:val="4"/>
-        </w:numPr>
-        <w:spacing w:after="0"/>
-      </w:pPr>
-      <w:r>
-        <w:t>Store a labeling mode file</w:t>
-      </w:r>
-    </w:p>
-    <w:p>
-      <w:pPr>
-        <w:pStyle w:val="ListParagraph"/>
-        <w:numPr>
-          <w:ilvl w:val="0"/>
-          <w:numId w:val="4"/>
-        </w:numPr>
-        <w:spacing w:after="0"/>
-      </w:pPr>
-      <w:r>
-        <w:t xml:space="preserve">Exit storage mode to start up mode and save current progress </w:t>
-      </w:r>
-    </w:p>
-    <w:p>
-      <w:pPr>
-        <w:spacing w:after="0"/>
-      </w:pPr>
-    </w:p>
-    <w:p>
-      <w:pPr>
-        <w:pStyle w:val="Heading4"/>
-      </w:pPr>
-      <w:r>
-        <w:t>Start up mode</w:t>
-      </w:r>
-    </w:p>
-    <w:p>
-      <w:pPr>
-        <w:spacing w:after="0"/>
-      </w:pPr>
-      <w:r>
-        <w:t xml:space="preserve">At start up there will be a main screen that allows the user </w:t>
-      </w:r>
-      <w:r>
-        <w:t xml:space="preserve">to move to </w:t>
-      </w:r>
-      <w:r>
-        <w:t xml:space="preserve">any </w:t>
-      </w:r>
-      <w:r>
-        <w:t xml:space="preserve">one </w:t>
-      </w:r>
-      <w:r>
-        <w:t>of the other modes</w:t>
-      </w:r>
-      <w:r>
-        <w:t xml:space="preserve">. </w:t>
-      </w:r>
-    </w:p>
-    <w:p>
-      <w:pPr>
-        <w:spacing w:after="0"/>
-      </w:pPr>
-    </w:p>
-    <w:p>
-      <w:pPr>
-        <w:pStyle w:val="ListParagraph"/>
-        <w:numPr>
-          <w:ilvl w:val="0"/>
-          <w:numId w:val="13"/>
-        </w:numPr>
-        <w:spacing w:after="0"/>
-      </w:pPr>
-      <w:r>
-        <w:t>This mode will be able to display data stats</w:t>
-      </w:r>
-    </w:p>
-    <w:p>
-      <w:pPr>
-        <w:spacing w:after="0"/>
-      </w:pPr>
-    </w:p>
-    <w:p>
-      <w:pPr>
-        <w:spacing w:after="0"/>
-      </w:pPr>
-      <w:r>
-        <w:t>In this mode the following options will be available</w:t>
-      </w:r>
-    </w:p>
-    <w:p>
-      <w:pPr>
-        <w:pStyle w:val="ListParagraph"/>
-        <w:numPr>
-          <w:ilvl w:val="0"/>
-          <w:numId w:val="4"/>
-        </w:numPr>
-        <w:spacing w:after="0"/>
-      </w:pPr>
-      <w:r>
-        <w:t>Go to prepossessing mode</w:t>
-      </w:r>
-    </w:p>
-    <w:p>
-      <w:pPr>
-        <w:pStyle w:val="ListParagraph"/>
-        <w:numPr>
-          <w:ilvl w:val="0"/>
-          <w:numId w:val="4"/>
-        </w:numPr>
-        <w:spacing w:after="0"/>
-      </w:pPr>
-      <w:r>
-        <w:t>Go to labelling mode</w:t>
-      </w:r>
-    </w:p>
-    <w:p>
-      <w:pPr>
-        <w:pStyle w:val="ListParagraph"/>
-        <w:numPr>
-          <w:ilvl w:val="0"/>
-          <w:numId w:val="4"/>
-        </w:numPr>
-        <w:spacing w:after="0"/>
-      </w:pPr>
-      <w:r>
-        <w:t xml:space="preserve">Go to storage mode </w:t>
-      </w:r>
-    </w:p>
-    <w:p>
-      <w:pPr>
-        <w:pStyle w:val="ListParagraph"/>
-        <w:numPr>
-          <w:ilvl w:val="0"/>
-          <w:numId w:val="4"/>
-        </w:numPr>
-        <w:spacing w:after="0"/>
-      </w:pPr>
-      <w:r>
-        <w:t>Exit application</w:t>
-      </w:r>
-    </w:p>
-    <w:p>
-      <w:pPr>
-        <w:pStyle w:val="ListParagraph"/>
-        <w:numPr>
-          <w:ilvl w:val="0"/>
-          <w:numId w:val="4"/>
-        </w:numPr>
-        <w:spacing w:after="0"/>
-      </w:pPr>
-      <w:r>
-        <w:t>Show data stats</w:t>
-      </w:r>
-    </w:p>
-    <w:p>
-      <w:pPr>
-        <w:spacing w:after="0"/>
-      </w:pPr>
-    </w:p>
-    <w:p>
-      <w:pPr>
-        <w:pStyle w:val="Heading4"/>
-      </w:pPr>
-      <w:r>
-        <w:t>General Requirements</w:t>
-      </w:r>
-    </w:p>
-    <w:p>
-      <w:pPr>
-        <w:spacing w:after="0"/>
-      </w:pPr>
-      <w:r>
-        <w:t xml:space="preserve">General </w:t>
-      </w:r>
-      <w:r>
-        <w:t xml:space="preserve">design </w:t>
-      </w:r>
-      <w:r>
-        <w:t>of system and system requirement</w:t>
-      </w:r>
-      <w:r>
-        <w:t>s</w:t>
-      </w:r>
-    </w:p>
-    <w:p>
-      <w:pPr>
-        <w:spacing w:after="0"/>
-      </w:pPr>
-    </w:p>
-    <w:p>
-      <w:pPr>
-        <w:pStyle w:val="ListParagraph"/>
-        <w:numPr>
-          <w:ilvl w:val="0"/>
-          <w:numId w:val="12"/>
-        </w:numPr>
-        <w:spacing w:after="0"/>
-      </w:pPr>
-      <w:r>
-        <w:t>At all times progress needs to be saved</w:t>
-      </w:r>
-    </w:p>
-    <w:p>
-      <w:pPr>
-        <w:pStyle w:val="ListParagraph"/>
-        <w:numPr>
-          <w:ilvl w:val="0"/>
-          <w:numId w:val="12"/>
-        </w:numPr>
-        <w:spacing w:after="0"/>
-      </w:pPr>
-      <w:r>
-        <w:t>When things are deleted, ask before continuing</w:t>
-      </w:r>
-    </w:p>
-    <w:p>
-      <w:pPr>
-        <w:pStyle w:val="ListParagraph"/>
-        <w:numPr>
-          <w:ilvl w:val="0"/>
-          <w:numId w:val="12"/>
-        </w:numPr>
-        <w:spacing w:after="0"/>
-      </w:pPr>
-      <w:r>
-        <w:t>Things should be able to be edited at any point in this process</w:t>
-      </w:r>
-    </w:p>
-    <w:p>
-      <w:pPr>
-        <w:pStyle w:val="ListParagraph"/>
-        <w:numPr>
-          <w:ilvl w:val="0"/>
-          <w:numId w:val="12"/>
-        </w:numPr>
-        <w:spacing w:after="0"/>
-      </w:pPr>
-      <w:r>
-        <w:t xml:space="preserve">The application will be shell based but will a single window that allows for video viewing </w:t>
-      </w:r>
-    </w:p>
-    <w:p>
-      <w:pPr>
-        <w:pStyle w:val="ListParagraph"/>
-        <w:numPr>
-          <w:ilvl w:val="0"/>
-          <w:numId w:val="12"/>
-        </w:numPr>
-        <w:spacing w:after="0"/>
-      </w:pPr>
-      <w:r>
-        <w:t xml:space="preserve">Any work that is </w:t>
-      </w:r>
-      <w:r>
-        <w:t>repetitive</w:t>
-      </w:r>
-      <w:r>
-        <w:t xml:space="preserve"> needs to be optimized for </w:t>
-      </w:r>
-      <w:r>
-        <w:t>optimal output speed</w:t>
-      </w:r>
-    </w:p>
-    <w:p>
-      <w:pPr>
-        <w:spacing w:after="0"/>
-      </w:pPr>
-    </w:p>
-    <w:p>
-      <w:pPr>
-        <w:pStyle w:val="Heading3"/>
-      </w:pPr>
-      <w:bookmarkStart w:id="14" w:name="_Toc10106830"/>
-      <w:r>
-        <w:t>Code Architecture</w:t>
-      </w:r>
-      <w:bookmarkEnd w:id="14"/>
-      <w:r>
-        <w:t xml:space="preserve"> </w:t>
-      </w:r>
-    </w:p>
+    </w:p>
+    <w:p/>
     <w:p>
       <w:pPr>
         <w:spacing w:after="0"/>
@@ -5338,7 +5381,6 @@
     <w:p/>
     <w:p>
       <w:r>
-        <w:lastRenderedPageBreak/>
         <w:t xml:space="preserve">  </w:t>
       </w:r>
     </w:p>
@@ -8285,7 +8327,7 @@
 </file>
 
 <file path=customXml/itemProps1.xml><?xml version="1.0" encoding="utf-8"?>
-<ds:datastoreItem xmlns:ds="http://schemas.openxmlformats.org/officeDocument/2006/customXml" ds:itemID="{00CC38E3-4FC6-4788-8044-F1A1542B842F}">
+<ds:datastoreItem xmlns:ds="http://schemas.openxmlformats.org/officeDocument/2006/customXml" ds:itemID="{D3104C20-730E-4B8A-B591-D98D897C3CF9}">
   <ds:schemaRefs>
     <ds:schemaRef ds:uri="http://schemas.openxmlformats.org/officeDocument/2006/bibliography"/>
   </ds:schemaRefs>

</xml_diff>

<commit_message>
starting final storge implementation
</commit_message>
<xml_diff>
--- a/Plan_for_data_collection.docx
+++ b/Plan_for_data_collection.docx
@@ -282,21 +282,7 @@
                 <w:rStyle w:val="Hyperlink"/>
                 <w:noProof/>
               </w:rPr>
-              <w:t>Video</w:t>
-            </w:r>
-            <w:r>
-              <w:rPr>
-                <w:rStyle w:val="Hyperlink"/>
-                <w:noProof/>
-              </w:rPr>
-              <w:t xml:space="preserve"> </w:t>
-            </w:r>
-            <w:r>
-              <w:rPr>
-                <w:rStyle w:val="Hyperlink"/>
-                <w:noProof/>
-              </w:rPr>
-              <w:t>storage:</w:t>
+              <w:t>Video storage:</w:t>
             </w:r>
             <w:r>
               <w:rPr>
@@ -1637,7 +1623,18 @@
         <w:t xml:space="preserve"> video</w:t>
       </w:r>
       <w:r>
-        <w:t xml:space="preserve"> resolution, and total number of frames</w:t>
+        <w:t xml:space="preserve"> resolution,</w:t>
+      </w:r>
+      <w:r>
+        <w:t xml:space="preserve"> the frame skip size,</w:t>
+      </w:r>
+      <w:r>
+        <w:t xml:space="preserve"> an</w:t>
+      </w:r>
+      <w:bookmarkStart w:id="3" w:name="_GoBack"/>
+      <w:bookmarkEnd w:id="3"/>
+      <w:r>
+        <w:t>d total number of frames</w:t>
       </w:r>
       <w:r>
         <w:t xml:space="preserve"> in video</w:t>
@@ -1726,11 +1723,11 @@
       <w:pPr>
         <w:pStyle w:val="Heading2"/>
       </w:pPr>
-      <w:bookmarkStart w:id="3" w:name="_Toc10106820"/>
+      <w:bookmarkStart w:id="4" w:name="_Toc10106820"/>
       <w:r>
         <w:t>Video storage:</w:t>
       </w:r>
-      <w:bookmarkEnd w:id="3"/>
+      <w:bookmarkEnd w:id="4"/>
     </w:p>
     <w:p>
       <w:r>
@@ -1799,8 +1796,6 @@
       <w:r>
         <w:t>|---- 10lanes</w:t>
       </w:r>
-      <w:bookmarkStart w:id="4" w:name="_GoBack"/>
-      <w:bookmarkEnd w:id="4"/>
     </w:p>
     <w:p>
       <w:pPr>
@@ -3842,17 +3837,12 @@
         <w:t xml:space="preserve">After some research I found a function </w:t>
       </w:r>
       <w:proofErr w:type="spellStart"/>
-      <w:proofErr w:type="gramStart"/>
       <w:r>
         <w:t>selectROI</w:t>
       </w:r>
       <w:proofErr w:type="spellEnd"/>
       <w:r>
-        <w:t>(</w:t>
-      </w:r>
-      <w:proofErr w:type="gramEnd"/>
-      <w:r>
-        <w:t xml:space="preserve">) that produces a window of an image that can have rectangles dawn on it, the function returns the rectangle object that was dawn in the window. </w:t>
+        <w:t xml:space="preserve">() that produces a window of an image that can have rectangles dawn on it, the function returns the rectangle object that was dawn in the window. </w:t>
       </w:r>
       <w:r>
         <w:t xml:space="preserve">This will be the brut force function of the labeling mode system.  </w:t>
@@ -8327,7 +8317,7 @@
 </file>
 
 <file path=customXml/itemProps1.xml><?xml version="1.0" encoding="utf-8"?>
-<ds:datastoreItem xmlns:ds="http://schemas.openxmlformats.org/officeDocument/2006/customXml" ds:itemID="{D3104C20-730E-4B8A-B591-D98D897C3CF9}">
+<ds:datastoreItem xmlns:ds="http://schemas.openxmlformats.org/officeDocument/2006/customXml" ds:itemID="{2E608BD3-57B9-4DC7-A4BC-AE21E77E264D}">
   <ds:schemaRefs>
     <ds:schemaRef ds:uri="http://schemas.openxmlformats.org/officeDocument/2006/bibliography"/>
   </ds:schemaRefs>

</xml_diff>

<commit_message>
implemented change class fuction
</commit_message>
<xml_diff>
--- a/Plan_for_data_collection.docx
+++ b/Plan_for_data_collection.docx
@@ -982,7 +982,21 @@
                 <w:rStyle w:val="Hyperlink"/>
                 <w:noProof/>
               </w:rPr>
-              <w:t>Code Architecture</w:t>
+              <w:t>Code Arch</w:t>
+            </w:r>
+            <w:r>
+              <w:rPr>
+                <w:rStyle w:val="Hyperlink"/>
+                <w:noProof/>
+              </w:rPr>
+              <w:t>i</w:t>
+            </w:r>
+            <w:r>
+              <w:rPr>
+                <w:rStyle w:val="Hyperlink"/>
+                <w:noProof/>
+              </w:rPr>
+              <w:t>tecture</w:t>
             </w:r>
             <w:r>
               <w:rPr>
@@ -1629,172 +1643,314 @@
         <w:t xml:space="preserve"> the frame skip size,</w:t>
       </w:r>
       <w:r>
-        <w:t xml:space="preserve"> an</w:t>
-      </w:r>
-      <w:bookmarkStart w:id="3" w:name="_GoBack"/>
+        <w:t xml:space="preserve"> and total number of frames</w:t>
+      </w:r>
+      <w:r>
+        <w:t xml:space="preserve"> in video</w:t>
+      </w:r>
+      <w:r>
+        <w:t xml:space="preserve">. </w:t>
+      </w:r>
+    </w:p>
+    <w:p>
+      <w:pPr>
+        <w:pStyle w:val="ListParagraph"/>
+        <w:numPr>
+          <w:ilvl w:val="0"/>
+          <w:numId w:val="5"/>
+        </w:numPr>
+      </w:pPr>
+      <w:r>
+        <w:t xml:space="preserve">It will then be saved into </w:t>
+      </w:r>
+      <w:r>
+        <w:t>the</w:t>
+      </w:r>
+      <w:r>
+        <w:t xml:space="preserve"> storage system </w:t>
+      </w:r>
+      <w:r>
+        <w:t xml:space="preserve">in the appropriate section. </w:t>
+      </w:r>
+      <w:r>
+        <w:t xml:space="preserve"> </w:t>
+      </w:r>
+    </w:p>
+    <w:p>
+      <w:r>
+        <w:t>Appropriate footage</w:t>
+      </w:r>
+      <w:r>
+        <w:t xml:space="preserve"> (for now)</w:t>
+      </w:r>
+      <w:r>
+        <w:t xml:space="preserve"> is defined as video that contains no zoom</w:t>
+      </w:r>
+      <w:r>
+        <w:t xml:space="preserve"> action</w:t>
+      </w:r>
+      <w:r>
+        <w:t xml:space="preserve"> and contains the entire </w:t>
+      </w:r>
+      <w:r>
+        <w:t xml:space="preserve">vertical view of the </w:t>
+      </w:r>
+      <w:r>
+        <w:t>pool</w:t>
+      </w:r>
+      <w:r>
+        <w:t xml:space="preserve"> 95% of the time</w:t>
+      </w:r>
+      <w:r>
+        <w:t>.</w:t>
+      </w:r>
+      <w:r>
+        <w:t xml:space="preserve"> </w:t>
+      </w:r>
+      <w:r>
+        <w:t>This is because we want footage of the entire pool for swimmer detection in later work.</w:t>
+      </w:r>
+    </w:p>
+    <w:p>
+      <w:r>
+        <w:t>If swimmers are lost in the video due to race circumstances</w:t>
+      </w:r>
+      <w:r>
+        <w:t xml:space="preserve"> </w:t>
+      </w:r>
+      <w:r>
+        <w:t xml:space="preserve">(swimmers falling out of the horizonal view because they are slower than the </w:t>
+      </w:r>
+      <w:r>
+        <w:t>first-place</w:t>
+      </w:r>
+      <w:r>
+        <w:t xml:space="preserve"> person) that is okay. </w:t>
+      </w:r>
+    </w:p>
+    <w:p>
+      <w:pPr>
+        <w:pStyle w:val="Heading2"/>
+      </w:pPr>
+      <w:bookmarkStart w:id="3" w:name="_Toc10106820"/>
+      <w:r>
+        <w:t>Video storage:</w:t>
+      </w:r>
       <w:bookmarkEnd w:id="3"/>
-      <w:r>
-        <w:t>d total number of frames</w:t>
-      </w:r>
-      <w:r>
-        <w:t xml:space="preserve"> in video</w:t>
-      </w:r>
-      <w:r>
-        <w:t xml:space="preserve">. </w:t>
-      </w:r>
-    </w:p>
-    <w:p>
-      <w:pPr>
-        <w:pStyle w:val="ListParagraph"/>
-        <w:numPr>
-          <w:ilvl w:val="0"/>
-          <w:numId w:val="5"/>
-        </w:numPr>
-      </w:pPr>
-      <w:r>
-        <w:t xml:space="preserve">It will then be saved into </w:t>
-      </w:r>
-      <w:r>
-        <w:t>the</w:t>
-      </w:r>
-      <w:r>
-        <w:t xml:space="preserve"> storage system </w:t>
-      </w:r>
-      <w:r>
-        <w:t xml:space="preserve">in the appropriate section. </w:t>
+    </w:p>
+    <w:p>
+      <w:r>
+        <w:t>All videos will be collected and stored</w:t>
+      </w:r>
+      <w:r>
+        <w:t xml:space="preserve"> in </w:t>
+      </w:r>
+      <w:r>
+        <w:t xml:space="preserve">a </w:t>
+      </w:r>
+      <w:r>
+        <w:t xml:space="preserve">storage system containing all possible combinations of variance for swimming environments. </w:t>
+      </w:r>
+    </w:p>
+    <w:p>
+      <w:pPr>
+        <w:spacing w:after="0"/>
+      </w:pPr>
+      <w:r>
+        <w:t>Example file structure.</w:t>
+      </w:r>
+    </w:p>
+    <w:p>
+      <w:pPr>
+        <w:spacing w:after="0"/>
+      </w:pPr>
+      <w:r>
+        <w:t>Indoor</w:t>
+      </w:r>
+    </w:p>
+    <w:p>
+      <w:pPr>
+        <w:spacing w:after="0"/>
+      </w:pPr>
+      <w:r>
+        <w:t>outdoor</w:t>
+      </w:r>
+    </w:p>
+    <w:p>
+      <w:pPr>
+        <w:spacing w:after="0"/>
+      </w:pPr>
+      <w:r>
+        <w:t xml:space="preserve">|---- </w:t>
+      </w:r>
+      <w:r>
+        <w:t>6lanes</w:t>
+      </w:r>
+    </w:p>
+    <w:p>
+      <w:pPr>
+        <w:spacing w:after="0"/>
+      </w:pPr>
+      <w:r>
+        <w:t xml:space="preserve">|---- </w:t>
+      </w:r>
+      <w:r>
+        <w:t>8lanes</w:t>
+      </w:r>
+    </w:p>
+    <w:p>
+      <w:pPr>
+        <w:spacing w:after="0"/>
+      </w:pPr>
+      <w:r>
+        <w:t>|---- 10lanes</w:t>
+      </w:r>
+    </w:p>
+    <w:p>
+      <w:pPr>
+        <w:spacing w:after="0"/>
+      </w:pPr>
+      <w:r>
+        <w:t xml:space="preserve">|      </w:t>
+      </w:r>
+      <w:r>
+        <w:t>|----</w:t>
       </w:r>
       <w:r>
         <w:t xml:space="preserve"> </w:t>
       </w:r>
-    </w:p>
-    <w:p>
-      <w:r>
-        <w:t>Appropriate footage</w:t>
-      </w:r>
-      <w:r>
-        <w:t xml:space="preserve"> (for now)</w:t>
-      </w:r>
-      <w:r>
-        <w:t xml:space="preserve"> is defined as video that contains no zoom</w:t>
-      </w:r>
-      <w:r>
-        <w:t xml:space="preserve"> action</w:t>
-      </w:r>
-      <w:r>
-        <w:t xml:space="preserve"> and contains the entire </w:t>
-      </w:r>
-      <w:r>
-        <w:t xml:space="preserve">vertical view of the </w:t>
-      </w:r>
-      <w:r>
-        <w:t>pool</w:t>
-      </w:r>
-      <w:r>
-        <w:t xml:space="preserve"> 95% of the time</w:t>
-      </w:r>
-      <w:r>
-        <w:t>.</w:t>
+      <w:r>
+        <w:t>comp_name or pool_name (must be unique)</w:t>
+      </w:r>
+    </w:p>
+    <w:p>
+      <w:pPr>
+        <w:spacing w:after="0"/>
+      </w:pPr>
+      <w:r>
+        <w:t xml:space="preserve">|      </w:t>
+      </w:r>
+      <w:r>
+        <w:t xml:space="preserve">|      |---- </w:t>
+      </w:r>
+      <w:r>
+        <w:t>LCM</w:t>
+      </w:r>
+    </w:p>
+    <w:p>
+      <w:pPr>
+        <w:spacing w:after="0"/>
+      </w:pPr>
+      <w:r>
+        <w:t>|      |      |---- SCM</w:t>
+      </w:r>
+    </w:p>
+    <w:p>
+      <w:pPr>
+        <w:spacing w:after="0"/>
+      </w:pPr>
+      <w:r>
+        <w:t>|      |      |      |---- right_diving</w:t>
+      </w:r>
+    </w:p>
+    <w:p>
+      <w:pPr>
+        <w:spacing w:after="0"/>
+      </w:pPr>
+      <w:r>
+        <w:t>|      |      |      |---- left_diving</w:t>
+      </w:r>
+    </w:p>
+    <w:p>
+      <w:pPr>
+        <w:spacing w:after="0"/>
+      </w:pPr>
+      <w:r>
+        <w:t xml:space="preserve">|      </w:t>
+      </w:r>
+      <w:r>
+        <w:t xml:space="preserve">|      </w:t>
+      </w:r>
+      <w:r>
+        <w:t>|      |      |</w:t>
+      </w:r>
+      <w:r>
+        <w:t>---- male</w:t>
+      </w:r>
+    </w:p>
+    <w:p>
+      <w:pPr>
+        <w:spacing w:after="0"/>
+      </w:pPr>
+      <w:r>
+        <w:t xml:space="preserve">|      |      |      |      |---- female </w:t>
+      </w:r>
+    </w:p>
+    <w:p>
+      <w:pPr>
+        <w:spacing w:after="0"/>
+      </w:pPr>
+      <w:r>
+        <w:t xml:space="preserve">|      </w:t>
+      </w:r>
+      <w:r>
+        <w:t xml:space="preserve">|      </w:t>
+      </w:r>
+      <w:r>
+        <w:t>|      |      |      |---- 400IM</w:t>
+      </w:r>
+    </w:p>
+    <w:p>
+      <w:pPr>
+        <w:spacing w:after="0"/>
+      </w:pPr>
+      <w:r>
+        <w:t xml:space="preserve">|      |      |      |      |      |---- Other_races_names (will </w:t>
+      </w:r>
+      <w:r>
+        <w:t xml:space="preserve">not </w:t>
+      </w:r>
+      <w:r>
+        <w:t>depend on SCM and LCM)</w:t>
+      </w:r>
+    </w:p>
+    <w:p>
+      <w:pPr>
+        <w:spacing w:after="0"/>
+      </w:pPr>
+      <w:r>
+        <w:t xml:space="preserve">|      </w:t>
+      </w:r>
+      <w:r>
+        <w:t xml:space="preserve">|      </w:t>
+      </w:r>
+      <w:r>
+        <w:t xml:space="preserve">|      |      </w:t>
+      </w:r>
+      <w:r>
+        <w:t>|</w:t>
+      </w:r>
+      <w:r>
+        <w:t xml:space="preserve">      |      |---- mid_pool</w:t>
       </w:r>
       <w:r>
         <w:t xml:space="preserve"> </w:t>
       </w:r>
-      <w:r>
-        <w:t>This is because we want footage of the entire pool for swimmer detection in later work.</w:t>
-      </w:r>
-    </w:p>
-    <w:p>
-      <w:r>
-        <w:t>If swimmers are lost in the video due to race circumstances</w:t>
-      </w:r>
-      <w:r>
-        <w:t xml:space="preserve"> </w:t>
-      </w:r>
-      <w:r>
-        <w:t xml:space="preserve">(swimmers falling out of the horizonal view because they are slower than the </w:t>
-      </w:r>
-      <w:r>
-        <w:t>first-place</w:t>
-      </w:r>
-      <w:r>
-        <w:t xml:space="preserve"> person) that is okay. </w:t>
-      </w:r>
-    </w:p>
-    <w:p>
-      <w:pPr>
-        <w:pStyle w:val="Heading2"/>
-      </w:pPr>
-      <w:bookmarkStart w:id="4" w:name="_Toc10106820"/>
-      <w:r>
-        <w:t>Video storage:</w:t>
-      </w:r>
-      <w:bookmarkEnd w:id="4"/>
-    </w:p>
-    <w:p>
-      <w:r>
-        <w:t>All videos will be collected and stored</w:t>
-      </w:r>
-      <w:r>
-        <w:t xml:space="preserve"> in </w:t>
-      </w:r>
-      <w:r>
-        <w:t xml:space="preserve">a </w:t>
-      </w:r>
-      <w:r>
-        <w:t xml:space="preserve">storage system containing all possible combinations of variance for swimming environments. </w:t>
-      </w:r>
-    </w:p>
-    <w:p>
-      <w:pPr>
-        <w:spacing w:after="0"/>
-      </w:pPr>
-      <w:r>
-        <w:t>Example file structure.</w:t>
-      </w:r>
-    </w:p>
-    <w:p>
-      <w:pPr>
-        <w:spacing w:after="0"/>
-      </w:pPr>
-      <w:r>
-        <w:t>Indoor</w:t>
-      </w:r>
-    </w:p>
-    <w:p>
-      <w:pPr>
-        <w:spacing w:after="0"/>
-      </w:pPr>
-      <w:r>
-        <w:t>outdoor</w:t>
-      </w:r>
-    </w:p>
-    <w:p>
-      <w:pPr>
-        <w:spacing w:after="0"/>
-      </w:pPr>
-      <w:r>
-        <w:t xml:space="preserve">|---- </w:t>
-      </w:r>
-      <w:r>
-        <w:t>6lanes</w:t>
-      </w:r>
-    </w:p>
-    <w:p>
-      <w:pPr>
-        <w:spacing w:after="0"/>
-      </w:pPr>
-      <w:r>
-        <w:t xml:space="preserve">|---- </w:t>
-      </w:r>
-      <w:r>
-        <w:t>8lanes</w:t>
-      </w:r>
-    </w:p>
-    <w:p>
-      <w:pPr>
-        <w:spacing w:after="0"/>
-      </w:pPr>
-      <w:r>
-        <w:t>|---- 10lanes</w:t>
+    </w:p>
+    <w:p>
+      <w:pPr>
+        <w:spacing w:after="0"/>
+      </w:pPr>
+      <w:r>
+        <w:t>|      |      |      |      |      |      |---- dive_end</w:t>
+      </w:r>
+    </w:p>
+    <w:p>
+      <w:pPr>
+        <w:spacing w:after="0"/>
+      </w:pPr>
+      <w:r>
+        <w:t xml:space="preserve">|      |      |      |      |      |      |---- turn_end </w:t>
       </w:r>
     </w:p>
     <w:p>
@@ -1805,75 +1961,14 @@
         <w:t xml:space="preserve">|      </w:t>
       </w:r>
       <w:r>
-        <w:t>|----</w:t>
-      </w:r>
-      <w:r>
-        <w:t xml:space="preserve"> </w:t>
-      </w:r>
-      <w:proofErr w:type="spellStart"/>
-      <w:r>
-        <w:t>comp_name</w:t>
-      </w:r>
-      <w:proofErr w:type="spellEnd"/>
-      <w:r>
-        <w:t xml:space="preserve"> or </w:t>
-      </w:r>
-      <w:proofErr w:type="spellStart"/>
-      <w:r>
-        <w:t>pool_name</w:t>
-      </w:r>
-      <w:proofErr w:type="spellEnd"/>
-      <w:r>
-        <w:t xml:space="preserve"> (must be unique)</w:t>
-      </w:r>
-    </w:p>
-    <w:p>
-      <w:pPr>
-        <w:spacing w:after="0"/>
-      </w:pPr>
-      <w:r>
         <w:t xml:space="preserve">|      </w:t>
       </w:r>
       <w:r>
-        <w:t xml:space="preserve">|      |---- </w:t>
-      </w:r>
-      <w:r>
-        <w:t>LCM</w:t>
-      </w:r>
-    </w:p>
-    <w:p>
-      <w:pPr>
-        <w:spacing w:after="0"/>
-      </w:pPr>
-      <w:r>
-        <w:t>|      |      |---- SCM</w:t>
-      </w:r>
-    </w:p>
-    <w:p>
-      <w:pPr>
-        <w:spacing w:after="0"/>
-      </w:pPr>
-      <w:r>
-        <w:t xml:space="preserve">|      |      |      |---- </w:t>
-      </w:r>
-      <w:proofErr w:type="spellStart"/>
-      <w:r>
-        <w:t>right_diving</w:t>
-      </w:r>
-      <w:proofErr w:type="spellEnd"/>
-    </w:p>
-    <w:p>
-      <w:pPr>
-        <w:spacing w:after="0"/>
-      </w:pPr>
-      <w:r>
-        <w:t xml:space="preserve">|      |      |      |---- </w:t>
-      </w:r>
-      <w:proofErr w:type="spellStart"/>
-      <w:r>
-        <w:t>left_diving</w:t>
-      </w:r>
-      <w:proofErr w:type="spellEnd"/>
+        <w:t xml:space="preserve">|      |      </w:t>
+      </w:r>
+      <w:r>
+        <w:t>|      |      |      |---- pool_level</w:t>
+      </w:r>
     </w:p>
     <w:p>
       <w:pPr>
@@ -1886,156 +1981,11 @@
         <w:t xml:space="preserve">|      </w:t>
       </w:r>
       <w:r>
-        <w:t>|      |      |</w:t>
-      </w:r>
-      <w:r>
-        <w:t>---- male</w:t>
-      </w:r>
-    </w:p>
-    <w:p>
-      <w:pPr>
-        <w:spacing w:after="0"/>
-      </w:pPr>
-      <w:r>
-        <w:t xml:space="preserve">|      |      |      |      |---- female </w:t>
-      </w:r>
-    </w:p>
-    <w:p>
-      <w:pPr>
-        <w:spacing w:after="0"/>
-      </w:pPr>
-      <w:r>
-        <w:t xml:space="preserve">|      </w:t>
-      </w:r>
-      <w:r>
-        <w:t xml:space="preserve">|      </w:t>
-      </w:r>
-      <w:r>
-        <w:t>|      |      |      |---- 400IM</w:t>
-      </w:r>
-    </w:p>
-    <w:p>
-      <w:pPr>
-        <w:spacing w:after="0"/>
-      </w:pPr>
-      <w:r>
-        <w:t xml:space="preserve">|      |      |      |      |      |---- </w:t>
-      </w:r>
-      <w:proofErr w:type="spellStart"/>
-      <w:r>
-        <w:t>Other_races_names</w:t>
-      </w:r>
-      <w:proofErr w:type="spellEnd"/>
-      <w:r>
-        <w:t xml:space="preserve"> (will </w:t>
-      </w:r>
-      <w:r>
-        <w:t xml:space="preserve">not </w:t>
-      </w:r>
-      <w:r>
-        <w:t>depend on SCM and LCM)</w:t>
-      </w:r>
-    </w:p>
-    <w:p>
-      <w:pPr>
-        <w:spacing w:after="0"/>
-      </w:pPr>
-      <w:r>
-        <w:t xml:space="preserve">|      </w:t>
-      </w:r>
-      <w:r>
-        <w:t xml:space="preserve">|      </w:t>
-      </w:r>
-      <w:r>
         <w:t xml:space="preserve">|      |      </w:t>
       </w:r>
       <w:r>
-        <w:t>|</w:t>
-      </w:r>
-      <w:r>
-        <w:t xml:space="preserve">      |      |---- </w:t>
-      </w:r>
-      <w:proofErr w:type="spellStart"/>
-      <w:r>
-        <w:t>mid_pool</w:t>
-      </w:r>
-      <w:proofErr w:type="spellEnd"/>
-      <w:r>
-        <w:t xml:space="preserve"> </w:t>
-      </w:r>
-    </w:p>
-    <w:p>
-      <w:pPr>
-        <w:spacing w:after="0"/>
-      </w:pPr>
-      <w:r>
-        <w:t xml:space="preserve">|      |      |      |      |      |      |---- </w:t>
-      </w:r>
-      <w:proofErr w:type="spellStart"/>
-      <w:r>
-        <w:t>dive_end</w:t>
-      </w:r>
-      <w:proofErr w:type="spellEnd"/>
-    </w:p>
-    <w:p>
-      <w:pPr>
-        <w:spacing w:after="0"/>
-      </w:pPr>
-      <w:r>
-        <w:t xml:space="preserve">|      |      |      |      |      |      |---- </w:t>
-      </w:r>
-      <w:proofErr w:type="spellStart"/>
-      <w:r>
-        <w:t>turn_end</w:t>
-      </w:r>
-      <w:proofErr w:type="spellEnd"/>
-      <w:r>
-        <w:t xml:space="preserve"> </w:t>
-      </w:r>
-    </w:p>
-    <w:p>
-      <w:pPr>
-        <w:spacing w:after="0"/>
-      </w:pPr>
-      <w:r>
-        <w:t xml:space="preserve">|      </w:t>
-      </w:r>
-      <w:r>
-        <w:t xml:space="preserve">|      </w:t>
-      </w:r>
-      <w:r>
-        <w:t xml:space="preserve">|      |      </w:t>
-      </w:r>
-      <w:r>
-        <w:t xml:space="preserve">|      |      |      |---- </w:t>
-      </w:r>
-      <w:proofErr w:type="spellStart"/>
-      <w:r>
-        <w:t>pool_level</w:t>
-      </w:r>
-      <w:proofErr w:type="spellEnd"/>
-    </w:p>
-    <w:p>
-      <w:pPr>
-        <w:spacing w:after="0"/>
-      </w:pPr>
-      <w:r>
-        <w:t xml:space="preserve">|      </w:t>
-      </w:r>
-      <w:r>
-        <w:t xml:space="preserve">|      </w:t>
-      </w:r>
-      <w:r>
-        <w:t xml:space="preserve">|      |      </w:t>
-      </w:r>
-      <w:r>
-        <w:t xml:space="preserve">|      |      |      |---- </w:t>
-      </w:r>
-      <w:proofErr w:type="spellStart"/>
-      <w:r>
-        <w:t>mid_level</w:t>
-      </w:r>
-      <w:proofErr w:type="spellEnd"/>
+        <w:t>|      |      |      |---- mid_level</w:t>
+      </w:r>
     </w:p>
     <w:p>
       <w:pPr>
@@ -2052,13 +2002,8 @@
         <w:t xml:space="preserve">|      |      </w:t>
       </w:r>
       <w:r>
-        <w:t xml:space="preserve">|      |      |      |---- </w:t>
-      </w:r>
-      <w:proofErr w:type="spellStart"/>
-      <w:r>
-        <w:t>high_level</w:t>
-      </w:r>
-      <w:proofErr w:type="spellEnd"/>
+        <w:t>|      |      |      |---- high_level</w:t>
+      </w:r>
     </w:p>
     <w:p>
       <w:pPr>
@@ -2069,26 +2014,26 @@
       <w:pPr>
         <w:pStyle w:val="Heading1"/>
       </w:pPr>
-      <w:bookmarkStart w:id="5" w:name="_Toc10106821"/>
+      <w:bookmarkStart w:id="4" w:name="_Toc10106821"/>
       <w:r>
         <w:t>Creation</w:t>
       </w:r>
+      <w:bookmarkEnd w:id="4"/>
+    </w:p>
+    <w:p>
+      <w:r>
+        <w:t xml:space="preserve">When data is created, bounded boxes will be mapped to frames of swimming footage to locate a swimmer in a specific class (Starting, Diving, Underwater, Swimming, Turning, and swimmers finishing/finished). </w:t>
+      </w:r>
+    </w:p>
+    <w:p>
+      <w:pPr>
+        <w:pStyle w:val="Heading2"/>
+      </w:pPr>
+      <w:bookmarkStart w:id="5" w:name="_Toc10106822"/>
+      <w:r>
+        <w:t>Class definitions</w:t>
+      </w:r>
       <w:bookmarkEnd w:id="5"/>
-    </w:p>
-    <w:p>
-      <w:r>
-        <w:t xml:space="preserve">When data is created, bounded boxes will be mapped to frames of swimming footage to locate a swimmer in a specific class (Starting, Diving, Underwater, Swimming, Turning, and swimmers finishing/finished). </w:t>
-      </w:r>
-    </w:p>
-    <w:p>
-      <w:pPr>
-        <w:pStyle w:val="Heading2"/>
-      </w:pPr>
-      <w:bookmarkStart w:id="6" w:name="_Toc10106822"/>
-      <w:r>
-        <w:t>Class definitions</w:t>
-      </w:r>
-      <w:bookmarkEnd w:id="6"/>
     </w:p>
     <w:p>
       <w:r>
@@ -2417,11 +2362,11 @@
       <w:pPr>
         <w:pStyle w:val="Heading2"/>
       </w:pPr>
-      <w:bookmarkStart w:id="7" w:name="_Toc10106823"/>
+      <w:bookmarkStart w:id="6" w:name="_Toc10106823"/>
       <w:r>
         <w:t>Box specification procedure</w:t>
       </w:r>
-      <w:bookmarkEnd w:id="7"/>
+      <w:bookmarkEnd w:id="6"/>
       <w:r>
         <w:t xml:space="preserve"> </w:t>
       </w:r>
@@ -3306,11 +3251,11 @@
       <w:pPr>
         <w:pStyle w:val="Heading2"/>
       </w:pPr>
-      <w:bookmarkStart w:id="8" w:name="_Toc10106824"/>
+      <w:bookmarkStart w:id="7" w:name="_Toc10106824"/>
       <w:r>
         <w:t>When to put a box around a swimmer:</w:t>
       </w:r>
-      <w:bookmarkEnd w:id="8"/>
+      <w:bookmarkEnd w:id="7"/>
     </w:p>
     <w:p>
       <w:r>
@@ -3454,12 +3399,12 @@
       <w:pPr>
         <w:pStyle w:val="Heading2"/>
       </w:pPr>
-      <w:bookmarkStart w:id="9" w:name="_Toc10106825"/>
+      <w:bookmarkStart w:id="8" w:name="_Toc10106825"/>
       <w:r>
         <w:lastRenderedPageBreak/>
         <w:t>Storage of box parameters:</w:t>
       </w:r>
-      <w:bookmarkEnd w:id="9"/>
+      <w:bookmarkEnd w:id="8"/>
     </w:p>
     <w:p>
       <w:r>
@@ -3478,15 +3423,7 @@
         <w:t xml:space="preserve">as 2D </w:t>
       </w:r>
       <w:r>
-        <w:t xml:space="preserve">array of size </w:t>
-      </w:r>
-      <w:proofErr w:type="spellStart"/>
-      <w:r>
-        <w:t>nxm</w:t>
-      </w:r>
-      <w:proofErr w:type="spellEnd"/>
-      <w:r>
-        <w:t>, where n is the frames</w:t>
+        <w:t>array of size nxm, where n is the frames</w:t>
       </w:r>
       <w:r>
         <w:t xml:space="preserve"> number</w:t>
@@ -3516,39 +3453,41 @@
         <w:t xml:space="preserve"> defined by a rectangle object. This object will define a rectangle in terms of the pixel position of top left corer of the box relative to the to left corner of the frame, and the height and width of the rectangle in pixels.</w:t>
       </w:r>
       <w:r>
-        <w:t xml:space="preserve"> A box object will also hold the class of each box.</w:t>
+        <w:t xml:space="preserve"> A box object will also hold the class of each box</w:t>
+      </w:r>
+      <w:r>
+        <w:t xml:space="preserve"> and the swimmer lane number</w:t>
+      </w:r>
+      <w:r>
+        <w:t>.</w:t>
       </w:r>
       <w:r>
         <w:t xml:space="preserve"> This will require </w:t>
       </w:r>
       <w:r>
-        <w:t>5</w:t>
+        <w:t>6</w:t>
       </w:r>
       <w:r>
         <w:t xml:space="preserve"> numbers, they will be x, y, h, w,</w:t>
       </w:r>
       <w:r>
-        <w:t xml:space="preserve"> and c, </w:t>
+        <w:t xml:space="preserve"> c,</w:t>
+      </w:r>
+      <w:r>
+        <w:t xml:space="preserve"> and l</w:t>
+      </w:r>
+      <w:r>
+        <w:t xml:space="preserve"> </w:t>
       </w:r>
       <w:r>
         <w:t>always in this order. For example: a line in the text file says {300, 245, 500, 500</w:t>
       </w:r>
       <w:r>
-        <w:t xml:space="preserve">, </w:t>
-      </w:r>
-      <w:proofErr w:type="spellStart"/>
-      <w:r>
-        <w:t>class_num</w:t>
-      </w:r>
-      <w:proofErr w:type="spellEnd"/>
-      <w:r>
-        <w:t xml:space="preserve">, </w:t>
-      </w:r>
-      <w:proofErr w:type="spellStart"/>
-      <w:r>
-        <w:t>lane_num</w:t>
-      </w:r>
-      <w:proofErr w:type="spellEnd"/>
+        <w:t>, class_num</w:t>
+      </w:r>
+      <w:r>
+        <w:t>, lane_num</w:t>
+      </w:r>
       <w:r>
         <w:t xml:space="preserve">} </w:t>
       </w:r>
@@ -3613,21 +3552,11 @@
         <w:t>ight 500 and width 500 (it’s a square).</w:t>
       </w:r>
       <w:r>
-        <w:t xml:space="preserve"> Finally, it contains a swimmer doing the action represented by </w:t>
-      </w:r>
-      <w:proofErr w:type="spellStart"/>
-      <w:r>
-        <w:t>class_num</w:t>
-      </w:r>
-      <w:proofErr w:type="spellEnd"/>
-      <w:r>
-        <w:t xml:space="preserve"> in lane </w:t>
-      </w:r>
-      <w:proofErr w:type="spellStart"/>
-      <w:r>
-        <w:t>lane_num</w:t>
-      </w:r>
-      <w:proofErr w:type="spellEnd"/>
+        <w:t xml:space="preserve"> Finally, it contains a swimmer doing the action represented by class_num</w:t>
+      </w:r>
+      <w:r>
+        <w:t xml:space="preserve"> in lane lane_num</w:t>
+      </w:r>
       <w:r>
         <w:t>.</w:t>
       </w:r>
@@ -3791,109 +3720,99 @@
       <w:pPr>
         <w:pStyle w:val="Heading2"/>
       </w:pPr>
-      <w:bookmarkStart w:id="10" w:name="_Toc10106826"/>
+      <w:bookmarkStart w:id="9" w:name="_Toc10106826"/>
       <w:r>
         <w:t>Methods of</w:t>
       </w:r>
       <w:r>
         <w:t xml:space="preserve"> creating boxes</w:t>
       </w:r>
+      <w:bookmarkEnd w:id="9"/>
+    </w:p>
+    <w:p>
+      <w:r>
+        <w:t>A semi automated box making application needs to be made to increase speed of swimmer labeling!</w:t>
+      </w:r>
+      <w:r>
+        <w:t xml:space="preserve"> I have created a GitHub account and I will be developing the project, swimming_data_maker, on it. </w:t>
+      </w:r>
+      <w:r>
+        <w:t>Ideas</w:t>
+      </w:r>
+      <w:r>
+        <w:t xml:space="preserve"> planning will follow in the next section. </w:t>
+      </w:r>
+    </w:p>
+    <w:p>
+      <w:pPr>
+        <w:pStyle w:val="Heading3"/>
+      </w:pPr>
+      <w:bookmarkStart w:id="10" w:name="_Toc10106827"/>
+      <w:r>
+        <w:t>Preliminary research:</w:t>
+      </w:r>
       <w:bookmarkEnd w:id="10"/>
     </w:p>
     <w:p>
       <w:r>
-        <w:t>A semi automated box making application needs to be made to increase speed of swimmer labeling!</w:t>
-      </w:r>
-      <w:r>
-        <w:t xml:space="preserve"> I have created a GitHub account and I will be developing the project, </w:t>
-      </w:r>
-      <w:proofErr w:type="spellStart"/>
-      <w:r>
-        <w:t>swimming_data_maker</w:t>
-      </w:r>
-      <w:proofErr w:type="spellEnd"/>
-      <w:r>
-        <w:t xml:space="preserve">, on it. </w:t>
-      </w:r>
-      <w:r>
-        <w:t>Ideas</w:t>
-      </w:r>
-      <w:r>
-        <w:t xml:space="preserve"> planning will follow in the next section. </w:t>
+        <w:t xml:space="preserve">After some research I found a function </w:t>
+      </w:r>
+      <w:r>
+        <w:t>selectROI</w:t>
+      </w:r>
+      <w:r>
+        <w:t xml:space="preserve">() that produces a window of an image that can have rectangles dawn on it, the function returns the rectangle object that was dawn in the window. </w:t>
+      </w:r>
+      <w:r>
+        <w:t xml:space="preserve">This will be the brut force function of the labeling mode system.  </w:t>
       </w:r>
     </w:p>
     <w:p>
       <w:pPr>
         <w:pStyle w:val="Heading3"/>
       </w:pPr>
-      <w:bookmarkStart w:id="11" w:name="_Toc10106827"/>
-      <w:r>
-        <w:t>Preliminary research:</w:t>
+      <w:bookmarkStart w:id="11" w:name="_Toc10106828"/>
+      <w:r>
+        <w:t xml:space="preserve">Box </w:t>
+      </w:r>
+      <w:r>
+        <w:t>Project Goal</w:t>
       </w:r>
       <w:bookmarkEnd w:id="11"/>
     </w:p>
     <w:p>
       <w:r>
-        <w:t xml:space="preserve">After some research I found a function </w:t>
-      </w:r>
-      <w:proofErr w:type="spellStart"/>
-      <w:r>
-        <w:t>selectROI</w:t>
-      </w:r>
-      <w:proofErr w:type="spellEnd"/>
-      <w:r>
-        <w:t xml:space="preserve">() that produces a window of an image that can have rectangles dawn on it, the function returns the rectangle object that was dawn in the window. </w:t>
-      </w:r>
-      <w:r>
-        <w:t xml:space="preserve">This will be the brut force function of the labeling mode system.  </w:t>
+        <w:t>Main goal of</w:t>
+      </w:r>
+      <w:r>
+        <w:t xml:space="preserve"> box</w:t>
+      </w:r>
+      <w:r>
+        <w:t xml:space="preserve"> project is to take a raw video downloaded from YouTube and create a </w:t>
+      </w:r>
+      <w:r>
+        <w:t>video or</w:t>
+      </w:r>
+      <w:r>
+        <w:t xml:space="preserve"> sets of videos (depends on if there are camera angel changes in the video)</w:t>
+      </w:r>
+      <w:r>
+        <w:t>,</w:t>
+      </w:r>
+      <w:r>
+        <w:t xml:space="preserve"> with boxes around the swimmers.  </w:t>
       </w:r>
     </w:p>
     <w:p>
       <w:pPr>
         <w:pStyle w:val="Heading3"/>
       </w:pPr>
-      <w:bookmarkStart w:id="12" w:name="_Toc10106828"/>
-      <w:r>
-        <w:t xml:space="preserve">Box </w:t>
-      </w:r>
-      <w:r>
-        <w:t>Project Goal</w:t>
-      </w:r>
-      <w:bookmarkEnd w:id="12"/>
-    </w:p>
-    <w:p>
-      <w:r>
-        <w:t>Main goal of</w:t>
-      </w:r>
-      <w:r>
-        <w:t xml:space="preserve"> box</w:t>
-      </w:r>
-      <w:r>
-        <w:t xml:space="preserve"> project is to take a raw video downloaded from YouTube and create a </w:t>
-      </w:r>
-      <w:r>
-        <w:t>video or</w:t>
-      </w:r>
-      <w:r>
-        <w:t xml:space="preserve"> sets of videos (depends on if there are camera angel changes in the video)</w:t>
-      </w:r>
-      <w:r>
-        <w:t>,</w:t>
-      </w:r>
-      <w:r>
-        <w:t xml:space="preserve"> with boxes around the swimmers.  </w:t>
-      </w:r>
-    </w:p>
-    <w:p>
-      <w:pPr>
-        <w:pStyle w:val="Heading3"/>
-      </w:pPr>
-      <w:bookmarkStart w:id="13" w:name="_Toc10106829"/>
+      <w:bookmarkStart w:id="12" w:name="_Toc10106829"/>
       <w:r>
         <w:lastRenderedPageBreak/>
         <w:t>Specifics of what needs to be done</w:t>
       </w:r>
-      <w:bookmarkEnd w:id="13"/>
+      <w:bookmarkEnd w:id="12"/>
     </w:p>
     <w:p>
       <w:r>
@@ -4417,15 +4336,7 @@
       </w:pPr>
       <w:r>
         <w:lastRenderedPageBreak/>
-        <w:t xml:space="preserve">After working with </w:t>
-      </w:r>
-      <w:proofErr w:type="spellStart"/>
-      <w:r>
-        <w:t>openCV</w:t>
-      </w:r>
-      <w:proofErr w:type="spellEnd"/>
-      <w:r>
-        <w:t xml:space="preserve"> and Qt I have decided that the best thing to do would be to download a video editor…. Duh. So, the </w:t>
+        <w:t xml:space="preserve">After working with openCV and Qt I have decided that the best thing to do would be to download a video editor…. Duh. So, the </w:t>
       </w:r>
       <w:r>
         <w:t>Machete Lite</w:t>
@@ -5314,16 +5225,1661 @@
       <w:pPr>
         <w:pStyle w:val="Heading3"/>
       </w:pPr>
-      <w:bookmarkStart w:id="14" w:name="_Toc10106830"/>
+      <w:bookmarkStart w:id="13" w:name="_Toc10106830"/>
       <w:r>
         <w:t>Code Architecture</w:t>
       </w:r>
+      <w:bookmarkEnd w:id="13"/>
+      <w:r>
+        <w:t xml:space="preserve"> </w:t>
+      </w:r>
+    </w:p>
+    <w:p/>
+    <w:p>
+      <w:pPr>
+        <w:spacing w:after="0"/>
+      </w:pPr>
+      <w:r>
+        <w:t xml:space="preserve">2019-06-12 </w:t>
+      </w:r>
+    </w:p>
+    <w:p>
+      <w:pPr>
+        <w:spacing w:after="0"/>
+      </w:pPr>
+    </w:p>
+    <w:p>
+      <w:pPr>
+        <w:spacing w:after="0"/>
+      </w:pPr>
+      <w:r>
+        <w:t>Current work completed since start</w:t>
+      </w:r>
+      <w:r>
+        <w:t xml:space="preserve"> / current state of things</w:t>
+      </w:r>
+      <w:r>
+        <w:t>:</w:t>
+      </w:r>
+    </w:p>
+    <w:p>
+      <w:pPr>
+        <w:spacing w:after="0"/>
+      </w:pPr>
+    </w:p>
+    <w:p>
+      <w:pPr>
+        <w:spacing w:after="0"/>
+        <w:rPr>
+          <w:sz w:val="12"/>
+          <w:szCs w:val="12"/>
+        </w:rPr>
+      </w:pPr>
+      <w:r>
+        <w:rPr>
+          <w:sz w:val="12"/>
+          <w:szCs w:val="12"/>
+        </w:rPr>
+        <w:t>#pragma once</w:t>
+      </w:r>
+    </w:p>
+    <w:p>
+      <w:pPr>
+        <w:spacing w:after="0"/>
+        <w:rPr>
+          <w:sz w:val="12"/>
+          <w:szCs w:val="12"/>
+        </w:rPr>
+      </w:pPr>
+    </w:p>
+    <w:p>
+      <w:pPr>
+        <w:spacing w:after="0"/>
+        <w:rPr>
+          <w:sz w:val="12"/>
+          <w:szCs w:val="12"/>
+        </w:rPr>
+      </w:pPr>
+      <w:r>
+        <w:rPr>
+          <w:sz w:val="12"/>
+          <w:szCs w:val="12"/>
+        </w:rPr>
+        <w:t>#include &lt;iostream&gt;</w:t>
+      </w:r>
+    </w:p>
+    <w:p>
+      <w:pPr>
+        <w:spacing w:after="0"/>
+        <w:rPr>
+          <w:sz w:val="12"/>
+          <w:szCs w:val="12"/>
+        </w:rPr>
+      </w:pPr>
+      <w:r>
+        <w:rPr>
+          <w:sz w:val="12"/>
+          <w:szCs w:val="12"/>
+        </w:rPr>
+        <w:t>#include &lt;fstream&gt;//file manipulation</w:t>
+      </w:r>
+    </w:p>
+    <w:p>
+      <w:pPr>
+        <w:spacing w:after="0"/>
+        <w:rPr>
+          <w:sz w:val="12"/>
+          <w:szCs w:val="12"/>
+        </w:rPr>
+      </w:pPr>
+      <w:r>
+        <w:rPr>
+          <w:sz w:val="12"/>
+          <w:szCs w:val="12"/>
+        </w:rPr>
+        <w:t>#include &lt;vector&gt;</w:t>
+      </w:r>
+    </w:p>
+    <w:p>
+      <w:pPr>
+        <w:spacing w:after="0"/>
+        <w:rPr>
+          <w:sz w:val="12"/>
+          <w:szCs w:val="12"/>
+        </w:rPr>
+      </w:pPr>
+    </w:p>
+    <w:p>
+      <w:pPr>
+        <w:spacing w:after="0"/>
+        <w:rPr>
+          <w:sz w:val="12"/>
+          <w:szCs w:val="12"/>
+        </w:rPr>
+      </w:pPr>
+      <w:r>
+        <w:rPr>
+          <w:sz w:val="12"/>
+          <w:szCs w:val="12"/>
+        </w:rPr>
+        <w:t>#include &lt;opencv2/opencv.hpp&gt; //displaying video</w:t>
+      </w:r>
+    </w:p>
+    <w:p>
+      <w:pPr>
+        <w:spacing w:after="0"/>
+        <w:rPr>
+          <w:sz w:val="12"/>
+          <w:szCs w:val="12"/>
+        </w:rPr>
+      </w:pPr>
+      <w:r>
+        <w:rPr>
+          <w:sz w:val="12"/>
+          <w:szCs w:val="12"/>
+        </w:rPr>
+        <w:t>#include &lt;opencv2/core/types.hpp&gt; //for the rect object</w:t>
+      </w:r>
+    </w:p>
+    <w:p>
+      <w:pPr>
+        <w:spacing w:after="0"/>
+        <w:rPr>
+          <w:sz w:val="12"/>
+          <w:szCs w:val="12"/>
+        </w:rPr>
+      </w:pPr>
+      <w:r>
+        <w:rPr>
+          <w:sz w:val="12"/>
+          <w:szCs w:val="12"/>
+        </w:rPr>
+        <w:t>#include &lt;opencv2/highgui.hpp&gt;</w:t>
+      </w:r>
+    </w:p>
+    <w:p>
+      <w:pPr>
+        <w:spacing w:after="0"/>
+        <w:rPr>
+          <w:sz w:val="12"/>
+          <w:szCs w:val="12"/>
+        </w:rPr>
+      </w:pPr>
+      <w:r>
+        <w:rPr>
+          <w:sz w:val="12"/>
+          <w:szCs w:val="12"/>
+        </w:rPr>
+        <w:t>#include &lt;opencv2/video/tracking.hpp&gt;</w:t>
+      </w:r>
+    </w:p>
+    <w:p>
+      <w:pPr>
+        <w:spacing w:after="0"/>
+        <w:rPr>
+          <w:sz w:val="12"/>
+          <w:szCs w:val="12"/>
+        </w:rPr>
+      </w:pPr>
+      <w:r>
+        <w:rPr>
+          <w:sz w:val="12"/>
+          <w:szCs w:val="12"/>
+        </w:rPr>
+        <w:t>#include &lt;opencv2/core/ocl.hpp&gt;</w:t>
+      </w:r>
+    </w:p>
+    <w:p>
+      <w:pPr>
+        <w:spacing w:after="0"/>
+        <w:rPr>
+          <w:sz w:val="12"/>
+          <w:szCs w:val="12"/>
+        </w:rPr>
+      </w:pPr>
+    </w:p>
+    <w:p>
+      <w:pPr>
+        <w:spacing w:after="0"/>
+        <w:rPr>
+          <w:sz w:val="12"/>
+          <w:szCs w:val="12"/>
+        </w:rPr>
+      </w:pPr>
+      <w:r>
+        <w:rPr>
+          <w:sz w:val="12"/>
+          <w:szCs w:val="12"/>
+        </w:rPr>
+        <w:t>using namespace std;</w:t>
+      </w:r>
+    </w:p>
+    <w:p>
+      <w:pPr>
+        <w:spacing w:after="0"/>
+        <w:rPr>
+          <w:sz w:val="12"/>
+          <w:szCs w:val="12"/>
+        </w:rPr>
+      </w:pPr>
+      <w:r>
+        <w:rPr>
+          <w:sz w:val="12"/>
+          <w:szCs w:val="12"/>
+        </w:rPr>
+        <w:t>using namespace cv;</w:t>
+      </w:r>
+    </w:p>
+    <w:p>
+      <w:pPr>
+        <w:spacing w:after="0"/>
+        <w:rPr>
+          <w:sz w:val="12"/>
+          <w:szCs w:val="12"/>
+        </w:rPr>
+      </w:pPr>
+    </w:p>
+    <w:p>
+      <w:pPr>
+        <w:spacing w:after="0"/>
+        <w:rPr>
+          <w:sz w:val="12"/>
+          <w:szCs w:val="12"/>
+        </w:rPr>
+      </w:pPr>
+      <w:r>
+        <w:rPr>
+          <w:sz w:val="12"/>
+          <w:szCs w:val="12"/>
+        </w:rPr>
+        <w:t>enum class_names {on_block, diving, swimming, underwater, turning, finishing}; //the six possible classes</w:t>
+      </w:r>
+    </w:p>
+    <w:p>
+      <w:pPr>
+        <w:spacing w:after="0"/>
+        <w:rPr>
+          <w:sz w:val="12"/>
+          <w:szCs w:val="12"/>
+        </w:rPr>
+      </w:pPr>
+    </w:p>
+    <w:p>
+      <w:pPr>
+        <w:spacing w:after="0"/>
+        <w:rPr>
+          <w:sz w:val="12"/>
+          <w:szCs w:val="12"/>
+        </w:rPr>
+      </w:pPr>
+      <w:r>
+        <w:rPr>
+          <w:sz w:val="12"/>
+          <w:szCs w:val="12"/>
+        </w:rPr>
+        <w:t>struct swim_data</w:t>
+      </w:r>
+    </w:p>
+    <w:p>
+      <w:pPr>
+        <w:spacing w:after="0"/>
+        <w:rPr>
+          <w:sz w:val="12"/>
+          <w:szCs w:val="12"/>
+        </w:rPr>
+      </w:pPr>
+      <w:r>
+        <w:rPr>
+          <w:sz w:val="12"/>
+          <w:szCs w:val="12"/>
+        </w:rPr>
+        <w:t>{</w:t>
+      </w:r>
+    </w:p>
+    <w:p>
+      <w:pPr>
+        <w:spacing w:after="0"/>
+        <w:rPr>
+          <w:sz w:val="12"/>
+          <w:szCs w:val="12"/>
+        </w:rPr>
+      </w:pPr>
+      <w:r>
+        <w:rPr>
+          <w:sz w:val="12"/>
+          <w:szCs w:val="12"/>
+        </w:rPr>
+        <w:t>Rect swimmer_box;</w:t>
+      </w:r>
+    </w:p>
+    <w:p>
+      <w:pPr>
+        <w:spacing w:after="0"/>
+        <w:rPr>
+          <w:sz w:val="12"/>
+          <w:szCs w:val="12"/>
+        </w:rPr>
+      </w:pPr>
+      <w:r>
+        <w:rPr>
+          <w:sz w:val="12"/>
+          <w:szCs w:val="12"/>
+        </w:rPr>
+        <w:t>int box_class;</w:t>
+      </w:r>
+    </w:p>
+    <w:p>
+      <w:pPr>
+        <w:spacing w:after="0"/>
+        <w:rPr>
+          <w:sz w:val="12"/>
+          <w:szCs w:val="12"/>
+        </w:rPr>
+      </w:pPr>
+      <w:r>
+        <w:rPr>
+          <w:sz w:val="12"/>
+          <w:szCs w:val="12"/>
+        </w:rPr>
+        <w:t>int lane_num;</w:t>
+      </w:r>
+    </w:p>
+    <w:p>
+      <w:pPr>
+        <w:spacing w:after="0"/>
+        <w:rPr>
+          <w:sz w:val="12"/>
+          <w:szCs w:val="12"/>
+        </w:rPr>
+      </w:pPr>
+      <w:r>
+        <w:rPr>
+          <w:sz w:val="12"/>
+          <w:szCs w:val="12"/>
+        </w:rPr>
+        <w:t>};</w:t>
+      </w:r>
+    </w:p>
+    <w:p>
+      <w:pPr>
+        <w:spacing w:after="0"/>
+        <w:rPr>
+          <w:sz w:val="12"/>
+          <w:szCs w:val="12"/>
+        </w:rPr>
+      </w:pPr>
+    </w:p>
+    <w:p>
+      <w:pPr>
+        <w:spacing w:after="0"/>
+        <w:rPr>
+          <w:sz w:val="12"/>
+          <w:szCs w:val="12"/>
+        </w:rPr>
+      </w:pPr>
+      <w:r>
+        <w:rPr>
+          <w:sz w:val="12"/>
+          <w:szCs w:val="12"/>
+        </w:rPr>
+        <w:t>class supper_annotator</w:t>
+      </w:r>
+    </w:p>
+    <w:p>
+      <w:pPr>
+        <w:spacing w:after="0"/>
+        <w:rPr>
+          <w:sz w:val="12"/>
+          <w:szCs w:val="12"/>
+        </w:rPr>
+      </w:pPr>
+      <w:r>
+        <w:rPr>
+          <w:sz w:val="12"/>
+          <w:szCs w:val="12"/>
+        </w:rPr>
+        <w:t>{</w:t>
+      </w:r>
+    </w:p>
+    <w:p>
+      <w:pPr>
+        <w:spacing w:after="0"/>
+        <w:rPr>
+          <w:sz w:val="12"/>
+          <w:szCs w:val="12"/>
+        </w:rPr>
+      </w:pPr>
+      <w:r>
+        <w:rPr>
+          <w:sz w:val="12"/>
+          <w:szCs w:val="12"/>
+        </w:rPr>
+        <w:t>private:</w:t>
+      </w:r>
+    </w:p>
+    <w:p>
+      <w:pPr>
+        <w:spacing w:after="0"/>
+        <w:rPr>
+          <w:sz w:val="12"/>
+          <w:szCs w:val="12"/>
+        </w:rPr>
+      </w:pPr>
+      <w:r>
+        <w:rPr>
+          <w:sz w:val="12"/>
+          <w:szCs w:val="12"/>
+        </w:rPr>
+        <w:t>//processes data</w:t>
+      </w:r>
+    </w:p>
+    <w:p>
+      <w:pPr>
+        <w:spacing w:after="0"/>
+        <w:rPr>
+          <w:sz w:val="12"/>
+          <w:szCs w:val="12"/>
+        </w:rPr>
+      </w:pPr>
+      <w:r>
+        <w:rPr>
+          <w:sz w:val="12"/>
+          <w:szCs w:val="12"/>
+        </w:rPr>
+        <w:t>int number_of_frames;</w:t>
+      </w:r>
+    </w:p>
+    <w:p>
+      <w:pPr>
+        <w:spacing w:after="0"/>
+        <w:rPr>
+          <w:sz w:val="12"/>
+          <w:szCs w:val="12"/>
+        </w:rPr>
+      </w:pPr>
+    </w:p>
+    <w:p>
+      <w:pPr>
+        <w:spacing w:after="0"/>
+        <w:rPr>
+          <w:sz w:val="12"/>
+          <w:szCs w:val="12"/>
+        </w:rPr>
+      </w:pPr>
+      <w:r>
+        <w:rPr>
+          <w:sz w:val="12"/>
+          <w:szCs w:val="12"/>
+        </w:rPr>
+        <w:t>//video display data</w:t>
+      </w:r>
+    </w:p>
+    <w:p>
+      <w:pPr>
+        <w:spacing w:after="0"/>
+        <w:rPr>
+          <w:sz w:val="12"/>
+          <w:szCs w:val="12"/>
+        </w:rPr>
+      </w:pPr>
+      <w:r>
+        <w:rPr>
+          <w:sz w:val="12"/>
+          <w:szCs w:val="12"/>
+        </w:rPr>
+        <w:t>VideoCapture an_video;</w:t>
+      </w:r>
+    </w:p>
+    <w:p>
+      <w:pPr>
+        <w:spacing w:after="0"/>
+        <w:rPr>
+          <w:sz w:val="12"/>
+          <w:szCs w:val="12"/>
+        </w:rPr>
+      </w:pPr>
+      <w:r>
+        <w:rPr>
+          <w:sz w:val="12"/>
+          <w:szCs w:val="12"/>
+        </w:rPr>
+        <w:t>int current_frame;</w:t>
+      </w:r>
+    </w:p>
+    <w:p>
+      <w:pPr>
+        <w:spacing w:after="0"/>
+        <w:rPr>
+          <w:sz w:val="12"/>
+          <w:szCs w:val="12"/>
+        </w:rPr>
+      </w:pPr>
+      <w:r>
+        <w:rPr>
+          <w:sz w:val="12"/>
+          <w:szCs w:val="12"/>
+        </w:rPr>
+        <w:t>int current_swimmer;//lane number of swimmer</w:t>
+      </w:r>
+    </w:p>
+    <w:p>
+      <w:pPr>
+        <w:spacing w:after="0"/>
+        <w:rPr>
+          <w:sz w:val="12"/>
+          <w:szCs w:val="12"/>
+        </w:rPr>
+      </w:pPr>
+      <w:r>
+        <w:rPr>
+          <w:sz w:val="12"/>
+          <w:szCs w:val="12"/>
+        </w:rPr>
+        <w:t>int current_class;//current class of the annotaion</w:t>
+      </w:r>
+    </w:p>
+    <w:p>
+      <w:pPr>
+        <w:spacing w:after="0"/>
+        <w:rPr>
+          <w:sz w:val="12"/>
+          <w:szCs w:val="12"/>
+        </w:rPr>
+      </w:pPr>
+      <w:r>
+        <w:rPr>
+          <w:sz w:val="12"/>
+          <w:szCs w:val="12"/>
+        </w:rPr>
+        <w:t>string video_file;</w:t>
+      </w:r>
+    </w:p>
+    <w:p>
+      <w:pPr>
+        <w:spacing w:after="0"/>
+        <w:rPr>
+          <w:sz w:val="12"/>
+          <w:szCs w:val="12"/>
+        </w:rPr>
+      </w:pPr>
+      <w:r>
+        <w:rPr>
+          <w:sz w:val="12"/>
+          <w:szCs w:val="12"/>
+        </w:rPr>
+        <w:t>Rect current_box;</w:t>
+      </w:r>
+    </w:p>
+    <w:p>
+      <w:pPr>
+        <w:spacing w:after="0"/>
+        <w:rPr>
+          <w:sz w:val="12"/>
+          <w:szCs w:val="12"/>
+        </w:rPr>
+      </w:pPr>
+      <w:r>
+        <w:rPr>
+          <w:sz w:val="12"/>
+          <w:szCs w:val="12"/>
+        </w:rPr>
+        <w:t>int skip_size; //how many frames to skip every new frame</w:t>
+      </w:r>
+    </w:p>
+    <w:p>
+      <w:pPr>
+        <w:spacing w:after="0"/>
+        <w:rPr>
+          <w:sz w:val="12"/>
+          <w:szCs w:val="12"/>
+        </w:rPr>
+      </w:pPr>
+    </w:p>
+    <w:p>
+      <w:pPr>
+        <w:spacing w:after="0"/>
+        <w:rPr>
+          <w:sz w:val="12"/>
+          <w:szCs w:val="12"/>
+        </w:rPr>
+      </w:pPr>
+      <w:r>
+        <w:rPr>
+          <w:sz w:val="12"/>
+          <w:szCs w:val="12"/>
+        </w:rPr>
+        <w:t>//Annotation data</w:t>
+      </w:r>
+    </w:p>
+    <w:p>
+      <w:pPr>
+        <w:spacing w:after="0"/>
+        <w:rPr>
+          <w:sz w:val="12"/>
+          <w:szCs w:val="12"/>
+        </w:rPr>
+      </w:pPr>
+      <w:r>
+        <w:rPr>
+          <w:sz w:val="12"/>
+          <w:szCs w:val="12"/>
+        </w:rPr>
+        <w:t>swim_data **all_data;</w:t>
+      </w:r>
+    </w:p>
+    <w:p>
+      <w:pPr>
+        <w:spacing w:after="0"/>
+        <w:rPr>
+          <w:sz w:val="12"/>
+          <w:szCs w:val="12"/>
+        </w:rPr>
+      </w:pPr>
+    </w:p>
+    <w:p>
+      <w:pPr>
+        <w:spacing w:after="0"/>
+        <w:rPr>
+          <w:sz w:val="12"/>
+          <w:szCs w:val="12"/>
+        </w:rPr>
+      </w:pPr>
+      <w:r>
+        <w:rPr>
+          <w:sz w:val="12"/>
+          <w:szCs w:val="12"/>
+        </w:rPr>
+        <w:t>public:</w:t>
+      </w:r>
+    </w:p>
+    <w:p>
+      <w:pPr>
+        <w:spacing w:after="0"/>
+        <w:rPr>
+          <w:sz w:val="12"/>
+          <w:szCs w:val="12"/>
+        </w:rPr>
+      </w:pPr>
+      <w:r>
+        <w:rPr>
+          <w:sz w:val="12"/>
+          <w:szCs w:val="12"/>
+        </w:rPr>
+        <w:t xml:space="preserve">//default constructor. No need for any other definitions. </w:t>
+      </w:r>
+    </w:p>
+    <w:p>
+      <w:pPr>
+        <w:spacing w:after="0"/>
+        <w:rPr>
+          <w:sz w:val="12"/>
+          <w:szCs w:val="12"/>
+        </w:rPr>
+      </w:pPr>
+      <w:r>
+        <w:rPr>
+          <w:sz w:val="12"/>
+          <w:szCs w:val="12"/>
+        </w:rPr>
+        <w:t>supper_annotator();</w:t>
+      </w:r>
+    </w:p>
+    <w:p>
+      <w:pPr>
+        <w:spacing w:after="0"/>
+        <w:rPr>
+          <w:sz w:val="12"/>
+          <w:szCs w:val="12"/>
+        </w:rPr>
+      </w:pPr>
+    </w:p>
+    <w:p>
+      <w:pPr>
+        <w:spacing w:after="0"/>
+        <w:rPr>
+          <w:sz w:val="12"/>
+          <w:szCs w:val="12"/>
+        </w:rPr>
+      </w:pPr>
+      <w:r>
+        <w:rPr>
+          <w:sz w:val="12"/>
+          <w:szCs w:val="12"/>
+        </w:rPr>
+        <w:t>~supper_annotator();</w:t>
+      </w:r>
+    </w:p>
+    <w:p>
+      <w:pPr>
+        <w:spacing w:after="0"/>
+        <w:rPr>
+          <w:sz w:val="12"/>
+          <w:szCs w:val="12"/>
+        </w:rPr>
+      </w:pPr>
+    </w:p>
+    <w:p>
+      <w:pPr>
+        <w:spacing w:after="0"/>
+        <w:rPr>
+          <w:sz w:val="12"/>
+          <w:szCs w:val="12"/>
+        </w:rPr>
+      </w:pPr>
+      <w:r>
+        <w:rPr>
+          <w:sz w:val="12"/>
+          <w:szCs w:val="12"/>
+        </w:rPr>
+        <w:t>//select the lane number of the swimmer you are annotating</w:t>
+      </w:r>
+    </w:p>
+    <w:p>
+      <w:pPr>
+        <w:spacing w:after="0"/>
+        <w:rPr>
+          <w:sz w:val="12"/>
+          <w:szCs w:val="12"/>
+        </w:rPr>
+      </w:pPr>
+      <w:r>
+        <w:rPr>
+          <w:sz w:val="12"/>
+          <w:szCs w:val="12"/>
+        </w:rPr>
+        <w:t xml:space="preserve">//must be called first </w:t>
+      </w:r>
+    </w:p>
+    <w:p>
+      <w:pPr>
+        <w:spacing w:after="0"/>
+        <w:rPr>
+          <w:sz w:val="12"/>
+          <w:szCs w:val="12"/>
+        </w:rPr>
+      </w:pPr>
+      <w:r>
+        <w:rPr>
+          <w:sz w:val="12"/>
+          <w:szCs w:val="12"/>
+        </w:rPr>
+        <w:t>//Finished</w:t>
+      </w:r>
+    </w:p>
+    <w:p>
+      <w:pPr>
+        <w:spacing w:after="0"/>
+        <w:rPr>
+          <w:sz w:val="12"/>
+          <w:szCs w:val="12"/>
+        </w:rPr>
+      </w:pPr>
+      <w:r>
+        <w:rPr>
+          <w:sz w:val="12"/>
+          <w:szCs w:val="12"/>
+        </w:rPr>
+        <w:t>void select_lane_number();</w:t>
+      </w:r>
+    </w:p>
+    <w:p>
+      <w:pPr>
+        <w:spacing w:after="0"/>
+        <w:rPr>
+          <w:sz w:val="12"/>
+          <w:szCs w:val="12"/>
+        </w:rPr>
+      </w:pPr>
+    </w:p>
+    <w:p>
+      <w:pPr>
+        <w:spacing w:after="0"/>
+        <w:rPr>
+          <w:sz w:val="12"/>
+          <w:szCs w:val="12"/>
+        </w:rPr>
+      </w:pPr>
+      <w:r>
+        <w:rPr>
+          <w:sz w:val="12"/>
+          <w:szCs w:val="12"/>
+        </w:rPr>
+        <w:t xml:space="preserve">//loads the video in video file into the video object </w:t>
+      </w:r>
+    </w:p>
+    <w:p>
+      <w:pPr>
+        <w:spacing w:after="0"/>
+        <w:rPr>
+          <w:sz w:val="12"/>
+          <w:szCs w:val="12"/>
+        </w:rPr>
+      </w:pPr>
+      <w:r>
+        <w:rPr>
+          <w:sz w:val="12"/>
+          <w:szCs w:val="12"/>
+        </w:rPr>
+        <w:t>//sets the number_of_frames, current_frame to zero, and opens the VideoCapture object</w:t>
+      </w:r>
+    </w:p>
+    <w:p>
+      <w:pPr>
+        <w:spacing w:after="0"/>
+        <w:rPr>
+          <w:sz w:val="12"/>
+          <w:szCs w:val="12"/>
+        </w:rPr>
+      </w:pPr>
+      <w:r>
+        <w:rPr>
+          <w:sz w:val="12"/>
+          <w:szCs w:val="12"/>
+        </w:rPr>
+        <w:t>//must be called second</w:t>
+      </w:r>
+    </w:p>
+    <w:p>
+      <w:pPr>
+        <w:spacing w:after="0"/>
+        <w:rPr>
+          <w:sz w:val="12"/>
+          <w:szCs w:val="12"/>
+        </w:rPr>
+      </w:pPr>
+      <w:r>
+        <w:rPr>
+          <w:sz w:val="12"/>
+          <w:szCs w:val="12"/>
+        </w:rPr>
+        <w:t>//</w:t>
+      </w:r>
+    </w:p>
+    <w:p>
+      <w:pPr>
+        <w:spacing w:after="0"/>
+        <w:rPr>
+          <w:sz w:val="12"/>
+          <w:szCs w:val="12"/>
+        </w:rPr>
+      </w:pPr>
+      <w:r>
+        <w:rPr>
+          <w:sz w:val="12"/>
+          <w:szCs w:val="12"/>
+        </w:rPr>
+        <w:t>bool load_video(string video_file);</w:t>
+      </w:r>
+    </w:p>
+    <w:p>
+      <w:pPr>
+        <w:spacing w:after="0"/>
+        <w:rPr>
+          <w:sz w:val="12"/>
+          <w:szCs w:val="12"/>
+        </w:rPr>
+      </w:pPr>
+    </w:p>
+    <w:p>
+      <w:pPr>
+        <w:spacing w:after="0"/>
+        <w:rPr>
+          <w:sz w:val="12"/>
+          <w:szCs w:val="12"/>
+        </w:rPr>
+      </w:pPr>
+      <w:r>
+        <w:rPr>
+          <w:sz w:val="12"/>
+          <w:szCs w:val="12"/>
+        </w:rPr>
+        <w:t>//Create ROI</w:t>
+      </w:r>
+    </w:p>
+    <w:p>
+      <w:pPr>
+        <w:spacing w:after="0"/>
+        <w:rPr>
+          <w:sz w:val="12"/>
+          <w:szCs w:val="12"/>
+        </w:rPr>
+      </w:pPr>
+      <w:r>
+        <w:rPr>
+          <w:sz w:val="12"/>
+          <w:szCs w:val="12"/>
+        </w:rPr>
+        <w:t>//finished</w:t>
+      </w:r>
+    </w:p>
+    <w:p>
+      <w:pPr>
+        <w:spacing w:after="0"/>
+        <w:rPr>
+          <w:sz w:val="12"/>
+          <w:szCs w:val="12"/>
+        </w:rPr>
+      </w:pPr>
+      <w:r>
+        <w:rPr>
+          <w:sz w:val="12"/>
+          <w:szCs w:val="12"/>
+        </w:rPr>
+        <w:t>bool create_ROI_in_pool();</w:t>
+      </w:r>
+    </w:p>
+    <w:p>
+      <w:pPr>
+        <w:spacing w:after="0"/>
+        <w:rPr>
+          <w:sz w:val="12"/>
+          <w:szCs w:val="12"/>
+        </w:rPr>
+      </w:pPr>
+    </w:p>
+    <w:p>
+      <w:pPr>
+        <w:spacing w:after="0"/>
+        <w:rPr>
+          <w:sz w:val="12"/>
+          <w:szCs w:val="12"/>
+        </w:rPr>
+      </w:pPr>
+      <w:r>
+        <w:rPr>
+          <w:sz w:val="12"/>
+          <w:szCs w:val="12"/>
+        </w:rPr>
+        <w:t>//returns a pointer to the swim data produced</w:t>
+      </w:r>
+    </w:p>
+    <w:p>
+      <w:pPr>
+        <w:spacing w:after="0"/>
+        <w:rPr>
+          <w:sz w:val="12"/>
+          <w:szCs w:val="12"/>
+        </w:rPr>
+      </w:pPr>
+      <w:r>
+        <w:rPr>
+          <w:sz w:val="12"/>
+          <w:szCs w:val="12"/>
+        </w:rPr>
+        <w:t>swim_data* get_swim_data(int frame_no, int lane_no);</w:t>
+      </w:r>
+    </w:p>
+    <w:p>
+      <w:pPr>
+        <w:spacing w:after="0"/>
+        <w:rPr>
+          <w:sz w:val="12"/>
+          <w:szCs w:val="12"/>
+        </w:rPr>
+      </w:pPr>
+    </w:p>
+    <w:p>
+      <w:pPr>
+        <w:spacing w:after="0"/>
+        <w:rPr>
+          <w:sz w:val="12"/>
+          <w:szCs w:val="12"/>
+        </w:rPr>
+      </w:pPr>
+      <w:r>
+        <w:rPr>
+          <w:sz w:val="12"/>
+          <w:szCs w:val="12"/>
+        </w:rPr>
+        <w:t>//displays the current frame with or without annotation</w:t>
+      </w:r>
+    </w:p>
+    <w:p>
+      <w:pPr>
+        <w:spacing w:after="0"/>
+        <w:rPr>
+          <w:sz w:val="12"/>
+          <w:szCs w:val="12"/>
+        </w:rPr>
+      </w:pPr>
+      <w:r>
+        <w:rPr>
+          <w:sz w:val="12"/>
+          <w:szCs w:val="12"/>
+        </w:rPr>
+        <w:lastRenderedPageBreak/>
+        <w:t>//works</w:t>
+      </w:r>
+    </w:p>
+    <w:p>
+      <w:pPr>
+        <w:spacing w:after="0"/>
+        <w:rPr>
+          <w:sz w:val="12"/>
+          <w:szCs w:val="12"/>
+        </w:rPr>
+      </w:pPr>
+      <w:r>
+        <w:rPr>
+          <w:sz w:val="12"/>
+          <w:szCs w:val="12"/>
+        </w:rPr>
+        <w:t>bool display_current_frame();</w:t>
+      </w:r>
+    </w:p>
+    <w:p>
+      <w:pPr>
+        <w:spacing w:after="0"/>
+        <w:rPr>
+          <w:sz w:val="12"/>
+          <w:szCs w:val="12"/>
+        </w:rPr>
+      </w:pPr>
+    </w:p>
+    <w:p>
+      <w:pPr>
+        <w:spacing w:after="0"/>
+        <w:rPr>
+          <w:sz w:val="12"/>
+          <w:szCs w:val="12"/>
+        </w:rPr>
+      </w:pPr>
+      <w:r>
+        <w:rPr>
+          <w:sz w:val="12"/>
+          <w:szCs w:val="12"/>
+        </w:rPr>
+        <w:t xml:space="preserve">//move to next frame </w:t>
+      </w:r>
+    </w:p>
+    <w:p>
+      <w:pPr>
+        <w:spacing w:after="0"/>
+        <w:rPr>
+          <w:sz w:val="12"/>
+          <w:szCs w:val="12"/>
+        </w:rPr>
+      </w:pPr>
+      <w:r>
+        <w:rPr>
+          <w:sz w:val="12"/>
+          <w:szCs w:val="12"/>
+        </w:rPr>
+        <w:t>//save current annotation in all_data</w:t>
+      </w:r>
+    </w:p>
+    <w:p>
+      <w:pPr>
+        <w:spacing w:after="0"/>
+        <w:rPr>
+          <w:sz w:val="12"/>
+          <w:szCs w:val="12"/>
+        </w:rPr>
+      </w:pPr>
+      <w:r>
+        <w:rPr>
+          <w:sz w:val="12"/>
+          <w:szCs w:val="12"/>
+        </w:rPr>
+        <w:t>//predict the box in the next frame</w:t>
+      </w:r>
+    </w:p>
+    <w:p>
+      <w:pPr>
+        <w:spacing w:after="0"/>
+        <w:rPr>
+          <w:sz w:val="12"/>
+          <w:szCs w:val="12"/>
+        </w:rPr>
+      </w:pPr>
+      <w:r>
+        <w:rPr>
+          <w:sz w:val="12"/>
+          <w:szCs w:val="12"/>
+        </w:rPr>
+        <w:t>void predict_next_frame();</w:t>
+      </w:r>
+    </w:p>
+    <w:p>
+      <w:pPr>
+        <w:spacing w:after="0"/>
+        <w:rPr>
+          <w:sz w:val="12"/>
+          <w:szCs w:val="12"/>
+        </w:rPr>
+      </w:pPr>
+    </w:p>
+    <w:p>
+      <w:pPr>
+        <w:spacing w:after="0"/>
+        <w:rPr>
+          <w:sz w:val="12"/>
+          <w:szCs w:val="12"/>
+        </w:rPr>
+      </w:pPr>
+      <w:r>
+        <w:rPr>
+          <w:sz w:val="12"/>
+          <w:szCs w:val="12"/>
+        </w:rPr>
+        <w:t>//moves to the next frame</w:t>
+      </w:r>
+    </w:p>
+    <w:p>
+      <w:pPr>
+        <w:spacing w:after="0"/>
+        <w:rPr>
+          <w:sz w:val="12"/>
+          <w:szCs w:val="12"/>
+        </w:rPr>
+      </w:pPr>
+      <w:r>
+        <w:rPr>
+          <w:sz w:val="12"/>
+          <w:szCs w:val="12"/>
+        </w:rPr>
+        <w:t>//finished</w:t>
+      </w:r>
+    </w:p>
+    <w:p>
+      <w:pPr>
+        <w:spacing w:after="0"/>
+        <w:rPr>
+          <w:sz w:val="12"/>
+          <w:szCs w:val="12"/>
+        </w:rPr>
+      </w:pPr>
+      <w:r>
+        <w:rPr>
+          <w:sz w:val="12"/>
+          <w:szCs w:val="12"/>
+        </w:rPr>
+        <w:t>void next_frame();</w:t>
+      </w:r>
+    </w:p>
+    <w:p>
+      <w:pPr>
+        <w:spacing w:after="0"/>
+        <w:rPr>
+          <w:sz w:val="12"/>
+          <w:szCs w:val="12"/>
+        </w:rPr>
+      </w:pPr>
+    </w:p>
+    <w:p>
+      <w:pPr>
+        <w:spacing w:after="0"/>
+        <w:rPr>
+          <w:sz w:val="12"/>
+          <w:szCs w:val="12"/>
+        </w:rPr>
+      </w:pPr>
+      <w:r>
+        <w:rPr>
+          <w:sz w:val="12"/>
+          <w:szCs w:val="12"/>
+        </w:rPr>
+        <w:t>//move to the last frame</w:t>
+      </w:r>
+    </w:p>
+    <w:p>
+      <w:pPr>
+        <w:spacing w:after="0"/>
+        <w:rPr>
+          <w:sz w:val="12"/>
+          <w:szCs w:val="12"/>
+        </w:rPr>
+      </w:pPr>
+      <w:r>
+        <w:rPr>
+          <w:sz w:val="12"/>
+          <w:szCs w:val="12"/>
+        </w:rPr>
+        <w:t>//finished</w:t>
+      </w:r>
+    </w:p>
+    <w:p>
+      <w:pPr>
+        <w:spacing w:after="0"/>
+        <w:rPr>
+          <w:sz w:val="12"/>
+          <w:szCs w:val="12"/>
+        </w:rPr>
+      </w:pPr>
+      <w:r>
+        <w:rPr>
+          <w:sz w:val="12"/>
+          <w:szCs w:val="12"/>
+        </w:rPr>
+        <w:t>void last_frame();</w:t>
+      </w:r>
+    </w:p>
+    <w:p>
+      <w:pPr>
+        <w:spacing w:after="0"/>
+        <w:rPr>
+          <w:sz w:val="12"/>
+          <w:szCs w:val="12"/>
+        </w:rPr>
+      </w:pPr>
+    </w:p>
+    <w:p>
+      <w:pPr>
+        <w:spacing w:after="0"/>
+        <w:rPr>
+          <w:sz w:val="12"/>
+          <w:szCs w:val="12"/>
+        </w:rPr>
+      </w:pPr>
+      <w:r>
+        <w:rPr>
+          <w:sz w:val="12"/>
+          <w:szCs w:val="12"/>
+        </w:rPr>
+        <w:t>//Go to the frame num specified</w:t>
+      </w:r>
+    </w:p>
+    <w:p>
+      <w:pPr>
+        <w:spacing w:after="0"/>
+        <w:rPr>
+          <w:sz w:val="12"/>
+          <w:szCs w:val="12"/>
+        </w:rPr>
+      </w:pPr>
+      <w:r>
+        <w:rPr>
+          <w:sz w:val="12"/>
+          <w:szCs w:val="12"/>
+        </w:rPr>
+        <w:t>//finished</w:t>
+      </w:r>
+    </w:p>
+    <w:p>
+      <w:pPr>
+        <w:spacing w:after="0"/>
+        <w:rPr>
+          <w:sz w:val="12"/>
+          <w:szCs w:val="12"/>
+        </w:rPr>
+      </w:pPr>
+      <w:r>
+        <w:rPr>
+          <w:sz w:val="12"/>
+          <w:szCs w:val="12"/>
+        </w:rPr>
+        <w:t>void go_to_frame();</w:t>
+      </w:r>
+    </w:p>
+    <w:p>
+      <w:pPr>
+        <w:spacing w:after="0"/>
+        <w:rPr>
+          <w:sz w:val="12"/>
+          <w:szCs w:val="12"/>
+        </w:rPr>
+      </w:pPr>
+    </w:p>
+    <w:p>
+      <w:pPr>
+        <w:spacing w:after="0"/>
+        <w:rPr>
+          <w:sz w:val="12"/>
+          <w:szCs w:val="12"/>
+        </w:rPr>
+      </w:pPr>
+      <w:r>
+        <w:rPr>
+          <w:sz w:val="12"/>
+          <w:szCs w:val="12"/>
+        </w:rPr>
+        <w:t>//exit supper annotator</w:t>
+      </w:r>
+    </w:p>
+    <w:p>
+      <w:pPr>
+        <w:spacing w:after="0"/>
+        <w:rPr>
+          <w:sz w:val="12"/>
+          <w:szCs w:val="12"/>
+        </w:rPr>
+      </w:pPr>
+      <w:r>
+        <w:rPr>
+          <w:sz w:val="12"/>
+          <w:szCs w:val="12"/>
+        </w:rPr>
+        <w:t>bool quit_and_save_data();</w:t>
+      </w:r>
+    </w:p>
+    <w:p>
+      <w:pPr>
+        <w:spacing w:after="0"/>
+        <w:rPr>
+          <w:sz w:val="12"/>
+          <w:szCs w:val="12"/>
+        </w:rPr>
+      </w:pPr>
+    </w:p>
+    <w:p>
+      <w:pPr>
+        <w:spacing w:after="0"/>
+        <w:rPr>
+          <w:sz w:val="12"/>
+          <w:szCs w:val="12"/>
+        </w:rPr>
+      </w:pPr>
+      <w:r>
+        <w:rPr>
+          <w:sz w:val="12"/>
+          <w:szCs w:val="12"/>
+        </w:rPr>
+        <w:t>//prints the annotation options</w:t>
+      </w:r>
+    </w:p>
+    <w:p>
+      <w:pPr>
+        <w:spacing w:after="0"/>
+        <w:rPr>
+          <w:sz w:val="12"/>
+          <w:szCs w:val="12"/>
+        </w:rPr>
+      </w:pPr>
+      <w:r>
+        <w:rPr>
+          <w:sz w:val="12"/>
+          <w:szCs w:val="12"/>
+        </w:rPr>
+        <w:t>//Is used in display current frame automaticly</w:t>
+      </w:r>
+    </w:p>
+    <w:p>
+      <w:pPr>
+        <w:spacing w:after="0"/>
+        <w:rPr>
+          <w:sz w:val="12"/>
+          <w:szCs w:val="12"/>
+        </w:rPr>
+      </w:pPr>
+      <w:r>
+        <w:rPr>
+          <w:sz w:val="12"/>
+          <w:szCs w:val="12"/>
+        </w:rPr>
+        <w:t>//finished</w:t>
+      </w:r>
+    </w:p>
+    <w:p>
+      <w:pPr>
+        <w:spacing w:after="0"/>
+        <w:rPr>
+          <w:sz w:val="12"/>
+          <w:szCs w:val="12"/>
+        </w:rPr>
+      </w:pPr>
+      <w:r>
+        <w:rPr>
+          <w:sz w:val="12"/>
+          <w:szCs w:val="12"/>
+        </w:rPr>
+        <w:t>bool annotation_options();</w:t>
+      </w:r>
+    </w:p>
+    <w:p>
+      <w:pPr>
+        <w:spacing w:after="0"/>
+        <w:rPr>
+          <w:sz w:val="12"/>
+          <w:szCs w:val="12"/>
+        </w:rPr>
+      </w:pPr>
+    </w:p>
+    <w:p>
+      <w:pPr>
+        <w:spacing w:after="0"/>
+        <w:rPr>
+          <w:sz w:val="12"/>
+          <w:szCs w:val="12"/>
+        </w:rPr>
+      </w:pPr>
+      <w:r>
+        <w:rPr>
+          <w:sz w:val="12"/>
+          <w:szCs w:val="12"/>
+        </w:rPr>
+        <w:t xml:space="preserve">//saves the current_box rect object in the class to the all_data and the text file </w:t>
+      </w:r>
+    </w:p>
+    <w:p>
+      <w:pPr>
+        <w:spacing w:after="0"/>
+        <w:rPr>
+          <w:sz w:val="12"/>
+          <w:szCs w:val="12"/>
+        </w:rPr>
+      </w:pPr>
+      <w:r>
+        <w:rPr>
+          <w:sz w:val="12"/>
+          <w:szCs w:val="12"/>
+        </w:rPr>
+        <w:t>bool save_annotation();</w:t>
+      </w:r>
+    </w:p>
+    <w:p>
+      <w:pPr>
+        <w:spacing w:after="0"/>
+        <w:rPr>
+          <w:sz w:val="12"/>
+          <w:szCs w:val="12"/>
+        </w:rPr>
+      </w:pPr>
+    </w:p>
+    <w:p>
+      <w:pPr>
+        <w:spacing w:after="0"/>
+        <w:rPr>
+          <w:sz w:val="12"/>
+          <w:szCs w:val="12"/>
+        </w:rPr>
+      </w:pPr>
+      <w:r>
+        <w:rPr>
+          <w:sz w:val="12"/>
+          <w:szCs w:val="12"/>
+        </w:rPr>
+        <w:t>};</w:t>
+      </w:r>
+    </w:p>
+    <w:p>
+      <w:pPr>
+        <w:spacing w:after="0"/>
+        <w:rPr>
+          <w:sz w:val="12"/>
+          <w:szCs w:val="12"/>
+        </w:rPr>
+      </w:pPr>
+    </w:p>
+    <w:p>
+      <w:pPr>
+        <w:spacing w:after="0"/>
+      </w:pPr>
+      <w:r>
+        <w:t>Summary:</w:t>
+      </w:r>
+    </w:p>
+    <w:p>
+      <w:pPr>
+        <w:spacing w:after="0"/>
+      </w:pPr>
+      <w:r>
+        <w:t>Program can</w:t>
+      </w:r>
+      <w:r>
+        <w:t>…</w:t>
+      </w:r>
+    </w:p>
+    <w:p>
+      <w:pPr>
+        <w:pStyle w:val="ListParagraph"/>
+        <w:numPr>
+          <w:ilvl w:val="0"/>
+          <w:numId w:val="4"/>
+        </w:numPr>
+        <w:spacing w:after="0"/>
+      </w:pPr>
+      <w:r>
+        <w:t xml:space="preserve"> load in a text file </w:t>
+      </w:r>
+      <w:r>
+        <w:t xml:space="preserve">with annotations and displays the annotations made. </w:t>
+      </w:r>
+    </w:p>
+    <w:p>
+      <w:pPr>
+        <w:pStyle w:val="ListParagraph"/>
+        <w:numPr>
+          <w:ilvl w:val="0"/>
+          <w:numId w:val="4"/>
+        </w:numPr>
+        <w:spacing w:after="0"/>
+      </w:pPr>
+      <w:r>
+        <w:t>It can specify what lane number it is working on and displays the appropriate lane numbers annotation</w:t>
+      </w:r>
+    </w:p>
+    <w:p>
+      <w:pPr>
+        <w:pStyle w:val="ListParagraph"/>
+        <w:numPr>
+          <w:ilvl w:val="0"/>
+          <w:numId w:val="4"/>
+        </w:numPr>
+        <w:spacing w:after="0"/>
+      </w:pPr>
+      <w:r>
+        <w:t>It can move frames, frame by frame</w:t>
+      </w:r>
+    </w:p>
+    <w:p>
+      <w:pPr>
+        <w:pStyle w:val="ListParagraph"/>
+        <w:numPr>
+          <w:ilvl w:val="0"/>
+          <w:numId w:val="4"/>
+        </w:numPr>
+        <w:spacing w:after="0"/>
+      </w:pPr>
+      <w:r>
+        <w:t>It can move to an arbitrary frame</w:t>
+      </w:r>
+    </w:p>
+    <w:p>
+      <w:pPr>
+        <w:pStyle w:val="ListParagraph"/>
+        <w:numPr>
+          <w:ilvl w:val="0"/>
+          <w:numId w:val="4"/>
+        </w:numPr>
+        <w:spacing w:after="0"/>
+      </w:pPr>
+      <w:r>
+        <w:t>It can update the data created by manually inputting a ROI</w:t>
+      </w:r>
+    </w:p>
+    <w:p>
+      <w:pPr>
+        <w:pStyle w:val="ListParagraph"/>
+        <w:numPr>
+          <w:ilvl w:val="0"/>
+          <w:numId w:val="4"/>
+        </w:numPr>
+        <w:spacing w:after="0"/>
+      </w:pPr>
+      <w:r>
+        <w:t>It has a proper destructor</w:t>
+      </w:r>
+    </w:p>
+    <w:p>
+      <w:pPr>
+        <w:pStyle w:val="ListParagraph"/>
+        <w:numPr>
+          <w:ilvl w:val="0"/>
+          <w:numId w:val="4"/>
+        </w:numPr>
+        <w:spacing w:after="0"/>
+      </w:pPr>
+      <w:r>
+        <w:t xml:space="preserve">Displays the annotation options available </w:t>
+      </w:r>
+    </w:p>
+    <w:p>
+      <w:pPr>
+        <w:spacing w:after="0"/>
+      </w:pPr>
+    </w:p>
+    <w:p>
+      <w:pPr>
+        <w:spacing w:after="0"/>
+      </w:pPr>
+      <w:r>
+        <w:t>Work still to be completed:</w:t>
+      </w:r>
+    </w:p>
+    <w:p>
+      <w:pPr>
+        <w:pStyle w:val="ListParagraph"/>
+        <w:numPr>
+          <w:ilvl w:val="0"/>
+          <w:numId w:val="4"/>
+        </w:numPr>
+        <w:spacing w:after="0"/>
+      </w:pPr>
+      <w:r>
+        <w:t>Need to be able to update text file when quitting application</w:t>
+      </w:r>
+    </w:p>
+    <w:p>
+      <w:pPr>
+        <w:pStyle w:val="ListParagraph"/>
+        <w:numPr>
+          <w:ilvl w:val="0"/>
+          <w:numId w:val="4"/>
+        </w:numPr>
+        <w:spacing w:after="0"/>
+      </w:pPr>
+      <w:r>
+        <w:t xml:space="preserve">Need to be able to predict next frame </w:t>
+      </w:r>
+    </w:p>
+    <w:p>
+      <w:pPr>
+        <w:pStyle w:val="ListParagraph"/>
+        <w:numPr>
+          <w:ilvl w:val="0"/>
+          <w:numId w:val="4"/>
+        </w:numPr>
+        <w:spacing w:after="0"/>
+      </w:pPr>
+      <w:r>
+        <w:t>Need to think of a fast way of implementing button pressing to streamline labelling process</w:t>
+      </w:r>
+    </w:p>
+    <w:p>
+      <w:pPr>
+        <w:pStyle w:val="ListParagraph"/>
+        <w:numPr>
+          <w:ilvl w:val="0"/>
+          <w:numId w:val="4"/>
+        </w:numPr>
+        <w:spacing w:after="0"/>
+      </w:pPr>
+      <w:r>
+        <w:t>Want a function that moves the current frame to the biggest frame with unannotated data for that lane</w:t>
+      </w:r>
+      <w:bookmarkStart w:id="14" w:name="_GoBack"/>
       <w:bookmarkEnd w:id="14"/>
-      <w:r>
-        <w:t xml:space="preserve"> </w:t>
-      </w:r>
-    </w:p>
-    <w:p/>
+    </w:p>
     <w:p>
       <w:pPr>
         <w:spacing w:after="0"/>
@@ -5376,6 +6932,7 @@
     </w:p>
     <w:p>
       <w:r>
+        <w:lastRenderedPageBreak/>
         <w:t xml:space="preserve">  </w:t>
       </w:r>
     </w:p>
@@ -8317,7 +9874,7 @@
 </file>
 
 <file path=customXml/itemProps1.xml><?xml version="1.0" encoding="utf-8"?>
-<ds:datastoreItem xmlns:ds="http://schemas.openxmlformats.org/officeDocument/2006/customXml" ds:itemID="{2E608BD3-57B9-4DC7-A4BC-AE21E77E264D}">
+<ds:datastoreItem xmlns:ds="http://schemas.openxmlformats.org/officeDocument/2006/customXml" ds:itemID="{886E6F0E-833D-4926-9173-D5EEBEB77D72}">
   <ds:schemaRefs>
     <ds:schemaRef ds:uri="http://schemas.openxmlformats.org/officeDocument/2006/bibliography"/>
   </ds:schemaRefs>

</xml_diff>

<commit_message>
First implementation of saving data backinto new text file
</commit_message>
<xml_diff>
--- a/Plan_for_data_collection.docx
+++ b/Plan_for_data_collection.docx
@@ -1819,8 +1819,21 @@
       <w:r>
         <w:t xml:space="preserve"> </w:t>
       </w:r>
-      <w:r>
-        <w:t>comp_name or pool_name (must be unique)</w:t>
+      <w:proofErr w:type="spellStart"/>
+      <w:r>
+        <w:t>comp_name</w:t>
+      </w:r>
+      <w:proofErr w:type="spellEnd"/>
+      <w:r>
+        <w:t xml:space="preserve"> or </w:t>
+      </w:r>
+      <w:proofErr w:type="spellStart"/>
+      <w:r>
+        <w:t>pool_name</w:t>
+      </w:r>
+      <w:proofErr w:type="spellEnd"/>
+      <w:r>
+        <w:t xml:space="preserve"> (must be unique)</w:t>
       </w:r>
     </w:p>
     <w:p>
@@ -1850,16 +1863,26 @@
         <w:spacing w:after="0"/>
       </w:pPr>
       <w:r>
-        <w:t>|      |      |      |---- right_diving</w:t>
-      </w:r>
-    </w:p>
-    <w:p>
-      <w:pPr>
-        <w:spacing w:after="0"/>
-      </w:pPr>
-      <w:r>
-        <w:t>|      |      |      |---- left_diving</w:t>
-      </w:r>
+        <w:t xml:space="preserve">|      |      |      |---- </w:t>
+      </w:r>
+      <w:proofErr w:type="spellStart"/>
+      <w:r>
+        <w:t>right_diving</w:t>
+      </w:r>
+      <w:proofErr w:type="spellEnd"/>
+    </w:p>
+    <w:p>
+      <w:pPr>
+        <w:spacing w:after="0"/>
+      </w:pPr>
+      <w:r>
+        <w:t xml:space="preserve">|      |      |      |---- </w:t>
+      </w:r>
+      <w:proofErr w:type="spellStart"/>
+      <w:r>
+        <w:t>left_diving</w:t>
+      </w:r>
+      <w:proofErr w:type="spellEnd"/>
     </w:p>
     <w:p>
       <w:pPr>
@@ -1905,7 +1928,15 @@
         <w:spacing w:after="0"/>
       </w:pPr>
       <w:r>
-        <w:t xml:space="preserve">|      |      |      |      |      |---- Other_races_names (will </w:t>
+        <w:t xml:space="preserve">|      |      |      |      |      |---- </w:t>
+      </w:r>
+      <w:proofErr w:type="spellStart"/>
+      <w:r>
+        <w:t>Other_races_names</w:t>
+      </w:r>
+      <w:proofErr w:type="spellEnd"/>
+      <w:r>
+        <w:t xml:space="preserve"> (will </w:t>
       </w:r>
       <w:r>
         <w:t xml:space="preserve">not </w:t>
@@ -1931,8 +1962,13 @@
         <w:t>|</w:t>
       </w:r>
       <w:r>
-        <w:t xml:space="preserve">      |      |---- mid_pool</w:t>
-      </w:r>
+        <w:t xml:space="preserve">      |      |---- </w:t>
+      </w:r>
+      <w:proofErr w:type="spellStart"/>
+      <w:r>
+        <w:t>mid_pool</w:t>
+      </w:r>
+      <w:proofErr w:type="spellEnd"/>
       <w:r>
         <w:t xml:space="preserve"> </w:t>
       </w:r>
@@ -1942,15 +1978,28 @@
         <w:spacing w:after="0"/>
       </w:pPr>
       <w:r>
-        <w:t>|      |      |      |      |      |      |---- dive_end</w:t>
-      </w:r>
-    </w:p>
-    <w:p>
-      <w:pPr>
-        <w:spacing w:after="0"/>
-      </w:pPr>
-      <w:r>
-        <w:t xml:space="preserve">|      |      |      |      |      |      |---- turn_end </w:t>
+        <w:t xml:space="preserve">|      |      |      |      |      |      |---- </w:t>
+      </w:r>
+      <w:proofErr w:type="spellStart"/>
+      <w:r>
+        <w:t>dive_end</w:t>
+      </w:r>
+      <w:proofErr w:type="spellEnd"/>
+    </w:p>
+    <w:p>
+      <w:pPr>
+        <w:spacing w:after="0"/>
+      </w:pPr>
+      <w:r>
+        <w:t xml:space="preserve">|      |      |      |      |      |      |---- </w:t>
+      </w:r>
+      <w:proofErr w:type="spellStart"/>
+      <w:r>
+        <w:t>turn_end</w:t>
+      </w:r>
+      <w:proofErr w:type="spellEnd"/>
+      <w:r>
+        <w:t xml:space="preserve"> </w:t>
       </w:r>
     </w:p>
     <w:p>
@@ -1967,8 +2016,13 @@
         <w:t xml:space="preserve">|      |      </w:t>
       </w:r>
       <w:r>
-        <w:t>|      |      |      |---- pool_level</w:t>
-      </w:r>
+        <w:t xml:space="preserve">|      |      |      |---- </w:t>
+      </w:r>
+      <w:proofErr w:type="spellStart"/>
+      <w:r>
+        <w:t>pool_level</w:t>
+      </w:r>
+      <w:proofErr w:type="spellEnd"/>
     </w:p>
     <w:p>
       <w:pPr>
@@ -1984,8 +2038,13 @@
         <w:t xml:space="preserve">|      |      </w:t>
       </w:r>
       <w:r>
-        <w:t>|      |      |      |---- mid_level</w:t>
-      </w:r>
+        <w:t xml:space="preserve">|      |      |      |---- </w:t>
+      </w:r>
+      <w:proofErr w:type="spellStart"/>
+      <w:r>
+        <w:t>mid_level</w:t>
+      </w:r>
+      <w:proofErr w:type="spellEnd"/>
     </w:p>
     <w:p>
       <w:pPr>
@@ -2002,8 +2061,13 @@
         <w:t xml:space="preserve">|      |      </w:t>
       </w:r>
       <w:r>
-        <w:t>|      |      |      |---- high_level</w:t>
-      </w:r>
+        <w:t xml:space="preserve">|      |      |      |---- </w:t>
+      </w:r>
+      <w:proofErr w:type="spellStart"/>
+      <w:r>
+        <w:t>high_level</w:t>
+      </w:r>
+      <w:proofErr w:type="spellEnd"/>
     </w:p>
     <w:p>
       <w:pPr>
@@ -3423,7 +3487,15 @@
         <w:t xml:space="preserve">as 2D </w:t>
       </w:r>
       <w:r>
-        <w:t>array of size nxm, where n is the frames</w:t>
+        <w:t xml:space="preserve">array of size </w:t>
+      </w:r>
+      <w:proofErr w:type="spellStart"/>
+      <w:r>
+        <w:t>nxm</w:t>
+      </w:r>
+      <w:proofErr w:type="spellEnd"/>
+      <w:r>
+        <w:t>, where n is the frames</w:t>
       </w:r>
       <w:r>
         <w:t xml:space="preserve"> number</w:t>
@@ -3483,11 +3555,21 @@
         <w:t>always in this order. For example: a line in the text file says {300, 245, 500, 500</w:t>
       </w:r>
       <w:r>
-        <w:t>, class_num</w:t>
-      </w:r>
-      <w:r>
-        <w:t>, lane_num</w:t>
-      </w:r>
+        <w:t xml:space="preserve">, </w:t>
+      </w:r>
+      <w:proofErr w:type="spellStart"/>
+      <w:r>
+        <w:t>class_num</w:t>
+      </w:r>
+      <w:proofErr w:type="spellEnd"/>
+      <w:r>
+        <w:t xml:space="preserve">, </w:t>
+      </w:r>
+      <w:proofErr w:type="spellStart"/>
+      <w:r>
+        <w:t>lane_num</w:t>
+      </w:r>
+      <w:proofErr w:type="spellEnd"/>
       <w:r>
         <w:t xml:space="preserve">} </w:t>
       </w:r>
@@ -3552,11 +3634,21 @@
         <w:t>ight 500 and width 500 (it’s a square).</w:t>
       </w:r>
       <w:r>
-        <w:t xml:space="preserve"> Finally, it contains a swimmer doing the action represented by class_num</w:t>
-      </w:r>
-      <w:r>
-        <w:t xml:space="preserve"> in lane lane_num</w:t>
-      </w:r>
+        <w:t xml:space="preserve"> Finally, it contains a swimmer doing the action represented by </w:t>
+      </w:r>
+      <w:proofErr w:type="spellStart"/>
+      <w:r>
+        <w:t>class_num</w:t>
+      </w:r>
+      <w:proofErr w:type="spellEnd"/>
+      <w:r>
+        <w:t xml:space="preserve"> in lane </w:t>
+      </w:r>
+      <w:proofErr w:type="spellStart"/>
+      <w:r>
+        <w:t>lane_num</w:t>
+      </w:r>
+      <w:proofErr w:type="spellEnd"/>
       <w:r>
         <w:t>.</w:t>
       </w:r>
@@ -3734,7 +3826,15 @@
         <w:t>A semi automated box making application needs to be made to increase speed of swimmer labeling!</w:t>
       </w:r>
       <w:r>
-        <w:t xml:space="preserve"> I have created a GitHub account and I will be developing the project, swimming_data_maker, on it. </w:t>
+        <w:t xml:space="preserve"> I have created a GitHub account and I will be developing the project, </w:t>
+      </w:r>
+      <w:proofErr w:type="spellStart"/>
+      <w:r>
+        <w:t>swimming_data_maker</w:t>
+      </w:r>
+      <w:proofErr w:type="spellEnd"/>
+      <w:r>
+        <w:t xml:space="preserve">, on it. </w:t>
       </w:r>
       <w:r>
         <w:t>Ideas</w:t>
@@ -3757,9 +3857,11 @@
       <w:r>
         <w:t xml:space="preserve">After some research I found a function </w:t>
       </w:r>
+      <w:proofErr w:type="spellStart"/>
       <w:r>
         <w:t>selectROI</w:t>
       </w:r>
+      <w:proofErr w:type="spellEnd"/>
       <w:r>
         <w:t xml:space="preserve">() that produces a window of an image that can have rectangles dawn on it, the function returns the rectangle object that was dawn in the window. </w:t>
       </w:r>
@@ -4336,7 +4438,15 @@
       </w:pPr>
       <w:r>
         <w:lastRenderedPageBreak/>
-        <w:t xml:space="preserve">After working with openCV and Qt I have decided that the best thing to do would be to download a video editor…. Duh. So, the </w:t>
+        <w:t xml:space="preserve">After working with </w:t>
+      </w:r>
+      <w:proofErr w:type="spellStart"/>
+      <w:r>
+        <w:t>openCV</w:t>
+      </w:r>
+      <w:proofErr w:type="spellEnd"/>
+      <w:r>
+        <w:t xml:space="preserve"> and Qt I have decided that the best thing to do would be to download a video editor…. Duh. So, the </w:t>
       </w:r>
       <w:r>
         <w:t>Machete Lite</w:t>
@@ -5321,7 +5431,23 @@
           <w:sz w:val="12"/>
           <w:szCs w:val="12"/>
         </w:rPr>
-        <w:t>#include &lt;fstream&gt;//file manipulation</w:t>
+        <w:t>#include &lt;</w:t>
+      </w:r>
+      <w:proofErr w:type="spellStart"/>
+      <w:r>
+        <w:rPr>
+          <w:sz w:val="12"/>
+          <w:szCs w:val="12"/>
+        </w:rPr>
+        <w:t>fstream</w:t>
+      </w:r>
+      <w:proofErr w:type="spellEnd"/>
+      <w:r>
+        <w:rPr>
+          <w:sz w:val="12"/>
+          <w:szCs w:val="12"/>
+        </w:rPr>
+        <w:t>&gt;//file manipulation</w:t>
       </w:r>
     </w:p>
     <w:p>
@@ -5378,7 +5504,23 @@
           <w:sz w:val="12"/>
           <w:szCs w:val="12"/>
         </w:rPr>
-        <w:t>#include &lt;opencv2/core/types.hpp&gt; //for the rect object</w:t>
+        <w:t xml:space="preserve">#include &lt;opencv2/core/types.hpp&gt; //for the </w:t>
+      </w:r>
+      <w:proofErr w:type="spellStart"/>
+      <w:r>
+        <w:rPr>
+          <w:sz w:val="12"/>
+          <w:szCs w:val="12"/>
+        </w:rPr>
+        <w:t>rect</w:t>
+      </w:r>
+      <w:proofErr w:type="spellEnd"/>
+      <w:r>
+        <w:rPr>
+          <w:sz w:val="12"/>
+          <w:szCs w:val="12"/>
+        </w:rPr>
+        <w:t xml:space="preserve"> object</w:t>
       </w:r>
     </w:p>
     <w:p>
@@ -5487,38 +5629,88 @@
           <w:szCs w:val="12"/>
         </w:rPr>
       </w:pPr>
-      <w:r>
-        <w:rPr>
-          <w:sz w:val="12"/>
-          <w:szCs w:val="12"/>
-        </w:rPr>
-        <w:t>enum class_names {on_block, diving, swimming, underwater, turning, finishing}; //the six possible classes</w:t>
-      </w:r>
-    </w:p>
-    <w:p>
-      <w:pPr>
-        <w:spacing w:after="0"/>
-        <w:rPr>
-          <w:sz w:val="12"/>
-          <w:szCs w:val="12"/>
-        </w:rPr>
-      </w:pPr>
-    </w:p>
-    <w:p>
-      <w:pPr>
-        <w:spacing w:after="0"/>
-        <w:rPr>
-          <w:sz w:val="12"/>
-          <w:szCs w:val="12"/>
-        </w:rPr>
-      </w:pPr>
-      <w:r>
-        <w:rPr>
-          <w:sz w:val="12"/>
-          <w:szCs w:val="12"/>
-        </w:rPr>
-        <w:t>struct swim_data</w:t>
-      </w:r>
+      <w:proofErr w:type="spellStart"/>
+      <w:r>
+        <w:rPr>
+          <w:sz w:val="12"/>
+          <w:szCs w:val="12"/>
+        </w:rPr>
+        <w:t>enum</w:t>
+      </w:r>
+      <w:proofErr w:type="spellEnd"/>
+      <w:r>
+        <w:rPr>
+          <w:sz w:val="12"/>
+          <w:szCs w:val="12"/>
+        </w:rPr>
+        <w:t xml:space="preserve"> </w:t>
+      </w:r>
+      <w:proofErr w:type="spellStart"/>
+      <w:r>
+        <w:rPr>
+          <w:sz w:val="12"/>
+          <w:szCs w:val="12"/>
+        </w:rPr>
+        <w:t>class_names</w:t>
+      </w:r>
+      <w:proofErr w:type="spellEnd"/>
+      <w:r>
+        <w:rPr>
+          <w:sz w:val="12"/>
+          <w:szCs w:val="12"/>
+        </w:rPr>
+        <w:t xml:space="preserve"> {</w:t>
+      </w:r>
+      <w:proofErr w:type="spellStart"/>
+      <w:r>
+        <w:rPr>
+          <w:sz w:val="12"/>
+          <w:szCs w:val="12"/>
+        </w:rPr>
+        <w:t>on_block</w:t>
+      </w:r>
+      <w:proofErr w:type="spellEnd"/>
+      <w:r>
+        <w:rPr>
+          <w:sz w:val="12"/>
+          <w:szCs w:val="12"/>
+        </w:rPr>
+        <w:t>, diving, swimming, underwater, turning, finishing}; //the six possible classes</w:t>
+      </w:r>
+    </w:p>
+    <w:p>
+      <w:pPr>
+        <w:spacing w:after="0"/>
+        <w:rPr>
+          <w:sz w:val="12"/>
+          <w:szCs w:val="12"/>
+        </w:rPr>
+      </w:pPr>
+    </w:p>
+    <w:p>
+      <w:pPr>
+        <w:spacing w:after="0"/>
+        <w:rPr>
+          <w:sz w:val="12"/>
+          <w:szCs w:val="12"/>
+        </w:rPr>
+      </w:pPr>
+      <w:r>
+        <w:rPr>
+          <w:sz w:val="12"/>
+          <w:szCs w:val="12"/>
+        </w:rPr>
+        <w:t xml:space="preserve">struct </w:t>
+      </w:r>
+      <w:proofErr w:type="spellStart"/>
+      <w:r>
+        <w:rPr>
+          <w:sz w:val="12"/>
+          <w:szCs w:val="12"/>
+        </w:rPr>
+        <w:t>swim_data</w:t>
+      </w:r>
+      <w:proofErr w:type="spellEnd"/>
     </w:p>
     <w:p>
       <w:pPr>
@@ -5544,44 +5736,101 @@
           <w:szCs w:val="12"/>
         </w:rPr>
       </w:pPr>
-      <w:r>
-        <w:rPr>
-          <w:sz w:val="12"/>
-          <w:szCs w:val="12"/>
-        </w:rPr>
-        <w:t>Rect swimmer_box;</w:t>
-      </w:r>
-    </w:p>
-    <w:p>
-      <w:pPr>
-        <w:spacing w:after="0"/>
-        <w:rPr>
-          <w:sz w:val="12"/>
-          <w:szCs w:val="12"/>
-        </w:rPr>
-      </w:pPr>
-      <w:r>
-        <w:rPr>
-          <w:sz w:val="12"/>
-          <w:szCs w:val="12"/>
-        </w:rPr>
-        <w:t>int box_class;</w:t>
-      </w:r>
-    </w:p>
-    <w:p>
-      <w:pPr>
-        <w:spacing w:after="0"/>
-        <w:rPr>
-          <w:sz w:val="12"/>
-          <w:szCs w:val="12"/>
-        </w:rPr>
-      </w:pPr>
-      <w:r>
-        <w:rPr>
-          <w:sz w:val="12"/>
-          <w:szCs w:val="12"/>
-        </w:rPr>
-        <w:t>int lane_num;</w:t>
+      <w:proofErr w:type="spellStart"/>
+      <w:r>
+        <w:rPr>
+          <w:sz w:val="12"/>
+          <w:szCs w:val="12"/>
+        </w:rPr>
+        <w:t>Rect</w:t>
+      </w:r>
+      <w:proofErr w:type="spellEnd"/>
+      <w:r>
+        <w:rPr>
+          <w:sz w:val="12"/>
+          <w:szCs w:val="12"/>
+        </w:rPr>
+        <w:t xml:space="preserve"> </w:t>
+      </w:r>
+      <w:proofErr w:type="spellStart"/>
+      <w:r>
+        <w:rPr>
+          <w:sz w:val="12"/>
+          <w:szCs w:val="12"/>
+        </w:rPr>
+        <w:t>swimmer_box</w:t>
+      </w:r>
+      <w:proofErr w:type="spellEnd"/>
+      <w:r>
+        <w:rPr>
+          <w:sz w:val="12"/>
+          <w:szCs w:val="12"/>
+        </w:rPr>
+        <w:t>;</w:t>
+      </w:r>
+    </w:p>
+    <w:p>
+      <w:pPr>
+        <w:spacing w:after="0"/>
+        <w:rPr>
+          <w:sz w:val="12"/>
+          <w:szCs w:val="12"/>
+        </w:rPr>
+      </w:pPr>
+      <w:r>
+        <w:rPr>
+          <w:sz w:val="12"/>
+          <w:szCs w:val="12"/>
+        </w:rPr>
+        <w:t xml:space="preserve">int </w:t>
+      </w:r>
+      <w:proofErr w:type="spellStart"/>
+      <w:r>
+        <w:rPr>
+          <w:sz w:val="12"/>
+          <w:szCs w:val="12"/>
+        </w:rPr>
+        <w:t>box_class</w:t>
+      </w:r>
+      <w:proofErr w:type="spellEnd"/>
+      <w:r>
+        <w:rPr>
+          <w:sz w:val="12"/>
+          <w:szCs w:val="12"/>
+        </w:rPr>
+        <w:t>;</w:t>
+      </w:r>
+    </w:p>
+    <w:p>
+      <w:pPr>
+        <w:spacing w:after="0"/>
+        <w:rPr>
+          <w:sz w:val="12"/>
+          <w:szCs w:val="12"/>
+        </w:rPr>
+      </w:pPr>
+      <w:r>
+        <w:rPr>
+          <w:sz w:val="12"/>
+          <w:szCs w:val="12"/>
+        </w:rPr>
+        <w:t xml:space="preserve">int </w:t>
+      </w:r>
+      <w:proofErr w:type="spellStart"/>
+      <w:r>
+        <w:rPr>
+          <w:sz w:val="12"/>
+          <w:szCs w:val="12"/>
+        </w:rPr>
+        <w:t>lane_num</w:t>
+      </w:r>
+      <w:proofErr w:type="spellEnd"/>
+      <w:r>
+        <w:rPr>
+          <w:sz w:val="12"/>
+          <w:szCs w:val="12"/>
+        </w:rPr>
+        <w:t>;</w:t>
       </w:r>
     </w:p>
     <w:p>
@@ -5622,8 +5871,17 @@
           <w:sz w:val="12"/>
           <w:szCs w:val="12"/>
         </w:rPr>
-        <w:t>class supper_annotator</w:t>
-      </w:r>
+        <w:t xml:space="preserve">class </w:t>
+      </w:r>
+      <w:proofErr w:type="spellStart"/>
+      <w:r>
+        <w:rPr>
+          <w:sz w:val="12"/>
+          <w:szCs w:val="12"/>
+        </w:rPr>
+        <w:t>supper_annotator</w:t>
+      </w:r>
+      <w:proofErr w:type="spellEnd"/>
     </w:p>
     <w:p>
       <w:pPr>
@@ -5686,7 +5944,23 @@
           <w:sz w:val="12"/>
           <w:szCs w:val="12"/>
         </w:rPr>
-        <w:t>int number_of_frames;</w:t>
+        <w:t xml:space="preserve">int </w:t>
+      </w:r>
+      <w:proofErr w:type="spellStart"/>
+      <w:r>
+        <w:rPr>
+          <w:sz w:val="12"/>
+          <w:szCs w:val="12"/>
+        </w:rPr>
+        <w:t>number_of_frames</w:t>
+      </w:r>
+      <w:proofErr w:type="spellEnd"/>
+      <w:r>
+        <w:rPr>
+          <w:sz w:val="12"/>
+          <w:szCs w:val="12"/>
+        </w:rPr>
+        <w:t>;</w:t>
       </w:r>
     </w:p>
     <w:p>
@@ -5722,108 +5996,247 @@
           <w:szCs w:val="12"/>
         </w:rPr>
       </w:pPr>
-      <w:r>
-        <w:rPr>
-          <w:sz w:val="12"/>
-          <w:szCs w:val="12"/>
-        </w:rPr>
-        <w:t>VideoCapture an_video;</w:t>
-      </w:r>
-    </w:p>
-    <w:p>
-      <w:pPr>
-        <w:spacing w:after="0"/>
-        <w:rPr>
-          <w:sz w:val="12"/>
-          <w:szCs w:val="12"/>
-        </w:rPr>
-      </w:pPr>
-      <w:r>
-        <w:rPr>
-          <w:sz w:val="12"/>
-          <w:szCs w:val="12"/>
-        </w:rPr>
-        <w:t>int current_frame;</w:t>
-      </w:r>
-    </w:p>
-    <w:p>
-      <w:pPr>
-        <w:spacing w:after="0"/>
-        <w:rPr>
-          <w:sz w:val="12"/>
-          <w:szCs w:val="12"/>
-        </w:rPr>
-      </w:pPr>
-      <w:r>
-        <w:rPr>
-          <w:sz w:val="12"/>
-          <w:szCs w:val="12"/>
-        </w:rPr>
-        <w:t>int current_swimmer;//lane number of swimmer</w:t>
-      </w:r>
-    </w:p>
-    <w:p>
-      <w:pPr>
-        <w:spacing w:after="0"/>
-        <w:rPr>
-          <w:sz w:val="12"/>
-          <w:szCs w:val="12"/>
-        </w:rPr>
-      </w:pPr>
-      <w:r>
-        <w:rPr>
-          <w:sz w:val="12"/>
-          <w:szCs w:val="12"/>
-        </w:rPr>
-        <w:t>int current_class;//current class of the annotaion</w:t>
-      </w:r>
-    </w:p>
-    <w:p>
-      <w:pPr>
-        <w:spacing w:after="0"/>
-        <w:rPr>
-          <w:sz w:val="12"/>
-          <w:szCs w:val="12"/>
-        </w:rPr>
-      </w:pPr>
-      <w:r>
-        <w:rPr>
-          <w:sz w:val="12"/>
-          <w:szCs w:val="12"/>
-        </w:rPr>
-        <w:t>string video_file;</w:t>
-      </w:r>
-    </w:p>
-    <w:p>
-      <w:pPr>
-        <w:spacing w:after="0"/>
-        <w:rPr>
-          <w:sz w:val="12"/>
-          <w:szCs w:val="12"/>
-        </w:rPr>
-      </w:pPr>
-      <w:r>
-        <w:rPr>
-          <w:sz w:val="12"/>
-          <w:szCs w:val="12"/>
-        </w:rPr>
-        <w:t>Rect current_box;</w:t>
-      </w:r>
-    </w:p>
-    <w:p>
-      <w:pPr>
-        <w:spacing w:after="0"/>
-        <w:rPr>
-          <w:sz w:val="12"/>
-          <w:szCs w:val="12"/>
-        </w:rPr>
-      </w:pPr>
-      <w:r>
-        <w:rPr>
-          <w:sz w:val="12"/>
-          <w:szCs w:val="12"/>
-        </w:rPr>
-        <w:t>int skip_size; //how many frames to skip every new frame</w:t>
+      <w:proofErr w:type="spellStart"/>
+      <w:r>
+        <w:rPr>
+          <w:sz w:val="12"/>
+          <w:szCs w:val="12"/>
+        </w:rPr>
+        <w:t>VideoCapture</w:t>
+      </w:r>
+      <w:proofErr w:type="spellEnd"/>
+      <w:r>
+        <w:rPr>
+          <w:sz w:val="12"/>
+          <w:szCs w:val="12"/>
+        </w:rPr>
+        <w:t xml:space="preserve"> </w:t>
+      </w:r>
+      <w:proofErr w:type="spellStart"/>
+      <w:r>
+        <w:rPr>
+          <w:sz w:val="12"/>
+          <w:szCs w:val="12"/>
+        </w:rPr>
+        <w:t>an_video</w:t>
+      </w:r>
+      <w:proofErr w:type="spellEnd"/>
+      <w:r>
+        <w:rPr>
+          <w:sz w:val="12"/>
+          <w:szCs w:val="12"/>
+        </w:rPr>
+        <w:t>;</w:t>
+      </w:r>
+    </w:p>
+    <w:p>
+      <w:pPr>
+        <w:spacing w:after="0"/>
+        <w:rPr>
+          <w:sz w:val="12"/>
+          <w:szCs w:val="12"/>
+        </w:rPr>
+      </w:pPr>
+      <w:r>
+        <w:rPr>
+          <w:sz w:val="12"/>
+          <w:szCs w:val="12"/>
+        </w:rPr>
+        <w:t xml:space="preserve">int </w:t>
+      </w:r>
+      <w:proofErr w:type="spellStart"/>
+      <w:r>
+        <w:rPr>
+          <w:sz w:val="12"/>
+          <w:szCs w:val="12"/>
+        </w:rPr>
+        <w:t>current_frame</w:t>
+      </w:r>
+      <w:proofErr w:type="spellEnd"/>
+      <w:r>
+        <w:rPr>
+          <w:sz w:val="12"/>
+          <w:szCs w:val="12"/>
+        </w:rPr>
+        <w:t>;</w:t>
+      </w:r>
+    </w:p>
+    <w:p>
+      <w:pPr>
+        <w:spacing w:after="0"/>
+        <w:rPr>
+          <w:sz w:val="12"/>
+          <w:szCs w:val="12"/>
+        </w:rPr>
+      </w:pPr>
+      <w:r>
+        <w:rPr>
+          <w:sz w:val="12"/>
+          <w:szCs w:val="12"/>
+        </w:rPr>
+        <w:t xml:space="preserve">int </w:t>
+      </w:r>
+      <w:proofErr w:type="spellStart"/>
+      <w:r>
+        <w:rPr>
+          <w:sz w:val="12"/>
+          <w:szCs w:val="12"/>
+        </w:rPr>
+        <w:t>current_swimmer</w:t>
+      </w:r>
+      <w:proofErr w:type="spellEnd"/>
+      <w:r>
+        <w:rPr>
+          <w:sz w:val="12"/>
+          <w:szCs w:val="12"/>
+        </w:rPr>
+        <w:t>;//lane number of swimmer</w:t>
+      </w:r>
+    </w:p>
+    <w:p>
+      <w:pPr>
+        <w:spacing w:after="0"/>
+        <w:rPr>
+          <w:sz w:val="12"/>
+          <w:szCs w:val="12"/>
+        </w:rPr>
+      </w:pPr>
+      <w:r>
+        <w:rPr>
+          <w:sz w:val="12"/>
+          <w:szCs w:val="12"/>
+        </w:rPr>
+        <w:t xml:space="preserve">int </w:t>
+      </w:r>
+      <w:proofErr w:type="spellStart"/>
+      <w:r>
+        <w:rPr>
+          <w:sz w:val="12"/>
+          <w:szCs w:val="12"/>
+        </w:rPr>
+        <w:t>current_class</w:t>
+      </w:r>
+      <w:proofErr w:type="spellEnd"/>
+      <w:r>
+        <w:rPr>
+          <w:sz w:val="12"/>
+          <w:szCs w:val="12"/>
+        </w:rPr>
+        <w:t xml:space="preserve">;//current class of the </w:t>
+      </w:r>
+      <w:proofErr w:type="spellStart"/>
+      <w:r>
+        <w:rPr>
+          <w:sz w:val="12"/>
+          <w:szCs w:val="12"/>
+        </w:rPr>
+        <w:t>annotaion</w:t>
+      </w:r>
+      <w:proofErr w:type="spellEnd"/>
+    </w:p>
+    <w:p>
+      <w:pPr>
+        <w:spacing w:after="0"/>
+        <w:rPr>
+          <w:sz w:val="12"/>
+          <w:szCs w:val="12"/>
+        </w:rPr>
+      </w:pPr>
+      <w:r>
+        <w:rPr>
+          <w:sz w:val="12"/>
+          <w:szCs w:val="12"/>
+        </w:rPr>
+        <w:t xml:space="preserve">string </w:t>
+      </w:r>
+      <w:proofErr w:type="spellStart"/>
+      <w:r>
+        <w:rPr>
+          <w:sz w:val="12"/>
+          <w:szCs w:val="12"/>
+        </w:rPr>
+        <w:t>video_file</w:t>
+      </w:r>
+      <w:proofErr w:type="spellEnd"/>
+      <w:r>
+        <w:rPr>
+          <w:sz w:val="12"/>
+          <w:szCs w:val="12"/>
+        </w:rPr>
+        <w:t>;</w:t>
+      </w:r>
+    </w:p>
+    <w:p>
+      <w:pPr>
+        <w:spacing w:after="0"/>
+        <w:rPr>
+          <w:sz w:val="12"/>
+          <w:szCs w:val="12"/>
+        </w:rPr>
+      </w:pPr>
+      <w:proofErr w:type="spellStart"/>
+      <w:r>
+        <w:rPr>
+          <w:sz w:val="12"/>
+          <w:szCs w:val="12"/>
+        </w:rPr>
+        <w:t>Rect</w:t>
+      </w:r>
+      <w:proofErr w:type="spellEnd"/>
+      <w:r>
+        <w:rPr>
+          <w:sz w:val="12"/>
+          <w:szCs w:val="12"/>
+        </w:rPr>
+        <w:t xml:space="preserve"> </w:t>
+      </w:r>
+      <w:proofErr w:type="spellStart"/>
+      <w:r>
+        <w:rPr>
+          <w:sz w:val="12"/>
+          <w:szCs w:val="12"/>
+        </w:rPr>
+        <w:t>current_box</w:t>
+      </w:r>
+      <w:proofErr w:type="spellEnd"/>
+      <w:r>
+        <w:rPr>
+          <w:sz w:val="12"/>
+          <w:szCs w:val="12"/>
+        </w:rPr>
+        <w:t>;</w:t>
+      </w:r>
+    </w:p>
+    <w:p>
+      <w:pPr>
+        <w:spacing w:after="0"/>
+        <w:rPr>
+          <w:sz w:val="12"/>
+          <w:szCs w:val="12"/>
+        </w:rPr>
+      </w:pPr>
+      <w:r>
+        <w:rPr>
+          <w:sz w:val="12"/>
+          <w:szCs w:val="12"/>
+        </w:rPr>
+        <w:t xml:space="preserve">int </w:t>
+      </w:r>
+      <w:proofErr w:type="spellStart"/>
+      <w:r>
+        <w:rPr>
+          <w:sz w:val="12"/>
+          <w:szCs w:val="12"/>
+        </w:rPr>
+        <w:t>skip_size</w:t>
+      </w:r>
+      <w:proofErr w:type="spellEnd"/>
+      <w:r>
+        <w:rPr>
+          <w:sz w:val="12"/>
+          <w:szCs w:val="12"/>
+        </w:rPr>
+        <w:t>; //how many frames to skip every new frame</w:t>
       </w:r>
     </w:p>
     <w:p>
@@ -5859,12 +6272,37 @@
           <w:szCs w:val="12"/>
         </w:rPr>
       </w:pPr>
-      <w:r>
-        <w:rPr>
-          <w:sz w:val="12"/>
-          <w:szCs w:val="12"/>
-        </w:rPr>
-        <w:t>swim_data **all_data;</w:t>
+      <w:proofErr w:type="spellStart"/>
+      <w:r>
+        <w:rPr>
+          <w:sz w:val="12"/>
+          <w:szCs w:val="12"/>
+        </w:rPr>
+        <w:t>swim_data</w:t>
+      </w:r>
+      <w:proofErr w:type="spellEnd"/>
+      <w:r>
+        <w:rPr>
+          <w:sz w:val="12"/>
+          <w:szCs w:val="12"/>
+        </w:rPr>
+        <w:t xml:space="preserve"> **</w:t>
+      </w:r>
+      <w:proofErr w:type="spellStart"/>
+      <w:r>
+        <w:rPr>
+          <w:sz w:val="12"/>
+          <w:szCs w:val="12"/>
+        </w:rPr>
+        <w:t>all_data</w:t>
+      </w:r>
+      <w:proofErr w:type="spellEnd"/>
+      <w:r>
+        <w:rPr>
+          <w:sz w:val="12"/>
+          <w:szCs w:val="12"/>
+        </w:rPr>
+        <w:t>;</w:t>
       </w:r>
     </w:p>
     <w:p>
@@ -5916,37 +6354,62 @@
           <w:szCs w:val="12"/>
         </w:rPr>
       </w:pPr>
-      <w:r>
-        <w:rPr>
-          <w:sz w:val="12"/>
-          <w:szCs w:val="12"/>
-        </w:rPr>
-        <w:t>supper_annotator();</w:t>
-      </w:r>
-    </w:p>
-    <w:p>
-      <w:pPr>
-        <w:spacing w:after="0"/>
-        <w:rPr>
-          <w:sz w:val="12"/>
-          <w:szCs w:val="12"/>
-        </w:rPr>
-      </w:pPr>
-    </w:p>
-    <w:p>
-      <w:pPr>
-        <w:spacing w:after="0"/>
-        <w:rPr>
-          <w:sz w:val="12"/>
-          <w:szCs w:val="12"/>
-        </w:rPr>
-      </w:pPr>
-      <w:r>
-        <w:rPr>
-          <w:sz w:val="12"/>
-          <w:szCs w:val="12"/>
-        </w:rPr>
-        <w:t>~supper_annotator();</w:t>
+      <w:proofErr w:type="spellStart"/>
+      <w:r>
+        <w:rPr>
+          <w:sz w:val="12"/>
+          <w:szCs w:val="12"/>
+        </w:rPr>
+        <w:t>supper_annotator</w:t>
+      </w:r>
+      <w:proofErr w:type="spellEnd"/>
+      <w:r>
+        <w:rPr>
+          <w:sz w:val="12"/>
+          <w:szCs w:val="12"/>
+        </w:rPr>
+        <w:t>();</w:t>
+      </w:r>
+    </w:p>
+    <w:p>
+      <w:pPr>
+        <w:spacing w:after="0"/>
+        <w:rPr>
+          <w:sz w:val="12"/>
+          <w:szCs w:val="12"/>
+        </w:rPr>
+      </w:pPr>
+    </w:p>
+    <w:p>
+      <w:pPr>
+        <w:spacing w:after="0"/>
+        <w:rPr>
+          <w:sz w:val="12"/>
+          <w:szCs w:val="12"/>
+        </w:rPr>
+      </w:pPr>
+      <w:r>
+        <w:rPr>
+          <w:sz w:val="12"/>
+          <w:szCs w:val="12"/>
+        </w:rPr>
+        <w:t>~</w:t>
+      </w:r>
+      <w:proofErr w:type="spellStart"/>
+      <w:r>
+        <w:rPr>
+          <w:sz w:val="12"/>
+          <w:szCs w:val="12"/>
+        </w:rPr>
+        <w:t>supper_annotator</w:t>
+      </w:r>
+      <w:proofErr w:type="spellEnd"/>
+      <w:r>
+        <w:rPr>
+          <w:sz w:val="12"/>
+          <w:szCs w:val="12"/>
+        </w:rPr>
+        <w:t>();</w:t>
       </w:r>
     </w:p>
     <w:p>
@@ -6019,7 +6482,23 @@
           <w:sz w:val="12"/>
           <w:szCs w:val="12"/>
         </w:rPr>
-        <w:t>void select_lane_number();</w:t>
+        <w:t xml:space="preserve">void </w:t>
+      </w:r>
+      <w:proofErr w:type="spellStart"/>
+      <w:r>
+        <w:rPr>
+          <w:sz w:val="12"/>
+          <w:szCs w:val="12"/>
+        </w:rPr>
+        <w:t>select_lane_number</w:t>
+      </w:r>
+      <w:proofErr w:type="spellEnd"/>
+      <w:r>
+        <w:rPr>
+          <w:sz w:val="12"/>
+          <w:szCs w:val="12"/>
+        </w:rPr>
+        <w:t>();</w:t>
       </w:r>
     </w:p>
     <w:p>
@@ -6060,7 +6539,55 @@
           <w:sz w:val="12"/>
           <w:szCs w:val="12"/>
         </w:rPr>
-        <w:t>//sets the number_of_frames, current_frame to zero, and opens the VideoCapture object</w:t>
+        <w:t xml:space="preserve">//sets the </w:t>
+      </w:r>
+      <w:proofErr w:type="spellStart"/>
+      <w:r>
+        <w:rPr>
+          <w:sz w:val="12"/>
+          <w:szCs w:val="12"/>
+        </w:rPr>
+        <w:t>number_of_frames</w:t>
+      </w:r>
+      <w:proofErr w:type="spellEnd"/>
+      <w:r>
+        <w:rPr>
+          <w:sz w:val="12"/>
+          <w:szCs w:val="12"/>
+        </w:rPr>
+        <w:t xml:space="preserve">, </w:t>
+      </w:r>
+      <w:proofErr w:type="spellStart"/>
+      <w:r>
+        <w:rPr>
+          <w:sz w:val="12"/>
+          <w:szCs w:val="12"/>
+        </w:rPr>
+        <w:t>current_frame</w:t>
+      </w:r>
+      <w:proofErr w:type="spellEnd"/>
+      <w:r>
+        <w:rPr>
+          <w:sz w:val="12"/>
+          <w:szCs w:val="12"/>
+        </w:rPr>
+        <w:t xml:space="preserve"> to zero, and opens the </w:t>
+      </w:r>
+      <w:proofErr w:type="spellStart"/>
+      <w:r>
+        <w:rPr>
+          <w:sz w:val="12"/>
+          <w:szCs w:val="12"/>
+        </w:rPr>
+        <w:t>VideoCapture</w:t>
+      </w:r>
+      <w:proofErr w:type="spellEnd"/>
+      <w:r>
+        <w:rPr>
+          <w:sz w:val="12"/>
+          <w:szCs w:val="12"/>
+        </w:rPr>
+        <w:t xml:space="preserve"> object</w:t>
       </w:r>
     </w:p>
     <w:p>
@@ -6108,7 +6635,39 @@
           <w:sz w:val="12"/>
           <w:szCs w:val="12"/>
         </w:rPr>
-        <w:t>bool load_video(string video_file);</w:t>
+        <w:t xml:space="preserve">bool </w:t>
+      </w:r>
+      <w:proofErr w:type="spellStart"/>
+      <w:r>
+        <w:rPr>
+          <w:sz w:val="12"/>
+          <w:szCs w:val="12"/>
+        </w:rPr>
+        <w:t>load_video</w:t>
+      </w:r>
+      <w:proofErr w:type="spellEnd"/>
+      <w:r>
+        <w:rPr>
+          <w:sz w:val="12"/>
+          <w:szCs w:val="12"/>
+        </w:rPr>
+        <w:t xml:space="preserve">(string </w:t>
+      </w:r>
+      <w:proofErr w:type="spellStart"/>
+      <w:r>
+        <w:rPr>
+          <w:sz w:val="12"/>
+          <w:szCs w:val="12"/>
+        </w:rPr>
+        <w:t>video_file</w:t>
+      </w:r>
+      <w:proofErr w:type="spellEnd"/>
+      <w:r>
+        <w:rPr>
+          <w:sz w:val="12"/>
+          <w:szCs w:val="12"/>
+        </w:rPr>
+        <w:t>);</w:t>
       </w:r>
     </w:p>
     <w:p>
@@ -6165,7 +6724,23 @@
           <w:sz w:val="12"/>
           <w:szCs w:val="12"/>
         </w:rPr>
-        <w:t>bool create_ROI_in_pool();</w:t>
+        <w:t xml:space="preserve">bool </w:t>
+      </w:r>
+      <w:proofErr w:type="spellStart"/>
+      <w:r>
+        <w:rPr>
+          <w:sz w:val="12"/>
+          <w:szCs w:val="12"/>
+        </w:rPr>
+        <w:t>create_ROI_in_pool</w:t>
+      </w:r>
+      <w:proofErr w:type="spellEnd"/>
+      <w:r>
+        <w:rPr>
+          <w:sz w:val="12"/>
+          <w:szCs w:val="12"/>
+        </w:rPr>
+        <w:t>();</w:t>
       </w:r>
     </w:p>
     <w:p>
@@ -6201,12 +6776,69 @@
           <w:szCs w:val="12"/>
         </w:rPr>
       </w:pPr>
-      <w:r>
-        <w:rPr>
-          <w:sz w:val="12"/>
-          <w:szCs w:val="12"/>
-        </w:rPr>
-        <w:t>swim_data* get_swim_data(int frame_no, int lane_no);</w:t>
+      <w:proofErr w:type="spellStart"/>
+      <w:r>
+        <w:rPr>
+          <w:sz w:val="12"/>
+          <w:szCs w:val="12"/>
+        </w:rPr>
+        <w:t>swim_data</w:t>
+      </w:r>
+      <w:proofErr w:type="spellEnd"/>
+      <w:r>
+        <w:rPr>
+          <w:sz w:val="12"/>
+          <w:szCs w:val="12"/>
+        </w:rPr>
+        <w:t xml:space="preserve">* </w:t>
+      </w:r>
+      <w:proofErr w:type="spellStart"/>
+      <w:r>
+        <w:rPr>
+          <w:sz w:val="12"/>
+          <w:szCs w:val="12"/>
+        </w:rPr>
+        <w:t>get_swim_data</w:t>
+      </w:r>
+      <w:proofErr w:type="spellEnd"/>
+      <w:r>
+        <w:rPr>
+          <w:sz w:val="12"/>
+          <w:szCs w:val="12"/>
+        </w:rPr>
+        <w:t xml:space="preserve">(int </w:t>
+      </w:r>
+      <w:proofErr w:type="spellStart"/>
+      <w:r>
+        <w:rPr>
+          <w:sz w:val="12"/>
+          <w:szCs w:val="12"/>
+        </w:rPr>
+        <w:t>frame_no</w:t>
+      </w:r>
+      <w:proofErr w:type="spellEnd"/>
+      <w:r>
+        <w:rPr>
+          <w:sz w:val="12"/>
+          <w:szCs w:val="12"/>
+        </w:rPr>
+        <w:t xml:space="preserve">, int </w:t>
+      </w:r>
+      <w:proofErr w:type="spellStart"/>
+      <w:r>
+        <w:rPr>
+          <w:sz w:val="12"/>
+          <w:szCs w:val="12"/>
+        </w:rPr>
+        <w:t>lane_no</w:t>
+      </w:r>
+      <w:proofErr w:type="spellEnd"/>
+      <w:r>
+        <w:rPr>
+          <w:sz w:val="12"/>
+          <w:szCs w:val="12"/>
+        </w:rPr>
+        <w:t>);</w:t>
       </w:r>
     </w:p>
     <w:p>
@@ -6264,7 +6896,23 @@
           <w:sz w:val="12"/>
           <w:szCs w:val="12"/>
         </w:rPr>
-        <w:t>bool display_current_frame();</w:t>
+        <w:t xml:space="preserve">bool </w:t>
+      </w:r>
+      <w:proofErr w:type="spellStart"/>
+      <w:r>
+        <w:rPr>
+          <w:sz w:val="12"/>
+          <w:szCs w:val="12"/>
+        </w:rPr>
+        <w:t>display_current_frame</w:t>
+      </w:r>
+      <w:proofErr w:type="spellEnd"/>
+      <w:r>
+        <w:rPr>
+          <w:sz w:val="12"/>
+          <w:szCs w:val="12"/>
+        </w:rPr>
+        <w:t>();</w:t>
       </w:r>
     </w:p>
     <w:p>
@@ -6305,8 +6953,17 @@
           <w:sz w:val="12"/>
           <w:szCs w:val="12"/>
         </w:rPr>
-        <w:t>//save current annotation in all_data</w:t>
-      </w:r>
+        <w:t xml:space="preserve">//save current annotation in </w:t>
+      </w:r>
+      <w:proofErr w:type="spellStart"/>
+      <w:r>
+        <w:rPr>
+          <w:sz w:val="12"/>
+          <w:szCs w:val="12"/>
+        </w:rPr>
+        <w:t>all_data</w:t>
+      </w:r>
+      <w:proofErr w:type="spellEnd"/>
     </w:p>
     <w:p>
       <w:pPr>
@@ -6337,7 +6994,23 @@
           <w:sz w:val="12"/>
           <w:szCs w:val="12"/>
         </w:rPr>
-        <w:t>void predict_next_frame();</w:t>
+        <w:t xml:space="preserve">void </w:t>
+      </w:r>
+      <w:proofErr w:type="spellStart"/>
+      <w:r>
+        <w:rPr>
+          <w:sz w:val="12"/>
+          <w:szCs w:val="12"/>
+        </w:rPr>
+        <w:t>predict_next_frame</w:t>
+      </w:r>
+      <w:proofErr w:type="spellEnd"/>
+      <w:r>
+        <w:rPr>
+          <w:sz w:val="12"/>
+          <w:szCs w:val="12"/>
+        </w:rPr>
+        <w:t>();</w:t>
       </w:r>
     </w:p>
     <w:p>
@@ -6394,7 +7067,23 @@
           <w:sz w:val="12"/>
           <w:szCs w:val="12"/>
         </w:rPr>
-        <w:t>void next_frame();</w:t>
+        <w:t xml:space="preserve">void </w:t>
+      </w:r>
+      <w:proofErr w:type="spellStart"/>
+      <w:r>
+        <w:rPr>
+          <w:sz w:val="12"/>
+          <w:szCs w:val="12"/>
+        </w:rPr>
+        <w:t>next_frame</w:t>
+      </w:r>
+      <w:proofErr w:type="spellEnd"/>
+      <w:r>
+        <w:rPr>
+          <w:sz w:val="12"/>
+          <w:szCs w:val="12"/>
+        </w:rPr>
+        <w:t>();</w:t>
       </w:r>
     </w:p>
     <w:p>
@@ -6451,7 +7140,23 @@
           <w:sz w:val="12"/>
           <w:szCs w:val="12"/>
         </w:rPr>
-        <w:t>void last_frame();</w:t>
+        <w:t xml:space="preserve">void </w:t>
+      </w:r>
+      <w:proofErr w:type="spellStart"/>
+      <w:r>
+        <w:rPr>
+          <w:sz w:val="12"/>
+          <w:szCs w:val="12"/>
+        </w:rPr>
+        <w:t>last_frame</w:t>
+      </w:r>
+      <w:proofErr w:type="spellEnd"/>
+      <w:r>
+        <w:rPr>
+          <w:sz w:val="12"/>
+          <w:szCs w:val="12"/>
+        </w:rPr>
+        <w:t>();</w:t>
       </w:r>
     </w:p>
     <w:p>
@@ -6508,7 +7213,23 @@
           <w:sz w:val="12"/>
           <w:szCs w:val="12"/>
         </w:rPr>
-        <w:t>void go_to_frame();</w:t>
+        <w:t xml:space="preserve">void </w:t>
+      </w:r>
+      <w:proofErr w:type="spellStart"/>
+      <w:r>
+        <w:rPr>
+          <w:sz w:val="12"/>
+          <w:szCs w:val="12"/>
+        </w:rPr>
+        <w:t>go_to_frame</w:t>
+      </w:r>
+      <w:proofErr w:type="spellEnd"/>
+      <w:r>
+        <w:rPr>
+          <w:sz w:val="12"/>
+          <w:szCs w:val="12"/>
+        </w:rPr>
+        <w:t>();</w:t>
       </w:r>
     </w:p>
     <w:p>
@@ -6549,7 +7270,23 @@
           <w:sz w:val="12"/>
           <w:szCs w:val="12"/>
         </w:rPr>
-        <w:t>bool quit_and_save_data();</w:t>
+        <w:t xml:space="preserve">bool </w:t>
+      </w:r>
+      <w:proofErr w:type="spellStart"/>
+      <w:r>
+        <w:rPr>
+          <w:sz w:val="12"/>
+          <w:szCs w:val="12"/>
+        </w:rPr>
+        <w:t>quit_and_save_data</w:t>
+      </w:r>
+      <w:proofErr w:type="spellEnd"/>
+      <w:r>
+        <w:rPr>
+          <w:sz w:val="12"/>
+          <w:szCs w:val="12"/>
+        </w:rPr>
+        <w:t>();</w:t>
       </w:r>
     </w:p>
     <w:p>
@@ -6590,8 +7327,17 @@
           <w:sz w:val="12"/>
           <w:szCs w:val="12"/>
         </w:rPr>
-        <w:t>//Is used in display current frame automaticly</w:t>
-      </w:r>
+        <w:t xml:space="preserve">//Is used in display current frame </w:t>
+      </w:r>
+      <w:proofErr w:type="spellStart"/>
+      <w:r>
+        <w:rPr>
+          <w:sz w:val="12"/>
+          <w:szCs w:val="12"/>
+        </w:rPr>
+        <w:t>automaticly</w:t>
+      </w:r>
+      <w:proofErr w:type="spellEnd"/>
     </w:p>
     <w:p>
       <w:pPr>
@@ -6622,48 +7368,128 @@
           <w:sz w:val="12"/>
           <w:szCs w:val="12"/>
         </w:rPr>
-        <w:t>bool annotation_options();</w:t>
-      </w:r>
-    </w:p>
-    <w:p>
-      <w:pPr>
-        <w:spacing w:after="0"/>
-        <w:rPr>
-          <w:sz w:val="12"/>
-          <w:szCs w:val="12"/>
-        </w:rPr>
-      </w:pPr>
-    </w:p>
-    <w:p>
-      <w:pPr>
-        <w:spacing w:after="0"/>
-        <w:rPr>
-          <w:sz w:val="12"/>
-          <w:szCs w:val="12"/>
-        </w:rPr>
-      </w:pPr>
-      <w:r>
-        <w:rPr>
-          <w:sz w:val="12"/>
-          <w:szCs w:val="12"/>
-        </w:rPr>
-        <w:t xml:space="preserve">//saves the current_box rect object in the class to the all_data and the text file </w:t>
-      </w:r>
-    </w:p>
-    <w:p>
-      <w:pPr>
-        <w:spacing w:after="0"/>
-        <w:rPr>
-          <w:sz w:val="12"/>
-          <w:szCs w:val="12"/>
-        </w:rPr>
-      </w:pPr>
-      <w:r>
-        <w:rPr>
-          <w:sz w:val="12"/>
-          <w:szCs w:val="12"/>
-        </w:rPr>
-        <w:t>bool save_annotation();</w:t>
+        <w:t xml:space="preserve">bool </w:t>
+      </w:r>
+      <w:proofErr w:type="spellStart"/>
+      <w:r>
+        <w:rPr>
+          <w:sz w:val="12"/>
+          <w:szCs w:val="12"/>
+        </w:rPr>
+        <w:t>annotation_options</w:t>
+      </w:r>
+      <w:proofErr w:type="spellEnd"/>
+      <w:r>
+        <w:rPr>
+          <w:sz w:val="12"/>
+          <w:szCs w:val="12"/>
+        </w:rPr>
+        <w:t>();</w:t>
+      </w:r>
+    </w:p>
+    <w:p>
+      <w:pPr>
+        <w:spacing w:after="0"/>
+        <w:rPr>
+          <w:sz w:val="12"/>
+          <w:szCs w:val="12"/>
+        </w:rPr>
+      </w:pPr>
+    </w:p>
+    <w:p>
+      <w:pPr>
+        <w:spacing w:after="0"/>
+        <w:rPr>
+          <w:sz w:val="12"/>
+          <w:szCs w:val="12"/>
+        </w:rPr>
+      </w:pPr>
+      <w:r>
+        <w:rPr>
+          <w:sz w:val="12"/>
+          <w:szCs w:val="12"/>
+        </w:rPr>
+        <w:t xml:space="preserve">//saves the </w:t>
+      </w:r>
+      <w:proofErr w:type="spellStart"/>
+      <w:r>
+        <w:rPr>
+          <w:sz w:val="12"/>
+          <w:szCs w:val="12"/>
+        </w:rPr>
+        <w:t>current_box</w:t>
+      </w:r>
+      <w:proofErr w:type="spellEnd"/>
+      <w:r>
+        <w:rPr>
+          <w:sz w:val="12"/>
+          <w:szCs w:val="12"/>
+        </w:rPr>
+        <w:t xml:space="preserve"> </w:t>
+      </w:r>
+      <w:proofErr w:type="spellStart"/>
+      <w:r>
+        <w:rPr>
+          <w:sz w:val="12"/>
+          <w:szCs w:val="12"/>
+        </w:rPr>
+        <w:t>rect</w:t>
+      </w:r>
+      <w:proofErr w:type="spellEnd"/>
+      <w:r>
+        <w:rPr>
+          <w:sz w:val="12"/>
+          <w:szCs w:val="12"/>
+        </w:rPr>
+        <w:t xml:space="preserve"> object in the class to the </w:t>
+      </w:r>
+      <w:proofErr w:type="spellStart"/>
+      <w:r>
+        <w:rPr>
+          <w:sz w:val="12"/>
+          <w:szCs w:val="12"/>
+        </w:rPr>
+        <w:t>all_data</w:t>
+      </w:r>
+      <w:proofErr w:type="spellEnd"/>
+      <w:r>
+        <w:rPr>
+          <w:sz w:val="12"/>
+          <w:szCs w:val="12"/>
+        </w:rPr>
+        <w:t xml:space="preserve"> and the text file </w:t>
+      </w:r>
+    </w:p>
+    <w:p>
+      <w:pPr>
+        <w:spacing w:after="0"/>
+        <w:rPr>
+          <w:sz w:val="12"/>
+          <w:szCs w:val="12"/>
+        </w:rPr>
+      </w:pPr>
+      <w:r>
+        <w:rPr>
+          <w:sz w:val="12"/>
+          <w:szCs w:val="12"/>
+        </w:rPr>
+        <w:t xml:space="preserve">bool </w:t>
+      </w:r>
+      <w:proofErr w:type="spellStart"/>
+      <w:r>
+        <w:rPr>
+          <w:sz w:val="12"/>
+          <w:szCs w:val="12"/>
+        </w:rPr>
+        <w:t>save_annotation</w:t>
+      </w:r>
+      <w:proofErr w:type="spellEnd"/>
+      <w:r>
+        <w:rPr>
+          <w:sz w:val="12"/>
+          <w:szCs w:val="12"/>
+        </w:rPr>
+        <w:t>();</w:t>
       </w:r>
     </w:p>
     <w:p>
@@ -6815,6 +7641,19 @@
     </w:p>
     <w:p>
       <w:pPr>
+        <w:pStyle w:val="ListParagraph"/>
+        <w:numPr>
+          <w:ilvl w:val="0"/>
+          <w:numId w:val="4"/>
+        </w:numPr>
+        <w:spacing w:after="0"/>
+      </w:pPr>
+      <w:r>
+        <w:t>Change the current annotation class</w:t>
+      </w:r>
+    </w:p>
+    <w:p>
+      <w:pPr>
         <w:spacing w:after="0"/>
       </w:pPr>
     </w:p>
@@ -6851,6 +7690,12 @@
       <w:r>
         <w:t xml:space="preserve">Need to be able to predict next frame </w:t>
       </w:r>
+      <w:r>
+        <w:t>– final thing</w:t>
+      </w:r>
+      <w:r>
+        <w:t>, use DSST??</w:t>
+      </w:r>
     </w:p>
     <w:p>
       <w:pPr>
@@ -6864,6 +7709,9 @@
       <w:r>
         <w:t>Need to think of a fast way of implementing button pressing to streamline labelling process</w:t>
       </w:r>
+      <w:r>
+        <w:t xml:space="preserve"> (specifics are in display options, need to change things to mouse button clicks)</w:t>
+      </w:r>
     </w:p>
     <w:p>
       <w:pPr>
@@ -6876,6 +7724,44 @@
       </w:pPr>
       <w:r>
         <w:t>Want a function that moves the current frame to the biggest frame with unannotated data for that lane</w:t>
+      </w:r>
+    </w:p>
+    <w:p>
+      <w:pPr>
+        <w:pStyle w:val="ListParagraph"/>
+        <w:numPr>
+          <w:ilvl w:val="0"/>
+          <w:numId w:val="4"/>
+        </w:numPr>
+        <w:spacing w:after="0"/>
+      </w:pPr>
+      <w:r>
+        <w:t>Would like a</w:t>
+      </w:r>
+      <w:r>
+        <w:t xml:space="preserve"> way to</w:t>
+      </w:r>
+      <w:r>
+        <w:t xml:space="preserve"> update text file </w:t>
+      </w:r>
+      <w:r>
+        <w:t>without closing app</w:t>
+      </w:r>
+      <w:r>
+        <w:t xml:space="preserve"> (can actually be done by exiting annotation mode and then entering again) </w:t>
+      </w:r>
+    </w:p>
+    <w:p>
+      <w:pPr>
+        <w:pStyle w:val="ListParagraph"/>
+        <w:numPr>
+          <w:ilvl w:val="0"/>
+          <w:numId w:val="4"/>
+        </w:numPr>
+        <w:spacing w:after="0"/>
+      </w:pPr>
+      <w:r>
+        <w:t xml:space="preserve">Have a temp text file to save work if crash occurs </w:t>
       </w:r>
       <w:bookmarkStart w:id="14" w:name="_GoBack"/>
       <w:bookmarkEnd w:id="14"/>
@@ -6891,6 +7777,7 @@
       </w:pPr>
       <w:bookmarkStart w:id="15" w:name="_Toc10106831"/>
       <w:r>
+        <w:lastRenderedPageBreak/>
         <w:t>References:</w:t>
       </w:r>
       <w:bookmarkEnd w:id="15"/>
@@ -6932,7 +7819,6 @@
     </w:p>
     <w:p>
       <w:r>
-        <w:lastRenderedPageBreak/>
         <w:t xml:space="preserve">  </w:t>
       </w:r>
     </w:p>
@@ -9874,7 +10760,7 @@
 </file>
 
 <file path=customXml/itemProps1.xml><?xml version="1.0" encoding="utf-8"?>
-<ds:datastoreItem xmlns:ds="http://schemas.openxmlformats.org/officeDocument/2006/customXml" ds:itemID="{886E6F0E-833D-4926-9173-D5EEBEB77D72}">
+<ds:datastoreItem xmlns:ds="http://schemas.openxmlformats.org/officeDocument/2006/customXml" ds:itemID="{D3131DA8-8BE1-4029-B779-5C68A91FA3B4}">
   <ds:schemaRefs>
     <ds:schemaRef ds:uri="http://schemas.openxmlformats.org/officeDocument/2006/bibliography"/>
   </ds:schemaRefs>

</xml_diff>

<commit_message>
Have not commited in a while. Going to implement predict next frame more effectivly.
</commit_message>
<xml_diff>
--- a/Plan_for_data_collection.docx
+++ b/Plan_for_data_collection.docx
@@ -1819,21 +1819,8 @@
       <w:r>
         <w:t xml:space="preserve"> </w:t>
       </w:r>
-      <w:proofErr w:type="spellStart"/>
-      <w:r>
-        <w:t>comp_name</w:t>
-      </w:r>
-      <w:proofErr w:type="spellEnd"/>
-      <w:r>
-        <w:t xml:space="preserve"> or </w:t>
-      </w:r>
-      <w:proofErr w:type="spellStart"/>
-      <w:r>
-        <w:t>pool_name</w:t>
-      </w:r>
-      <w:proofErr w:type="spellEnd"/>
-      <w:r>
-        <w:t xml:space="preserve"> (must be unique)</w:t>
+      <w:r>
+        <w:t>comp_name or pool_name (must be unique)</w:t>
       </w:r>
     </w:p>
     <w:p>
@@ -1863,26 +1850,16 @@
         <w:spacing w:after="0"/>
       </w:pPr>
       <w:r>
-        <w:t xml:space="preserve">|      |      |      |---- </w:t>
-      </w:r>
-      <w:proofErr w:type="spellStart"/>
-      <w:r>
-        <w:t>right_diving</w:t>
-      </w:r>
-      <w:proofErr w:type="spellEnd"/>
-    </w:p>
-    <w:p>
-      <w:pPr>
-        <w:spacing w:after="0"/>
-      </w:pPr>
-      <w:r>
-        <w:t xml:space="preserve">|      |      |      |---- </w:t>
-      </w:r>
-      <w:proofErr w:type="spellStart"/>
-      <w:r>
-        <w:t>left_diving</w:t>
-      </w:r>
-      <w:proofErr w:type="spellEnd"/>
+        <w:t>|      |      |      |---- right_diving</w:t>
+      </w:r>
+    </w:p>
+    <w:p>
+      <w:pPr>
+        <w:spacing w:after="0"/>
+      </w:pPr>
+      <w:r>
+        <w:t>|      |      |      |---- left_diving</w:t>
+      </w:r>
     </w:p>
     <w:p>
       <w:pPr>
@@ -1928,15 +1905,7 @@
         <w:spacing w:after="0"/>
       </w:pPr>
       <w:r>
-        <w:t xml:space="preserve">|      |      |      |      |      |---- </w:t>
-      </w:r>
-      <w:proofErr w:type="spellStart"/>
-      <w:r>
-        <w:t>Other_races_names</w:t>
-      </w:r>
-      <w:proofErr w:type="spellEnd"/>
-      <w:r>
-        <w:t xml:space="preserve"> (will </w:t>
+        <w:t xml:space="preserve">|      |      |      |      |      |---- Other_races_names (will </w:t>
       </w:r>
       <w:r>
         <w:t xml:space="preserve">not </w:t>
@@ -1962,13 +1931,8 @@
         <w:t>|</w:t>
       </w:r>
       <w:r>
-        <w:t xml:space="preserve">      |      |---- </w:t>
-      </w:r>
-      <w:proofErr w:type="spellStart"/>
-      <w:r>
-        <w:t>mid_pool</w:t>
-      </w:r>
-      <w:proofErr w:type="spellEnd"/>
+        <w:t xml:space="preserve">      |      |---- mid_pool</w:t>
+      </w:r>
       <w:r>
         <w:t xml:space="preserve"> </w:t>
       </w:r>
@@ -1978,28 +1942,15 @@
         <w:spacing w:after="0"/>
       </w:pPr>
       <w:r>
-        <w:t xml:space="preserve">|      |      |      |      |      |      |---- </w:t>
-      </w:r>
-      <w:proofErr w:type="spellStart"/>
-      <w:r>
-        <w:t>dive_end</w:t>
-      </w:r>
-      <w:proofErr w:type="spellEnd"/>
-    </w:p>
-    <w:p>
-      <w:pPr>
-        <w:spacing w:after="0"/>
-      </w:pPr>
-      <w:r>
-        <w:t xml:space="preserve">|      |      |      |      |      |      |---- </w:t>
-      </w:r>
-      <w:proofErr w:type="spellStart"/>
-      <w:r>
-        <w:t>turn_end</w:t>
-      </w:r>
-      <w:proofErr w:type="spellEnd"/>
-      <w:r>
-        <w:t xml:space="preserve"> </w:t>
+        <w:t>|      |      |      |      |      |      |---- dive_end</w:t>
+      </w:r>
+    </w:p>
+    <w:p>
+      <w:pPr>
+        <w:spacing w:after="0"/>
+      </w:pPr>
+      <w:r>
+        <w:t xml:space="preserve">|      |      |      |      |      |      |---- turn_end </w:t>
       </w:r>
     </w:p>
     <w:p>
@@ -2016,13 +1967,8 @@
         <w:t xml:space="preserve">|      |      </w:t>
       </w:r>
       <w:r>
-        <w:t xml:space="preserve">|      |      |      |---- </w:t>
-      </w:r>
-      <w:proofErr w:type="spellStart"/>
-      <w:r>
-        <w:t>pool_level</w:t>
-      </w:r>
-      <w:proofErr w:type="spellEnd"/>
+        <w:t>|      |      |      |---- pool_level</w:t>
+      </w:r>
     </w:p>
     <w:p>
       <w:pPr>
@@ -2038,13 +1984,8 @@
         <w:t xml:space="preserve">|      |      </w:t>
       </w:r>
       <w:r>
-        <w:t xml:space="preserve">|      |      |      |---- </w:t>
-      </w:r>
-      <w:proofErr w:type="spellStart"/>
-      <w:r>
-        <w:t>mid_level</w:t>
-      </w:r>
-      <w:proofErr w:type="spellEnd"/>
+        <w:t>|      |      |      |---- mid_level</w:t>
+      </w:r>
     </w:p>
     <w:p>
       <w:pPr>
@@ -2061,13 +2002,8 @@
         <w:t xml:space="preserve">|      |      </w:t>
       </w:r>
       <w:r>
-        <w:t xml:space="preserve">|      |      |      |---- </w:t>
-      </w:r>
-      <w:proofErr w:type="spellStart"/>
-      <w:r>
-        <w:t>high_level</w:t>
-      </w:r>
-      <w:proofErr w:type="spellEnd"/>
+        <w:t>|      |      |      |---- high_level</w:t>
+      </w:r>
     </w:p>
     <w:p>
       <w:pPr>
@@ -3487,15 +3423,7 @@
         <w:t xml:space="preserve">as 2D </w:t>
       </w:r>
       <w:r>
-        <w:t xml:space="preserve">array of size </w:t>
-      </w:r>
-      <w:proofErr w:type="spellStart"/>
-      <w:r>
-        <w:t>nxm</w:t>
-      </w:r>
-      <w:proofErr w:type="spellEnd"/>
-      <w:r>
-        <w:t>, where n is the frames</w:t>
+        <w:t>array of size nxm, where n is the frames</w:t>
       </w:r>
       <w:r>
         <w:t xml:space="preserve"> number</w:t>
@@ -3555,21 +3483,11 @@
         <w:t>always in this order. For example: a line in the text file says {300, 245, 500, 500</w:t>
       </w:r>
       <w:r>
-        <w:t xml:space="preserve">, </w:t>
-      </w:r>
-      <w:proofErr w:type="spellStart"/>
-      <w:r>
-        <w:t>class_num</w:t>
-      </w:r>
-      <w:proofErr w:type="spellEnd"/>
-      <w:r>
-        <w:t xml:space="preserve">, </w:t>
-      </w:r>
-      <w:proofErr w:type="spellStart"/>
-      <w:r>
-        <w:t>lane_num</w:t>
-      </w:r>
-      <w:proofErr w:type="spellEnd"/>
+        <w:t>, class_num</w:t>
+      </w:r>
+      <w:r>
+        <w:t>, lane_num</w:t>
+      </w:r>
       <w:r>
         <w:t xml:space="preserve">} </w:t>
       </w:r>
@@ -3634,21 +3552,11 @@
         <w:t>ight 500 and width 500 (it’s a square).</w:t>
       </w:r>
       <w:r>
-        <w:t xml:space="preserve"> Finally, it contains a swimmer doing the action represented by </w:t>
-      </w:r>
-      <w:proofErr w:type="spellStart"/>
-      <w:r>
-        <w:t>class_num</w:t>
-      </w:r>
-      <w:proofErr w:type="spellEnd"/>
-      <w:r>
-        <w:t xml:space="preserve"> in lane </w:t>
-      </w:r>
-      <w:proofErr w:type="spellStart"/>
-      <w:r>
-        <w:t>lane_num</w:t>
-      </w:r>
-      <w:proofErr w:type="spellEnd"/>
+        <w:t xml:space="preserve"> Finally, it contains a swimmer doing the action represented by class_num</w:t>
+      </w:r>
+      <w:r>
+        <w:t xml:space="preserve"> in lane lane_num</w:t>
+      </w:r>
       <w:r>
         <w:t>.</w:t>
       </w:r>
@@ -3826,15 +3734,7 @@
         <w:t>A semi automated box making application needs to be made to increase speed of swimmer labeling!</w:t>
       </w:r>
       <w:r>
-        <w:t xml:space="preserve"> I have created a GitHub account and I will be developing the project, </w:t>
-      </w:r>
-      <w:proofErr w:type="spellStart"/>
-      <w:r>
-        <w:t>swimming_data_maker</w:t>
-      </w:r>
-      <w:proofErr w:type="spellEnd"/>
-      <w:r>
-        <w:t xml:space="preserve">, on it. </w:t>
+        <w:t xml:space="preserve"> I have created a GitHub account and I will be developing the project, swimming_data_maker, on it. </w:t>
       </w:r>
       <w:r>
         <w:t>Ideas</w:t>
@@ -3857,11 +3757,9 @@
       <w:r>
         <w:t xml:space="preserve">After some research I found a function </w:t>
       </w:r>
-      <w:proofErr w:type="spellStart"/>
       <w:r>
         <w:t>selectROI</w:t>
       </w:r>
-      <w:proofErr w:type="spellEnd"/>
       <w:r>
         <w:t xml:space="preserve">() that produces a window of an image that can have rectangles dawn on it, the function returns the rectangle object that was dawn in the window. </w:t>
       </w:r>
@@ -4438,15 +4336,7 @@
       </w:pPr>
       <w:r>
         <w:lastRenderedPageBreak/>
-        <w:t xml:space="preserve">After working with </w:t>
-      </w:r>
-      <w:proofErr w:type="spellStart"/>
-      <w:r>
-        <w:t>openCV</w:t>
-      </w:r>
-      <w:proofErr w:type="spellEnd"/>
-      <w:r>
-        <w:t xml:space="preserve"> and Qt I have decided that the best thing to do would be to download a video editor…. Duh. So, the </w:t>
+        <w:t xml:space="preserve">After working with openCV and Qt I have decided that the best thing to do would be to download a video editor…. Duh. So, the </w:t>
       </w:r>
       <w:r>
         <w:t>Machete Lite</w:t>
@@ -5371,11 +5261,6 @@
       <w:r>
         <w:t>:</w:t>
       </w:r>
-    </w:p>
-    <w:p>
-      <w:pPr>
-        <w:spacing w:after="0"/>
-      </w:pPr>
     </w:p>
     <w:p>
       <w:pPr>
@@ -5385,2402 +5270,713 @@
           <w:szCs w:val="12"/>
         </w:rPr>
       </w:pPr>
+    </w:p>
+    <w:p>
+      <w:pPr>
+        <w:spacing w:after="0"/>
+      </w:pPr>
+      <w:r>
+        <w:t>Summary:</w:t>
+      </w:r>
+    </w:p>
+    <w:p>
+      <w:pPr>
+        <w:spacing w:after="0"/>
+      </w:pPr>
+      <w:r>
+        <w:t>Program can</w:t>
+      </w:r>
+      <w:r>
+        <w:t>…</w:t>
+      </w:r>
+    </w:p>
+    <w:p>
+      <w:pPr>
+        <w:pStyle w:val="ListParagraph"/>
+        <w:numPr>
+          <w:ilvl w:val="0"/>
+          <w:numId w:val="4"/>
+        </w:numPr>
+        <w:spacing w:after="0"/>
+      </w:pPr>
+      <w:r>
+        <w:t xml:space="preserve"> load in a text file </w:t>
+      </w:r>
+      <w:r>
+        <w:t xml:space="preserve">with annotations and displays the annotations made. </w:t>
+      </w:r>
+    </w:p>
+    <w:p>
+      <w:pPr>
+        <w:pStyle w:val="ListParagraph"/>
+        <w:numPr>
+          <w:ilvl w:val="0"/>
+          <w:numId w:val="4"/>
+        </w:numPr>
+        <w:spacing w:after="0"/>
+      </w:pPr>
+      <w:r>
+        <w:t>It can specify what lane number it is working on and displays the appropriate lane numbers annotation</w:t>
+      </w:r>
+    </w:p>
+    <w:p>
+      <w:pPr>
+        <w:pStyle w:val="ListParagraph"/>
+        <w:numPr>
+          <w:ilvl w:val="0"/>
+          <w:numId w:val="4"/>
+        </w:numPr>
+        <w:spacing w:after="0"/>
+      </w:pPr>
+      <w:r>
+        <w:t>It can move frames, frame by frame</w:t>
+      </w:r>
+    </w:p>
+    <w:p>
+      <w:pPr>
+        <w:pStyle w:val="ListParagraph"/>
+        <w:numPr>
+          <w:ilvl w:val="0"/>
+          <w:numId w:val="4"/>
+        </w:numPr>
+        <w:spacing w:after="0"/>
+      </w:pPr>
+      <w:r>
+        <w:t>It can move to an arbitrary frame</w:t>
+      </w:r>
+    </w:p>
+    <w:p>
+      <w:pPr>
+        <w:pStyle w:val="ListParagraph"/>
+        <w:numPr>
+          <w:ilvl w:val="0"/>
+          <w:numId w:val="4"/>
+        </w:numPr>
+        <w:spacing w:after="0"/>
+      </w:pPr>
+      <w:r>
+        <w:t>It can update the data created by manually inputting a ROI</w:t>
+      </w:r>
+    </w:p>
+    <w:p>
+      <w:pPr>
+        <w:pStyle w:val="ListParagraph"/>
+        <w:numPr>
+          <w:ilvl w:val="0"/>
+          <w:numId w:val="4"/>
+        </w:numPr>
+        <w:spacing w:after="0"/>
+      </w:pPr>
+      <w:r>
+        <w:t>It has a proper destructor</w:t>
+      </w:r>
+    </w:p>
+    <w:p>
+      <w:pPr>
+        <w:pStyle w:val="ListParagraph"/>
+        <w:numPr>
+          <w:ilvl w:val="0"/>
+          <w:numId w:val="4"/>
+        </w:numPr>
+        <w:spacing w:after="0"/>
+      </w:pPr>
+      <w:r>
+        <w:t xml:space="preserve">Displays the annotation options available </w:t>
+      </w:r>
+    </w:p>
+    <w:p>
+      <w:pPr>
+        <w:pStyle w:val="ListParagraph"/>
+        <w:numPr>
+          <w:ilvl w:val="0"/>
+          <w:numId w:val="4"/>
+        </w:numPr>
+        <w:spacing w:after="0"/>
+      </w:pPr>
+      <w:r>
+        <w:t>Change the current annotation class</w:t>
+      </w:r>
+    </w:p>
+    <w:p>
+      <w:pPr>
+        <w:spacing w:after="0"/>
+      </w:pPr>
+    </w:p>
+    <w:p>
+      <w:pPr>
+        <w:spacing w:after="0"/>
+      </w:pPr>
+      <w:r>
+        <w:t>Work still to be completed:</w:t>
+      </w:r>
+    </w:p>
+    <w:p>
+      <w:pPr>
+        <w:pStyle w:val="ListParagraph"/>
+        <w:numPr>
+          <w:ilvl w:val="0"/>
+          <w:numId w:val="4"/>
+        </w:numPr>
+        <w:spacing w:after="0"/>
+      </w:pPr>
+      <w:r>
+        <w:t>Need to be able to update text file when quitting application</w:t>
+      </w:r>
+      <w:r>
+        <w:t xml:space="preserve"> – </w:t>
+      </w:r>
       <w:r>
         <w:rPr>
-          <w:sz w:val="12"/>
-          <w:szCs w:val="12"/>
+          <w:color w:val="FF0000"/>
         </w:rPr>
-        <w:t>#pragma once</w:t>
-      </w:r>
-    </w:p>
-    <w:p>
-      <w:pPr>
-        <w:spacing w:after="0"/>
+        <w:t>done</w:t>
+      </w:r>
+      <w:r>
+        <w:t xml:space="preserve"> </w:t>
+      </w:r>
+    </w:p>
+    <w:p>
+      <w:pPr>
+        <w:pStyle w:val="ListParagraph"/>
+        <w:spacing w:after="0"/>
+      </w:pPr>
+    </w:p>
+    <w:p>
+      <w:pPr>
+        <w:pStyle w:val="ListParagraph"/>
+        <w:numPr>
+          <w:ilvl w:val="0"/>
+          <w:numId w:val="4"/>
+        </w:numPr>
+        <w:spacing w:after="0"/>
+      </w:pPr>
+      <w:r>
+        <w:t xml:space="preserve">Need to be able to predict next frame </w:t>
+      </w:r>
+      <w:r>
+        <w:t>– final thing</w:t>
+      </w:r>
+      <w:r>
+        <w:t>, use DSST??</w:t>
+      </w:r>
+      <w:r>
+        <w:t xml:space="preserve"> Downloaded the extra modules (includes the tracking API) we can try a bunch of the tracking API functions to find the best one for all situations.</w:t>
+      </w:r>
+    </w:p>
+    <w:p>
+      <w:pPr>
+        <w:pStyle w:val="ListParagraph"/>
+        <w:spacing w:after="0"/>
+      </w:pPr>
+    </w:p>
+    <w:p>
+      <w:pPr>
+        <w:pStyle w:val="ListParagraph"/>
+        <w:numPr>
+          <w:ilvl w:val="0"/>
+          <w:numId w:val="4"/>
+        </w:numPr>
+        <w:spacing w:after="0"/>
+      </w:pPr>
+      <w:r>
+        <w:t>Need to think of a fast way of implementing button pressing to streamline labelling process</w:t>
+      </w:r>
+      <w:r>
+        <w:t xml:space="preserve"> (specifics are in display options, need to change things to mouse button clicks)</w:t>
+      </w:r>
+      <w:r>
+        <w:t xml:space="preserve"> </w:t>
+      </w:r>
+      <w:r>
+        <w:t xml:space="preserve">– </w:t>
+      </w:r>
+      <w:r>
         <w:rPr>
-          <w:sz w:val="12"/>
-          <w:szCs w:val="12"/>
+          <w:color w:val="FF0000"/>
         </w:rPr>
-      </w:pPr>
-    </w:p>
-    <w:p>
-      <w:pPr>
-        <w:spacing w:after="0"/>
+        <w:t>t</w:t>
+      </w:r>
+      <w:r>
         <w:rPr>
-          <w:sz w:val="12"/>
-          <w:szCs w:val="12"/>
+          <w:color w:val="FF0000"/>
         </w:rPr>
-      </w:pPr>
+        <w:t>ried my best</w:t>
+      </w:r>
+      <w:r>
+        <w:t xml:space="preserve"> </w:t>
+      </w:r>
+    </w:p>
+    <w:p>
+      <w:pPr>
+        <w:pStyle w:val="ListParagraph"/>
+        <w:spacing w:after="0"/>
+      </w:pPr>
+    </w:p>
+    <w:p>
+      <w:pPr>
+        <w:pStyle w:val="ListParagraph"/>
+        <w:numPr>
+          <w:ilvl w:val="0"/>
+          <w:numId w:val="4"/>
+        </w:numPr>
+        <w:spacing w:after="0"/>
+      </w:pPr>
+      <w:r>
+        <w:t>Want a function that moves the current frame to the biggest frame with unannotated data for that lane</w:t>
+      </w:r>
+      <w:r>
+        <w:t xml:space="preserve"> </w:t>
+      </w:r>
+      <w:r>
+        <w:t xml:space="preserve">– </w:t>
+      </w:r>
       <w:r>
         <w:rPr>
-          <w:sz w:val="12"/>
-          <w:szCs w:val="12"/>
+          <w:color w:val="FF0000"/>
         </w:rPr>
-        <w:t>#include &lt;iostream&gt;</w:t>
-      </w:r>
-    </w:p>
-    <w:p>
-      <w:pPr>
-        <w:spacing w:after="0"/>
+        <w:t>done</w:t>
+      </w:r>
+      <w:r>
+        <w:t xml:space="preserve"> </w:t>
+      </w:r>
+    </w:p>
+    <w:p>
+      <w:pPr>
+        <w:pStyle w:val="ListParagraph"/>
+        <w:spacing w:after="0"/>
+      </w:pPr>
+    </w:p>
+    <w:p>
+      <w:pPr>
+        <w:pStyle w:val="ListParagraph"/>
+        <w:numPr>
+          <w:ilvl w:val="0"/>
+          <w:numId w:val="4"/>
+        </w:numPr>
+        <w:spacing w:after="0"/>
+      </w:pPr>
+      <w:r>
+        <w:t>Would like a</w:t>
+      </w:r>
+      <w:r>
+        <w:t xml:space="preserve"> way to</w:t>
+      </w:r>
+      <w:r>
+        <w:t xml:space="preserve"> update text file </w:t>
+      </w:r>
+      <w:r>
+        <w:t>without closing app</w:t>
+      </w:r>
+      <w:r>
+        <w:t xml:space="preserve"> (can </w:t>
+      </w:r>
+      <w:r>
+        <w:t>be</w:t>
+      </w:r>
+      <w:r>
+        <w:t xml:space="preserve"> done by exiting annotation mode and then entering again) </w:t>
+      </w:r>
+      <w:r>
+        <w:t xml:space="preserve">– </w:t>
+      </w:r>
+      <w:r>
         <w:rPr>
-          <w:sz w:val="12"/>
-          <w:szCs w:val="12"/>
+          <w:color w:val="FF0000"/>
         </w:rPr>
-      </w:pPr>
+        <w:t>done</w:t>
+      </w:r>
       <w:r>
         <w:rPr>
-          <w:sz w:val="12"/>
-          <w:szCs w:val="12"/>
-        </w:rPr>
-        <w:t>#include &lt;</w:t>
-      </w:r>
-      <w:proofErr w:type="spellStart"/>
-      <w:r>
-        <w:rPr>
-          <w:sz w:val="12"/>
-          <w:szCs w:val="12"/>
-        </w:rPr>
-        <w:t>fstream</w:t>
-      </w:r>
-      <w:proofErr w:type="spellEnd"/>
-      <w:r>
-        <w:rPr>
-          <w:sz w:val="12"/>
-          <w:szCs w:val="12"/>
-        </w:rPr>
-        <w:t>&gt;//file manipulation</w:t>
-      </w:r>
-    </w:p>
-    <w:p>
-      <w:pPr>
-        <w:spacing w:after="0"/>
-        <w:rPr>
-          <w:sz w:val="12"/>
-          <w:szCs w:val="12"/>
-        </w:rPr>
-      </w:pPr>
-      <w:r>
-        <w:rPr>
-          <w:sz w:val="12"/>
-          <w:szCs w:val="12"/>
-        </w:rPr>
-        <w:t>#include &lt;vector&gt;</w:t>
-      </w:r>
-    </w:p>
-    <w:p>
-      <w:pPr>
-        <w:spacing w:after="0"/>
-        <w:rPr>
-          <w:sz w:val="12"/>
-          <w:szCs w:val="12"/>
-        </w:rPr>
-      </w:pPr>
-    </w:p>
-    <w:p>
-      <w:pPr>
-        <w:spacing w:after="0"/>
-        <w:rPr>
-          <w:sz w:val="12"/>
-          <w:szCs w:val="12"/>
-        </w:rPr>
-      </w:pPr>
-      <w:r>
-        <w:rPr>
-          <w:sz w:val="12"/>
-          <w:szCs w:val="12"/>
-        </w:rPr>
-        <w:t>#include &lt;opencv2/opencv.hpp&gt; //displaying video</w:t>
-      </w:r>
-    </w:p>
-    <w:p>
-      <w:pPr>
-        <w:spacing w:after="0"/>
-        <w:rPr>
-          <w:sz w:val="12"/>
-          <w:szCs w:val="12"/>
-        </w:rPr>
-      </w:pPr>
-      <w:r>
-        <w:rPr>
-          <w:sz w:val="12"/>
-          <w:szCs w:val="12"/>
-        </w:rPr>
-        <w:t xml:space="preserve">#include &lt;opencv2/core/types.hpp&gt; //for the </w:t>
-      </w:r>
-      <w:proofErr w:type="spellStart"/>
-      <w:r>
-        <w:rPr>
-          <w:sz w:val="12"/>
-          <w:szCs w:val="12"/>
-        </w:rPr>
-        <w:t>rect</w:t>
-      </w:r>
-      <w:proofErr w:type="spellEnd"/>
-      <w:r>
-        <w:rPr>
-          <w:sz w:val="12"/>
-          <w:szCs w:val="12"/>
-        </w:rPr>
-        <w:t xml:space="preserve"> object</w:t>
-      </w:r>
-    </w:p>
-    <w:p>
-      <w:pPr>
-        <w:spacing w:after="0"/>
-        <w:rPr>
-          <w:sz w:val="12"/>
-          <w:szCs w:val="12"/>
-        </w:rPr>
-      </w:pPr>
-      <w:r>
-        <w:rPr>
-          <w:sz w:val="12"/>
-          <w:szCs w:val="12"/>
-        </w:rPr>
-        <w:t>#include &lt;opencv2/highgui.hpp&gt;</w:t>
-      </w:r>
-    </w:p>
-    <w:p>
-      <w:pPr>
-        <w:spacing w:after="0"/>
-        <w:rPr>
-          <w:sz w:val="12"/>
-          <w:szCs w:val="12"/>
-        </w:rPr>
-      </w:pPr>
-      <w:r>
-        <w:rPr>
-          <w:sz w:val="12"/>
-          <w:szCs w:val="12"/>
-        </w:rPr>
-        <w:t>#include &lt;opencv2/video/tracking.hpp&gt;</w:t>
-      </w:r>
-    </w:p>
-    <w:p>
-      <w:pPr>
-        <w:spacing w:after="0"/>
-        <w:rPr>
-          <w:sz w:val="12"/>
-          <w:szCs w:val="12"/>
-        </w:rPr>
-      </w:pPr>
-      <w:r>
-        <w:rPr>
-          <w:sz w:val="12"/>
-          <w:szCs w:val="12"/>
-        </w:rPr>
-        <w:t>#include &lt;opencv2/core/ocl.hpp&gt;</w:t>
-      </w:r>
-    </w:p>
-    <w:p>
-      <w:pPr>
-        <w:spacing w:after="0"/>
-        <w:rPr>
-          <w:sz w:val="12"/>
-          <w:szCs w:val="12"/>
-        </w:rPr>
-      </w:pPr>
-    </w:p>
-    <w:p>
-      <w:pPr>
-        <w:spacing w:after="0"/>
-        <w:rPr>
-          <w:sz w:val="12"/>
-          <w:szCs w:val="12"/>
-        </w:rPr>
-      </w:pPr>
-      <w:r>
-        <w:rPr>
-          <w:sz w:val="12"/>
-          <w:szCs w:val="12"/>
-        </w:rPr>
-        <w:t>using namespace std;</w:t>
-      </w:r>
-    </w:p>
-    <w:p>
-      <w:pPr>
-        <w:spacing w:after="0"/>
-        <w:rPr>
-          <w:sz w:val="12"/>
-          <w:szCs w:val="12"/>
-        </w:rPr>
-      </w:pPr>
-      <w:r>
-        <w:rPr>
-          <w:sz w:val="12"/>
-          <w:szCs w:val="12"/>
-        </w:rPr>
-        <w:t>using namespace cv;</w:t>
-      </w:r>
-    </w:p>
-    <w:p>
-      <w:pPr>
-        <w:spacing w:after="0"/>
-        <w:rPr>
-          <w:sz w:val="12"/>
-          <w:szCs w:val="12"/>
-        </w:rPr>
-      </w:pPr>
-    </w:p>
-    <w:p>
-      <w:pPr>
-        <w:spacing w:after="0"/>
-        <w:rPr>
-          <w:sz w:val="12"/>
-          <w:szCs w:val="12"/>
-        </w:rPr>
-      </w:pPr>
-      <w:proofErr w:type="spellStart"/>
-      <w:r>
-        <w:rPr>
-          <w:sz w:val="12"/>
-          <w:szCs w:val="12"/>
-        </w:rPr>
-        <w:t>enum</w:t>
-      </w:r>
-      <w:proofErr w:type="spellEnd"/>
-      <w:r>
-        <w:rPr>
-          <w:sz w:val="12"/>
-          <w:szCs w:val="12"/>
+          <w:color w:val="FF0000"/>
         </w:rPr>
         <w:t xml:space="preserve"> </w:t>
       </w:r>
-      <w:proofErr w:type="spellStart"/>
+    </w:p>
+    <w:p>
+      <w:pPr>
+        <w:pStyle w:val="ListParagraph"/>
+        <w:spacing w:after="0"/>
+      </w:pPr>
+    </w:p>
+    <w:p>
+      <w:pPr>
+        <w:pStyle w:val="ListParagraph"/>
+        <w:numPr>
+          <w:ilvl w:val="0"/>
+          <w:numId w:val="4"/>
+        </w:numPr>
+        <w:spacing w:after="0"/>
+      </w:pPr>
+      <w:r>
+        <w:t xml:space="preserve">Have a temp text file to save work if crash occurs </w:t>
+      </w:r>
+      <w:r>
+        <w:t xml:space="preserve">– </w:t>
+      </w:r>
       <w:r>
         <w:rPr>
-          <w:sz w:val="12"/>
-          <w:szCs w:val="12"/>
+          <w:color w:val="FF0000"/>
         </w:rPr>
-        <w:t>class_names</w:t>
-      </w:r>
-      <w:proofErr w:type="spellEnd"/>
+        <w:t xml:space="preserve">done </w:t>
+      </w:r>
+    </w:p>
+    <w:p>
+      <w:pPr>
+        <w:spacing w:after="0"/>
+      </w:pPr>
+    </w:p>
+    <w:p>
+      <w:pPr>
+        <w:pStyle w:val="ListParagraph"/>
+        <w:numPr>
+          <w:ilvl w:val="0"/>
+          <w:numId w:val="4"/>
+        </w:numPr>
+        <w:spacing w:after="0"/>
+      </w:pPr>
+      <w:r>
+        <w:t>Update the text file with every class change and lane change</w:t>
+      </w:r>
+      <w:r>
+        <w:t xml:space="preserve"> – </w:t>
+      </w:r>
       <w:r>
         <w:rPr>
-          <w:sz w:val="12"/>
-          <w:szCs w:val="12"/>
+          <w:color w:val="FF0000"/>
         </w:rPr>
-        <w:t xml:space="preserve"> {</w:t>
-      </w:r>
-      <w:proofErr w:type="spellStart"/>
+        <w:t>d</w:t>
+      </w:r>
       <w:r>
         <w:rPr>
-          <w:sz w:val="12"/>
-          <w:szCs w:val="12"/>
+          <w:color w:val="FF0000"/>
         </w:rPr>
-        <w:t>on_block</w:t>
-      </w:r>
-      <w:proofErr w:type="spellEnd"/>
+        <w:t>one</w:t>
+      </w:r>
+      <w:r>
+        <w:t xml:space="preserve"> </w:t>
+      </w:r>
+    </w:p>
+    <w:p>
+      <w:pPr>
+        <w:spacing w:after="0"/>
+      </w:pPr>
+    </w:p>
+    <w:p>
+      <w:pPr>
+        <w:spacing w:after="0"/>
+      </w:pPr>
+      <w:r>
+        <w:t>Choose best tracking API:</w:t>
+      </w:r>
+    </w:p>
+    <w:p>
+      <w:pPr>
+        <w:spacing w:after="0"/>
+      </w:pPr>
+      <w:r>
+        <w:t>Needs to work in all situations (on blocks, diving, underwater, swimming, turning, finishing) to find best method do a test with all methods on the same data and calculate guessing accuracy for each in each situation</w:t>
+      </w:r>
+      <w:r>
+        <w:t>.</w:t>
+      </w:r>
+    </w:p>
+    <w:p>
+      <w:pPr>
+        <w:spacing w:after="0"/>
+      </w:pPr>
+    </w:p>
+    <w:p>
+      <w:pPr>
+        <w:spacing w:after="0"/>
+      </w:pPr>
       <w:r>
         <w:rPr>
-          <w:sz w:val="12"/>
-          <w:szCs w:val="12"/>
+          <w:b/>
+          <w:bCs/>
         </w:rPr>
-        <w:t>, diving, swimming, underwater, turning, finishing}; //the six possible classes</w:t>
-      </w:r>
-    </w:p>
-    <w:p>
-      <w:pPr>
-        <w:spacing w:after="0"/>
+        <w:lastRenderedPageBreak/>
+        <w:t>Boosting</w:t>
+      </w:r>
+      <w:r>
         <w:rPr>
-          <w:sz w:val="12"/>
-          <w:szCs w:val="12"/>
-        </w:rPr>
-      </w:pPr>
-    </w:p>
-    <w:p>
-      <w:pPr>
-        <w:spacing w:after="0"/>
-        <w:rPr>
-          <w:sz w:val="12"/>
-          <w:szCs w:val="12"/>
-        </w:rPr>
-      </w:pPr>
-      <w:r>
-        <w:rPr>
-          <w:sz w:val="12"/>
-          <w:szCs w:val="12"/>
-        </w:rPr>
-        <w:t xml:space="preserve">struct </w:t>
-      </w:r>
-      <w:proofErr w:type="spellStart"/>
-      <w:r>
-        <w:rPr>
-          <w:sz w:val="12"/>
-          <w:szCs w:val="12"/>
-        </w:rPr>
-        <w:t>swim_data</w:t>
-      </w:r>
-      <w:proofErr w:type="spellEnd"/>
-    </w:p>
-    <w:p>
-      <w:pPr>
-        <w:spacing w:after="0"/>
-        <w:rPr>
-          <w:sz w:val="12"/>
-          <w:szCs w:val="12"/>
-        </w:rPr>
-      </w:pPr>
-      <w:r>
-        <w:rPr>
-          <w:sz w:val="12"/>
-          <w:szCs w:val="12"/>
-        </w:rPr>
-        <w:t>{</w:t>
-      </w:r>
-    </w:p>
-    <w:p>
-      <w:pPr>
-        <w:spacing w:after="0"/>
-        <w:rPr>
-          <w:sz w:val="12"/>
-          <w:szCs w:val="12"/>
-        </w:rPr>
-      </w:pPr>
-      <w:proofErr w:type="spellStart"/>
-      <w:r>
-        <w:rPr>
-          <w:sz w:val="12"/>
-          <w:szCs w:val="12"/>
-        </w:rPr>
-        <w:t>Rect</w:t>
-      </w:r>
-      <w:proofErr w:type="spellEnd"/>
-      <w:r>
-        <w:rPr>
-          <w:sz w:val="12"/>
-          <w:szCs w:val="12"/>
+          <w:b/>
+          <w:bCs/>
         </w:rPr>
         <w:t xml:space="preserve"> </w:t>
       </w:r>
-      <w:proofErr w:type="spellStart"/>
+      <w:r>
+        <w:t>(OLD AF</w:t>
+      </w:r>
+      <w:r>
+        <w:t>)</w:t>
+      </w:r>
+      <w:r>
+        <w:t xml:space="preserve"> </w:t>
+      </w:r>
+      <w:r>
+        <w:t>For diving it sucks as it stays in the same place.</w:t>
+      </w:r>
+      <w:r>
+        <w:t xml:space="preserve"> Almost follows swimmers</w:t>
+      </w:r>
+      <w:r>
+        <w:t xml:space="preserve">. </w:t>
+      </w:r>
+    </w:p>
+    <w:p>
+      <w:pPr>
+        <w:spacing w:after="0"/>
+      </w:pPr>
       <w:r>
         <w:rPr>
-          <w:sz w:val="12"/>
-          <w:szCs w:val="12"/>
+          <w:b/>
+          <w:bCs/>
         </w:rPr>
-        <w:t>swimmer_box</w:t>
-      </w:r>
-      <w:proofErr w:type="spellEnd"/>
-      <w:r>
+        <w:t>MIL</w:t>
+      </w:r>
+      <w:r>
+        <w:t xml:space="preserve">: </w:t>
+      </w:r>
+      <w:r>
+        <w:t>For diving it sucks as it stays in the same place.</w:t>
+      </w:r>
+      <w:r>
+        <w:t xml:space="preserve"> Almost follows swimmers.</w:t>
+      </w:r>
+    </w:p>
+    <w:p>
+      <w:pPr>
+        <w:spacing w:after="0"/>
         <w:rPr>
-          <w:sz w:val="12"/>
-          <w:szCs w:val="12"/>
+          <w:color w:val="00B0F0"/>
         </w:rPr>
-        <w:t>;</w:t>
-      </w:r>
-    </w:p>
-    <w:p>
-      <w:pPr>
-        <w:spacing w:after="0"/>
+      </w:pPr>
+      <w:r>
         <w:rPr>
-          <w:sz w:val="12"/>
-          <w:szCs w:val="12"/>
+          <w:b/>
+          <w:bCs/>
         </w:rPr>
-      </w:pPr>
+        <w:t>KCF</w:t>
+      </w:r>
+      <w:r>
+        <w:t>: For diving it sucks as it stays in the same place. Might be due to improper implementation.</w:t>
+      </w:r>
+      <w:bookmarkStart w:id="14" w:name="_Toc10106831"/>
+      <w:r>
+        <w:t xml:space="preserve"> Fails to track anything at all.</w:t>
+      </w:r>
+      <w:r>
+        <w:t xml:space="preserve"> </w:t>
+      </w:r>
       <w:r>
         <w:rPr>
-          <w:sz w:val="12"/>
-          <w:szCs w:val="12"/>
+          <w:color w:val="00B0F0"/>
         </w:rPr>
-        <w:t xml:space="preserve">int </w:t>
-      </w:r>
-      <w:proofErr w:type="spellStart"/>
+        <w:t>Must give large ROI for training or will have problems tracking.</w:t>
+      </w:r>
+    </w:p>
+    <w:p>
+      <w:pPr>
+        <w:spacing w:after="0"/>
+      </w:pPr>
       <w:r>
         <w:rPr>
-          <w:sz w:val="12"/>
-          <w:szCs w:val="12"/>
+          <w:b/>
+          <w:bCs/>
         </w:rPr>
-        <w:t>box_class</w:t>
-      </w:r>
-      <w:proofErr w:type="spellEnd"/>
+        <w:t>TLD</w:t>
+      </w:r>
+      <w:r>
+        <w:t>:</w:t>
+      </w:r>
+      <w:r>
+        <w:t xml:space="preserve"> </w:t>
+      </w:r>
+      <w:r>
+        <w:t>For diving it sucks</w:t>
+      </w:r>
+      <w:r>
+        <w:t xml:space="preserve"> as it stays in the same place</w:t>
+      </w:r>
+      <w:r>
+        <w:t>,</w:t>
+      </w:r>
+      <w:r>
+        <w:t xml:space="preserve"> </w:t>
+      </w:r>
       <w:r>
         <w:rPr>
-          <w:sz w:val="12"/>
-          <w:szCs w:val="12"/>
+          <w:color w:val="FF0000"/>
         </w:rPr>
-        <w:t>;</w:t>
-      </w:r>
-    </w:p>
-    <w:p>
-      <w:pPr>
-        <w:spacing w:after="0"/>
+        <w:t>b</w:t>
+      </w:r>
+      <w:r>
         <w:rPr>
-          <w:sz w:val="12"/>
-          <w:szCs w:val="12"/>
+          <w:color w:val="FF0000"/>
         </w:rPr>
+        <w:t>ut it changes the size of the box which is nice</w:t>
+      </w:r>
+      <w:r>
+        <w:t>.</w:t>
+      </w:r>
+      <w:r>
+        <w:t xml:space="preserve"> For swimming immediately tracks non swimming things.</w:t>
+      </w:r>
+    </w:p>
+    <w:p>
+      <w:pPr>
+        <w:spacing w:after="0"/>
       </w:pPr>
       <w:r>
         <w:rPr>
-          <w:sz w:val="12"/>
-          <w:szCs w:val="12"/>
+          <w:b/>
+          <w:bCs/>
         </w:rPr>
-        <w:t xml:space="preserve">int </w:t>
-      </w:r>
-      <w:proofErr w:type="spellStart"/>
+        <w:t>GOTURN</w:t>
+      </w:r>
+      <w:r>
+        <w:t xml:space="preserve"> (</w:t>
+      </w:r>
+      <w:r>
+        <w:t>DATA NEEDED)</w:t>
+      </w:r>
+      <w:r>
+        <w:t>:</w:t>
+      </w:r>
+      <w:r>
+        <w:t xml:space="preserve"> This one crashes</w:t>
+      </w:r>
+      <w:r>
+        <w:t>, this is because there needs to be a cafe model in the directory.</w:t>
+      </w:r>
+    </w:p>
+    <w:p>
+      <w:pPr>
+        <w:spacing w:after="0"/>
+      </w:pPr>
       <w:r>
         <w:rPr>
-          <w:sz w:val="12"/>
-          <w:szCs w:val="12"/>
+          <w:b/>
+          <w:bCs/>
         </w:rPr>
-        <w:t>lane_num</w:t>
-      </w:r>
-      <w:proofErr w:type="spellEnd"/>
+        <w:t>Median Flow:</w:t>
+      </w:r>
+      <w:r>
+        <w:t xml:space="preserve"> Useless for diving, worst one! Sucks for swimming.</w:t>
+      </w:r>
+    </w:p>
+    <w:p>
+      <w:pPr>
+        <w:spacing w:after="0"/>
+      </w:pPr>
       <w:r>
         <w:rPr>
-          <w:sz w:val="12"/>
-          <w:szCs w:val="12"/>
+          <w:b/>
+          <w:bCs/>
         </w:rPr>
-        <w:t>;</w:t>
-      </w:r>
-    </w:p>
-    <w:p>
-      <w:pPr>
-        <w:spacing w:after="0"/>
+        <w:t>MOSSE:</w:t>
+      </w:r>
+      <w:r>
+        <w:t xml:space="preserve"> Basically the same as Median Flow</w:t>
+      </w:r>
+      <w:r>
+        <w:t>.</w:t>
+      </w:r>
+      <w:r>
+        <w:t xml:space="preserve"> Was able to follow swimmer, with ~30% accuracy.</w:t>
+      </w:r>
+    </w:p>
+    <w:p>
+      <w:pPr>
+        <w:spacing w:after="0"/>
+      </w:pPr>
+      <w:r>
         <w:rPr>
-          <w:sz w:val="12"/>
-          <w:szCs w:val="12"/>
+          <w:b/>
+          <w:bCs/>
         </w:rPr>
-      </w:pPr>
+        <w:t>CSRT:</w:t>
+      </w:r>
+      <w:r>
+        <w:t xml:space="preserve"> </w:t>
+      </w:r>
+      <w:r>
+        <w:t>tries</w:t>
+      </w:r>
+      <w:r>
+        <w:t xml:space="preserve"> to make the best fitting square. Still can</w:t>
+      </w:r>
+      <w:r>
+        <w:t>’</w:t>
+      </w:r>
+      <w:r>
+        <w:t>t make it off the block.</w:t>
+      </w:r>
+      <w:r>
+        <w:t xml:space="preserve"> Sucks for swimming.</w:t>
+      </w:r>
+    </w:p>
+    <w:p>
+      <w:pPr>
+        <w:spacing w:after="0"/>
+      </w:pPr>
+    </w:p>
+    <w:p>
+      <w:pPr>
+        <w:spacing w:after="0"/>
+      </w:pPr>
+      <w:r>
+        <w:t xml:space="preserve">After much testing on raw pixels and doing more research the best tracking algorithm seams to be </w:t>
+      </w:r>
       <w:r>
         <w:rPr>
-          <w:sz w:val="12"/>
-          <w:szCs w:val="12"/>
+          <w:color w:val="FF0000"/>
         </w:rPr>
-        <w:t>};</w:t>
-      </w:r>
-    </w:p>
-    <w:p>
-      <w:pPr>
-        <w:spacing w:after="0"/>
+        <w:t>KCF</w:t>
+      </w:r>
+      <w:r>
+        <w:t xml:space="preserve">. After reading </w:t>
+      </w:r>
+      <w:r>
+        <w:t>the KCF</w:t>
+      </w:r>
+      <w:r>
+        <w:t xml:space="preserve"> paper I found out that its performance becomes better when used with the </w:t>
+      </w:r>
+      <w:r>
         <w:rPr>
-          <w:sz w:val="12"/>
-          <w:szCs w:val="12"/>
+          <w:b/>
+          <w:bCs/>
         </w:rPr>
-      </w:pPr>
-    </w:p>
-    <w:p>
-      <w:pPr>
-        <w:spacing w:after="0"/>
+        <w:t>HOG feature extractor</w:t>
+      </w:r>
+      <w:r>
+        <w:t xml:space="preserve">, but with further research the </w:t>
+      </w:r>
+      <w:r>
         <w:rPr>
-          <w:sz w:val="12"/>
-          <w:szCs w:val="12"/>
+          <w:b/>
+          <w:bCs/>
         </w:rPr>
-      </w:pPr>
-      <w:r>
-        <w:rPr>
-          <w:sz w:val="12"/>
-          <w:szCs w:val="12"/>
-        </w:rPr>
-        <w:t xml:space="preserve">class </w:t>
-      </w:r>
-      <w:proofErr w:type="spellStart"/>
-      <w:r>
-        <w:rPr>
-          <w:sz w:val="12"/>
-          <w:szCs w:val="12"/>
-        </w:rPr>
-        <w:t>supper_annotator</w:t>
-      </w:r>
-      <w:proofErr w:type="spellEnd"/>
-    </w:p>
-    <w:p>
-      <w:pPr>
-        <w:spacing w:after="0"/>
-        <w:rPr>
-          <w:sz w:val="12"/>
-          <w:szCs w:val="12"/>
-        </w:rPr>
-      </w:pPr>
-      <w:r>
-        <w:rPr>
-          <w:sz w:val="12"/>
-          <w:szCs w:val="12"/>
-        </w:rPr>
-        <w:t>{</w:t>
-      </w:r>
-    </w:p>
-    <w:p>
-      <w:pPr>
-        <w:spacing w:after="0"/>
-        <w:rPr>
-          <w:sz w:val="12"/>
-          <w:szCs w:val="12"/>
-        </w:rPr>
-      </w:pPr>
-      <w:r>
-        <w:rPr>
-          <w:sz w:val="12"/>
-          <w:szCs w:val="12"/>
-        </w:rPr>
-        <w:t>private:</w:t>
-      </w:r>
-    </w:p>
-    <w:p>
-      <w:pPr>
-        <w:spacing w:after="0"/>
-        <w:rPr>
-          <w:sz w:val="12"/>
-          <w:szCs w:val="12"/>
-        </w:rPr>
-      </w:pPr>
-      <w:r>
-        <w:rPr>
-          <w:sz w:val="12"/>
-          <w:szCs w:val="12"/>
-        </w:rPr>
-        <w:t>//processes data</w:t>
-      </w:r>
-    </w:p>
-    <w:p>
-      <w:pPr>
-        <w:spacing w:after="0"/>
-        <w:rPr>
-          <w:sz w:val="12"/>
-          <w:szCs w:val="12"/>
-        </w:rPr>
-      </w:pPr>
-      <w:r>
-        <w:rPr>
-          <w:sz w:val="12"/>
-          <w:szCs w:val="12"/>
-        </w:rPr>
-        <w:t xml:space="preserve">int </w:t>
-      </w:r>
-      <w:proofErr w:type="spellStart"/>
-      <w:r>
-        <w:rPr>
-          <w:sz w:val="12"/>
-          <w:szCs w:val="12"/>
-        </w:rPr>
-        <w:t>number_of_frames</w:t>
-      </w:r>
-      <w:proofErr w:type="spellEnd"/>
-      <w:r>
-        <w:rPr>
-          <w:sz w:val="12"/>
-          <w:szCs w:val="12"/>
-        </w:rPr>
-        <w:t>;</w:t>
-      </w:r>
-    </w:p>
-    <w:p>
-      <w:pPr>
-        <w:spacing w:after="0"/>
-        <w:rPr>
-          <w:sz w:val="12"/>
-          <w:szCs w:val="12"/>
-        </w:rPr>
-      </w:pPr>
-    </w:p>
-    <w:p>
-      <w:pPr>
-        <w:spacing w:after="0"/>
-        <w:rPr>
-          <w:sz w:val="12"/>
-          <w:szCs w:val="12"/>
-        </w:rPr>
-      </w:pPr>
-      <w:r>
-        <w:rPr>
-          <w:sz w:val="12"/>
-          <w:szCs w:val="12"/>
-        </w:rPr>
-        <w:t>//video display data</w:t>
-      </w:r>
-    </w:p>
-    <w:p>
-      <w:pPr>
-        <w:spacing w:after="0"/>
-        <w:rPr>
-          <w:sz w:val="12"/>
-          <w:szCs w:val="12"/>
-        </w:rPr>
-      </w:pPr>
-      <w:proofErr w:type="spellStart"/>
-      <w:r>
-        <w:rPr>
-          <w:sz w:val="12"/>
-          <w:szCs w:val="12"/>
-        </w:rPr>
-        <w:t>VideoCapture</w:t>
-      </w:r>
-      <w:proofErr w:type="spellEnd"/>
-      <w:r>
-        <w:rPr>
-          <w:sz w:val="12"/>
-          <w:szCs w:val="12"/>
-        </w:rPr>
-        <w:t xml:space="preserve"> </w:t>
-      </w:r>
-      <w:proofErr w:type="spellStart"/>
-      <w:r>
-        <w:rPr>
-          <w:sz w:val="12"/>
-          <w:szCs w:val="12"/>
-        </w:rPr>
-        <w:t>an_video</w:t>
-      </w:r>
-      <w:proofErr w:type="spellEnd"/>
-      <w:r>
-        <w:rPr>
-          <w:sz w:val="12"/>
-          <w:szCs w:val="12"/>
-        </w:rPr>
-        <w:t>;</w:t>
-      </w:r>
-    </w:p>
-    <w:p>
-      <w:pPr>
-        <w:spacing w:after="0"/>
-        <w:rPr>
-          <w:sz w:val="12"/>
-          <w:szCs w:val="12"/>
-        </w:rPr>
-      </w:pPr>
-      <w:r>
-        <w:rPr>
-          <w:sz w:val="12"/>
-          <w:szCs w:val="12"/>
-        </w:rPr>
-        <w:t xml:space="preserve">int </w:t>
-      </w:r>
-      <w:proofErr w:type="spellStart"/>
-      <w:r>
-        <w:rPr>
-          <w:sz w:val="12"/>
-          <w:szCs w:val="12"/>
-        </w:rPr>
-        <w:t>current_frame</w:t>
-      </w:r>
-      <w:proofErr w:type="spellEnd"/>
-      <w:r>
-        <w:rPr>
-          <w:sz w:val="12"/>
-          <w:szCs w:val="12"/>
-        </w:rPr>
-        <w:t>;</w:t>
-      </w:r>
-    </w:p>
-    <w:p>
-      <w:pPr>
-        <w:spacing w:after="0"/>
-        <w:rPr>
-          <w:sz w:val="12"/>
-          <w:szCs w:val="12"/>
-        </w:rPr>
-      </w:pPr>
-      <w:r>
-        <w:rPr>
-          <w:sz w:val="12"/>
-          <w:szCs w:val="12"/>
-        </w:rPr>
-        <w:t xml:space="preserve">int </w:t>
-      </w:r>
-      <w:proofErr w:type="spellStart"/>
-      <w:r>
-        <w:rPr>
-          <w:sz w:val="12"/>
-          <w:szCs w:val="12"/>
-        </w:rPr>
-        <w:t>current_swimmer</w:t>
-      </w:r>
-      <w:proofErr w:type="spellEnd"/>
-      <w:r>
-        <w:rPr>
-          <w:sz w:val="12"/>
-          <w:szCs w:val="12"/>
-        </w:rPr>
-        <w:t>;//lane number of swimmer</w:t>
-      </w:r>
-    </w:p>
-    <w:p>
-      <w:pPr>
-        <w:spacing w:after="0"/>
-        <w:rPr>
-          <w:sz w:val="12"/>
-          <w:szCs w:val="12"/>
-        </w:rPr>
-      </w:pPr>
-      <w:r>
-        <w:rPr>
-          <w:sz w:val="12"/>
-          <w:szCs w:val="12"/>
-        </w:rPr>
-        <w:t xml:space="preserve">int </w:t>
-      </w:r>
-      <w:proofErr w:type="spellStart"/>
-      <w:r>
-        <w:rPr>
-          <w:sz w:val="12"/>
-          <w:szCs w:val="12"/>
-        </w:rPr>
-        <w:t>current_class</w:t>
-      </w:r>
-      <w:proofErr w:type="spellEnd"/>
-      <w:r>
-        <w:rPr>
-          <w:sz w:val="12"/>
-          <w:szCs w:val="12"/>
-        </w:rPr>
-        <w:t xml:space="preserve">;//current class of the </w:t>
-      </w:r>
-      <w:proofErr w:type="spellStart"/>
-      <w:r>
-        <w:rPr>
-          <w:sz w:val="12"/>
-          <w:szCs w:val="12"/>
-        </w:rPr>
-        <w:t>annotaion</w:t>
-      </w:r>
-      <w:proofErr w:type="spellEnd"/>
-    </w:p>
-    <w:p>
-      <w:pPr>
-        <w:spacing w:after="0"/>
-        <w:rPr>
-          <w:sz w:val="12"/>
-          <w:szCs w:val="12"/>
-        </w:rPr>
-      </w:pPr>
-      <w:r>
-        <w:rPr>
-          <w:sz w:val="12"/>
-          <w:szCs w:val="12"/>
-        </w:rPr>
-        <w:t xml:space="preserve">string </w:t>
-      </w:r>
-      <w:proofErr w:type="spellStart"/>
-      <w:r>
-        <w:rPr>
-          <w:sz w:val="12"/>
-          <w:szCs w:val="12"/>
-        </w:rPr>
-        <w:t>video_file</w:t>
-      </w:r>
-      <w:proofErr w:type="spellEnd"/>
-      <w:r>
-        <w:rPr>
-          <w:sz w:val="12"/>
-          <w:szCs w:val="12"/>
-        </w:rPr>
-        <w:t>;</w:t>
-      </w:r>
-    </w:p>
-    <w:p>
-      <w:pPr>
-        <w:spacing w:after="0"/>
-        <w:rPr>
-          <w:sz w:val="12"/>
-          <w:szCs w:val="12"/>
-        </w:rPr>
-      </w:pPr>
-      <w:proofErr w:type="spellStart"/>
-      <w:r>
-        <w:rPr>
-          <w:sz w:val="12"/>
-          <w:szCs w:val="12"/>
-        </w:rPr>
-        <w:t>Rect</w:t>
-      </w:r>
-      <w:proofErr w:type="spellEnd"/>
-      <w:r>
-        <w:rPr>
-          <w:sz w:val="12"/>
-          <w:szCs w:val="12"/>
-        </w:rPr>
-        <w:t xml:space="preserve"> </w:t>
-      </w:r>
-      <w:proofErr w:type="spellStart"/>
-      <w:r>
-        <w:rPr>
-          <w:sz w:val="12"/>
-          <w:szCs w:val="12"/>
-        </w:rPr>
-        <w:t>current_box</w:t>
-      </w:r>
-      <w:proofErr w:type="spellEnd"/>
-      <w:r>
-        <w:rPr>
-          <w:sz w:val="12"/>
-          <w:szCs w:val="12"/>
-        </w:rPr>
-        <w:t>;</w:t>
-      </w:r>
-    </w:p>
-    <w:p>
-      <w:pPr>
-        <w:spacing w:after="0"/>
-        <w:rPr>
-          <w:sz w:val="12"/>
-          <w:szCs w:val="12"/>
-        </w:rPr>
-      </w:pPr>
-      <w:r>
-        <w:rPr>
-          <w:sz w:val="12"/>
-          <w:szCs w:val="12"/>
-        </w:rPr>
-        <w:t xml:space="preserve">int </w:t>
-      </w:r>
-      <w:proofErr w:type="spellStart"/>
-      <w:r>
-        <w:rPr>
-          <w:sz w:val="12"/>
-          <w:szCs w:val="12"/>
-        </w:rPr>
-        <w:t>skip_size</w:t>
-      </w:r>
-      <w:proofErr w:type="spellEnd"/>
-      <w:r>
-        <w:rPr>
-          <w:sz w:val="12"/>
-          <w:szCs w:val="12"/>
-        </w:rPr>
-        <w:t>; //how many frames to skip every new frame</w:t>
-      </w:r>
-    </w:p>
-    <w:p>
-      <w:pPr>
-        <w:spacing w:after="0"/>
-        <w:rPr>
-          <w:sz w:val="12"/>
-          <w:szCs w:val="12"/>
-        </w:rPr>
-      </w:pPr>
-    </w:p>
-    <w:p>
-      <w:pPr>
-        <w:spacing w:after="0"/>
-        <w:rPr>
-          <w:sz w:val="12"/>
-          <w:szCs w:val="12"/>
-        </w:rPr>
-      </w:pPr>
-      <w:r>
-        <w:rPr>
-          <w:sz w:val="12"/>
-          <w:szCs w:val="12"/>
-        </w:rPr>
-        <w:t>//Annotation data</w:t>
-      </w:r>
-    </w:p>
-    <w:p>
-      <w:pPr>
-        <w:spacing w:after="0"/>
-        <w:rPr>
-          <w:sz w:val="12"/>
-          <w:szCs w:val="12"/>
-        </w:rPr>
-      </w:pPr>
-      <w:proofErr w:type="spellStart"/>
-      <w:r>
-        <w:rPr>
-          <w:sz w:val="12"/>
-          <w:szCs w:val="12"/>
-        </w:rPr>
-        <w:t>swim_data</w:t>
-      </w:r>
-      <w:proofErr w:type="spellEnd"/>
-      <w:r>
-        <w:rPr>
-          <w:sz w:val="12"/>
-          <w:szCs w:val="12"/>
-        </w:rPr>
-        <w:t xml:space="preserve"> **</w:t>
-      </w:r>
-      <w:proofErr w:type="spellStart"/>
-      <w:r>
-        <w:rPr>
-          <w:sz w:val="12"/>
-          <w:szCs w:val="12"/>
-        </w:rPr>
-        <w:t>all_data</w:t>
-      </w:r>
-      <w:proofErr w:type="spellEnd"/>
-      <w:r>
-        <w:rPr>
-          <w:sz w:val="12"/>
-          <w:szCs w:val="12"/>
-        </w:rPr>
-        <w:t>;</w:t>
-      </w:r>
-    </w:p>
-    <w:p>
-      <w:pPr>
-        <w:spacing w:after="0"/>
-        <w:rPr>
-          <w:sz w:val="12"/>
-          <w:szCs w:val="12"/>
-        </w:rPr>
-      </w:pPr>
-    </w:p>
-    <w:p>
-      <w:pPr>
-        <w:spacing w:after="0"/>
-        <w:rPr>
-          <w:sz w:val="12"/>
-          <w:szCs w:val="12"/>
-        </w:rPr>
-      </w:pPr>
-      <w:r>
-        <w:rPr>
-          <w:sz w:val="12"/>
-          <w:szCs w:val="12"/>
-        </w:rPr>
-        <w:t>public:</w:t>
-      </w:r>
-    </w:p>
-    <w:p>
-      <w:pPr>
-        <w:spacing w:after="0"/>
-        <w:rPr>
-          <w:sz w:val="12"/>
-          <w:szCs w:val="12"/>
-        </w:rPr>
-      </w:pPr>
-      <w:r>
-        <w:rPr>
-          <w:sz w:val="12"/>
-          <w:szCs w:val="12"/>
-        </w:rPr>
-        <w:t xml:space="preserve">//default constructor. No need for any other definitions. </w:t>
-      </w:r>
-    </w:p>
-    <w:p>
-      <w:pPr>
-        <w:spacing w:after="0"/>
-        <w:rPr>
-          <w:sz w:val="12"/>
-          <w:szCs w:val="12"/>
-        </w:rPr>
-      </w:pPr>
-      <w:proofErr w:type="spellStart"/>
-      <w:r>
-        <w:rPr>
-          <w:sz w:val="12"/>
-          <w:szCs w:val="12"/>
-        </w:rPr>
-        <w:t>supper_annotator</w:t>
-      </w:r>
-      <w:proofErr w:type="spellEnd"/>
-      <w:r>
-        <w:rPr>
-          <w:sz w:val="12"/>
-          <w:szCs w:val="12"/>
-        </w:rPr>
-        <w:t>();</w:t>
-      </w:r>
-    </w:p>
-    <w:p>
-      <w:pPr>
-        <w:spacing w:after="0"/>
-        <w:rPr>
-          <w:sz w:val="12"/>
-          <w:szCs w:val="12"/>
-        </w:rPr>
-      </w:pPr>
-    </w:p>
-    <w:p>
-      <w:pPr>
-        <w:spacing w:after="0"/>
-        <w:rPr>
-          <w:sz w:val="12"/>
-          <w:szCs w:val="12"/>
-        </w:rPr>
-      </w:pPr>
-      <w:r>
-        <w:rPr>
-          <w:sz w:val="12"/>
-          <w:szCs w:val="12"/>
-        </w:rPr>
-        <w:t>~</w:t>
-      </w:r>
-      <w:proofErr w:type="spellStart"/>
-      <w:r>
-        <w:rPr>
-          <w:sz w:val="12"/>
-          <w:szCs w:val="12"/>
-        </w:rPr>
-        <w:t>supper_annotator</w:t>
-      </w:r>
-      <w:proofErr w:type="spellEnd"/>
-      <w:r>
-        <w:rPr>
-          <w:sz w:val="12"/>
-          <w:szCs w:val="12"/>
-        </w:rPr>
-        <w:t>();</w:t>
-      </w:r>
-    </w:p>
-    <w:p>
-      <w:pPr>
-        <w:spacing w:after="0"/>
-        <w:rPr>
-          <w:sz w:val="12"/>
-          <w:szCs w:val="12"/>
-        </w:rPr>
-      </w:pPr>
-    </w:p>
-    <w:p>
-      <w:pPr>
-        <w:spacing w:after="0"/>
-        <w:rPr>
-          <w:sz w:val="12"/>
-          <w:szCs w:val="12"/>
-        </w:rPr>
-      </w:pPr>
-      <w:r>
-        <w:rPr>
-          <w:sz w:val="12"/>
-          <w:szCs w:val="12"/>
-        </w:rPr>
-        <w:t>//select the lane number of the swimmer you are annotating</w:t>
-      </w:r>
-    </w:p>
-    <w:p>
-      <w:pPr>
-        <w:spacing w:after="0"/>
-        <w:rPr>
-          <w:sz w:val="12"/>
-          <w:szCs w:val="12"/>
-        </w:rPr>
-      </w:pPr>
-      <w:r>
-        <w:rPr>
-          <w:sz w:val="12"/>
-          <w:szCs w:val="12"/>
-        </w:rPr>
-        <w:t xml:space="preserve">//must be called first </w:t>
-      </w:r>
-    </w:p>
-    <w:p>
-      <w:pPr>
-        <w:spacing w:after="0"/>
-        <w:rPr>
-          <w:sz w:val="12"/>
-          <w:szCs w:val="12"/>
-        </w:rPr>
-      </w:pPr>
-      <w:r>
-        <w:rPr>
-          <w:sz w:val="12"/>
-          <w:szCs w:val="12"/>
-        </w:rPr>
-        <w:t>//Finished</w:t>
-      </w:r>
-    </w:p>
-    <w:p>
-      <w:pPr>
-        <w:spacing w:after="0"/>
-        <w:rPr>
-          <w:sz w:val="12"/>
-          <w:szCs w:val="12"/>
-        </w:rPr>
-      </w:pPr>
-      <w:r>
-        <w:rPr>
-          <w:sz w:val="12"/>
-          <w:szCs w:val="12"/>
-        </w:rPr>
-        <w:t xml:space="preserve">void </w:t>
-      </w:r>
-      <w:proofErr w:type="spellStart"/>
-      <w:r>
-        <w:rPr>
-          <w:sz w:val="12"/>
-          <w:szCs w:val="12"/>
-        </w:rPr>
-        <w:t>select_lane_number</w:t>
-      </w:r>
-      <w:proofErr w:type="spellEnd"/>
-      <w:r>
-        <w:rPr>
-          <w:sz w:val="12"/>
-          <w:szCs w:val="12"/>
-        </w:rPr>
-        <w:t>();</w:t>
-      </w:r>
-    </w:p>
-    <w:p>
-      <w:pPr>
-        <w:spacing w:after="0"/>
-        <w:rPr>
-          <w:sz w:val="12"/>
-          <w:szCs w:val="12"/>
-        </w:rPr>
-      </w:pPr>
-    </w:p>
-    <w:p>
-      <w:pPr>
-        <w:spacing w:after="0"/>
-        <w:rPr>
-          <w:sz w:val="12"/>
-          <w:szCs w:val="12"/>
-        </w:rPr>
-      </w:pPr>
-      <w:r>
-        <w:rPr>
-          <w:sz w:val="12"/>
-          <w:szCs w:val="12"/>
-        </w:rPr>
-        <w:t xml:space="preserve">//loads the video in video file into the video object </w:t>
-      </w:r>
-    </w:p>
-    <w:p>
-      <w:pPr>
-        <w:spacing w:after="0"/>
-        <w:rPr>
-          <w:sz w:val="12"/>
-          <w:szCs w:val="12"/>
-        </w:rPr>
-      </w:pPr>
-      <w:r>
-        <w:rPr>
-          <w:sz w:val="12"/>
-          <w:szCs w:val="12"/>
-        </w:rPr>
-        <w:t xml:space="preserve">//sets the </w:t>
-      </w:r>
-      <w:proofErr w:type="spellStart"/>
-      <w:r>
-        <w:rPr>
-          <w:sz w:val="12"/>
-          <w:szCs w:val="12"/>
-        </w:rPr>
-        <w:t>number_of_frames</w:t>
-      </w:r>
-      <w:proofErr w:type="spellEnd"/>
-      <w:r>
-        <w:rPr>
-          <w:sz w:val="12"/>
-          <w:szCs w:val="12"/>
-        </w:rPr>
-        <w:t xml:space="preserve">, </w:t>
-      </w:r>
-      <w:proofErr w:type="spellStart"/>
-      <w:r>
-        <w:rPr>
-          <w:sz w:val="12"/>
-          <w:szCs w:val="12"/>
-        </w:rPr>
-        <w:t>current_frame</w:t>
-      </w:r>
-      <w:proofErr w:type="spellEnd"/>
-      <w:r>
-        <w:rPr>
-          <w:sz w:val="12"/>
-          <w:szCs w:val="12"/>
-        </w:rPr>
-        <w:t xml:space="preserve"> to zero, and opens the </w:t>
-      </w:r>
-      <w:proofErr w:type="spellStart"/>
-      <w:r>
-        <w:rPr>
-          <w:sz w:val="12"/>
-          <w:szCs w:val="12"/>
-        </w:rPr>
-        <w:t>VideoCapture</w:t>
-      </w:r>
-      <w:proofErr w:type="spellEnd"/>
-      <w:r>
-        <w:rPr>
-          <w:sz w:val="12"/>
-          <w:szCs w:val="12"/>
-        </w:rPr>
-        <w:t xml:space="preserve"> object</w:t>
-      </w:r>
-    </w:p>
-    <w:p>
-      <w:pPr>
-        <w:spacing w:after="0"/>
-        <w:rPr>
-          <w:sz w:val="12"/>
-          <w:szCs w:val="12"/>
-        </w:rPr>
-      </w:pPr>
-      <w:r>
-        <w:rPr>
-          <w:sz w:val="12"/>
-          <w:szCs w:val="12"/>
-        </w:rPr>
-        <w:t>//must be called second</w:t>
-      </w:r>
-    </w:p>
-    <w:p>
-      <w:pPr>
-        <w:spacing w:after="0"/>
-        <w:rPr>
-          <w:sz w:val="12"/>
-          <w:szCs w:val="12"/>
-        </w:rPr>
-      </w:pPr>
-      <w:r>
-        <w:rPr>
-          <w:sz w:val="12"/>
-          <w:szCs w:val="12"/>
-        </w:rPr>
-        <w:t>//</w:t>
-      </w:r>
-    </w:p>
-    <w:p>
-      <w:pPr>
-        <w:spacing w:after="0"/>
-        <w:rPr>
-          <w:sz w:val="12"/>
-          <w:szCs w:val="12"/>
-        </w:rPr>
-      </w:pPr>
-      <w:r>
-        <w:rPr>
-          <w:sz w:val="12"/>
-          <w:szCs w:val="12"/>
-        </w:rPr>
-        <w:t xml:space="preserve">bool </w:t>
-      </w:r>
-      <w:proofErr w:type="spellStart"/>
-      <w:r>
-        <w:rPr>
-          <w:sz w:val="12"/>
-          <w:szCs w:val="12"/>
-        </w:rPr>
-        <w:t>load_video</w:t>
-      </w:r>
-      <w:proofErr w:type="spellEnd"/>
-      <w:r>
-        <w:rPr>
-          <w:sz w:val="12"/>
-          <w:szCs w:val="12"/>
-        </w:rPr>
-        <w:t xml:space="preserve">(string </w:t>
-      </w:r>
-      <w:proofErr w:type="spellStart"/>
-      <w:r>
-        <w:rPr>
-          <w:sz w:val="12"/>
-          <w:szCs w:val="12"/>
-        </w:rPr>
-        <w:t>video_file</w:t>
-      </w:r>
-      <w:proofErr w:type="spellEnd"/>
-      <w:r>
-        <w:rPr>
-          <w:sz w:val="12"/>
-          <w:szCs w:val="12"/>
-        </w:rPr>
-        <w:t>);</w:t>
-      </w:r>
-    </w:p>
-    <w:p>
-      <w:pPr>
-        <w:spacing w:after="0"/>
-        <w:rPr>
-          <w:sz w:val="12"/>
-          <w:szCs w:val="12"/>
-        </w:rPr>
-      </w:pPr>
-    </w:p>
-    <w:p>
-      <w:pPr>
-        <w:spacing w:after="0"/>
-        <w:rPr>
-          <w:sz w:val="12"/>
-          <w:szCs w:val="12"/>
-        </w:rPr>
-      </w:pPr>
-      <w:r>
-        <w:rPr>
-          <w:sz w:val="12"/>
-          <w:szCs w:val="12"/>
-        </w:rPr>
-        <w:t>//Create ROI</w:t>
-      </w:r>
-    </w:p>
-    <w:p>
-      <w:pPr>
-        <w:spacing w:after="0"/>
-        <w:rPr>
-          <w:sz w:val="12"/>
-          <w:szCs w:val="12"/>
-        </w:rPr>
-      </w:pPr>
-      <w:r>
-        <w:rPr>
-          <w:sz w:val="12"/>
-          <w:szCs w:val="12"/>
-        </w:rPr>
-        <w:t>//finished</w:t>
-      </w:r>
-    </w:p>
-    <w:p>
-      <w:pPr>
-        <w:spacing w:after="0"/>
-        <w:rPr>
-          <w:sz w:val="12"/>
-          <w:szCs w:val="12"/>
-        </w:rPr>
-      </w:pPr>
-      <w:r>
-        <w:rPr>
-          <w:sz w:val="12"/>
-          <w:szCs w:val="12"/>
-        </w:rPr>
-        <w:t xml:space="preserve">bool </w:t>
-      </w:r>
-      <w:proofErr w:type="spellStart"/>
-      <w:r>
-        <w:rPr>
-          <w:sz w:val="12"/>
-          <w:szCs w:val="12"/>
-        </w:rPr>
-        <w:t>create_ROI_in_pool</w:t>
-      </w:r>
-      <w:proofErr w:type="spellEnd"/>
-      <w:r>
-        <w:rPr>
-          <w:sz w:val="12"/>
-          <w:szCs w:val="12"/>
-        </w:rPr>
-        <w:t>();</w:t>
-      </w:r>
-    </w:p>
-    <w:p>
-      <w:pPr>
-        <w:spacing w:after="0"/>
-        <w:rPr>
-          <w:sz w:val="12"/>
-          <w:szCs w:val="12"/>
-        </w:rPr>
-      </w:pPr>
-    </w:p>
-    <w:p>
-      <w:pPr>
-        <w:spacing w:after="0"/>
-        <w:rPr>
-          <w:sz w:val="12"/>
-          <w:szCs w:val="12"/>
-        </w:rPr>
-      </w:pPr>
-      <w:r>
-        <w:rPr>
-          <w:sz w:val="12"/>
-          <w:szCs w:val="12"/>
-        </w:rPr>
-        <w:t>//returns a pointer to the swim data produced</w:t>
-      </w:r>
-    </w:p>
-    <w:p>
-      <w:pPr>
-        <w:spacing w:after="0"/>
-        <w:rPr>
-          <w:sz w:val="12"/>
-          <w:szCs w:val="12"/>
-        </w:rPr>
-      </w:pPr>
-      <w:proofErr w:type="spellStart"/>
-      <w:r>
-        <w:rPr>
-          <w:sz w:val="12"/>
-          <w:szCs w:val="12"/>
-        </w:rPr>
-        <w:t>swim_data</w:t>
-      </w:r>
-      <w:proofErr w:type="spellEnd"/>
-      <w:r>
-        <w:rPr>
-          <w:sz w:val="12"/>
-          <w:szCs w:val="12"/>
-        </w:rPr>
-        <w:t xml:space="preserve">* </w:t>
-      </w:r>
-      <w:proofErr w:type="spellStart"/>
-      <w:r>
-        <w:rPr>
-          <w:sz w:val="12"/>
-          <w:szCs w:val="12"/>
-        </w:rPr>
-        <w:t>get_swim_data</w:t>
-      </w:r>
-      <w:proofErr w:type="spellEnd"/>
-      <w:r>
-        <w:rPr>
-          <w:sz w:val="12"/>
-          <w:szCs w:val="12"/>
-        </w:rPr>
-        <w:t xml:space="preserve">(int </w:t>
-      </w:r>
-      <w:proofErr w:type="spellStart"/>
-      <w:r>
-        <w:rPr>
-          <w:sz w:val="12"/>
-          <w:szCs w:val="12"/>
-        </w:rPr>
-        <w:t>frame_no</w:t>
-      </w:r>
-      <w:proofErr w:type="spellEnd"/>
-      <w:r>
-        <w:rPr>
-          <w:sz w:val="12"/>
-          <w:szCs w:val="12"/>
-        </w:rPr>
-        <w:t xml:space="preserve">, int </w:t>
-      </w:r>
-      <w:proofErr w:type="spellStart"/>
-      <w:r>
-        <w:rPr>
-          <w:sz w:val="12"/>
-          <w:szCs w:val="12"/>
-        </w:rPr>
-        <w:t>lane_no</w:t>
-      </w:r>
-      <w:proofErr w:type="spellEnd"/>
-      <w:r>
-        <w:rPr>
-          <w:sz w:val="12"/>
-          <w:szCs w:val="12"/>
-        </w:rPr>
-        <w:t>);</w:t>
-      </w:r>
-    </w:p>
-    <w:p>
-      <w:pPr>
-        <w:spacing w:after="0"/>
-        <w:rPr>
-          <w:sz w:val="12"/>
-          <w:szCs w:val="12"/>
-        </w:rPr>
-      </w:pPr>
-    </w:p>
-    <w:p>
-      <w:pPr>
-        <w:spacing w:after="0"/>
-        <w:rPr>
-          <w:sz w:val="12"/>
-          <w:szCs w:val="12"/>
-        </w:rPr>
-      </w:pPr>
-      <w:r>
-        <w:rPr>
-          <w:sz w:val="12"/>
-          <w:szCs w:val="12"/>
-        </w:rPr>
-        <w:t>//displays the current frame with or without annotation</w:t>
-      </w:r>
-    </w:p>
-    <w:p>
-      <w:pPr>
-        <w:spacing w:after="0"/>
-        <w:rPr>
-          <w:sz w:val="12"/>
-          <w:szCs w:val="12"/>
-        </w:rPr>
-      </w:pPr>
-      <w:r>
-        <w:rPr>
-          <w:sz w:val="12"/>
-          <w:szCs w:val="12"/>
-        </w:rPr>
-        <w:lastRenderedPageBreak/>
-        <w:t>//works</w:t>
-      </w:r>
-    </w:p>
-    <w:p>
-      <w:pPr>
-        <w:spacing w:after="0"/>
-        <w:rPr>
-          <w:sz w:val="12"/>
-          <w:szCs w:val="12"/>
-        </w:rPr>
-      </w:pPr>
-      <w:r>
-        <w:rPr>
-          <w:sz w:val="12"/>
-          <w:szCs w:val="12"/>
-        </w:rPr>
-        <w:t xml:space="preserve">bool </w:t>
-      </w:r>
-      <w:proofErr w:type="spellStart"/>
-      <w:r>
-        <w:rPr>
-          <w:sz w:val="12"/>
-          <w:szCs w:val="12"/>
-        </w:rPr>
-        <w:t>display_current_frame</w:t>
-      </w:r>
-      <w:proofErr w:type="spellEnd"/>
-      <w:r>
-        <w:rPr>
-          <w:sz w:val="12"/>
-          <w:szCs w:val="12"/>
-        </w:rPr>
-        <w:t>();</w:t>
-      </w:r>
-    </w:p>
-    <w:p>
-      <w:pPr>
-        <w:spacing w:after="0"/>
-        <w:rPr>
-          <w:sz w:val="12"/>
-          <w:szCs w:val="12"/>
-        </w:rPr>
-      </w:pPr>
-    </w:p>
-    <w:p>
-      <w:pPr>
-        <w:spacing w:after="0"/>
-        <w:rPr>
-          <w:sz w:val="12"/>
-          <w:szCs w:val="12"/>
-        </w:rPr>
-      </w:pPr>
-      <w:r>
-        <w:rPr>
-          <w:sz w:val="12"/>
-          <w:szCs w:val="12"/>
-        </w:rPr>
-        <w:t xml:space="preserve">//move to next frame </w:t>
-      </w:r>
-    </w:p>
-    <w:p>
-      <w:pPr>
-        <w:spacing w:after="0"/>
-        <w:rPr>
-          <w:sz w:val="12"/>
-          <w:szCs w:val="12"/>
-        </w:rPr>
-      </w:pPr>
-      <w:r>
-        <w:rPr>
-          <w:sz w:val="12"/>
-          <w:szCs w:val="12"/>
-        </w:rPr>
-        <w:t xml:space="preserve">//save current annotation in </w:t>
-      </w:r>
-      <w:proofErr w:type="spellStart"/>
-      <w:r>
-        <w:rPr>
-          <w:sz w:val="12"/>
-          <w:szCs w:val="12"/>
-        </w:rPr>
-        <w:t>all_data</w:t>
-      </w:r>
-      <w:proofErr w:type="spellEnd"/>
-    </w:p>
-    <w:p>
-      <w:pPr>
-        <w:spacing w:after="0"/>
-        <w:rPr>
-          <w:sz w:val="12"/>
-          <w:szCs w:val="12"/>
-        </w:rPr>
-      </w:pPr>
-      <w:r>
-        <w:rPr>
-          <w:sz w:val="12"/>
-          <w:szCs w:val="12"/>
-        </w:rPr>
-        <w:t>//predict the box in the next frame</w:t>
-      </w:r>
-    </w:p>
-    <w:p>
-      <w:pPr>
-        <w:spacing w:after="0"/>
-        <w:rPr>
-          <w:sz w:val="12"/>
-          <w:szCs w:val="12"/>
-        </w:rPr>
-      </w:pPr>
-      <w:r>
-        <w:rPr>
-          <w:sz w:val="12"/>
-          <w:szCs w:val="12"/>
-        </w:rPr>
-        <w:t xml:space="preserve">void </w:t>
-      </w:r>
-      <w:proofErr w:type="spellStart"/>
-      <w:r>
-        <w:rPr>
-          <w:sz w:val="12"/>
-          <w:szCs w:val="12"/>
-        </w:rPr>
-        <w:t>predict_next_frame</w:t>
-      </w:r>
-      <w:proofErr w:type="spellEnd"/>
-      <w:r>
-        <w:rPr>
-          <w:sz w:val="12"/>
-          <w:szCs w:val="12"/>
-        </w:rPr>
-        <w:t>();</w:t>
-      </w:r>
-    </w:p>
-    <w:p>
-      <w:pPr>
-        <w:spacing w:after="0"/>
-        <w:rPr>
-          <w:sz w:val="12"/>
-          <w:szCs w:val="12"/>
-        </w:rPr>
-      </w:pPr>
-    </w:p>
-    <w:p>
-      <w:pPr>
-        <w:spacing w:after="0"/>
-        <w:rPr>
-          <w:sz w:val="12"/>
-          <w:szCs w:val="12"/>
-        </w:rPr>
-      </w:pPr>
-      <w:r>
-        <w:rPr>
-          <w:sz w:val="12"/>
-          <w:szCs w:val="12"/>
-        </w:rPr>
-        <w:t>//moves to the next frame</w:t>
-      </w:r>
-    </w:p>
-    <w:p>
-      <w:pPr>
-        <w:spacing w:after="0"/>
-        <w:rPr>
-          <w:sz w:val="12"/>
-          <w:szCs w:val="12"/>
-        </w:rPr>
-      </w:pPr>
-      <w:r>
-        <w:rPr>
-          <w:sz w:val="12"/>
-          <w:szCs w:val="12"/>
-        </w:rPr>
-        <w:t>//finished</w:t>
-      </w:r>
-    </w:p>
-    <w:p>
-      <w:pPr>
-        <w:spacing w:after="0"/>
-        <w:rPr>
-          <w:sz w:val="12"/>
-          <w:szCs w:val="12"/>
-        </w:rPr>
-      </w:pPr>
-      <w:r>
-        <w:rPr>
-          <w:sz w:val="12"/>
-          <w:szCs w:val="12"/>
-        </w:rPr>
-        <w:t xml:space="preserve">void </w:t>
-      </w:r>
-      <w:proofErr w:type="spellStart"/>
-      <w:r>
-        <w:rPr>
-          <w:sz w:val="12"/>
-          <w:szCs w:val="12"/>
-        </w:rPr>
-        <w:t>next_frame</w:t>
-      </w:r>
-      <w:proofErr w:type="spellEnd"/>
-      <w:r>
-        <w:rPr>
-          <w:sz w:val="12"/>
-          <w:szCs w:val="12"/>
-        </w:rPr>
-        <w:t>();</w:t>
-      </w:r>
-    </w:p>
-    <w:p>
-      <w:pPr>
-        <w:spacing w:after="0"/>
-        <w:rPr>
-          <w:sz w:val="12"/>
-          <w:szCs w:val="12"/>
-        </w:rPr>
-      </w:pPr>
-    </w:p>
-    <w:p>
-      <w:pPr>
-        <w:spacing w:after="0"/>
-        <w:rPr>
-          <w:sz w:val="12"/>
-          <w:szCs w:val="12"/>
-        </w:rPr>
-      </w:pPr>
-      <w:r>
-        <w:rPr>
-          <w:sz w:val="12"/>
-          <w:szCs w:val="12"/>
-        </w:rPr>
-        <w:t>//move to the last frame</w:t>
-      </w:r>
-    </w:p>
-    <w:p>
-      <w:pPr>
-        <w:spacing w:after="0"/>
-        <w:rPr>
-          <w:sz w:val="12"/>
-          <w:szCs w:val="12"/>
-        </w:rPr>
-      </w:pPr>
-      <w:r>
-        <w:rPr>
-          <w:sz w:val="12"/>
-          <w:szCs w:val="12"/>
-        </w:rPr>
-        <w:t>//finished</w:t>
-      </w:r>
-    </w:p>
-    <w:p>
-      <w:pPr>
-        <w:spacing w:after="0"/>
-        <w:rPr>
-          <w:sz w:val="12"/>
-          <w:szCs w:val="12"/>
-        </w:rPr>
-      </w:pPr>
-      <w:r>
-        <w:rPr>
-          <w:sz w:val="12"/>
-          <w:szCs w:val="12"/>
-        </w:rPr>
-        <w:t xml:space="preserve">void </w:t>
-      </w:r>
-      <w:proofErr w:type="spellStart"/>
-      <w:r>
-        <w:rPr>
-          <w:sz w:val="12"/>
-          <w:szCs w:val="12"/>
-        </w:rPr>
-        <w:t>last_frame</w:t>
-      </w:r>
-      <w:proofErr w:type="spellEnd"/>
-      <w:r>
-        <w:rPr>
-          <w:sz w:val="12"/>
-          <w:szCs w:val="12"/>
-        </w:rPr>
-        <w:t>();</w:t>
-      </w:r>
-    </w:p>
-    <w:p>
-      <w:pPr>
-        <w:spacing w:after="0"/>
-        <w:rPr>
-          <w:sz w:val="12"/>
-          <w:szCs w:val="12"/>
-        </w:rPr>
-      </w:pPr>
-    </w:p>
-    <w:p>
-      <w:pPr>
-        <w:spacing w:after="0"/>
-        <w:rPr>
-          <w:sz w:val="12"/>
-          <w:szCs w:val="12"/>
-        </w:rPr>
-      </w:pPr>
-      <w:r>
-        <w:rPr>
-          <w:sz w:val="12"/>
-          <w:szCs w:val="12"/>
-        </w:rPr>
-        <w:t>//Go to the frame num specified</w:t>
-      </w:r>
-    </w:p>
-    <w:p>
-      <w:pPr>
-        <w:spacing w:after="0"/>
-        <w:rPr>
-          <w:sz w:val="12"/>
-          <w:szCs w:val="12"/>
-        </w:rPr>
-      </w:pPr>
-      <w:r>
-        <w:rPr>
-          <w:sz w:val="12"/>
-          <w:szCs w:val="12"/>
-        </w:rPr>
-        <w:t>//finished</w:t>
-      </w:r>
-    </w:p>
-    <w:p>
-      <w:pPr>
-        <w:spacing w:after="0"/>
-        <w:rPr>
-          <w:sz w:val="12"/>
-          <w:szCs w:val="12"/>
-        </w:rPr>
-      </w:pPr>
-      <w:r>
-        <w:rPr>
-          <w:sz w:val="12"/>
-          <w:szCs w:val="12"/>
-        </w:rPr>
-        <w:t xml:space="preserve">void </w:t>
-      </w:r>
-      <w:proofErr w:type="spellStart"/>
-      <w:r>
-        <w:rPr>
-          <w:sz w:val="12"/>
-          <w:szCs w:val="12"/>
-        </w:rPr>
-        <w:t>go_to_frame</w:t>
-      </w:r>
-      <w:proofErr w:type="spellEnd"/>
-      <w:r>
-        <w:rPr>
-          <w:sz w:val="12"/>
-          <w:szCs w:val="12"/>
-        </w:rPr>
-        <w:t>();</w:t>
-      </w:r>
-    </w:p>
-    <w:p>
-      <w:pPr>
-        <w:spacing w:after="0"/>
-        <w:rPr>
-          <w:sz w:val="12"/>
-          <w:szCs w:val="12"/>
-        </w:rPr>
-      </w:pPr>
-    </w:p>
-    <w:p>
-      <w:pPr>
-        <w:spacing w:after="0"/>
-        <w:rPr>
-          <w:sz w:val="12"/>
-          <w:szCs w:val="12"/>
-        </w:rPr>
-      </w:pPr>
-      <w:r>
-        <w:rPr>
-          <w:sz w:val="12"/>
-          <w:szCs w:val="12"/>
-        </w:rPr>
-        <w:t>//exit supper annotator</w:t>
-      </w:r>
-    </w:p>
-    <w:p>
-      <w:pPr>
-        <w:spacing w:after="0"/>
-        <w:rPr>
-          <w:sz w:val="12"/>
-          <w:szCs w:val="12"/>
-        </w:rPr>
-      </w:pPr>
-      <w:r>
-        <w:rPr>
-          <w:sz w:val="12"/>
-          <w:szCs w:val="12"/>
-        </w:rPr>
-        <w:t xml:space="preserve">bool </w:t>
-      </w:r>
-      <w:proofErr w:type="spellStart"/>
-      <w:r>
-        <w:rPr>
-          <w:sz w:val="12"/>
-          <w:szCs w:val="12"/>
-        </w:rPr>
-        <w:t>quit_and_save_data</w:t>
-      </w:r>
-      <w:proofErr w:type="spellEnd"/>
-      <w:r>
-        <w:rPr>
-          <w:sz w:val="12"/>
-          <w:szCs w:val="12"/>
-        </w:rPr>
-        <w:t>();</w:t>
-      </w:r>
-    </w:p>
-    <w:p>
-      <w:pPr>
-        <w:spacing w:after="0"/>
-        <w:rPr>
-          <w:sz w:val="12"/>
-          <w:szCs w:val="12"/>
-        </w:rPr>
-      </w:pPr>
-    </w:p>
-    <w:p>
-      <w:pPr>
-        <w:spacing w:after="0"/>
-        <w:rPr>
-          <w:sz w:val="12"/>
-          <w:szCs w:val="12"/>
-        </w:rPr>
-      </w:pPr>
-      <w:r>
-        <w:rPr>
-          <w:sz w:val="12"/>
-          <w:szCs w:val="12"/>
-        </w:rPr>
-        <w:t>//prints the annotation options</w:t>
-      </w:r>
-    </w:p>
-    <w:p>
-      <w:pPr>
-        <w:spacing w:after="0"/>
-        <w:rPr>
-          <w:sz w:val="12"/>
-          <w:szCs w:val="12"/>
-        </w:rPr>
-      </w:pPr>
-      <w:r>
-        <w:rPr>
-          <w:sz w:val="12"/>
-          <w:szCs w:val="12"/>
-        </w:rPr>
-        <w:t xml:space="preserve">//Is used in display current frame </w:t>
-      </w:r>
-      <w:proofErr w:type="spellStart"/>
-      <w:r>
-        <w:rPr>
-          <w:sz w:val="12"/>
-          <w:szCs w:val="12"/>
-        </w:rPr>
-        <w:t>automaticly</w:t>
-      </w:r>
-      <w:proofErr w:type="spellEnd"/>
-    </w:p>
-    <w:p>
-      <w:pPr>
-        <w:spacing w:after="0"/>
-        <w:rPr>
-          <w:sz w:val="12"/>
-          <w:szCs w:val="12"/>
-        </w:rPr>
-      </w:pPr>
-      <w:r>
-        <w:rPr>
-          <w:sz w:val="12"/>
-          <w:szCs w:val="12"/>
-        </w:rPr>
-        <w:t>//finished</w:t>
-      </w:r>
-    </w:p>
-    <w:p>
-      <w:pPr>
-        <w:spacing w:after="0"/>
-        <w:rPr>
-          <w:sz w:val="12"/>
-          <w:szCs w:val="12"/>
-        </w:rPr>
-      </w:pPr>
-      <w:r>
-        <w:rPr>
-          <w:sz w:val="12"/>
-          <w:szCs w:val="12"/>
-        </w:rPr>
-        <w:t xml:space="preserve">bool </w:t>
-      </w:r>
-      <w:proofErr w:type="spellStart"/>
-      <w:r>
-        <w:rPr>
-          <w:sz w:val="12"/>
-          <w:szCs w:val="12"/>
-        </w:rPr>
-        <w:t>annotation_options</w:t>
-      </w:r>
-      <w:proofErr w:type="spellEnd"/>
-      <w:r>
-        <w:rPr>
-          <w:sz w:val="12"/>
-          <w:szCs w:val="12"/>
-        </w:rPr>
-        <w:t>();</w:t>
-      </w:r>
-    </w:p>
-    <w:p>
-      <w:pPr>
-        <w:spacing w:after="0"/>
-        <w:rPr>
-          <w:sz w:val="12"/>
-          <w:szCs w:val="12"/>
-        </w:rPr>
-      </w:pPr>
-    </w:p>
-    <w:p>
-      <w:pPr>
-        <w:spacing w:after="0"/>
-        <w:rPr>
-          <w:sz w:val="12"/>
-          <w:szCs w:val="12"/>
-        </w:rPr>
-      </w:pPr>
-      <w:r>
-        <w:rPr>
-          <w:sz w:val="12"/>
-          <w:szCs w:val="12"/>
-        </w:rPr>
-        <w:t xml:space="preserve">//saves the </w:t>
-      </w:r>
-      <w:proofErr w:type="spellStart"/>
-      <w:r>
-        <w:rPr>
-          <w:sz w:val="12"/>
-          <w:szCs w:val="12"/>
-        </w:rPr>
-        <w:t>current_box</w:t>
-      </w:r>
-      <w:proofErr w:type="spellEnd"/>
-      <w:r>
-        <w:rPr>
-          <w:sz w:val="12"/>
-          <w:szCs w:val="12"/>
-        </w:rPr>
-        <w:t xml:space="preserve"> </w:t>
-      </w:r>
-      <w:proofErr w:type="spellStart"/>
-      <w:r>
-        <w:rPr>
-          <w:sz w:val="12"/>
-          <w:szCs w:val="12"/>
-        </w:rPr>
-        <w:t>rect</w:t>
-      </w:r>
-      <w:proofErr w:type="spellEnd"/>
-      <w:r>
-        <w:rPr>
-          <w:sz w:val="12"/>
-          <w:szCs w:val="12"/>
-        </w:rPr>
-        <w:t xml:space="preserve"> object in the class to the </w:t>
-      </w:r>
-      <w:proofErr w:type="spellStart"/>
-      <w:r>
-        <w:rPr>
-          <w:sz w:val="12"/>
-          <w:szCs w:val="12"/>
-        </w:rPr>
-        <w:t>all_data</w:t>
-      </w:r>
-      <w:proofErr w:type="spellEnd"/>
-      <w:r>
-        <w:rPr>
-          <w:sz w:val="12"/>
-          <w:szCs w:val="12"/>
-        </w:rPr>
-        <w:t xml:space="preserve"> and the text file </w:t>
-      </w:r>
-    </w:p>
-    <w:p>
-      <w:pPr>
-        <w:spacing w:after="0"/>
-        <w:rPr>
-          <w:sz w:val="12"/>
-          <w:szCs w:val="12"/>
-        </w:rPr>
-      </w:pPr>
-      <w:r>
-        <w:rPr>
-          <w:sz w:val="12"/>
-          <w:szCs w:val="12"/>
-        </w:rPr>
-        <w:t xml:space="preserve">bool </w:t>
-      </w:r>
-      <w:proofErr w:type="spellStart"/>
-      <w:r>
-        <w:rPr>
-          <w:sz w:val="12"/>
-          <w:szCs w:val="12"/>
-        </w:rPr>
-        <w:t>save_annotation</w:t>
-      </w:r>
-      <w:proofErr w:type="spellEnd"/>
-      <w:r>
-        <w:rPr>
-          <w:sz w:val="12"/>
-          <w:szCs w:val="12"/>
-        </w:rPr>
-        <w:t>();</w:t>
-      </w:r>
-    </w:p>
-    <w:p>
-      <w:pPr>
-        <w:spacing w:after="0"/>
-        <w:rPr>
-          <w:sz w:val="12"/>
-          <w:szCs w:val="12"/>
-        </w:rPr>
-      </w:pPr>
-    </w:p>
-    <w:p>
-      <w:pPr>
-        <w:spacing w:after="0"/>
-        <w:rPr>
-          <w:sz w:val="12"/>
-          <w:szCs w:val="12"/>
-        </w:rPr>
-      </w:pPr>
-      <w:r>
-        <w:rPr>
-          <w:sz w:val="12"/>
-          <w:szCs w:val="12"/>
-        </w:rPr>
-        <w:t>};</w:t>
-      </w:r>
-    </w:p>
-    <w:p>
-      <w:pPr>
-        <w:spacing w:after="0"/>
-        <w:rPr>
-          <w:sz w:val="12"/>
-          <w:szCs w:val="12"/>
-        </w:rPr>
-      </w:pPr>
-    </w:p>
-    <w:p>
-      <w:pPr>
-        <w:spacing w:after="0"/>
-      </w:pPr>
-      <w:r>
-        <w:t>Summary:</w:t>
-      </w:r>
-    </w:p>
-    <w:p>
-      <w:pPr>
-        <w:spacing w:after="0"/>
-      </w:pPr>
-      <w:r>
-        <w:t>Program can</w:t>
-      </w:r>
-      <w:r>
-        <w:t>…</w:t>
-      </w:r>
-    </w:p>
-    <w:p>
-      <w:pPr>
-        <w:pStyle w:val="ListParagraph"/>
-        <w:numPr>
-          <w:ilvl w:val="0"/>
-          <w:numId w:val="4"/>
-        </w:numPr>
-        <w:spacing w:after="0"/>
-      </w:pPr>
-      <w:r>
-        <w:t xml:space="preserve"> load in a text file </w:t>
-      </w:r>
-      <w:r>
-        <w:t xml:space="preserve">with annotations and displays the annotations made. </w:t>
-      </w:r>
-    </w:p>
-    <w:p>
-      <w:pPr>
-        <w:pStyle w:val="ListParagraph"/>
-        <w:numPr>
-          <w:ilvl w:val="0"/>
-          <w:numId w:val="4"/>
-        </w:numPr>
-        <w:spacing w:after="0"/>
-      </w:pPr>
-      <w:r>
-        <w:t>It can specify what lane number it is working on and displays the appropriate lane numbers annotation</w:t>
-      </w:r>
-    </w:p>
-    <w:p>
-      <w:pPr>
-        <w:pStyle w:val="ListParagraph"/>
-        <w:numPr>
-          <w:ilvl w:val="0"/>
-          <w:numId w:val="4"/>
-        </w:numPr>
-        <w:spacing w:after="0"/>
-      </w:pPr>
-      <w:r>
-        <w:t>It can move frames, frame by frame</w:t>
-      </w:r>
-    </w:p>
-    <w:p>
-      <w:pPr>
-        <w:pStyle w:val="ListParagraph"/>
-        <w:numPr>
-          <w:ilvl w:val="0"/>
-          <w:numId w:val="4"/>
-        </w:numPr>
-        <w:spacing w:after="0"/>
-      </w:pPr>
-      <w:r>
-        <w:t>It can move to an arbitrary frame</w:t>
-      </w:r>
-    </w:p>
-    <w:p>
-      <w:pPr>
-        <w:pStyle w:val="ListParagraph"/>
-        <w:numPr>
-          <w:ilvl w:val="0"/>
-          <w:numId w:val="4"/>
-        </w:numPr>
-        <w:spacing w:after="0"/>
-      </w:pPr>
-      <w:r>
-        <w:t>It can update the data created by manually inputting a ROI</w:t>
-      </w:r>
-    </w:p>
-    <w:p>
-      <w:pPr>
-        <w:pStyle w:val="ListParagraph"/>
-        <w:numPr>
-          <w:ilvl w:val="0"/>
-          <w:numId w:val="4"/>
-        </w:numPr>
-        <w:spacing w:after="0"/>
-      </w:pPr>
-      <w:r>
-        <w:t>It has a proper destructor</w:t>
-      </w:r>
-    </w:p>
-    <w:p>
-      <w:pPr>
-        <w:pStyle w:val="ListParagraph"/>
-        <w:numPr>
-          <w:ilvl w:val="0"/>
-          <w:numId w:val="4"/>
-        </w:numPr>
-        <w:spacing w:after="0"/>
-      </w:pPr>
-      <w:r>
-        <w:t xml:space="preserve">Displays the annotation options available </w:t>
-      </w:r>
-    </w:p>
-    <w:p>
-      <w:pPr>
-        <w:pStyle w:val="ListParagraph"/>
-        <w:numPr>
-          <w:ilvl w:val="0"/>
-          <w:numId w:val="4"/>
-        </w:numPr>
-        <w:spacing w:after="0"/>
-      </w:pPr>
-      <w:r>
-        <w:t>Change the current annotation class</w:t>
-      </w:r>
-    </w:p>
-    <w:p>
-      <w:pPr>
-        <w:spacing w:after="0"/>
-      </w:pPr>
-    </w:p>
-    <w:p>
-      <w:pPr>
-        <w:spacing w:after="0"/>
-      </w:pPr>
-      <w:r>
-        <w:t>Work still to be completed:</w:t>
-      </w:r>
-    </w:p>
-    <w:p>
-      <w:pPr>
-        <w:pStyle w:val="ListParagraph"/>
-        <w:numPr>
-          <w:ilvl w:val="0"/>
-          <w:numId w:val="4"/>
-        </w:numPr>
-        <w:spacing w:after="0"/>
-      </w:pPr>
-      <w:r>
-        <w:t>Need to be able to update text file when quitting application</w:t>
-      </w:r>
-    </w:p>
-    <w:p>
-      <w:pPr>
-        <w:pStyle w:val="ListParagraph"/>
-        <w:numPr>
-          <w:ilvl w:val="0"/>
-          <w:numId w:val="4"/>
-        </w:numPr>
-        <w:spacing w:after="0"/>
-      </w:pPr>
-      <w:r>
-        <w:t xml:space="preserve">Need to be able to predict next frame </w:t>
-      </w:r>
-      <w:r>
-        <w:t>– final thing</w:t>
-      </w:r>
-      <w:r>
-        <w:t>, use DSST??</w:t>
-      </w:r>
-    </w:p>
-    <w:p>
-      <w:pPr>
-        <w:pStyle w:val="ListParagraph"/>
-        <w:numPr>
-          <w:ilvl w:val="0"/>
-          <w:numId w:val="4"/>
-        </w:numPr>
-        <w:spacing w:after="0"/>
-      </w:pPr>
-      <w:r>
-        <w:t>Need to think of a fast way of implementing button pressing to streamline labelling process</w:t>
-      </w:r>
-      <w:r>
-        <w:t xml:space="preserve"> (specifics are in display options, need to change things to mouse button clicks)</w:t>
-      </w:r>
-    </w:p>
-    <w:p>
-      <w:pPr>
-        <w:pStyle w:val="ListParagraph"/>
-        <w:numPr>
-          <w:ilvl w:val="0"/>
-          <w:numId w:val="4"/>
-        </w:numPr>
-        <w:spacing w:after="0"/>
-      </w:pPr>
-      <w:r>
-        <w:t>Want a function that moves the current frame to the biggest frame with unannotated data for that lane</w:t>
-      </w:r>
-    </w:p>
-    <w:p>
-      <w:pPr>
-        <w:pStyle w:val="ListParagraph"/>
-        <w:numPr>
-          <w:ilvl w:val="0"/>
-          <w:numId w:val="4"/>
-        </w:numPr>
-        <w:spacing w:after="0"/>
-      </w:pPr>
-      <w:r>
-        <w:t>Would like a</w:t>
-      </w:r>
-      <w:r>
-        <w:t xml:space="preserve"> way to</w:t>
-      </w:r>
-      <w:r>
-        <w:t xml:space="preserve"> update text file </w:t>
-      </w:r>
-      <w:r>
-        <w:t>without closing app</w:t>
-      </w:r>
-      <w:r>
-        <w:t xml:space="preserve"> (can actually be done by exiting annotation mode and then entering again) </w:t>
-      </w:r>
-    </w:p>
-    <w:p>
-      <w:pPr>
-        <w:pStyle w:val="ListParagraph"/>
-        <w:numPr>
-          <w:ilvl w:val="0"/>
-          <w:numId w:val="4"/>
-        </w:numPr>
-        <w:spacing w:after="0"/>
-      </w:pPr>
-      <w:r>
-        <w:t xml:space="preserve">Have a temp text file to save work if crash occurs </w:t>
-      </w:r>
-      <w:bookmarkStart w:id="14" w:name="_GoBack"/>
+        <w:t>Adaptive Color Attributes</w:t>
+      </w:r>
+      <w:r>
+        <w:t xml:space="preserve"> feature extractor might work better as swimmers are easier to differentiate based on color rather than their gradients which I believe might be very chaotic due to water splashing.</w:t>
+      </w:r>
+      <w:r>
+        <w:t xml:space="preserve"> I shall try to implement both and compare results as well as look for any other tools to improve my results.</w:t>
+      </w:r>
+      <w:bookmarkStart w:id="15" w:name="_GoBack"/>
+      <w:bookmarkEnd w:id="15"/>
+    </w:p>
+    <w:p>
+      <w:pPr>
+        <w:pStyle w:val="Heading1"/>
+      </w:pPr>
+      <w:r>
+        <w:t>References:</w:t>
+      </w:r>
       <w:bookmarkEnd w:id="14"/>
-    </w:p>
-    <w:p>
-      <w:pPr>
-        <w:spacing w:after="0"/>
-      </w:pPr>
-    </w:p>
-    <w:p>
-      <w:pPr>
-        <w:pStyle w:val="Heading1"/>
-      </w:pPr>
-      <w:bookmarkStart w:id="15" w:name="_Toc10106831"/>
-      <w:r>
-        <w:lastRenderedPageBreak/>
-        <w:t>References:</w:t>
-      </w:r>
-      <w:bookmarkEnd w:id="15"/>
     </w:p>
     <w:p>
       <w:r>
@@ -10760,7 +8956,7 @@
 </file>
 
 <file path=customXml/itemProps1.xml><?xml version="1.0" encoding="utf-8"?>
-<ds:datastoreItem xmlns:ds="http://schemas.openxmlformats.org/officeDocument/2006/customXml" ds:itemID="{D3131DA8-8BE1-4029-B779-5C68A91FA3B4}">
+<ds:datastoreItem xmlns:ds="http://schemas.openxmlformats.org/officeDocument/2006/customXml" ds:itemID="{D599662C-C2DF-46A2-81FC-CE26B3334ACF}">
   <ds:schemaRefs>
     <ds:schemaRef ds:uri="http://schemas.openxmlformats.org/officeDocument/2006/bibliography"/>
   </ds:schemaRefs>

</xml_diff>

<commit_message>
Have stroke labler working mostly well but there are problems loading data and saving data. Need to make it easeir to see annotations.
</commit_message>
<xml_diff>
--- a/Plan_for_data_collection.docx
+++ b/Plan_for_data_collection.docx
@@ -1192,21 +1192,7 @@
                 <w:rStyle w:val="Hyperlink"/>
                 <w:noProof/>
               </w:rPr>
-              <w:t>Savin</w:t>
-            </w:r>
-            <w:r>
-              <w:rPr>
-                <w:rStyle w:val="Hyperlink"/>
-                <w:noProof/>
-              </w:rPr>
-              <w:t>g</w:t>
-            </w:r>
-            <w:r>
-              <w:rPr>
-                <w:rStyle w:val="Hyperlink"/>
-                <w:noProof/>
-              </w:rPr>
-              <w:t xml:space="preserve"> stroke count data</w:t>
+              <w:t>Saving stroke count data</w:t>
             </w:r>
             <w:r>
               <w:rPr>
@@ -2028,21 +2014,8 @@
       <w:r>
         <w:t xml:space="preserve"> </w:t>
       </w:r>
-      <w:proofErr w:type="spellStart"/>
-      <w:r>
-        <w:t>comp_name</w:t>
-      </w:r>
-      <w:proofErr w:type="spellEnd"/>
-      <w:r>
-        <w:t xml:space="preserve"> or </w:t>
-      </w:r>
-      <w:proofErr w:type="spellStart"/>
-      <w:r>
-        <w:t>pool_name</w:t>
-      </w:r>
-      <w:proofErr w:type="spellEnd"/>
-      <w:r>
-        <w:t xml:space="preserve"> (must be unique)</w:t>
+      <w:r>
+        <w:t>comp_name or pool_name (must be unique)</w:t>
       </w:r>
     </w:p>
     <w:p>
@@ -2072,26 +2045,16 @@
         <w:spacing w:after="0"/>
       </w:pPr>
       <w:r>
-        <w:t xml:space="preserve">|      |      |      |---- </w:t>
-      </w:r>
-      <w:proofErr w:type="spellStart"/>
-      <w:r>
-        <w:t>right_diving</w:t>
-      </w:r>
-      <w:proofErr w:type="spellEnd"/>
-    </w:p>
-    <w:p>
-      <w:pPr>
-        <w:spacing w:after="0"/>
-      </w:pPr>
-      <w:r>
-        <w:t xml:space="preserve">|      |      |      |---- </w:t>
-      </w:r>
-      <w:proofErr w:type="spellStart"/>
-      <w:r>
-        <w:t>left_diving</w:t>
-      </w:r>
-      <w:proofErr w:type="spellEnd"/>
+        <w:t>|      |      |      |---- right_diving</w:t>
+      </w:r>
+    </w:p>
+    <w:p>
+      <w:pPr>
+        <w:spacing w:after="0"/>
+      </w:pPr>
+      <w:r>
+        <w:t>|      |      |      |---- left_diving</w:t>
+      </w:r>
     </w:p>
     <w:p>
       <w:pPr>
@@ -2137,15 +2100,7 @@
         <w:spacing w:after="0"/>
       </w:pPr>
       <w:r>
-        <w:t xml:space="preserve">|      |      |      |      |      |---- </w:t>
-      </w:r>
-      <w:proofErr w:type="spellStart"/>
-      <w:r>
-        <w:t>Other_races_names</w:t>
-      </w:r>
-      <w:proofErr w:type="spellEnd"/>
-      <w:r>
-        <w:t xml:space="preserve"> (will </w:t>
+        <w:t xml:space="preserve">|      |      |      |      |      |---- Other_races_names (will </w:t>
       </w:r>
       <w:r>
         <w:t xml:space="preserve">not </w:t>
@@ -2171,13 +2126,8 @@
         <w:t>|</w:t>
       </w:r>
       <w:r>
-        <w:t xml:space="preserve">      |      |---- </w:t>
-      </w:r>
-      <w:proofErr w:type="spellStart"/>
-      <w:r>
-        <w:t>mid_pool</w:t>
-      </w:r>
-      <w:proofErr w:type="spellEnd"/>
+        <w:t xml:space="preserve">      |      |---- mid_pool</w:t>
+      </w:r>
       <w:r>
         <w:t xml:space="preserve"> </w:t>
       </w:r>
@@ -2187,13 +2137,8 @@
         <w:spacing w:after="0"/>
       </w:pPr>
       <w:r>
-        <w:t xml:space="preserve">|      |      |      |      |      |      |---- </w:t>
-      </w:r>
-      <w:proofErr w:type="spellStart"/>
-      <w:r>
-        <w:t>dive_end</w:t>
-      </w:r>
-      <w:proofErr w:type="spellEnd"/>
+        <w:t>|      |      |      |      |      |      |---- dive_end</w:t>
+      </w:r>
     </w:p>
     <w:p>
       <w:pPr>
@@ -2201,15 +2146,7 @@
       </w:pPr>
       <w:r>
         <w:lastRenderedPageBreak/>
-        <w:t xml:space="preserve">|      |      |      |      |      |      |---- </w:t>
-      </w:r>
-      <w:proofErr w:type="spellStart"/>
-      <w:r>
-        <w:t>turn_end</w:t>
-      </w:r>
-      <w:proofErr w:type="spellEnd"/>
-      <w:r>
-        <w:t xml:space="preserve"> </w:t>
+        <w:t xml:space="preserve">|      |      |      |      |      |      |---- turn_end </w:t>
       </w:r>
     </w:p>
     <w:p>
@@ -2226,13 +2163,8 @@
         <w:t xml:space="preserve">|      |      </w:t>
       </w:r>
       <w:r>
-        <w:t xml:space="preserve">|      |      |      |---- </w:t>
-      </w:r>
-      <w:proofErr w:type="spellStart"/>
-      <w:r>
-        <w:t>pool_level</w:t>
-      </w:r>
-      <w:proofErr w:type="spellEnd"/>
+        <w:t>|      |      |      |---- pool_level</w:t>
+      </w:r>
     </w:p>
     <w:p>
       <w:pPr>
@@ -2248,13 +2180,8 @@
         <w:t xml:space="preserve">|      |      </w:t>
       </w:r>
       <w:r>
-        <w:t xml:space="preserve">|      |      |      |---- </w:t>
-      </w:r>
-      <w:proofErr w:type="spellStart"/>
-      <w:r>
-        <w:t>mid_level</w:t>
-      </w:r>
-      <w:proofErr w:type="spellEnd"/>
+        <w:t>|      |      |      |---- mid_level</w:t>
+      </w:r>
     </w:p>
     <w:p>
       <w:pPr>
@@ -2270,13 +2197,8 @@
         <w:t xml:space="preserve">|      |      </w:t>
       </w:r>
       <w:r>
-        <w:t xml:space="preserve">|      |      |      |---- </w:t>
-      </w:r>
-      <w:proofErr w:type="spellStart"/>
-      <w:r>
-        <w:t>high_level</w:t>
-      </w:r>
-      <w:proofErr w:type="spellEnd"/>
+        <w:t>|      |      |      |---- high_level</w:t>
+      </w:r>
     </w:p>
     <w:p>
       <w:pPr>
@@ -3709,15 +3631,7 @@
         <w:t xml:space="preserve">as 2D </w:t>
       </w:r>
       <w:r>
-        <w:t xml:space="preserve">array of size </w:t>
-      </w:r>
-      <w:proofErr w:type="spellStart"/>
-      <w:r>
-        <w:t>nxm</w:t>
-      </w:r>
-      <w:proofErr w:type="spellEnd"/>
-      <w:r>
-        <w:t>, where n is the frames</w:t>
+        <w:t>array of size nxm, where n is the frames</w:t>
       </w:r>
       <w:r>
         <w:t xml:space="preserve"> number</w:t>
@@ -3777,21 +3691,11 @@
         <w:t>always in this order. For example: a line in the text file says {300, 245, 500, 500</w:t>
       </w:r>
       <w:r>
-        <w:t xml:space="preserve">, </w:t>
-      </w:r>
-      <w:proofErr w:type="spellStart"/>
-      <w:r>
-        <w:t>class_num</w:t>
-      </w:r>
-      <w:proofErr w:type="spellEnd"/>
-      <w:r>
-        <w:t xml:space="preserve">, </w:t>
-      </w:r>
-      <w:proofErr w:type="spellStart"/>
-      <w:r>
-        <w:t>lane_num</w:t>
-      </w:r>
-      <w:proofErr w:type="spellEnd"/>
+        <w:t>, class_num</w:t>
+      </w:r>
+      <w:r>
+        <w:t>, lane_num</w:t>
+      </w:r>
       <w:r>
         <w:t xml:space="preserve">} </w:t>
       </w:r>
@@ -3856,21 +3760,11 @@
         <w:t>ight 500 and width 500 (it’s a square).</w:t>
       </w:r>
       <w:r>
-        <w:t xml:space="preserve"> Finally, it contains a swimmer doing the action represented by </w:t>
-      </w:r>
-      <w:proofErr w:type="spellStart"/>
-      <w:r>
-        <w:t>class_num</w:t>
-      </w:r>
-      <w:proofErr w:type="spellEnd"/>
-      <w:r>
-        <w:t xml:space="preserve"> in lane </w:t>
-      </w:r>
-      <w:proofErr w:type="spellStart"/>
-      <w:r>
-        <w:t>lane_num</w:t>
-      </w:r>
-      <w:proofErr w:type="spellEnd"/>
+        <w:t xml:space="preserve"> Finally, it contains a swimmer doing the action represented by class_num</w:t>
+      </w:r>
+      <w:r>
+        <w:t xml:space="preserve"> in lane lane_num</w:t>
+      </w:r>
       <w:r>
         <w:t>.</w:t>
       </w:r>
@@ -4048,15 +3942,7 @@
         <w:t>A semi automated box making application needs to be made to increase speed of swimmer labeling!</w:t>
       </w:r>
       <w:r>
-        <w:t xml:space="preserve"> I have created a GitHub account and I will be developing the project, </w:t>
-      </w:r>
-      <w:proofErr w:type="spellStart"/>
-      <w:r>
-        <w:t>swimming_data_maker</w:t>
-      </w:r>
-      <w:proofErr w:type="spellEnd"/>
-      <w:r>
-        <w:t xml:space="preserve">, on it. </w:t>
+        <w:t xml:space="preserve"> I have created a GitHub account and I will be developing the project, swimming_data_maker, on it. </w:t>
       </w:r>
       <w:r>
         <w:t>Ideas</w:t>
@@ -4079,18 +3965,11 @@
       <w:r>
         <w:t xml:space="preserve">After some research I found a function </w:t>
       </w:r>
-      <w:proofErr w:type="spellStart"/>
-      <w:proofErr w:type="gramStart"/>
       <w:r>
         <w:t>selectROI</w:t>
       </w:r>
-      <w:proofErr w:type="spellEnd"/>
-      <w:r>
-        <w:t>(</w:t>
-      </w:r>
-      <w:proofErr w:type="gramEnd"/>
-      <w:r>
-        <w:t xml:space="preserve">) that produces a window of an image that can have rectangles dawn on it, the function returns the rectangle object that was dawn in the window. </w:t>
+      <w:r>
+        <w:t xml:space="preserve">() that produces a window of an image that can have rectangles dawn on it, the function returns the rectangle object that was dawn in the window. </w:t>
       </w:r>
       <w:r>
         <w:t xml:space="preserve">This will be the brut force function of the labeling mode system.  </w:t>
@@ -4665,15 +4544,7 @@
         <w:spacing w:after="0"/>
       </w:pPr>
       <w:r>
-        <w:t xml:space="preserve">After working with </w:t>
-      </w:r>
-      <w:proofErr w:type="spellStart"/>
-      <w:r>
-        <w:t>openCV</w:t>
-      </w:r>
-      <w:proofErr w:type="spellEnd"/>
-      <w:r>
-        <w:t xml:space="preserve"> and Qt I have decided that the best thing to do would be to download a video editor…. Duh. So, the </w:t>
+        <w:t xml:space="preserve">After working with openCV and Qt I have decided that the best thing to do would be to download a video editor…. Duh. So, the </w:t>
       </w:r>
       <w:r>
         <w:t>Machete Lite</w:t>
@@ -6849,18 +6720,11 @@
         <w:spacing w:after="0"/>
       </w:pPr>
       <w:r>
-        <w:t>Stroke count data will be saved in raw format as a text file. The name of the text file that corresponds to the given video will be the videos name flowed by “_str”, for example “</w:t>
-      </w:r>
-      <w:proofErr w:type="spellStart"/>
-      <w:r>
-        <w:t>videoName_</w:t>
-      </w:r>
-      <w:proofErr w:type="gramStart"/>
-      <w:r>
-        <w:t>str.extension</w:t>
-      </w:r>
-      <w:proofErr w:type="spellEnd"/>
-      <w:proofErr w:type="gramEnd"/>
+        <w:t>Stroke count data will be saved in raw format as a text file. The name of the text file that corresponds to the given video will be the videos name flowed by “_str”, for example “videoName_str.</w:t>
+      </w:r>
+      <w:r>
+        <w:t>txt</w:t>
+      </w:r>
       <w:r>
         <w:t>”.</w:t>
       </w:r>
@@ -6911,7 +6775,21 @@
         <w:t>value</w:t>
       </w:r>
       <w:r>
-        <w:t xml:space="preserve"> will contain the stroke value (1 – 4, 1 == Free, 2 == Back, 3 == Breast, 4 == Fly). </w:t>
+        <w:t xml:space="preserve"> will contain the stroke value (1 – 4, </w:t>
+      </w:r>
+      <w:r>
+        <w:t>4</w:t>
+      </w:r>
+      <w:r>
+        <w:t xml:space="preserve"> == Free, 2 == Back, 3 == Breast, </w:t>
+      </w:r>
+      <w:r>
+        <w:t>1</w:t>
+      </w:r>
+      <w:bookmarkStart w:id="17" w:name="_GoBack"/>
+      <w:bookmarkEnd w:id="17"/>
+      <w:r>
+        <w:t xml:space="preserve"> == Fly). </w:t>
       </w:r>
       <w:r>
         <w:t>If the stroke is symmetrical the first and second columns will be identical.</w:t>
@@ -7037,15 +6915,7 @@
         <w:t xml:space="preserve"> there will be an option to add boxes to a video or to add stroke count to a video. </w:t>
       </w:r>
       <w:r>
-        <w:t xml:space="preserve">When the add </w:t>
-      </w:r>
-      <w:proofErr w:type="gramStart"/>
-      <w:r>
-        <w:t>strokes</w:t>
-      </w:r>
-      <w:proofErr w:type="gramEnd"/>
-      <w:r>
-        <w:t xml:space="preserve"> option is chosen t</w:t>
+        <w:t>When the add strokes option is chosen t</w:t>
       </w:r>
       <w:r>
         <w:t>he</w:t>
@@ -7098,15 +6968,7 @@
         <w:t>change viewing speed</w:t>
       </w:r>
       <w:r>
-        <w:t xml:space="preserve"> (1x, 1/2x 1/3x, ex</w:t>
-      </w:r>
-      <w:proofErr w:type="gramStart"/>
-      <w:r>
-        <w:t>… )</w:t>
-      </w:r>
-      <w:proofErr w:type="gramEnd"/>
-      <w:r>
-        <w:t xml:space="preserve">, </w:t>
+        <w:t xml:space="preserve"> (1x, 1/2x 1/3x, ex… ), </w:t>
       </w:r>
       <w:r>
         <w:rPr>
@@ -7140,10 +7002,7 @@
       </w:r>
     </w:p>
     <w:p/>
-    <w:p>
-      <w:bookmarkStart w:id="17" w:name="_GoBack"/>
-      <w:bookmarkEnd w:id="17"/>
-    </w:p>
+    <w:p/>
     <w:p>
       <w:pPr>
         <w:pStyle w:val="Heading1"/>
@@ -10317,7 +10176,7 @@
 </file>
 
 <file path=customXml/itemProps1.xml><?xml version="1.0" encoding="utf-8"?>
-<ds:datastoreItem xmlns:ds="http://schemas.openxmlformats.org/officeDocument/2006/customXml" ds:itemID="{42F26A93-8A5F-4884-84FE-596407931A1C}">
+<ds:datastoreItem xmlns:ds="http://schemas.openxmlformats.org/officeDocument/2006/customXml" ds:itemID="{88006FD3-F0A8-4A27-8517-2CC9CE035BAA}">
   <ds:schemaRefs>
     <ds:schemaRef ds:uri="http://schemas.openxmlformats.org/officeDocument/2006/bibliography"/>
   </ds:schemaRefs>

</xml_diff>

<commit_message>
Added a fuction that will convert properly named swim data text files to a form that YOLO can use and with pictures extracted from video
</commit_message>
<xml_diff>
--- a/Plan_for_data_collection.docx
+++ b/Plan_for_data_collection.docx
@@ -3978,6 +3978,9 @@
     <w:p>
       <w:pPr>
         <w:pStyle w:val="Heading3"/>
+        <w:rPr>
+          <w:color w:val="FF0000"/>
+        </w:rPr>
       </w:pPr>
       <w:bookmarkStart w:id="11" w:name="_Toc12969862"/>
       <w:r>
@@ -3988,6 +3991,15 @@
         <w:t>Project Goal</w:t>
       </w:r>
       <w:bookmarkEnd w:id="11"/>
+      <w:r>
+        <w:t xml:space="preserve"> </w:t>
+      </w:r>
+      <w:r>
+        <w:rPr>
+          <w:color w:val="FF0000"/>
+        </w:rPr>
+        <w:t>Looking back… could have used Yolo_Mark on GitHub.</w:t>
+      </w:r>
     </w:p>
     <w:p>
       <w:r>
@@ -6786,223 +6798,444 @@
       <w:r>
         <w:t>1</w:t>
       </w:r>
+      <w:r>
+        <w:t xml:space="preserve"> == Fly). </w:t>
+      </w:r>
+      <w:r>
+        <w:t>If the stroke is symmetrical the first and second columns will be identical.</w:t>
+      </w:r>
+      <w:r>
+        <w:t xml:space="preserve"> Each number in the row of numbers will be separated by a space and </w:t>
+      </w:r>
+      <w:r>
+        <w:t xml:space="preserve">each data field will be in curly braces and separated by commas. </w:t>
+      </w:r>
+    </w:p>
+    <w:p>
+      <w:pPr>
+        <w:spacing w:after="0"/>
+      </w:pPr>
+    </w:p>
+    <w:p>
+      <w:pPr>
+        <w:spacing w:after="0"/>
+      </w:pPr>
+      <w:r>
+        <w:t>Each lane will have its own line so lane 0 will be line 10 and lane 1 will be line 11 and so on, up to lane 10 which will be line 19</w:t>
+      </w:r>
+      <w:r>
+        <w:t>.</w:t>
+      </w:r>
+      <w:r>
+        <w:rPr>
+          <w:b/>
+          <w:bCs/>
+        </w:rPr>
+        <w:t xml:space="preserve"> </w:t>
+      </w:r>
+      <w:r>
+        <w:t xml:space="preserve">If the lanes don’t exist or the swimmer are too small simply don’t add anything to that line. </w:t>
+      </w:r>
+      <w:r>
+        <w:t>In summary,</w:t>
+      </w:r>
+      <w:r>
+        <w:t xml:space="preserve"> a stroke count file will have up to 10 lines of stroke count data with n data fields separated by commas for each swimmer.  </w:t>
+      </w:r>
+    </w:p>
+    <w:p>
+      <w:pPr>
+        <w:pStyle w:val="Heading3"/>
+      </w:pPr>
+      <w:r>
+        <w:lastRenderedPageBreak/>
+        <w:t>When to count a stoke</w:t>
+      </w:r>
+    </w:p>
+    <w:p>
+      <w:r>
+        <w:t xml:space="preserve">There will be points in time that a swimmer will not be </w:t>
+      </w:r>
+      <w:r>
+        <w:t>visible</w:t>
+      </w:r>
+      <w:r>
+        <w:t xml:space="preserve"> or a stoke simply can</w:t>
+      </w:r>
+      <w:r>
+        <w:t>’</w:t>
+      </w:r>
+      <w:r>
+        <w:t xml:space="preserve">t be </w:t>
+      </w:r>
+      <w:r>
+        <w:t>accurately determined. If there are occlusions</w:t>
+      </w:r>
+      <w:r>
+        <w:t xml:space="preserve"> but you can guess what is happening</w:t>
+      </w:r>
+      <w:r>
+        <w:t>, make the best guess possible. If the swimmer is more than 90% out the field of view and it is not possible to predict the stroke do not add it to the column of frames</w:t>
+      </w:r>
+      <w:r>
+        <w:t>, i.e. do not mark down a stroke</w:t>
+      </w:r>
+      <w:r>
+        <w:t xml:space="preserve">. </w:t>
+      </w:r>
+    </w:p>
+    <w:p>
+      <w:pPr>
+        <w:pStyle w:val="Heading3"/>
+      </w:pPr>
+      <w:r>
+        <w:t>Methods of collecting stroke count data</w:t>
+      </w:r>
+      <w:r>
+        <w:t xml:space="preserve"> </w:t>
+      </w:r>
+    </w:p>
+    <w:p>
+      <w:r>
+        <w:t xml:space="preserve">A home-made app will be made for viewing videos and marking down strokes and recording the frames. It will be designed to make </w:t>
+      </w:r>
+      <w:r>
+        <w:t>annotating fast and efficient</w:t>
+      </w:r>
+      <w:r>
+        <w:t>.</w:t>
+      </w:r>
+    </w:p>
+    <w:p>
+      <w:pPr>
+        <w:pStyle w:val="Heading4"/>
+      </w:pPr>
+      <w:r>
+        <w:t>Coad architecture</w:t>
+      </w:r>
+    </w:p>
+    <w:p>
+      <w:r>
+        <w:t>The app will be added on to the already existing architecture of the box application. At start up</w:t>
+      </w:r>
+      <w:r>
+        <w:t xml:space="preserve"> of the original app</w:t>
+      </w:r>
+      <w:r>
+        <w:t xml:space="preserve"> there will be an option to add boxes to a video or to add stroke count to a video. </w:t>
+      </w:r>
+      <w:r>
+        <w:t>When the add strokes option is chosen t</w:t>
+      </w:r>
+      <w:r>
+        <w:t>he</w:t>
+      </w:r>
+      <w:r>
+        <w:t xml:space="preserve"> app</w:t>
+      </w:r>
+      <w:r>
+        <w:t xml:space="preserve"> will ask the user if they are ready</w:t>
+      </w:r>
+      <w:r>
+        <w:t>, and the video will start when the user responds playing the footage at one third normal video speed</w:t>
+      </w:r>
+      <w:r>
+        <w:t>.</w:t>
+      </w:r>
+      <w:r>
+        <w:t xml:space="preserve"> </w:t>
+      </w:r>
+    </w:p>
+    <w:p>
+      <w:r>
+        <w:t xml:space="preserve">The app will have the option to </w:t>
+      </w:r>
+      <w:r>
+        <w:rPr>
+          <w:b/>
+          <w:bCs/>
+        </w:rPr>
+        <w:t>pause</w:t>
+      </w:r>
+      <w:r>
+        <w:t xml:space="preserve">, </w:t>
+      </w:r>
+      <w:r>
+        <w:rPr>
+          <w:b/>
+          <w:bCs/>
+        </w:rPr>
+        <w:t>move forward and back frames</w:t>
+      </w:r>
+      <w:r>
+        <w:t xml:space="preserve">, </w:t>
+      </w:r>
+      <w:r>
+        <w:rPr>
+          <w:b/>
+          <w:bCs/>
+        </w:rPr>
+        <w:t>change viewing speed</w:t>
+      </w:r>
+      <w:r>
+        <w:t xml:space="preserve"> (1x, 1/2x 1/3x, ex… ), </w:t>
+      </w:r>
+      <w:r>
+        <w:rPr>
+          <w:b/>
+          <w:bCs/>
+        </w:rPr>
+        <w:t>add an annotation</w:t>
+      </w:r>
+      <w:r>
+        <w:t xml:space="preserve">, </w:t>
+      </w:r>
+      <w:r>
+        <w:rPr>
+          <w:b/>
+          <w:bCs/>
+        </w:rPr>
+        <w:t>delete an annotation</w:t>
+      </w:r>
+      <w:r>
+        <w:t xml:space="preserve">, and </w:t>
+      </w:r>
+      <w:r>
+        <w:rPr>
+          <w:b/>
+          <w:bCs/>
+        </w:rPr>
+        <w:t>quit application</w:t>
+      </w:r>
+      <w:r>
+        <w:t xml:space="preserve">.  </w:t>
+      </w:r>
+    </w:p>
+    <w:p/>
+    <w:p>
+      <w:pPr>
+        <w:pStyle w:val="Heading1"/>
+      </w:pPr>
+      <w:r>
+        <w:t>Training YOLO network for swimmer detection</w:t>
+      </w:r>
+    </w:p>
+    <w:p>
+      <w:r>
+        <w:t>The once darknet is installed then it needs specific file</w:t>
+      </w:r>
+      <w:r>
+        <w:t>s</w:t>
+      </w:r>
+      <w:r>
+        <w:t xml:space="preserve"> to work with so that it can train the swimmer detection model.</w:t>
+      </w:r>
+      <w:r>
+        <w:t xml:space="preserve"> </w:t>
+      </w:r>
+    </w:p>
+    <w:p>
+      <w:pPr>
+        <w:pStyle w:val="ListParagraph"/>
+        <w:numPr>
+          <w:ilvl w:val="0"/>
+          <w:numId w:val="4"/>
+        </w:numPr>
+      </w:pPr>
+      <w:r>
+        <w:t xml:space="preserve">A </w:t>
+      </w:r>
+      <w:r>
+        <w:t xml:space="preserve">“find_swimmer” </w:t>
+      </w:r>
+      <w:r>
+        <w:t xml:space="preserve">folder is needed containing a </w:t>
+      </w:r>
+      <w:r>
+        <w:t>“</w:t>
+      </w:r>
+      <w:r>
+        <w:t>JPEGimages</w:t>
+      </w:r>
+      <w:r>
+        <w:t>”</w:t>
+      </w:r>
+      <w:r>
+        <w:t xml:space="preserve"> folder and a </w:t>
+      </w:r>
+      <w:r>
+        <w:t>“</w:t>
+      </w:r>
+      <w:r>
+        <w:t>labels</w:t>
+      </w:r>
+      <w:r>
+        <w:t>”</w:t>
+      </w:r>
+      <w:r>
+        <w:t xml:space="preserve"> folder. </w:t>
+      </w:r>
+    </w:p>
+    <w:p>
+      <w:pPr>
+        <w:pStyle w:val="ListParagraph"/>
+        <w:numPr>
+          <w:ilvl w:val="0"/>
+          <w:numId w:val="4"/>
+        </w:numPr>
+      </w:pPr>
+      <w:r>
+        <w:t>The labels are relative to the height and width of the image</w:t>
+      </w:r>
+      <w:r>
+        <w:t xml:space="preserve"> look up “</w:t>
+      </w:r>
+      <w:hyperlink r:id="rId14" w:history="1">
+        <w:r>
+          <w:rPr>
+            <w:rStyle w:val="Hyperlink"/>
+          </w:rPr>
+          <w:t>https://www.learnopencv.com/training-yolov3-deep-learning-based-custom-object-detector/</w:t>
+        </w:r>
+      </w:hyperlink>
+      <w:r>
+        <w:t>”</w:t>
+      </w:r>
+      <w:r>
+        <w:t xml:space="preserve"> </w:t>
+      </w:r>
+      <w:r>
+        <w:t>to see what that means</w:t>
+      </w:r>
+      <w:r>
+        <w:t>.</w:t>
+      </w:r>
+      <w:r>
+        <w:t xml:space="preserve"> They to must also be floats. </w:t>
+      </w:r>
+    </w:p>
+    <w:p>
+      <w:pPr>
+        <w:pStyle w:val="ListParagraph"/>
+        <w:numPr>
+          <w:ilvl w:val="0"/>
+          <w:numId w:val="4"/>
+        </w:numPr>
+      </w:pPr>
+      <w:r>
+        <w:t xml:space="preserve">The images also </w:t>
+      </w:r>
+      <w:r>
+        <w:rPr>
+          <w:b/>
+          <w:bCs/>
+        </w:rPr>
+        <w:t>need to be JPEG images</w:t>
+      </w:r>
+      <w:r>
+        <w:t>.</w:t>
+      </w:r>
+    </w:p>
+    <w:p>
+      <w:pPr>
+        <w:pStyle w:val="ListParagraph"/>
+        <w:numPr>
+          <w:ilvl w:val="0"/>
+          <w:numId w:val="4"/>
+        </w:numPr>
+      </w:pPr>
+      <w:r>
+        <w:t xml:space="preserve">There needs to be a </w:t>
+      </w:r>
+      <w:r>
+        <w:rPr>
+          <w:b/>
+          <w:bCs/>
+        </w:rPr>
+        <w:t>text file associated to each image</w:t>
+      </w:r>
+      <w:r>
+        <w:t xml:space="preserve"> by name that contains all the annotations.</w:t>
+      </w:r>
+    </w:p>
+    <w:p>
+      <w:pPr>
+        <w:pStyle w:val="ListParagraph"/>
+        <w:numPr>
+          <w:ilvl w:val="0"/>
+          <w:numId w:val="4"/>
+        </w:numPr>
+      </w:pPr>
+      <w:r>
+        <w:t>There needs to be a training set and a validation set</w:t>
+      </w:r>
+      <w:r>
+        <w:t>, swimmer_test.txt, swimmer_train.txt</w:t>
+      </w:r>
+      <w:r>
+        <w:t>.</w:t>
+      </w:r>
+      <w:r>
+        <w:t xml:space="preserve"> </w:t>
+      </w:r>
+    </w:p>
+    <w:p>
+      <w:pPr>
+        <w:pStyle w:val="ListParagraph"/>
+        <w:numPr>
+          <w:ilvl w:val="0"/>
+          <w:numId w:val="4"/>
+        </w:numPr>
+      </w:pPr>
+      <w:r>
+        <w:t>Need a darknet.data file.</w:t>
+      </w:r>
+    </w:p>
+    <w:p>
+      <w:pPr>
+        <w:pStyle w:val="ListParagraph"/>
+        <w:numPr>
+          <w:ilvl w:val="0"/>
+          <w:numId w:val="4"/>
+        </w:numPr>
+      </w:pPr>
+      <w:r>
+        <w:t>Need a classes.names file.</w:t>
+      </w:r>
+    </w:p>
+    <w:p>
+      <w:pPr>
+        <w:pStyle w:val="ListParagraph"/>
+        <w:numPr>
+          <w:ilvl w:val="0"/>
+          <w:numId w:val="4"/>
+        </w:numPr>
+      </w:pPr>
+      <w:r>
+        <w:t>Need a config file “</w:t>
+      </w:r>
+      <w:r>
+        <w:t>darknet-yolov3.cfg</w:t>
+      </w:r>
+      <w:r>
+        <w:t>”</w:t>
+      </w:r>
+    </w:p>
+    <w:p>
+      <w:r>
+        <w:t>Plan for testing YOLO network:</w:t>
+      </w:r>
+    </w:p>
+    <w:p>
+      <w:r>
+        <w:t>Use current framework to load current completed work. Then create a new file with data formatted properly and JPEG images with correct names.</w:t>
+      </w:r>
       <w:bookmarkStart w:id="17" w:name="_GoBack"/>
       <w:bookmarkEnd w:id="17"/>
       <w:r>
-        <w:t xml:space="preserve"> == Fly). </w:t>
-      </w:r>
-      <w:r>
-        <w:t>If the stroke is symmetrical the first and second columns will be identical.</w:t>
-      </w:r>
-      <w:r>
-        <w:t xml:space="preserve"> Each number in the row of numbers will be separated by a space and </w:t>
-      </w:r>
-      <w:r>
-        <w:t xml:space="preserve">each data field will be in curly braces and separated by commas. </w:t>
-      </w:r>
-    </w:p>
-    <w:p>
-      <w:pPr>
-        <w:spacing w:after="0"/>
-      </w:pPr>
-    </w:p>
-    <w:p>
-      <w:pPr>
-        <w:spacing w:after="0"/>
-      </w:pPr>
-      <w:r>
-        <w:t>Each lane will have its own line so lane 0 will be line 10 and lane 1 will be line 11 and so on, up to lane 10 which will be line 19</w:t>
-      </w:r>
-      <w:r>
-        <w:t>.</w:t>
-      </w:r>
-      <w:r>
-        <w:rPr>
-          <w:b/>
-          <w:bCs/>
-        </w:rPr>
         <w:t xml:space="preserve"> </w:t>
       </w:r>
-      <w:r>
-        <w:t xml:space="preserve">If the lanes don’t exist or the swimmer are too small simply don’t add anything to that line. </w:t>
-      </w:r>
-      <w:r>
-        <w:t>In summary,</w:t>
-      </w:r>
-      <w:r>
-        <w:t xml:space="preserve"> a stroke count file will have up to 10 lines of stroke count data with n data fields separated by commas for each swimmer.  </w:t>
-      </w:r>
-    </w:p>
-    <w:p>
-      <w:pPr>
-        <w:pStyle w:val="Heading3"/>
-      </w:pPr>
-      <w:r>
-        <w:lastRenderedPageBreak/>
-        <w:t>When to count a stoke</w:t>
-      </w:r>
-    </w:p>
-    <w:p>
-      <w:r>
-        <w:t xml:space="preserve">There will be points in time that a swimmer will not be </w:t>
-      </w:r>
-      <w:r>
-        <w:t>visible</w:t>
-      </w:r>
-      <w:r>
-        <w:t xml:space="preserve"> or a stoke simply can</w:t>
-      </w:r>
-      <w:r>
-        <w:t>’</w:t>
-      </w:r>
-      <w:r>
-        <w:t xml:space="preserve">t be </w:t>
-      </w:r>
-      <w:r>
-        <w:t>accurately determined. If there are occlusions</w:t>
-      </w:r>
-      <w:r>
-        <w:t xml:space="preserve"> but you can guess what is happening</w:t>
-      </w:r>
-      <w:r>
-        <w:t>, make the best guess possible. If the swimmer is more than 90% out the field of view and it is not possible to predict the stroke do not add it to the column of frames</w:t>
-      </w:r>
-      <w:r>
-        <w:t>, i.e. do not mark down a stroke</w:t>
-      </w:r>
-      <w:r>
-        <w:t xml:space="preserve">. </w:t>
-      </w:r>
-    </w:p>
-    <w:p>
-      <w:pPr>
-        <w:pStyle w:val="Heading3"/>
-      </w:pPr>
-      <w:r>
-        <w:t>Methods of collecting stroke count data</w:t>
-      </w:r>
-      <w:r>
-        <w:t xml:space="preserve"> </w:t>
-      </w:r>
-    </w:p>
-    <w:p>
-      <w:r>
-        <w:t xml:space="preserve">A home-made app will be made for viewing videos and marking down strokes and recording the frames. It will be designed to make </w:t>
-      </w:r>
-      <w:r>
-        <w:t>annotating fast and efficient</w:t>
-      </w:r>
-      <w:r>
-        <w:t>.</w:t>
-      </w:r>
-    </w:p>
-    <w:p>
-      <w:pPr>
-        <w:pStyle w:val="Heading4"/>
-      </w:pPr>
-      <w:r>
-        <w:t>Coad architecture</w:t>
-      </w:r>
-    </w:p>
-    <w:p>
-      <w:r>
-        <w:t>The app will be added on to the already existing architecture of the box application. At start up</w:t>
-      </w:r>
-      <w:r>
-        <w:t xml:space="preserve"> of the original app</w:t>
-      </w:r>
-      <w:r>
-        <w:t xml:space="preserve"> there will be an option to add boxes to a video or to add stroke count to a video. </w:t>
-      </w:r>
-      <w:r>
-        <w:t>When the add strokes option is chosen t</w:t>
-      </w:r>
-      <w:r>
-        <w:t>he</w:t>
-      </w:r>
-      <w:r>
-        <w:t xml:space="preserve"> app</w:t>
-      </w:r>
-      <w:r>
-        <w:t xml:space="preserve"> will ask the user if they are ready</w:t>
-      </w:r>
-      <w:r>
-        <w:t>, and the video will start when the user responds playing the footage at one third normal video speed</w:t>
-      </w:r>
-      <w:r>
-        <w:t>.</w:t>
-      </w:r>
-      <w:r>
-        <w:t xml:space="preserve"> </w:t>
-      </w:r>
-    </w:p>
-    <w:p>
-      <w:r>
-        <w:t xml:space="preserve">The app will have the option to </w:t>
-      </w:r>
-      <w:r>
-        <w:rPr>
-          <w:b/>
-          <w:bCs/>
-        </w:rPr>
-        <w:t>pause</w:t>
-      </w:r>
-      <w:r>
-        <w:t xml:space="preserve">, </w:t>
-      </w:r>
-      <w:r>
-        <w:rPr>
-          <w:b/>
-          <w:bCs/>
-        </w:rPr>
-        <w:t>move forward and back frames</w:t>
-      </w:r>
-      <w:r>
-        <w:t xml:space="preserve">, </w:t>
-      </w:r>
-      <w:r>
-        <w:rPr>
-          <w:b/>
-          <w:bCs/>
-        </w:rPr>
-        <w:t>change viewing speed</w:t>
-      </w:r>
-      <w:r>
-        <w:t xml:space="preserve"> (1x, 1/2x 1/3x, ex… ), </w:t>
-      </w:r>
-      <w:r>
-        <w:rPr>
-          <w:b/>
-          <w:bCs/>
-        </w:rPr>
-        <w:t>add an annotation</w:t>
-      </w:r>
-      <w:r>
-        <w:t xml:space="preserve">, </w:t>
-      </w:r>
-      <w:r>
-        <w:rPr>
-          <w:b/>
-          <w:bCs/>
-        </w:rPr>
-        <w:t>delete an annotation</w:t>
-      </w:r>
-      <w:r>
-        <w:t xml:space="preserve">, and </w:t>
-      </w:r>
-      <w:r>
-        <w:rPr>
-          <w:b/>
-          <w:bCs/>
-        </w:rPr>
-        <w:t>quit application</w:t>
-      </w:r>
-      <w:r>
-        <w:t xml:space="preserve">.  </w:t>
-      </w:r>
-    </w:p>
-    <w:p/>
-    <w:p/>
+    </w:p>
     <w:p>
       <w:pPr>
         <w:pStyle w:val="Heading1"/>
@@ -7033,7 +7266,7 @@
       <w:r>
         <w:t xml:space="preserve">, [Online]. Available: </w:t>
       </w:r>
-      <w:hyperlink r:id="rId14" w:history="1">
+      <w:hyperlink r:id="rId15" w:history="1">
         <w:r>
           <w:rPr>
             <w:rStyle w:val="Hyperlink"/>
@@ -7045,6 +7278,7 @@
     <w:p/>
     <w:p>
       <w:r>
+        <w:lastRenderedPageBreak/>
         <w:t xml:space="preserve">  </w:t>
       </w:r>
     </w:p>
@@ -9873,6 +10107,18 @@
       <w:color w:val="2F5496" w:themeColor="accent1" w:themeShade="BF"/>
     </w:rPr>
   </w:style>
+  <w:style w:type="character" w:styleId="UnresolvedMention">
+    <w:name w:val="Unresolved Mention"/>
+    <w:basedOn w:val="DefaultParagraphFont"/>
+    <w:uiPriority w:val="99"/>
+    <w:semiHidden/>
+    <w:unhideWhenUsed/>
+    <w:rsid w:val="006F5EFC"/>
+    <w:rPr>
+      <w:color w:val="605E5C"/>
+      <w:shd w:val="clear" w:color="auto" w:fill="E1DFDD"/>
+    </w:rPr>
+  </w:style>
 </w:styles>
 </file>
 
@@ -10176,7 +10422,7 @@
 </file>
 
 <file path=customXml/itemProps1.xml><?xml version="1.0" encoding="utf-8"?>
-<ds:datastoreItem xmlns:ds="http://schemas.openxmlformats.org/officeDocument/2006/customXml" ds:itemID="{88006FD3-F0A8-4A27-8517-2CC9CE035BAA}">
+<ds:datastoreItem xmlns:ds="http://schemas.openxmlformats.org/officeDocument/2006/customXml" ds:itemID="{765691B3-9226-475C-A251-BAC3D1954BB1}">
   <ds:schemaRefs>
     <ds:schemaRef ds:uri="http://schemas.openxmlformats.org/officeDocument/2006/bibliography"/>
   </ds:schemaRefs>

</xml_diff>

<commit_message>
Changed a flag when loading a vid to allow for videos with big res
</commit_message>
<xml_diff>
--- a/Plan_for_data_collection.docx
+++ b/Plan_for_data_collection.docx
@@ -2354,25 +2354,52 @@
         <w:ind w:left="360"/>
       </w:pPr>
       <w:r>
-        <w:t xml:space="preserve">The transition will be defined as the point when the swimmer engages there first stroke with either arm, this may require temporal information, but in general. </w:t>
+        <w:t xml:space="preserve">The transition will be defined as the point when the swimmer </w:t>
+      </w:r>
+      <w:r>
+        <w:t xml:space="preserve">breaks the water with any part of their body, </w:t>
+      </w:r>
+      <w:r>
+        <w:t xml:space="preserve">in general. </w:t>
       </w:r>
       <w:r>
         <w:rPr>
           <w:b/>
         </w:rPr>
-        <w:t>In streamline position == Underwater, streamline brakes to take a stroke == Swim</w:t>
-      </w:r>
-      <w:r>
-        <w:t>. Exception is when breaststroke is occurring.</w:t>
+        <w:t>Swimmer is completely submersed</w:t>
       </w:r>
       <w:r>
         <w:rPr>
           <w:b/>
         </w:rPr>
-        <w:t xml:space="preserve"> Has yet to break the surface of the water after turning on the wall == underwater, head brakes surface of water for first time == Swim. </w:t>
-      </w:r>
-      <w:r>
-        <w:t xml:space="preserve">     </w:t>
+        <w:t xml:space="preserve"> == Underwater, </w:t>
+      </w:r>
+      <w:r>
+        <w:rPr>
+          <w:b/>
+        </w:rPr>
+        <w:t>swimmer b</w:t>
+      </w:r>
+      <w:r>
+        <w:rPr>
+          <w:b/>
+        </w:rPr>
+        <w:t>rakes</w:t>
+      </w:r>
+      <w:r>
+        <w:rPr>
+          <w:b/>
+        </w:rPr>
+        <w:t xml:space="preserve"> water</w:t>
+      </w:r>
+      <w:r>
+        <w:rPr>
+          <w:b/>
+        </w:rPr>
+        <w:t xml:space="preserve"> to take a stroke == Swim</w:t>
+      </w:r>
+      <w:r>
+        <w:t xml:space="preserve">. </w:t>
       </w:r>
     </w:p>
     <w:p>
@@ -2435,190 +2462,208 @@
         <w:rPr>
           <w:b/>
         </w:rPr>
+        <w:t>Scenario two</w:t>
+      </w:r>
+      <w:r>
+        <w:t>, the swimmer is preforming a flip turn. For backstroke</w:t>
+      </w:r>
+      <w:r>
+        <w:t xml:space="preserve"> to backstroke</w:t>
+      </w:r>
+      <w:r>
+        <w:t>, the turn commences when the swimmer</w:t>
+      </w:r>
+      <w:r>
+        <w:t xml:space="preserve"> starts</w:t>
+      </w:r>
+      <w:r>
+        <w:t xml:space="preserve"> their pull </w:t>
+      </w:r>
+      <w:r>
+        <w:t>that</w:t>
+      </w:r>
+      <w:r>
+        <w:t xml:space="preserve"> flip</w:t>
+      </w:r>
+      <w:r>
+        <w:t>s</w:t>
+      </w:r>
+      <w:r>
+        <w:t xml:space="preserve"> them on their front.</w:t>
+      </w:r>
+      <w:r>
+        <w:t xml:space="preserve"> Or the swimmer is preforming a free to free turn. </w:t>
+      </w:r>
+      <w:r>
+        <w:rPr>
+          <w:b/>
+          <w:bCs/>
+        </w:rPr>
+        <w:t>This turn starts when their head starts to go underwater for the flip</w:t>
+      </w:r>
+      <w:r>
+        <w:t xml:space="preserve">. </w:t>
+      </w:r>
+    </w:p>
+    <w:p>
+      <w:pPr>
+        <w:pStyle w:val="ListParagraph"/>
+        <w:numPr>
+          <w:ilvl w:val="0"/>
+          <w:numId w:val="6"/>
+        </w:numPr>
+      </w:pPr>
+      <w:r>
+        <w:t xml:space="preserve">Turn -&gt; </w:t>
+      </w:r>
+      <w:r>
+        <w:t>Underwater</w:t>
+      </w:r>
+      <w:r>
+        <w:t xml:space="preserve"> </w:t>
+      </w:r>
+    </w:p>
+    <w:p>
+      <w:pPr>
+        <w:ind w:left="360"/>
+      </w:pPr>
+      <w:r>
         <w:lastRenderedPageBreak/>
-        <w:t>Scenario two</w:t>
-      </w:r>
-      <w:r>
-        <w:t>, the swimmer is preforming a flip turn. For backstroke</w:t>
-      </w:r>
-      <w:r>
-        <w:t xml:space="preserve"> to backstroke</w:t>
-      </w:r>
-      <w:r>
-        <w:t>, the turn commences when the swimmer</w:t>
-      </w:r>
-      <w:r>
-        <w:t xml:space="preserve"> starts</w:t>
-      </w:r>
-      <w:r>
-        <w:t xml:space="preserve"> their pull </w:t>
-      </w:r>
-      <w:r>
-        <w:t>that</w:t>
-      </w:r>
-      <w:r>
-        <w:t xml:space="preserve"> flip</w:t>
+        <w:t xml:space="preserve">The transition is when the swimmer’s feet leave the wall. </w:t>
+      </w:r>
+      <w:r>
+        <w:rPr>
+          <w:b/>
+        </w:rPr>
+        <w:t>Swimmer still touching wall with feet</w:t>
+      </w:r>
+      <w:r>
+        <w:t xml:space="preserve"> == </w:t>
+      </w:r>
+      <w:r>
+        <w:rPr>
+          <w:b/>
+        </w:rPr>
+        <w:t>Turning, Swimmers feet completely off the wall == underwater.</w:t>
+      </w:r>
+    </w:p>
+    <w:p>
+      <w:pPr>
+        <w:ind w:left="360"/>
+      </w:pPr>
+      <w:r>
+        <w:t xml:space="preserve">Due to splash and bubbles this will be estimated. The point when a swimmer completely strait can also signify the underwater starting. </w:t>
+      </w:r>
+      <w:r>
+        <w:rPr>
+          <w:b/>
+        </w:rPr>
+        <w:t xml:space="preserve"> </w:t>
+      </w:r>
+      <w:r>
+        <w:t xml:space="preserve"> </w:t>
+      </w:r>
+    </w:p>
+    <w:p>
+      <w:pPr>
+        <w:pStyle w:val="ListParagraph"/>
+        <w:numPr>
+          <w:ilvl w:val="0"/>
+          <w:numId w:val="6"/>
+        </w:numPr>
+      </w:pPr>
+      <w:r>
+        <w:t xml:space="preserve">Swim -&gt; Finish </w:t>
+      </w:r>
+    </w:p>
+    <w:p>
+      <w:pPr>
+        <w:ind w:left="360"/>
+      </w:pPr>
+      <w:r>
+        <w:t xml:space="preserve">The finish starts when the swimmers hand touches the wall. </w:t>
+      </w:r>
+      <w:r>
+        <w:rPr>
+          <w:b/>
+        </w:rPr>
+        <w:t>Swimmer still has not touched the wall == swimming</w:t>
+      </w:r>
+      <w:r>
+        <w:rPr>
+          <w:b/>
+        </w:rPr>
+        <w:t>, Swimmer has touched the wall == finishing</w:t>
+      </w:r>
+      <w:r>
+        <w:t xml:space="preserve"> </w:t>
+      </w:r>
+    </w:p>
+    <w:p>
+      <w:pPr>
+        <w:pStyle w:val="Heading2"/>
+      </w:pPr>
+      <w:bookmarkStart w:id="6" w:name="_Toc12969857"/>
+      <w:r>
+        <w:t>Box specification procedure</w:t>
+      </w:r>
+      <w:bookmarkEnd w:id="6"/>
+      <w:r>
+        <w:t xml:space="preserve"> </w:t>
+      </w:r>
+    </w:p>
+    <w:p>
+      <w:r>
+        <w:t xml:space="preserve">This section outlines how to how to put a box around a swimmer. This is very important as it is critical that every labelled swimmer is labelled the same way so that a machine learning algorithm can learn them effectively as ground truths. The current goal is to make sub videos with the boxes to use for a stroke counting model. The boxes will also be used for swimmer detection. </w:t>
+      </w:r>
+      <w:r>
+        <w:t>The rules for the creation of the boxes will be</w:t>
+      </w:r>
+      <w:r>
+        <w:t xml:space="preserve"> loosely</w:t>
+      </w:r>
+      <w:r>
+        <w:t xml:space="preserve"> based on the VOC2011 Annotation Guidelines created by PASCAL visual object classes homepage</w:t>
+      </w:r>
+      <w:r>
+        <w:t xml:space="preserve"> [1]</w:t>
+      </w:r>
+      <w:r>
+        <w:t xml:space="preserve">. </w:t>
+      </w:r>
+    </w:p>
+    <w:p>
+      <w:r>
+        <w:t>With t</w:t>
+      </w:r>
+      <w:r>
+        <w:t>h</w:t>
+      </w:r>
+      <w:r>
+        <w:t>is documentation</w:t>
+      </w:r>
+      <w:r>
+        <w:t xml:space="preserve"> in mind</w:t>
+      </w:r>
+      <w:r>
+        <w:t>,</w:t>
+      </w:r>
+      <w:r>
+        <w:t xml:space="preserve"> in general</w:t>
+      </w:r>
+      <w:r>
+        <w:t xml:space="preserve"> the </w:t>
+      </w:r>
+      <w:r>
+        <w:t>box must be the smallest possible box containing the entire swimmer. Because there are a variety of situations where this statement become</w:t>
       </w:r>
       <w:r>
         <w:t>s</w:t>
       </w:r>
-      <w:r>
-        <w:t xml:space="preserve"> them on their front.</w:t>
-      </w:r>
-      <w:r>
-        <w:t xml:space="preserve"> Or the swimmer is preforming a free to free turn. This turn starts when their head starts to go underwater for the flip. </w:t>
-      </w:r>
-    </w:p>
-    <w:p>
-      <w:pPr>
-        <w:pStyle w:val="ListParagraph"/>
-        <w:numPr>
-          <w:ilvl w:val="0"/>
-          <w:numId w:val="6"/>
-        </w:numPr>
-      </w:pPr>
-      <w:r>
-        <w:t xml:space="preserve">Turn -&gt; </w:t>
-      </w:r>
-      <w:r>
-        <w:t>Underwater</w:t>
-      </w:r>
+      <w:bookmarkStart w:id="7" w:name="_GoBack"/>
+      <w:bookmarkEnd w:id="7"/>
       <w:r>
         <w:t xml:space="preserve"> </w:t>
-      </w:r>
-    </w:p>
-    <w:p>
-      <w:pPr>
-        <w:ind w:left="360"/>
-      </w:pPr>
-      <w:r>
-        <w:t xml:space="preserve">The transition is when the swimmer’s feet leave the wall. </w:t>
-      </w:r>
-      <w:r>
-        <w:rPr>
-          <w:b/>
-        </w:rPr>
-        <w:t>Swimmer still touching wall with feet</w:t>
-      </w:r>
-      <w:r>
-        <w:t xml:space="preserve"> == </w:t>
-      </w:r>
-      <w:r>
-        <w:rPr>
-          <w:b/>
-        </w:rPr>
-        <w:t>Turning, Swimmers feet completely off the wall == underwater.</w:t>
-      </w:r>
-    </w:p>
-    <w:p>
-      <w:pPr>
-        <w:ind w:left="360"/>
-      </w:pPr>
-      <w:r>
-        <w:t xml:space="preserve">Due to splash and bubbles this will be estimated. The point when a swimmer completely strait can also signify the underwater starting. </w:t>
-      </w:r>
-      <w:r>
-        <w:rPr>
-          <w:b/>
-        </w:rPr>
-        <w:t xml:space="preserve"> </w:t>
-      </w:r>
-      <w:r>
-        <w:t xml:space="preserve"> </w:t>
-      </w:r>
-    </w:p>
-    <w:p>
-      <w:pPr>
-        <w:pStyle w:val="ListParagraph"/>
-        <w:numPr>
-          <w:ilvl w:val="0"/>
-          <w:numId w:val="6"/>
-        </w:numPr>
-      </w:pPr>
-      <w:r>
-        <w:t xml:space="preserve">Swim -&gt; Finish </w:t>
-      </w:r>
-    </w:p>
-    <w:p>
-      <w:pPr>
-        <w:ind w:left="360"/>
-      </w:pPr>
-      <w:r>
-        <w:t xml:space="preserve">The finish starts when the swimmers hand touches the wall. </w:t>
-      </w:r>
-      <w:r>
-        <w:rPr>
-          <w:b/>
-        </w:rPr>
-        <w:t>Swimmer still has not touched the wall == swimming</w:t>
-      </w:r>
-      <w:r>
-        <w:rPr>
-          <w:b/>
-        </w:rPr>
-        <w:t>, Swimmer has touched the wall == finishing</w:t>
-      </w:r>
-      <w:r>
-        <w:t xml:space="preserve"> </w:t>
-      </w:r>
-    </w:p>
-    <w:p>
-      <w:pPr>
-        <w:pStyle w:val="Heading2"/>
-      </w:pPr>
-      <w:bookmarkStart w:id="6" w:name="_Toc12969857"/>
-      <w:r>
-        <w:t>Box specification procedure</w:t>
-      </w:r>
-      <w:bookmarkEnd w:id="6"/>
-      <w:r>
-        <w:t xml:space="preserve"> </w:t>
-      </w:r>
-    </w:p>
-    <w:p>
-      <w:r>
-        <w:t xml:space="preserve">This section outlines how to how to put a box around a swimmer. This is very important as it is critical that every labelled swimmer is labelled the same way so that a machine learning algorithm can learn them effectively as ground truths. The current goal is to make sub videos with the boxes to use for a stroke counting model. The boxes will also be used for swimmer detection. </w:t>
-      </w:r>
-      <w:r>
-        <w:t>The rules for the creation of the boxes will be</w:t>
-      </w:r>
-      <w:r>
-        <w:t xml:space="preserve"> loosely</w:t>
-      </w:r>
-      <w:r>
-        <w:t xml:space="preserve"> based on the VOC2011 Annotation Guidelines created by PASCAL visual object classes homepage</w:t>
-      </w:r>
-      <w:r>
-        <w:t xml:space="preserve"> [1]</w:t>
-      </w:r>
-      <w:r>
-        <w:t xml:space="preserve">. </w:t>
-      </w:r>
-    </w:p>
-    <w:p>
-      <w:r>
-        <w:t>With t</w:t>
-      </w:r>
-      <w:r>
-        <w:t>h</w:t>
-      </w:r>
-      <w:r>
-        <w:t>is documentation</w:t>
-      </w:r>
-      <w:r>
-        <w:t xml:space="preserve"> in mind</w:t>
-      </w:r>
-      <w:r>
-        <w:t>,</w:t>
-      </w:r>
-      <w:r>
-        <w:t xml:space="preserve"> in general</w:t>
-      </w:r>
-      <w:r>
-        <w:t xml:space="preserve"> the </w:t>
-      </w:r>
-      <w:r>
-        <w:t xml:space="preserve">box must be the smallest possible box containing the entire swimmer. Because there are a variety of situations where this statement become </w:t>
       </w:r>
       <w:r>
         <w:t>ambiguous</w:t>
@@ -2766,7 +2811,6 @@
         <w:rPr>
           <w:noProof/>
         </w:rPr>
-        <w:lastRenderedPageBreak/>
         <w:drawing>
           <wp:inline distT="0" distB="0" distL="0" distR="0" wp14:anchorId="0907D811" wp14:editId="7B02C687">
             <wp:extent cx="1488280" cy="952500"/>
@@ -3210,22 +3254,19 @@
         <w:t xml:space="preserve"> I would say that </w:t>
       </w:r>
       <w:r>
-        <w:t xml:space="preserve">the top of the box is too high and thus it is an </w:t>
-      </w:r>
-      <w:r>
+        <w:t xml:space="preserve">the top of the box is too high and thus it is an example of a non minimal box. The top of the box should be bought down closer to the position of the head of the swimmer.   </w:t>
+      </w:r>
+    </w:p>
+    <w:p>
+      <w:pPr>
+        <w:spacing w:after="0"/>
+        <w:jc w:val="center"/>
+      </w:pPr>
+      <w:r>
+        <w:rPr>
+          <w:noProof/>
+        </w:rPr>
         <w:lastRenderedPageBreak/>
-        <w:t xml:space="preserve">example of a non minimal box. The top of the box should be bought down closer to the position of the head of the swimmer.   </w:t>
-      </w:r>
-    </w:p>
-    <w:p>
-      <w:pPr>
-        <w:spacing w:after="0"/>
-        <w:jc w:val="center"/>
-      </w:pPr>
-      <w:r>
-        <w:rPr>
-          <w:noProof/>
-        </w:rPr>
         <w:drawing>
           <wp:inline distT="0" distB="0" distL="0" distR="0" wp14:anchorId="0826F7E4" wp14:editId="549CF5D3">
             <wp:extent cx="1631950" cy="1221802"/>
@@ -3459,11 +3500,11 @@
       <w:pPr>
         <w:pStyle w:val="Heading2"/>
       </w:pPr>
-      <w:bookmarkStart w:id="7" w:name="_Toc12969858"/>
+      <w:bookmarkStart w:id="8" w:name="_Toc12969858"/>
       <w:r>
         <w:t>When to put a box around a swimmer:</w:t>
       </w:r>
-      <w:bookmarkEnd w:id="7"/>
+      <w:bookmarkEnd w:id="8"/>
     </w:p>
     <w:p>
       <w:r>
@@ -3589,30 +3630,30 @@
         </w:numPr>
       </w:pPr>
       <w:r>
+        <w:t>Finishing</w:t>
+      </w:r>
+      <w:r>
+        <w:t>. Again, there</w:t>
+      </w:r>
+      <w:r>
+        <w:t xml:space="preserve"> should be no reason not to box a finish unless it is cut off by the camera or camera angel</w:t>
+      </w:r>
+    </w:p>
+    <w:p>
+      <w:r>
+        <w:t xml:space="preserve"> </w:t>
+      </w:r>
+    </w:p>
+    <w:p>
+      <w:pPr>
+        <w:pStyle w:val="Heading2"/>
+      </w:pPr>
+      <w:bookmarkStart w:id="9" w:name="_Toc12969859"/>
+      <w:r>
         <w:lastRenderedPageBreak/>
-        <w:t>Finishing</w:t>
-      </w:r>
-      <w:r>
-        <w:t>. Again, there</w:t>
-      </w:r>
-      <w:r>
-        <w:t xml:space="preserve"> should be no reason not to box a finish unless it is cut off by the camera or camera angel</w:t>
-      </w:r>
-    </w:p>
-    <w:p>
-      <w:r>
-        <w:t xml:space="preserve"> </w:t>
-      </w:r>
-    </w:p>
-    <w:p>
-      <w:pPr>
-        <w:pStyle w:val="Heading2"/>
-      </w:pPr>
-      <w:bookmarkStart w:id="8" w:name="_Toc12969859"/>
-      <w:r>
         <w:t>Storage of box parameters:</w:t>
       </w:r>
-      <w:bookmarkEnd w:id="8"/>
+      <w:bookmarkEnd w:id="9"/>
     </w:p>
     <w:p>
       <w:r>
@@ -3928,14 +3969,14 @@
       <w:pPr>
         <w:pStyle w:val="Heading2"/>
       </w:pPr>
-      <w:bookmarkStart w:id="9" w:name="_Toc12969860"/>
+      <w:bookmarkStart w:id="10" w:name="_Toc12969860"/>
       <w:r>
         <w:t>Methods of</w:t>
       </w:r>
       <w:r>
         <w:t xml:space="preserve"> creating boxes</w:t>
       </w:r>
-      <w:bookmarkEnd w:id="9"/>
+      <w:bookmarkEnd w:id="10"/>
     </w:p>
     <w:p>
       <w:r>
@@ -3955,11 +3996,11 @@
       <w:pPr>
         <w:pStyle w:val="Heading3"/>
       </w:pPr>
-      <w:bookmarkStart w:id="10" w:name="_Toc12969861"/>
+      <w:bookmarkStart w:id="11" w:name="_Toc12969861"/>
       <w:r>
         <w:t>Preliminary research:</w:t>
       </w:r>
-      <w:bookmarkEnd w:id="10"/>
+      <w:bookmarkEnd w:id="11"/>
     </w:p>
     <w:p>
       <w:r>
@@ -3982,1470 +4023,1469 @@
           <w:color w:val="FF0000"/>
         </w:rPr>
       </w:pPr>
-      <w:bookmarkStart w:id="11" w:name="_Toc12969862"/>
+      <w:bookmarkStart w:id="12" w:name="_Toc12969862"/>
+      <w:r>
+        <w:t xml:space="preserve">Box </w:t>
+      </w:r>
+      <w:r>
+        <w:t>Project Goal</w:t>
+      </w:r>
+      <w:bookmarkEnd w:id="12"/>
+      <w:r>
+        <w:t xml:space="preserve"> </w:t>
+      </w:r>
+      <w:r>
+        <w:rPr>
+          <w:color w:val="FF0000"/>
+        </w:rPr>
+        <w:t>Looking back… could have used Yolo_Mark on GitHub.</w:t>
+      </w:r>
+    </w:p>
+    <w:p>
+      <w:r>
+        <w:t>Main goal of</w:t>
+      </w:r>
+      <w:r>
+        <w:t xml:space="preserve"> box</w:t>
+      </w:r>
+      <w:r>
+        <w:t xml:space="preserve"> project is to take a raw video downloaded from YouTube and create a </w:t>
+      </w:r>
+      <w:r>
+        <w:t>video or</w:t>
+      </w:r>
+      <w:r>
+        <w:t xml:space="preserve"> sets of videos (depends on if there are camera angel changes in the video)</w:t>
+      </w:r>
+      <w:r>
+        <w:t>,</w:t>
+      </w:r>
+      <w:r>
+        <w:t xml:space="preserve"> with boxes around the swimmers.  </w:t>
+      </w:r>
+    </w:p>
+    <w:p>
+      <w:pPr>
+        <w:pStyle w:val="Heading3"/>
+      </w:pPr>
+      <w:bookmarkStart w:id="13" w:name="_Toc12969863"/>
       <w:r>
         <w:lastRenderedPageBreak/>
-        <w:t xml:space="preserve">Box </w:t>
-      </w:r>
-      <w:r>
-        <w:t>Project Goal</w:t>
-      </w:r>
-      <w:bookmarkEnd w:id="11"/>
+        <w:t>Specifics of what needs to be done</w:t>
+      </w:r>
+      <w:bookmarkEnd w:id="13"/>
+    </w:p>
+    <w:p>
+      <w:r>
+        <w:t>Based on</w:t>
+      </w:r>
+      <w:r>
+        <w:t xml:space="preserve"> the </w:t>
+      </w:r>
+      <w:r>
+        <w:t xml:space="preserve">requirements </w:t>
+      </w:r>
+      <w:r>
+        <w:t xml:space="preserve">set </w:t>
+      </w:r>
+      <w:r>
+        <w:t>beforehand</w:t>
+      </w:r>
+      <w:r>
+        <w:t>,</w:t>
+      </w:r>
       <w:r>
         <w:t xml:space="preserve"> </w:t>
       </w:r>
       <w:r>
-        <w:rPr>
-          <w:color w:val="FF0000"/>
-        </w:rPr>
-        <w:t>Looking back… could have used Yolo_Mark on GitHub.</w:t>
-      </w:r>
-    </w:p>
-    <w:p>
-      <w:r>
-        <w:t>Main goal of</w:t>
-      </w:r>
-      <w:r>
-        <w:t xml:space="preserve"> box</w:t>
-      </w:r>
-      <w:r>
-        <w:t xml:space="preserve"> project is to take a raw video downloaded from YouTube and create a </w:t>
-      </w:r>
-      <w:r>
-        <w:t>video or</w:t>
-      </w:r>
-      <w:r>
-        <w:t xml:space="preserve"> sets of videos (depends on if there are camera angel changes in the video)</w:t>
+        <w:t>t</w:t>
+      </w:r>
+      <w:r>
+        <w:t xml:space="preserve">here will be </w:t>
+      </w:r>
+      <w:r>
+        <w:t>4</w:t>
+      </w:r>
+      <w:r>
+        <w:t xml:space="preserve"> main </w:t>
+      </w:r>
+      <w:r>
+        <w:t>modes that allows for the</w:t>
+      </w:r>
+      <w:r>
+        <w:t xml:space="preserve"> complet</w:t>
+      </w:r>
+      <w:r>
+        <w:t>ion of</w:t>
+      </w:r>
+      <w:r>
+        <w:t xml:space="preserve"> this task</w:t>
+      </w:r>
+      <w:r>
+        <w:t>.</w:t>
+      </w:r>
+    </w:p>
+    <w:p>
+      <w:pPr>
+        <w:spacing w:after="0"/>
+      </w:pPr>
+      <w:r>
+        <w:t>1) Preprocessing</w:t>
+      </w:r>
+      <w:r>
+        <w:t xml:space="preserve"> mode</w:t>
+      </w:r>
+      <w:r>
+        <w:t xml:space="preserve"> </w:t>
+      </w:r>
+    </w:p>
+    <w:p>
+      <w:pPr>
+        <w:spacing w:after="0"/>
+      </w:pPr>
+      <w:r>
+        <w:t xml:space="preserve">2) Labelling </w:t>
+      </w:r>
+      <w:r>
+        <w:t>mode</w:t>
+      </w:r>
+    </w:p>
+    <w:p>
+      <w:pPr>
+        <w:spacing w:after="0"/>
+      </w:pPr>
+      <w:r>
+        <w:t xml:space="preserve">3) Storage </w:t>
+      </w:r>
+      <w:r>
+        <w:t>mode</w:t>
+      </w:r>
+    </w:p>
+    <w:p>
+      <w:pPr>
+        <w:spacing w:after="0"/>
+      </w:pPr>
+      <w:r>
+        <w:t xml:space="preserve">4) Start up mode </w:t>
+      </w:r>
+    </w:p>
+    <w:p>
+      <w:pPr>
+        <w:spacing w:after="0"/>
+      </w:pPr>
+    </w:p>
+    <w:p>
+      <w:pPr>
+        <w:pStyle w:val="Heading4"/>
+      </w:pPr>
+      <w:r>
+        <w:t>Preprocessing</w:t>
+      </w:r>
+      <w:r>
+        <w:t xml:space="preserve"> mode</w:t>
+      </w:r>
+    </w:p>
+    <w:p>
+      <w:pPr>
+        <w:spacing w:after="0"/>
+      </w:pPr>
+      <w:r>
+        <w:t xml:space="preserve">In this </w:t>
+      </w:r>
+      <w:r>
+        <w:t>mode</w:t>
+      </w:r>
+      <w:r>
+        <w:t xml:space="preserve"> the raw video will be loaded from a file and added to the program</w:t>
+      </w:r>
+      <w:r>
+        <w:t xml:space="preserve">. </w:t>
+      </w:r>
+    </w:p>
+    <w:p>
+      <w:pPr>
+        <w:spacing w:after="0"/>
+      </w:pPr>
+    </w:p>
+    <w:p>
+      <w:pPr>
+        <w:pStyle w:val="ListParagraph"/>
+        <w:numPr>
+          <w:ilvl w:val="0"/>
+          <w:numId w:val="10"/>
+        </w:numPr>
+        <w:spacing w:after="0"/>
+      </w:pPr>
+      <w:r>
+        <w:t>The video will be able to be played</w:t>
+      </w:r>
+      <w:r>
+        <w:t xml:space="preserve"> by the program</w:t>
+      </w:r>
+      <w:r>
+        <w:t xml:space="preserve"> and reviewed frame by frame. In this step the original video can be trimmed and cut into sub videos i</w:t>
+      </w:r>
+      <w:r>
+        <w:t xml:space="preserve">f necessary. </w:t>
+      </w:r>
+    </w:p>
+    <w:p>
+      <w:pPr>
+        <w:pStyle w:val="ListParagraph"/>
+        <w:numPr>
+          <w:ilvl w:val="0"/>
+          <w:numId w:val="10"/>
+        </w:numPr>
+        <w:spacing w:after="0"/>
+      </w:pPr>
+      <w:r>
+        <w:t xml:space="preserve">This mode can also be used to look at annotated video that has been saved and completed. </w:t>
+      </w:r>
+    </w:p>
+    <w:p>
+      <w:pPr>
+        <w:pStyle w:val="ListParagraph"/>
+        <w:numPr>
+          <w:ilvl w:val="0"/>
+          <w:numId w:val="10"/>
+        </w:numPr>
+        <w:spacing w:after="0"/>
+      </w:pPr>
+      <w:r>
+        <w:t xml:space="preserve">The resolution will not be adjusted. </w:t>
+      </w:r>
+    </w:p>
+    <w:p>
+      <w:pPr>
+        <w:pStyle w:val="ListParagraph"/>
+        <w:numPr>
+          <w:ilvl w:val="0"/>
+          <w:numId w:val="10"/>
+        </w:numPr>
+        <w:spacing w:after="0"/>
+      </w:pPr>
+      <w:r>
+        <w:t>When sub videos are made, they will be labelled by camera angel and order of camera angel, that is if 5 sub videos at camera angel “x” occurred they will be stored as x_1, x_2, … and so on. The program will keep track of each video to be labelled for the next section.</w:t>
+      </w:r>
+    </w:p>
+    <w:p>
+      <w:pPr>
+        <w:pStyle w:val="ListParagraph"/>
+        <w:numPr>
+          <w:ilvl w:val="0"/>
+          <w:numId w:val="10"/>
+        </w:numPr>
+        <w:spacing w:after="0"/>
+      </w:pPr>
+      <w:r>
+        <w:t>When the video cutting and trimming section is complete header files for each sub video will be creat</w:t>
+      </w:r>
+      <w:r>
+        <w:t>ed</w:t>
+      </w:r>
+      <w:r>
+        <w:t xml:space="preserve"> containing the specified information</w:t>
+      </w:r>
+      <w:r>
+        <w:t xml:space="preserve"> from the documentation</w:t>
+      </w:r>
+      <w:r>
+        <w:t xml:space="preserve"> above.</w:t>
+      </w:r>
+    </w:p>
+    <w:p>
+      <w:pPr>
+        <w:pStyle w:val="ListParagraph"/>
+        <w:numPr>
+          <w:ilvl w:val="0"/>
+          <w:numId w:val="10"/>
+        </w:numPr>
+        <w:spacing w:after="0"/>
+      </w:pPr>
+      <w:r>
+        <w:t>At all times the frame number of the current image will be available.</w:t>
+      </w:r>
+      <w:r>
+        <w:t xml:space="preserve"> </w:t>
+      </w:r>
+    </w:p>
+    <w:p>
+      <w:pPr>
+        <w:pStyle w:val="ListParagraph"/>
+        <w:numPr>
+          <w:ilvl w:val="0"/>
+          <w:numId w:val="10"/>
+        </w:numPr>
+        <w:spacing w:after="0"/>
+      </w:pPr>
+      <w:r>
+        <w:t xml:space="preserve">All videos that have not been finished and packaged for labelling will be saved in a preprocessing folder for later use. </w:t>
+      </w:r>
+    </w:p>
+    <w:p>
+      <w:pPr>
+        <w:spacing w:after="0"/>
+      </w:pPr>
+    </w:p>
+    <w:p>
+      <w:pPr>
+        <w:spacing w:after="0"/>
+      </w:pPr>
+      <w:r>
+        <w:t>In this mode the following options will be available</w:t>
+      </w:r>
+    </w:p>
+    <w:p>
+      <w:pPr>
+        <w:pStyle w:val="ListParagraph"/>
+        <w:numPr>
+          <w:ilvl w:val="0"/>
+          <w:numId w:val="4"/>
+        </w:numPr>
+        <w:spacing w:after="0"/>
+      </w:pPr>
+      <w:r>
+        <w:t xml:space="preserve">View </w:t>
+      </w:r>
+      <w:r>
+        <w:t>video</w:t>
+      </w:r>
+      <w:r>
+        <w:t xml:space="preserve"> options</w:t>
+      </w:r>
+    </w:p>
+    <w:p>
+      <w:pPr>
+        <w:pStyle w:val="ListParagraph"/>
+        <w:numPr>
+          <w:ilvl w:val="0"/>
+          <w:numId w:val="14"/>
+        </w:numPr>
+        <w:spacing w:after="0"/>
+      </w:pPr>
+      <w:r>
+        <w:t xml:space="preserve">Go to selected frame </w:t>
+      </w:r>
+    </w:p>
+    <w:p>
+      <w:pPr>
+        <w:pStyle w:val="ListParagraph"/>
+        <w:numPr>
+          <w:ilvl w:val="0"/>
+          <w:numId w:val="16"/>
+        </w:numPr>
+        <w:spacing w:after="0"/>
+      </w:pPr>
+      <w:r>
+        <w:t xml:space="preserve">Give frame number </w:t>
+      </w:r>
+    </w:p>
+    <w:p>
+      <w:pPr>
+        <w:pStyle w:val="ListParagraph"/>
+        <w:numPr>
+          <w:ilvl w:val="0"/>
+          <w:numId w:val="14"/>
+        </w:numPr>
+        <w:spacing w:after="0"/>
+      </w:pPr>
+      <w:r>
+        <w:t>play</w:t>
+      </w:r>
+      <w:r>
+        <w:t xml:space="preserve"> video </w:t>
+      </w:r>
+    </w:p>
+    <w:p>
+      <w:pPr>
+        <w:pStyle w:val="ListParagraph"/>
+        <w:numPr>
+          <w:ilvl w:val="0"/>
+          <w:numId w:val="14"/>
+        </w:numPr>
+        <w:spacing w:after="0"/>
+      </w:pPr>
+      <w:r>
+        <w:t>pause video</w:t>
+      </w:r>
+    </w:p>
+    <w:p>
+      <w:pPr>
+        <w:pStyle w:val="ListParagraph"/>
+        <w:numPr>
+          <w:ilvl w:val="0"/>
+          <w:numId w:val="14"/>
+        </w:numPr>
+        <w:spacing w:after="0"/>
+      </w:pPr>
+      <w:r>
+        <w:t>Go to next frame</w:t>
+      </w:r>
+    </w:p>
+    <w:p>
+      <w:pPr>
+        <w:pStyle w:val="ListParagraph"/>
+        <w:numPr>
+          <w:ilvl w:val="0"/>
+          <w:numId w:val="14"/>
+        </w:numPr>
+        <w:spacing w:after="0"/>
+      </w:pPr>
+      <w:r>
+        <w:t>Go to last frame</w:t>
+      </w:r>
+    </w:p>
+    <w:p>
+      <w:pPr>
+        <w:pStyle w:val="ListParagraph"/>
+        <w:numPr>
+          <w:ilvl w:val="0"/>
+          <w:numId w:val="14"/>
+        </w:numPr>
+        <w:spacing w:after="0"/>
+      </w:pPr>
+      <w:r>
+        <w:t>Exit video view options</w:t>
+      </w:r>
+    </w:p>
+    <w:p>
+      <w:pPr>
+        <w:pStyle w:val="ListParagraph"/>
+        <w:numPr>
+          <w:ilvl w:val="0"/>
+          <w:numId w:val="14"/>
+        </w:numPr>
+        <w:spacing w:after="0"/>
+      </w:pPr>
+      <w:r>
+        <w:t>Show annotations, remove annotations (</w:t>
+      </w:r>
+      <w:r>
+        <w:t>toggle</w:t>
+      </w:r>
+      <w:r>
+        <w:t>)</w:t>
+      </w:r>
+    </w:p>
+    <w:p>
+      <w:pPr>
+        <w:pStyle w:val="ListParagraph"/>
+        <w:numPr>
+          <w:ilvl w:val="0"/>
+          <w:numId w:val="14"/>
+        </w:numPr>
+        <w:spacing w:after="0"/>
+      </w:pPr>
+      <w:r>
+        <w:t>Trim video options</w:t>
+      </w:r>
+    </w:p>
+    <w:p>
+      <w:pPr>
+        <w:pStyle w:val="ListParagraph"/>
+        <w:numPr>
+          <w:ilvl w:val="0"/>
+          <w:numId w:val="17"/>
+        </w:numPr>
+        <w:spacing w:after="0"/>
+      </w:pPr>
+      <w:r>
+        <w:t xml:space="preserve">Give start and end frames  </w:t>
+      </w:r>
+    </w:p>
+    <w:p>
+      <w:pPr>
+        <w:pStyle w:val="ListParagraph"/>
+        <w:numPr>
+          <w:ilvl w:val="0"/>
+          <w:numId w:val="14"/>
+        </w:numPr>
+      </w:pPr>
+      <w:r>
+        <w:t>Make sub video</w:t>
+      </w:r>
+    </w:p>
+    <w:p>
+      <w:pPr>
+        <w:pStyle w:val="ListParagraph"/>
+        <w:numPr>
+          <w:ilvl w:val="0"/>
+          <w:numId w:val="18"/>
+        </w:numPr>
+      </w:pPr>
+      <w:r>
+        <w:t>Give start and end frames</w:t>
+      </w:r>
+    </w:p>
+    <w:p>
+      <w:pPr>
+        <w:pStyle w:val="ListParagraph"/>
+        <w:numPr>
+          <w:ilvl w:val="0"/>
+          <w:numId w:val="4"/>
+        </w:numPr>
+        <w:spacing w:after="0"/>
+      </w:pPr>
+      <w:r>
+        <w:t>Mark as f</w:t>
+      </w:r>
+      <w:r>
+        <w:t>inish</w:t>
+      </w:r>
+      <w:r>
+        <w:t>ed</w:t>
+      </w:r>
+      <w:r>
+        <w:t xml:space="preserve"> for labelling</w:t>
+      </w:r>
+    </w:p>
+    <w:p>
+      <w:pPr>
+        <w:pStyle w:val="ListParagraph"/>
+        <w:numPr>
+          <w:ilvl w:val="0"/>
+          <w:numId w:val="4"/>
+        </w:numPr>
+        <w:spacing w:after="0"/>
+      </w:pPr>
+      <w:r>
+        <w:t>Save current progress and exit mode</w:t>
+      </w:r>
+    </w:p>
+    <w:p>
+      <w:pPr>
+        <w:pStyle w:val="ListParagraph"/>
+        <w:numPr>
+          <w:ilvl w:val="0"/>
+          <w:numId w:val="4"/>
+        </w:numPr>
+        <w:spacing w:after="0"/>
+      </w:pPr>
+      <w:r>
+        <w:t>Delete current video</w:t>
+      </w:r>
+    </w:p>
+    <w:p>
+      <w:pPr>
+        <w:pStyle w:val="ListParagraph"/>
+        <w:numPr>
+          <w:ilvl w:val="0"/>
+          <w:numId w:val="4"/>
+        </w:numPr>
+        <w:spacing w:after="0"/>
+      </w:pPr>
+      <w:r>
+        <w:t>Load a video in the prepossessing file</w:t>
+      </w:r>
+    </w:p>
+    <w:p>
+      <w:pPr>
+        <w:pStyle w:val="ListParagraph"/>
+        <w:numPr>
+          <w:ilvl w:val="0"/>
+          <w:numId w:val="4"/>
+        </w:numPr>
+        <w:spacing w:after="0"/>
+      </w:pPr>
+      <w:r>
+        <w:t>Leave preprocessing mode</w:t>
+      </w:r>
+    </w:p>
+    <w:p>
+      <w:pPr>
+        <w:spacing w:after="0"/>
+      </w:pPr>
+      <w:r>
+        <w:lastRenderedPageBreak/>
+        <w:t xml:space="preserve">After working with openCV and Qt I have decided that the best thing to do would be to download a video editor…. Duh. So, the </w:t>
+      </w:r>
+      <w:r>
+        <w:t>Machete Lite</w:t>
+      </w:r>
+      <w:r>
+        <w:t xml:space="preserve"> app was chosen for its simplicity and light weight to act as the “preprocessing mode”. I will use Machete Lite to preprocess the videos and then save them manually in an organized file to be processed by Labelling mode. Bellow is the important part that must be done manually.</w:t>
+      </w:r>
+    </w:p>
+    <w:p>
+      <w:pPr>
+        <w:spacing w:after="0"/>
+      </w:pPr>
+    </w:p>
+    <w:p>
+      <w:pPr>
+        <w:pStyle w:val="ListParagraph"/>
+        <w:numPr>
+          <w:ilvl w:val="0"/>
+          <w:numId w:val="10"/>
+        </w:numPr>
+        <w:spacing w:after="0"/>
+      </w:pPr>
+      <w:r>
+        <w:t>When sub videos are made, they will be labelled by camera angel and order of camera angel, that is if 5 sub videos at camera angel “x” occurred they will be stored as x_1, x_2, … and so on. The program will keep track of each video to be labelled for the next section.</w:t>
+      </w:r>
+    </w:p>
+    <w:p>
+      <w:pPr>
+        <w:spacing w:after="0"/>
+      </w:pPr>
+    </w:p>
+    <w:p>
+      <w:pPr>
+        <w:spacing w:after="0"/>
+      </w:pPr>
+    </w:p>
+    <w:p>
+      <w:pPr>
+        <w:pStyle w:val="Heading4"/>
+      </w:pPr>
+      <w:r>
+        <w:t>Labelling</w:t>
+      </w:r>
+      <w:r>
+        <w:t xml:space="preserve"> mode</w:t>
+      </w:r>
+    </w:p>
+    <w:p>
+      <w:pPr>
+        <w:spacing w:after="0"/>
+      </w:pPr>
+      <w:r>
+        <w:t>In this step the trimmed and cut video will be annotated using a variety of method</w:t>
+      </w:r>
+      <w:r>
+        <w:t>s</w:t>
+      </w:r>
+      <w:r>
+        <w:t xml:space="preserve">. </w:t>
+      </w:r>
+    </w:p>
+    <w:p>
+      <w:pPr>
+        <w:spacing w:after="0"/>
+      </w:pPr>
+    </w:p>
+    <w:p>
+      <w:pPr>
+        <w:pStyle w:val="ListParagraph"/>
+        <w:numPr>
+          <w:ilvl w:val="0"/>
+          <w:numId w:val="11"/>
+        </w:numPr>
+        <w:spacing w:after="0"/>
+      </w:pPr>
+      <w:r>
+        <w:t>The labelling process will skip every other frame to save space and because there is not much new information from frame to frame.</w:t>
+      </w:r>
+    </w:p>
+    <w:p>
+      <w:pPr>
+        <w:pStyle w:val="ListParagraph"/>
+        <w:numPr>
+          <w:ilvl w:val="0"/>
+          <w:numId w:val="9"/>
+        </w:numPr>
+        <w:spacing w:after="0"/>
+      </w:pPr>
+      <w:r>
+        <w:t>For the annotation of</w:t>
+      </w:r>
+      <w:r>
+        <w:t xml:space="preserve"> a</w:t>
+      </w:r>
+      <w:r>
+        <w:t xml:space="preserve"> swimmer</w:t>
       </w:r>
       <w:r>
         <w:t>,</w:t>
       </w:r>
       <w:r>
-        <w:t xml:space="preserve"> with boxes around the swimmers.  </w:t>
-      </w:r>
+        <w:t xml:space="preserve"> a ROI (region of interest) will be defined</w:t>
+      </w:r>
+      <w:r>
+        <w:t>,</w:t>
+      </w:r>
+      <w:r>
+        <w:t xml:space="preserve"> then next fames</w:t>
+      </w:r>
+      <w:r>
+        <w:t xml:space="preserve"> (this would be frame 3 as we are skipping every other frame)</w:t>
+      </w:r>
+      <w:r>
+        <w:t xml:space="preserve"> </w:t>
+      </w:r>
+      <w:r>
+        <w:t>ROI will also be defined</w:t>
+      </w:r>
+      <w:r>
+        <w:t>.</w:t>
+      </w:r>
+      <w:r>
+        <w:t xml:space="preserve"> </w:t>
+      </w:r>
+      <w:r>
+        <w:t>Using these frames, the third frames annotation will be predicted for the same swimmer. This prediction will be confirmed by the user or redefined if it is incorrect. Then the recently confirmed frame and its previous frame will be used to predict the next frame, and so on.</w:t>
+      </w:r>
+    </w:p>
+    <w:p>
+      <w:pPr>
+        <w:pStyle w:val="ListParagraph"/>
+        <w:numPr>
+          <w:ilvl w:val="0"/>
+          <w:numId w:val="9"/>
+        </w:numPr>
+        <w:spacing w:after="0"/>
+      </w:pPr>
+      <w:r>
+        <w:t xml:space="preserve">A lane number will also be assigned to the swimmer and every frame annotation that corresponds to that swimmer. </w:t>
+      </w:r>
+    </w:p>
+    <w:p>
+      <w:pPr>
+        <w:pStyle w:val="ListParagraph"/>
+        <w:numPr>
+          <w:ilvl w:val="0"/>
+          <w:numId w:val="9"/>
+        </w:numPr>
+        <w:spacing w:after="0"/>
+      </w:pPr>
+      <w:r>
+        <w:t>Each time an annotation is saved</w:t>
+      </w:r>
+      <w:r>
+        <w:t xml:space="preserve"> to</w:t>
+      </w:r>
+      <w:r>
+        <w:t xml:space="preserve"> its corresponding text file </w:t>
+      </w:r>
+      <w:r>
+        <w:t xml:space="preserve">and </w:t>
+      </w:r>
+      <w:r>
+        <w:t>will be updated</w:t>
+      </w:r>
+      <w:r>
+        <w:t xml:space="preserve"> every time a save current annotation command is executed.</w:t>
+      </w:r>
+      <w:r>
+        <w:t xml:space="preserve"> </w:t>
+      </w:r>
+    </w:p>
+    <w:p>
+      <w:pPr>
+        <w:pStyle w:val="ListParagraph"/>
+        <w:numPr>
+          <w:ilvl w:val="0"/>
+          <w:numId w:val="9"/>
+        </w:numPr>
+        <w:spacing w:after="0"/>
+      </w:pPr>
+      <w:r>
+        <w:t xml:space="preserve">Every video that has not been filed to the final folder will be saved in a </w:t>
+      </w:r>
+      <w:r>
+        <w:t>l</w:t>
+      </w:r>
+      <w:r>
+        <w:t>abeling mode folder</w:t>
+      </w:r>
+      <w:r>
+        <w:t xml:space="preserve"> unfinished folder</w:t>
+      </w:r>
+      <w:r>
+        <w:t xml:space="preserve">. </w:t>
+      </w:r>
+    </w:p>
+    <w:p>
+      <w:pPr>
+        <w:spacing w:after="0"/>
+      </w:pPr>
+    </w:p>
+    <w:p>
+      <w:pPr>
+        <w:spacing w:after="0"/>
+      </w:pPr>
+      <w:r>
+        <w:t>In this mode the following options will be available.</w:t>
+      </w:r>
+    </w:p>
+    <w:p>
+      <w:pPr>
+        <w:pStyle w:val="ListParagraph"/>
+        <w:numPr>
+          <w:ilvl w:val="0"/>
+          <w:numId w:val="4"/>
+        </w:numPr>
+        <w:spacing w:after="0"/>
+      </w:pPr>
+      <w:r>
+        <w:t>Start annotating video</w:t>
+      </w:r>
+    </w:p>
+    <w:p>
+      <w:pPr>
+        <w:pStyle w:val="ListParagraph"/>
+        <w:numPr>
+          <w:ilvl w:val="0"/>
+          <w:numId w:val="19"/>
+        </w:numPr>
+        <w:spacing w:after="0"/>
+      </w:pPr>
+      <w:r>
+        <w:t>Select lane number of annotations</w:t>
+      </w:r>
+    </w:p>
+    <w:p>
+      <w:pPr>
+        <w:pStyle w:val="ListParagraph"/>
+        <w:numPr>
+          <w:ilvl w:val="0"/>
+          <w:numId w:val="19"/>
+        </w:numPr>
+        <w:spacing w:after="0"/>
+      </w:pPr>
+      <w:r>
+        <w:t>Create ROI</w:t>
+      </w:r>
+    </w:p>
+    <w:p>
+      <w:pPr>
+        <w:pStyle w:val="ListParagraph"/>
+        <w:numPr>
+          <w:ilvl w:val="0"/>
+          <w:numId w:val="19"/>
+        </w:numPr>
+        <w:spacing w:after="0"/>
+      </w:pPr>
+      <w:r>
+        <w:t xml:space="preserve">Save current annotation and move to next frame. Will create a new annotation if one does not exist or update one that already exists  </w:t>
+      </w:r>
+    </w:p>
+    <w:p>
+      <w:pPr>
+        <w:pStyle w:val="ListParagraph"/>
+        <w:numPr>
+          <w:ilvl w:val="0"/>
+          <w:numId w:val="19"/>
+        </w:numPr>
+        <w:spacing w:after="0"/>
+      </w:pPr>
+      <w:r>
+        <w:t>Create better prediction/try harder to make a better annotation?</w:t>
+      </w:r>
+    </w:p>
+    <w:p>
+      <w:pPr>
+        <w:pStyle w:val="ListParagraph"/>
+        <w:numPr>
+          <w:ilvl w:val="0"/>
+          <w:numId w:val="19"/>
+        </w:numPr>
+        <w:spacing w:after="0"/>
+      </w:pPr>
+      <w:r>
+        <w:t xml:space="preserve">Go back to last frame </w:t>
+      </w:r>
+    </w:p>
+    <w:p>
+      <w:pPr>
+        <w:pStyle w:val="ListParagraph"/>
+        <w:numPr>
+          <w:ilvl w:val="0"/>
+          <w:numId w:val="19"/>
+        </w:numPr>
+        <w:spacing w:after="0"/>
+      </w:pPr>
+      <w:r>
+        <w:t>Go to next frame</w:t>
+      </w:r>
+    </w:p>
+    <w:p>
+      <w:pPr>
+        <w:pStyle w:val="ListParagraph"/>
+        <w:numPr>
+          <w:ilvl w:val="0"/>
+          <w:numId w:val="19"/>
+        </w:numPr>
+        <w:spacing w:after="0"/>
+      </w:pPr>
+      <w:r>
+        <w:t>Move to any arbitrary frame</w:t>
+      </w:r>
+    </w:p>
+    <w:p>
+      <w:pPr>
+        <w:pStyle w:val="ListParagraph"/>
+        <w:numPr>
+          <w:ilvl w:val="0"/>
+          <w:numId w:val="19"/>
+        </w:numPr>
+        <w:spacing w:after="0"/>
+      </w:pPr>
+      <w:r>
+        <w:t>Stop annotating video</w:t>
+      </w:r>
+    </w:p>
+    <w:p>
+      <w:pPr>
+        <w:pStyle w:val="ListParagraph"/>
+        <w:numPr>
+          <w:ilvl w:val="0"/>
+          <w:numId w:val="4"/>
+        </w:numPr>
+        <w:spacing w:after="0"/>
+      </w:pPr>
+      <w:r>
+        <w:t>Quit</w:t>
+      </w:r>
+      <w:r>
+        <w:t xml:space="preserve"> labelling mode</w:t>
+      </w:r>
+    </w:p>
+    <w:p>
+      <w:pPr>
+        <w:pStyle w:val="ListParagraph"/>
+        <w:numPr>
+          <w:ilvl w:val="0"/>
+          <w:numId w:val="4"/>
+        </w:numPr>
+        <w:spacing w:after="0"/>
+      </w:pPr>
+      <w:r>
+        <w:t>Load new video</w:t>
+      </w:r>
+    </w:p>
+    <w:p>
+      <w:pPr>
+        <w:pStyle w:val="ListParagraph"/>
+        <w:numPr>
+          <w:ilvl w:val="0"/>
+          <w:numId w:val="4"/>
+        </w:numPr>
+        <w:spacing w:after="0"/>
+      </w:pPr>
+      <w:r>
+        <w:t xml:space="preserve">Mark </w:t>
+      </w:r>
+      <w:r>
+        <w:t xml:space="preserve">video </w:t>
+      </w:r>
+      <w:r>
+        <w:t>as finished</w:t>
+      </w:r>
+      <w:r>
+        <w:t xml:space="preserve"> for storage</w:t>
+      </w:r>
+    </w:p>
+    <w:p>
+      <w:pPr>
+        <w:spacing w:after="0"/>
+      </w:pPr>
+    </w:p>
+    <w:p>
+      <w:pPr>
+        <w:pStyle w:val="Heading4"/>
+      </w:pPr>
+      <w:r>
+        <w:lastRenderedPageBreak/>
+        <w:t>Storage</w:t>
+      </w:r>
+      <w:r>
+        <w:t xml:space="preserve"> mode </w:t>
+      </w:r>
+    </w:p>
+    <w:p>
+      <w:pPr>
+        <w:spacing w:after="0"/>
+      </w:pPr>
+      <w:r>
+        <w:t>In the last part of the labelling process the work that was completed is fi</w:t>
+      </w:r>
+      <w:r>
+        <w:t>led</w:t>
+      </w:r>
+      <w:r>
+        <w:t xml:space="preserve"> correctly into a database</w:t>
+      </w:r>
+      <w:r>
+        <w:t xml:space="preserve">, based on what is in the video. </w:t>
+      </w:r>
+    </w:p>
+    <w:p>
+      <w:pPr>
+        <w:spacing w:after="0"/>
+      </w:pPr>
+    </w:p>
+    <w:p>
+      <w:pPr>
+        <w:pStyle w:val="ListParagraph"/>
+        <w:numPr>
+          <w:ilvl w:val="0"/>
+          <w:numId w:val="8"/>
+        </w:numPr>
+        <w:spacing w:after="0"/>
+      </w:pPr>
+      <w:r>
+        <w:t xml:space="preserve">When the name of pool is requested the user will be prompted to first choose from the already available pools before creating a new one to limit pool repeats. </w:t>
+      </w:r>
+    </w:p>
+    <w:p>
+      <w:pPr>
+        <w:pStyle w:val="ListParagraph"/>
+        <w:numPr>
+          <w:ilvl w:val="0"/>
+          <w:numId w:val="8"/>
+        </w:numPr>
+        <w:spacing w:after="0"/>
+      </w:pPr>
+      <w:r>
+        <w:t xml:space="preserve">There will be a text file that holds general statistics of the total amount of labelled data in each category in the file system.  </w:t>
+      </w:r>
+    </w:p>
+    <w:p>
+      <w:pPr>
+        <w:pStyle w:val="ListParagraph"/>
+        <w:numPr>
+          <w:ilvl w:val="0"/>
+          <w:numId w:val="8"/>
+        </w:numPr>
+        <w:spacing w:after="0"/>
+      </w:pPr>
+      <w:r>
+        <w:t>At any point if the use quits the information that was entered will be saved</w:t>
+      </w:r>
+      <w:r>
+        <w:t xml:space="preserve"> in a temporary file </w:t>
+      </w:r>
+    </w:p>
+    <w:p>
+      <w:pPr>
+        <w:spacing w:after="0"/>
+      </w:pPr>
+    </w:p>
+    <w:p>
+      <w:pPr>
+        <w:spacing w:after="0"/>
+      </w:pPr>
+      <w:r>
+        <w:t>The</w:t>
+      </w:r>
+      <w:r>
+        <w:t xml:space="preserve"> following</w:t>
+      </w:r>
+      <w:r>
+        <w:t xml:space="preserve"> information will be </w:t>
+      </w:r>
+      <w:r>
+        <w:t>re</w:t>
+      </w:r>
+      <w:r>
+        <w:t>qu</w:t>
+      </w:r>
+      <w:r>
+        <w:t>ested</w:t>
+      </w:r>
+    </w:p>
+    <w:p>
+      <w:pPr>
+        <w:pStyle w:val="ListParagraph"/>
+        <w:numPr>
+          <w:ilvl w:val="0"/>
+          <w:numId w:val="4"/>
+        </w:numPr>
+        <w:spacing w:after="0"/>
+      </w:pPr>
+      <w:r>
+        <w:t>Indoor or outdoor pool</w:t>
+      </w:r>
+    </w:p>
+    <w:p>
+      <w:pPr>
+        <w:pStyle w:val="ListParagraph"/>
+        <w:numPr>
+          <w:ilvl w:val="0"/>
+          <w:numId w:val="4"/>
+        </w:numPr>
+        <w:spacing w:after="0"/>
+      </w:pPr>
+      <w:r>
+        <w:t>Number of lanes</w:t>
+      </w:r>
+    </w:p>
+    <w:p>
+      <w:pPr>
+        <w:pStyle w:val="ListParagraph"/>
+        <w:numPr>
+          <w:ilvl w:val="0"/>
+          <w:numId w:val="4"/>
+        </w:numPr>
+        <w:spacing w:after="0"/>
+      </w:pPr>
+      <w:r>
+        <w:t>Pool name</w:t>
+      </w:r>
+    </w:p>
+    <w:p>
+      <w:pPr>
+        <w:pStyle w:val="ListParagraph"/>
+        <w:numPr>
+          <w:ilvl w:val="0"/>
+          <w:numId w:val="4"/>
+        </w:numPr>
+        <w:spacing w:after="0"/>
+      </w:pPr>
+      <w:r>
+        <w:t>SCM or LCM</w:t>
+      </w:r>
+    </w:p>
+    <w:p>
+      <w:pPr>
+        <w:pStyle w:val="ListParagraph"/>
+        <w:numPr>
+          <w:ilvl w:val="0"/>
+          <w:numId w:val="4"/>
+        </w:numPr>
+        <w:spacing w:after="0"/>
+      </w:pPr>
+      <w:r>
+        <w:t>Direction of the dive</w:t>
+      </w:r>
+    </w:p>
+    <w:p>
+      <w:pPr>
+        <w:pStyle w:val="ListParagraph"/>
+        <w:numPr>
+          <w:ilvl w:val="0"/>
+          <w:numId w:val="4"/>
+        </w:numPr>
+        <w:spacing w:after="0"/>
+      </w:pPr>
+      <w:r>
+        <w:t>Gender in race</w:t>
+      </w:r>
+    </w:p>
+    <w:p>
+      <w:pPr>
+        <w:pStyle w:val="ListParagraph"/>
+        <w:numPr>
+          <w:ilvl w:val="0"/>
+          <w:numId w:val="4"/>
+        </w:numPr>
+        <w:spacing w:after="0"/>
+      </w:pPr>
+      <w:r>
+        <w:t>Race name</w:t>
+      </w:r>
+    </w:p>
+    <w:p>
+      <w:pPr>
+        <w:spacing w:after="0"/>
+      </w:pPr>
+    </w:p>
+    <w:p>
+      <w:pPr>
+        <w:spacing w:after="0"/>
+      </w:pPr>
+      <w:r>
+        <w:t>In this mode the following options will be available</w:t>
+      </w:r>
+    </w:p>
+    <w:p>
+      <w:pPr>
+        <w:pStyle w:val="ListParagraph"/>
+        <w:numPr>
+          <w:ilvl w:val="0"/>
+          <w:numId w:val="4"/>
+        </w:numPr>
+        <w:spacing w:after="0"/>
+      </w:pPr>
+      <w:r>
+        <w:t>Refile a video and its data</w:t>
+      </w:r>
+      <w:r>
+        <w:t xml:space="preserve"> or finish a file that has not been finished</w:t>
+      </w:r>
+    </w:p>
+    <w:p>
+      <w:pPr>
+        <w:pStyle w:val="ListParagraph"/>
+        <w:numPr>
+          <w:ilvl w:val="0"/>
+          <w:numId w:val="4"/>
+        </w:numPr>
+        <w:spacing w:after="0"/>
+      </w:pPr>
+      <w:r>
+        <w:t>Store a labeling mode file</w:t>
+      </w:r>
+    </w:p>
+    <w:p>
+      <w:pPr>
+        <w:pStyle w:val="ListParagraph"/>
+        <w:numPr>
+          <w:ilvl w:val="0"/>
+          <w:numId w:val="4"/>
+        </w:numPr>
+        <w:spacing w:after="0"/>
+      </w:pPr>
+      <w:r>
+        <w:t xml:space="preserve">Exit storage mode to start up mode and save current progress </w:t>
+      </w:r>
+    </w:p>
+    <w:p>
+      <w:pPr>
+        <w:spacing w:after="0"/>
+      </w:pPr>
+    </w:p>
+    <w:p>
+      <w:pPr>
+        <w:pStyle w:val="Heading4"/>
+      </w:pPr>
+      <w:r>
+        <w:t>Start up mode</w:t>
+      </w:r>
+    </w:p>
+    <w:p>
+      <w:pPr>
+        <w:spacing w:after="0"/>
+      </w:pPr>
+      <w:r>
+        <w:t xml:space="preserve">At start up there will be a main screen that allows the user </w:t>
+      </w:r>
+      <w:r>
+        <w:t xml:space="preserve">to move to </w:t>
+      </w:r>
+      <w:r>
+        <w:t xml:space="preserve">any </w:t>
+      </w:r>
+      <w:r>
+        <w:t xml:space="preserve">one </w:t>
+      </w:r>
+      <w:r>
+        <w:t>of the other modes</w:t>
+      </w:r>
+      <w:r>
+        <w:t xml:space="preserve">. </w:t>
+      </w:r>
+    </w:p>
+    <w:p>
+      <w:pPr>
+        <w:spacing w:after="0"/>
+      </w:pPr>
+    </w:p>
+    <w:p>
+      <w:pPr>
+        <w:pStyle w:val="ListParagraph"/>
+        <w:numPr>
+          <w:ilvl w:val="0"/>
+          <w:numId w:val="13"/>
+        </w:numPr>
+        <w:spacing w:after="0"/>
+      </w:pPr>
+      <w:r>
+        <w:t>This mode will be able to display data stats</w:t>
+      </w:r>
+    </w:p>
+    <w:p>
+      <w:pPr>
+        <w:spacing w:after="0"/>
+      </w:pPr>
+    </w:p>
+    <w:p>
+      <w:pPr>
+        <w:spacing w:after="0"/>
+      </w:pPr>
+      <w:r>
+        <w:t>In this mode the following options will be available</w:t>
+      </w:r>
+    </w:p>
+    <w:p>
+      <w:pPr>
+        <w:pStyle w:val="ListParagraph"/>
+        <w:numPr>
+          <w:ilvl w:val="0"/>
+          <w:numId w:val="4"/>
+        </w:numPr>
+        <w:spacing w:after="0"/>
+      </w:pPr>
+      <w:r>
+        <w:t>Go to prepossessing mode</w:t>
+      </w:r>
+    </w:p>
+    <w:p>
+      <w:pPr>
+        <w:pStyle w:val="ListParagraph"/>
+        <w:numPr>
+          <w:ilvl w:val="0"/>
+          <w:numId w:val="4"/>
+        </w:numPr>
+        <w:spacing w:after="0"/>
+      </w:pPr>
+      <w:r>
+        <w:t>Go to labelling mode</w:t>
+      </w:r>
+    </w:p>
+    <w:p>
+      <w:pPr>
+        <w:pStyle w:val="ListParagraph"/>
+        <w:numPr>
+          <w:ilvl w:val="0"/>
+          <w:numId w:val="4"/>
+        </w:numPr>
+        <w:spacing w:after="0"/>
+      </w:pPr>
+      <w:r>
+        <w:t xml:space="preserve">Go to storage mode </w:t>
+      </w:r>
+    </w:p>
+    <w:p>
+      <w:pPr>
+        <w:pStyle w:val="ListParagraph"/>
+        <w:numPr>
+          <w:ilvl w:val="0"/>
+          <w:numId w:val="4"/>
+        </w:numPr>
+        <w:spacing w:after="0"/>
+      </w:pPr>
+      <w:r>
+        <w:t>Exit application</w:t>
+      </w:r>
+    </w:p>
+    <w:p>
+      <w:pPr>
+        <w:pStyle w:val="ListParagraph"/>
+        <w:numPr>
+          <w:ilvl w:val="0"/>
+          <w:numId w:val="4"/>
+        </w:numPr>
+        <w:spacing w:after="0"/>
+      </w:pPr>
+      <w:r>
+        <w:t>Show data stats</w:t>
+      </w:r>
+    </w:p>
+    <w:p>
+      <w:pPr>
+        <w:spacing w:after="0"/>
+      </w:pPr>
+    </w:p>
+    <w:p>
+      <w:pPr>
+        <w:pStyle w:val="Heading4"/>
+      </w:pPr>
+      <w:r>
+        <w:t>General Requirements</w:t>
+      </w:r>
+    </w:p>
+    <w:p>
+      <w:pPr>
+        <w:spacing w:after="0"/>
+      </w:pPr>
+      <w:r>
+        <w:t xml:space="preserve">General </w:t>
+      </w:r>
+      <w:r>
+        <w:t xml:space="preserve">design </w:t>
+      </w:r>
+      <w:r>
+        <w:t>of system and system requirement</w:t>
+      </w:r>
+      <w:r>
+        <w:t>s</w:t>
+      </w:r>
+    </w:p>
+    <w:p>
+      <w:pPr>
+        <w:spacing w:after="0"/>
+      </w:pPr>
+    </w:p>
+    <w:p>
+      <w:pPr>
+        <w:pStyle w:val="ListParagraph"/>
+        <w:numPr>
+          <w:ilvl w:val="0"/>
+          <w:numId w:val="12"/>
+        </w:numPr>
+        <w:spacing w:after="0"/>
+      </w:pPr>
+      <w:r>
+        <w:t>At all times progress needs to be saved</w:t>
+      </w:r>
+    </w:p>
+    <w:p>
+      <w:pPr>
+        <w:pStyle w:val="ListParagraph"/>
+        <w:numPr>
+          <w:ilvl w:val="0"/>
+          <w:numId w:val="12"/>
+        </w:numPr>
+        <w:spacing w:after="0"/>
+      </w:pPr>
+      <w:r>
+        <w:t>When things are deleted, ask before continuing</w:t>
+      </w:r>
+    </w:p>
+    <w:p>
+      <w:pPr>
+        <w:pStyle w:val="ListParagraph"/>
+        <w:numPr>
+          <w:ilvl w:val="0"/>
+          <w:numId w:val="12"/>
+        </w:numPr>
+        <w:spacing w:after="0"/>
+      </w:pPr>
+      <w:r>
+        <w:t>Things should be able to be edited at any point in this process</w:t>
+      </w:r>
+    </w:p>
+    <w:p>
+      <w:pPr>
+        <w:pStyle w:val="ListParagraph"/>
+        <w:numPr>
+          <w:ilvl w:val="0"/>
+          <w:numId w:val="12"/>
+        </w:numPr>
+        <w:spacing w:after="0"/>
+      </w:pPr>
+      <w:r>
+        <w:t xml:space="preserve">The application will be shell based but will a single window that allows for video viewing </w:t>
+      </w:r>
+    </w:p>
+    <w:p>
+      <w:pPr>
+        <w:pStyle w:val="ListParagraph"/>
+        <w:numPr>
+          <w:ilvl w:val="0"/>
+          <w:numId w:val="12"/>
+        </w:numPr>
+        <w:spacing w:after="0"/>
+      </w:pPr>
+      <w:r>
+        <w:t xml:space="preserve">Any work that is </w:t>
+      </w:r>
+      <w:r>
+        <w:t>repetitive</w:t>
+      </w:r>
+      <w:r>
+        <w:t xml:space="preserve"> needs to be optimized for </w:t>
+      </w:r>
+      <w:r>
+        <w:t>optimal output speed</w:t>
+      </w:r>
+    </w:p>
+    <w:p>
+      <w:pPr>
+        <w:spacing w:after="0"/>
+      </w:pPr>
     </w:p>
     <w:p>
       <w:pPr>
         <w:pStyle w:val="Heading3"/>
       </w:pPr>
-      <w:bookmarkStart w:id="12" w:name="_Toc12969863"/>
-      <w:r>
-        <w:t>Specifics of what needs to be done</w:t>
-      </w:r>
-      <w:bookmarkEnd w:id="12"/>
-    </w:p>
-    <w:p>
-      <w:r>
-        <w:t>Based on</w:t>
-      </w:r>
-      <w:r>
-        <w:t xml:space="preserve"> the </w:t>
-      </w:r>
-      <w:r>
-        <w:t xml:space="preserve">requirements </w:t>
-      </w:r>
-      <w:r>
-        <w:t xml:space="preserve">set </w:t>
-      </w:r>
-      <w:r>
-        <w:t>beforehand</w:t>
-      </w:r>
-      <w:r>
-        <w:t>,</w:t>
-      </w:r>
-      <w:r>
-        <w:t xml:space="preserve"> </w:t>
-      </w:r>
-      <w:r>
-        <w:t>t</w:t>
-      </w:r>
-      <w:r>
-        <w:t xml:space="preserve">here will be </w:t>
-      </w:r>
-      <w:r>
-        <w:t>4</w:t>
-      </w:r>
-      <w:r>
-        <w:t xml:space="preserve"> main </w:t>
-      </w:r>
-      <w:r>
-        <w:t>modes that allows for the</w:t>
-      </w:r>
-      <w:r>
-        <w:t xml:space="preserve"> complet</w:t>
-      </w:r>
-      <w:r>
-        <w:t>ion of</w:t>
-      </w:r>
-      <w:r>
-        <w:t xml:space="preserve"> this task</w:t>
-      </w:r>
-      <w:r>
-        <w:t>.</w:t>
-      </w:r>
-    </w:p>
-    <w:p>
-      <w:pPr>
-        <w:spacing w:after="0"/>
-      </w:pPr>
-      <w:r>
-        <w:t>1) Preprocessing</w:t>
-      </w:r>
-      <w:r>
-        <w:t xml:space="preserve"> mode</w:t>
-      </w:r>
-      <w:r>
-        <w:t xml:space="preserve"> </w:t>
-      </w:r>
-    </w:p>
-    <w:p>
-      <w:pPr>
-        <w:spacing w:after="0"/>
-      </w:pPr>
-      <w:r>
-        <w:t xml:space="preserve">2) Labelling </w:t>
-      </w:r>
-      <w:r>
-        <w:t>mode</w:t>
-      </w:r>
-    </w:p>
-    <w:p>
-      <w:pPr>
-        <w:spacing w:after="0"/>
-      </w:pPr>
-      <w:r>
-        <w:t xml:space="preserve">3) Storage </w:t>
-      </w:r>
-      <w:r>
-        <w:t>mode</w:t>
-      </w:r>
-    </w:p>
-    <w:p>
-      <w:pPr>
-        <w:spacing w:after="0"/>
-      </w:pPr>
-      <w:r>
-        <w:t xml:space="preserve">4) Start up mode </w:t>
-      </w:r>
-    </w:p>
-    <w:p>
-      <w:pPr>
-        <w:spacing w:after="0"/>
-      </w:pPr>
-    </w:p>
-    <w:p>
-      <w:pPr>
-        <w:pStyle w:val="Heading4"/>
-      </w:pPr>
-      <w:r>
-        <w:t>Preprocessing</w:t>
-      </w:r>
-      <w:r>
-        <w:t xml:space="preserve"> mode</w:t>
-      </w:r>
-    </w:p>
-    <w:p>
-      <w:pPr>
-        <w:spacing w:after="0"/>
-      </w:pPr>
-      <w:r>
-        <w:t xml:space="preserve">In this </w:t>
-      </w:r>
-      <w:r>
-        <w:t>mode</w:t>
-      </w:r>
-      <w:r>
-        <w:t xml:space="preserve"> the raw video will be loaded from a file and added to the program</w:t>
-      </w:r>
-      <w:r>
-        <w:t xml:space="preserve">. </w:t>
-      </w:r>
-    </w:p>
-    <w:p>
-      <w:pPr>
-        <w:spacing w:after="0"/>
-      </w:pPr>
-    </w:p>
-    <w:p>
-      <w:pPr>
-        <w:pStyle w:val="ListParagraph"/>
-        <w:numPr>
-          <w:ilvl w:val="0"/>
-          <w:numId w:val="10"/>
-        </w:numPr>
-        <w:spacing w:after="0"/>
-      </w:pPr>
-      <w:r>
-        <w:t>The video will be able to be played</w:t>
-      </w:r>
-      <w:r>
-        <w:t xml:space="preserve"> by the program</w:t>
-      </w:r>
-      <w:r>
-        <w:t xml:space="preserve"> and reviewed frame by frame. In this step the original video can be trimmed and cut into sub videos i</w:t>
-      </w:r>
-      <w:r>
-        <w:t xml:space="preserve">f necessary. </w:t>
-      </w:r>
-    </w:p>
-    <w:p>
-      <w:pPr>
-        <w:pStyle w:val="ListParagraph"/>
-        <w:numPr>
-          <w:ilvl w:val="0"/>
-          <w:numId w:val="10"/>
-        </w:numPr>
-        <w:spacing w:after="0"/>
-      </w:pPr>
-      <w:r>
-        <w:t xml:space="preserve">This mode can also be used to look at annotated video that has been saved and completed. </w:t>
-      </w:r>
-    </w:p>
-    <w:p>
-      <w:pPr>
-        <w:pStyle w:val="ListParagraph"/>
-        <w:numPr>
-          <w:ilvl w:val="0"/>
-          <w:numId w:val="10"/>
-        </w:numPr>
-        <w:spacing w:after="0"/>
-      </w:pPr>
-      <w:r>
-        <w:t xml:space="preserve">The resolution will not be adjusted. </w:t>
-      </w:r>
-    </w:p>
-    <w:p>
-      <w:pPr>
-        <w:pStyle w:val="ListParagraph"/>
-        <w:numPr>
-          <w:ilvl w:val="0"/>
-          <w:numId w:val="10"/>
-        </w:numPr>
-        <w:spacing w:after="0"/>
-      </w:pPr>
-      <w:r>
-        <w:t>When sub videos are made, they will be labelled by camera angel and order of camera angel, that is if 5 sub videos at camera angel “x” occurred they will be stored as x_1, x_2, … and so on. The program will keep track of each video to be labelled for the next section.</w:t>
-      </w:r>
-    </w:p>
-    <w:p>
-      <w:pPr>
-        <w:pStyle w:val="ListParagraph"/>
-        <w:numPr>
-          <w:ilvl w:val="0"/>
-          <w:numId w:val="10"/>
-        </w:numPr>
-        <w:spacing w:after="0"/>
-      </w:pPr>
-      <w:r>
-        <w:t>When the video cutting and trimming section is complete header files for each sub video will be creat</w:t>
-      </w:r>
-      <w:r>
-        <w:t>ed</w:t>
-      </w:r>
-      <w:r>
-        <w:t xml:space="preserve"> containing the specified information</w:t>
-      </w:r>
-      <w:r>
-        <w:t xml:space="preserve"> from the documentation</w:t>
-      </w:r>
-      <w:r>
-        <w:t xml:space="preserve"> above.</w:t>
-      </w:r>
-    </w:p>
-    <w:p>
-      <w:pPr>
-        <w:pStyle w:val="ListParagraph"/>
-        <w:numPr>
-          <w:ilvl w:val="0"/>
-          <w:numId w:val="10"/>
-        </w:numPr>
-        <w:spacing w:after="0"/>
-      </w:pPr>
-      <w:r>
-        <w:t>At all times the frame number of the current image will be available.</w:t>
-      </w:r>
-      <w:r>
-        <w:t xml:space="preserve"> </w:t>
-      </w:r>
-    </w:p>
-    <w:p>
-      <w:pPr>
-        <w:pStyle w:val="ListParagraph"/>
-        <w:numPr>
-          <w:ilvl w:val="0"/>
-          <w:numId w:val="10"/>
-        </w:numPr>
-        <w:spacing w:after="0"/>
-      </w:pPr>
-      <w:r>
-        <w:t xml:space="preserve">All videos that have not been finished and packaged for labelling will be saved in a preprocessing folder for later use. </w:t>
-      </w:r>
-    </w:p>
-    <w:p>
-      <w:pPr>
-        <w:spacing w:after="0"/>
-      </w:pPr>
-    </w:p>
-    <w:p>
-      <w:pPr>
-        <w:spacing w:after="0"/>
-      </w:pPr>
-      <w:r>
-        <w:t>In this mode the following options will be available</w:t>
-      </w:r>
-    </w:p>
-    <w:p>
-      <w:pPr>
-        <w:pStyle w:val="ListParagraph"/>
-        <w:numPr>
-          <w:ilvl w:val="0"/>
-          <w:numId w:val="4"/>
-        </w:numPr>
-        <w:spacing w:after="0"/>
-      </w:pPr>
-      <w:r>
-        <w:t xml:space="preserve">View </w:t>
-      </w:r>
-      <w:r>
-        <w:t>video</w:t>
-      </w:r>
-      <w:r>
-        <w:t xml:space="preserve"> options</w:t>
-      </w:r>
-    </w:p>
-    <w:p>
-      <w:pPr>
-        <w:pStyle w:val="ListParagraph"/>
-        <w:numPr>
-          <w:ilvl w:val="0"/>
-          <w:numId w:val="14"/>
-        </w:numPr>
-        <w:spacing w:after="0"/>
-      </w:pPr>
-      <w:r>
-        <w:t xml:space="preserve">Go to selected frame </w:t>
-      </w:r>
-    </w:p>
-    <w:p>
-      <w:pPr>
-        <w:pStyle w:val="ListParagraph"/>
-        <w:numPr>
-          <w:ilvl w:val="0"/>
-          <w:numId w:val="16"/>
-        </w:numPr>
-        <w:spacing w:after="0"/>
-      </w:pPr>
-      <w:r>
-        <w:t xml:space="preserve">Give frame number </w:t>
-      </w:r>
-    </w:p>
-    <w:p>
-      <w:pPr>
-        <w:pStyle w:val="ListParagraph"/>
-        <w:numPr>
-          <w:ilvl w:val="0"/>
-          <w:numId w:val="14"/>
-        </w:numPr>
-        <w:spacing w:after="0"/>
-      </w:pPr>
-      <w:r>
-        <w:t>play</w:t>
-      </w:r>
-      <w:r>
-        <w:t xml:space="preserve"> video </w:t>
-      </w:r>
-    </w:p>
-    <w:p>
-      <w:pPr>
-        <w:pStyle w:val="ListParagraph"/>
-        <w:numPr>
-          <w:ilvl w:val="0"/>
-          <w:numId w:val="14"/>
-        </w:numPr>
-        <w:spacing w:after="0"/>
-      </w:pPr>
-      <w:r>
-        <w:t>pause video</w:t>
-      </w:r>
-    </w:p>
-    <w:p>
-      <w:pPr>
-        <w:pStyle w:val="ListParagraph"/>
-        <w:numPr>
-          <w:ilvl w:val="0"/>
-          <w:numId w:val="14"/>
-        </w:numPr>
-        <w:spacing w:after="0"/>
-      </w:pPr>
-      <w:r>
-        <w:t>Go to next frame</w:t>
-      </w:r>
-    </w:p>
-    <w:p>
-      <w:pPr>
-        <w:pStyle w:val="ListParagraph"/>
-        <w:numPr>
-          <w:ilvl w:val="0"/>
-          <w:numId w:val="14"/>
-        </w:numPr>
-        <w:spacing w:after="0"/>
-      </w:pPr>
-      <w:r>
-        <w:t>Go to last frame</w:t>
-      </w:r>
-    </w:p>
-    <w:p>
-      <w:pPr>
-        <w:pStyle w:val="ListParagraph"/>
-        <w:numPr>
-          <w:ilvl w:val="0"/>
-          <w:numId w:val="14"/>
-        </w:numPr>
-        <w:spacing w:after="0"/>
-      </w:pPr>
-      <w:r>
-        <w:t>Exit video view options</w:t>
-      </w:r>
-    </w:p>
-    <w:p>
-      <w:pPr>
-        <w:pStyle w:val="ListParagraph"/>
-        <w:numPr>
-          <w:ilvl w:val="0"/>
-          <w:numId w:val="14"/>
-        </w:numPr>
-        <w:spacing w:after="0"/>
-      </w:pPr>
-      <w:r>
-        <w:t>Show annotations, remove annotations (</w:t>
-      </w:r>
-      <w:r>
-        <w:t>toggle</w:t>
-      </w:r>
-      <w:r>
-        <w:t>)</w:t>
-      </w:r>
-    </w:p>
-    <w:p>
-      <w:pPr>
-        <w:pStyle w:val="ListParagraph"/>
-        <w:numPr>
-          <w:ilvl w:val="0"/>
-          <w:numId w:val="14"/>
-        </w:numPr>
-        <w:spacing w:after="0"/>
-      </w:pPr>
-      <w:r>
-        <w:t>Trim video options</w:t>
-      </w:r>
-    </w:p>
-    <w:p>
-      <w:pPr>
-        <w:pStyle w:val="ListParagraph"/>
-        <w:numPr>
-          <w:ilvl w:val="0"/>
-          <w:numId w:val="17"/>
-        </w:numPr>
-        <w:spacing w:after="0"/>
-      </w:pPr>
-      <w:r>
-        <w:t xml:space="preserve">Give start and end frames  </w:t>
-      </w:r>
-    </w:p>
-    <w:p>
-      <w:pPr>
-        <w:pStyle w:val="ListParagraph"/>
-        <w:numPr>
-          <w:ilvl w:val="0"/>
-          <w:numId w:val="14"/>
-        </w:numPr>
-      </w:pPr>
-      <w:r>
-        <w:t>Make sub video</w:t>
-      </w:r>
-    </w:p>
-    <w:p>
-      <w:pPr>
-        <w:pStyle w:val="ListParagraph"/>
-        <w:numPr>
-          <w:ilvl w:val="0"/>
-          <w:numId w:val="18"/>
-        </w:numPr>
-      </w:pPr>
-      <w:r>
-        <w:t>Give start and end frames</w:t>
-      </w:r>
-    </w:p>
-    <w:p>
-      <w:pPr>
-        <w:pStyle w:val="ListParagraph"/>
-        <w:numPr>
-          <w:ilvl w:val="0"/>
-          <w:numId w:val="4"/>
-        </w:numPr>
-        <w:spacing w:after="0"/>
-      </w:pPr>
-      <w:r>
-        <w:t>Mark as f</w:t>
-      </w:r>
-      <w:r>
-        <w:t>inish</w:t>
-      </w:r>
-      <w:r>
-        <w:t>ed</w:t>
-      </w:r>
-      <w:r>
-        <w:t xml:space="preserve"> for labelling</w:t>
-      </w:r>
-    </w:p>
-    <w:p>
-      <w:pPr>
-        <w:pStyle w:val="ListParagraph"/>
-        <w:numPr>
-          <w:ilvl w:val="0"/>
-          <w:numId w:val="4"/>
-        </w:numPr>
-        <w:spacing w:after="0"/>
-      </w:pPr>
-      <w:r>
-        <w:t>Save current progress and exit mode</w:t>
-      </w:r>
-    </w:p>
-    <w:p>
-      <w:pPr>
-        <w:pStyle w:val="ListParagraph"/>
-        <w:numPr>
-          <w:ilvl w:val="0"/>
-          <w:numId w:val="4"/>
-        </w:numPr>
-        <w:spacing w:after="0"/>
-      </w:pPr>
-      <w:r>
-        <w:lastRenderedPageBreak/>
-        <w:t>Delete current video</w:t>
-      </w:r>
-    </w:p>
-    <w:p>
-      <w:pPr>
-        <w:pStyle w:val="ListParagraph"/>
-        <w:numPr>
-          <w:ilvl w:val="0"/>
-          <w:numId w:val="4"/>
-        </w:numPr>
-        <w:spacing w:after="0"/>
-      </w:pPr>
-      <w:r>
-        <w:t>Load a video in the prepossessing file</w:t>
-      </w:r>
-    </w:p>
-    <w:p>
-      <w:pPr>
-        <w:pStyle w:val="ListParagraph"/>
-        <w:numPr>
-          <w:ilvl w:val="0"/>
-          <w:numId w:val="4"/>
-        </w:numPr>
-        <w:spacing w:after="0"/>
-      </w:pPr>
-      <w:r>
-        <w:t>Leave preprocessing mode</w:t>
-      </w:r>
-    </w:p>
-    <w:p>
-      <w:pPr>
-        <w:spacing w:after="0"/>
-      </w:pPr>
-      <w:r>
-        <w:t xml:space="preserve">After working with openCV and Qt I have decided that the best thing to do would be to download a video editor…. Duh. So, the </w:t>
-      </w:r>
-      <w:r>
-        <w:t>Machete Lite</w:t>
-      </w:r>
-      <w:r>
-        <w:t xml:space="preserve"> app was chosen for its simplicity and light weight to act as the “preprocessing mode”. I will use Machete Lite to preprocess the videos and then save them manually in an organized file to be processed by Labelling mode. Bellow is the important part that must be done manually.</w:t>
-      </w:r>
-    </w:p>
-    <w:p>
-      <w:pPr>
-        <w:spacing w:after="0"/>
-      </w:pPr>
-    </w:p>
-    <w:p>
-      <w:pPr>
-        <w:pStyle w:val="ListParagraph"/>
-        <w:numPr>
-          <w:ilvl w:val="0"/>
-          <w:numId w:val="10"/>
-        </w:numPr>
-        <w:spacing w:after="0"/>
-      </w:pPr>
-      <w:r>
-        <w:t>When sub videos are made, they will be labelled by camera angel and order of camera angel, that is if 5 sub videos at camera angel “x” occurred they will be stored as x_1, x_2, … and so on. The program will keep track of each video to be labelled for the next section.</w:t>
-      </w:r>
-    </w:p>
-    <w:p>
-      <w:pPr>
-        <w:spacing w:after="0"/>
-      </w:pPr>
-    </w:p>
-    <w:p>
-      <w:pPr>
-        <w:spacing w:after="0"/>
-      </w:pPr>
-    </w:p>
-    <w:p>
-      <w:pPr>
-        <w:pStyle w:val="Heading4"/>
-      </w:pPr>
-      <w:r>
-        <w:t>Labelling</w:t>
-      </w:r>
-      <w:r>
-        <w:t xml:space="preserve"> mode</w:t>
-      </w:r>
-    </w:p>
-    <w:p>
-      <w:pPr>
-        <w:spacing w:after="0"/>
-      </w:pPr>
-      <w:r>
-        <w:t>In this step the trimmed and cut video will be annotated using a variety of method</w:t>
-      </w:r>
-      <w:r>
-        <w:t>s</w:t>
-      </w:r>
-      <w:r>
-        <w:t xml:space="preserve">. </w:t>
-      </w:r>
-    </w:p>
-    <w:p>
-      <w:pPr>
-        <w:spacing w:after="0"/>
-      </w:pPr>
-    </w:p>
-    <w:p>
-      <w:pPr>
-        <w:pStyle w:val="ListParagraph"/>
-        <w:numPr>
-          <w:ilvl w:val="0"/>
-          <w:numId w:val="11"/>
-        </w:numPr>
-        <w:spacing w:after="0"/>
-      </w:pPr>
-      <w:r>
-        <w:t>The labelling process will skip every other frame to save space and because there is not much new information from frame to frame.</w:t>
-      </w:r>
-    </w:p>
-    <w:p>
-      <w:pPr>
-        <w:pStyle w:val="ListParagraph"/>
-        <w:numPr>
-          <w:ilvl w:val="0"/>
-          <w:numId w:val="9"/>
-        </w:numPr>
-        <w:spacing w:after="0"/>
-      </w:pPr>
-      <w:r>
-        <w:t>For the annotation of</w:t>
-      </w:r>
-      <w:r>
-        <w:t xml:space="preserve"> a</w:t>
-      </w:r>
-      <w:r>
-        <w:t xml:space="preserve"> swimmer</w:t>
-      </w:r>
-      <w:r>
-        <w:t>,</w:t>
-      </w:r>
-      <w:r>
-        <w:t xml:space="preserve"> a ROI (region of interest) will be defined</w:t>
-      </w:r>
-      <w:r>
-        <w:t>,</w:t>
-      </w:r>
-      <w:r>
-        <w:t xml:space="preserve"> then next fames</w:t>
-      </w:r>
-      <w:r>
-        <w:t xml:space="preserve"> (this would be frame 3 as we are skipping every other frame)</w:t>
-      </w:r>
-      <w:r>
-        <w:t xml:space="preserve"> </w:t>
-      </w:r>
-      <w:r>
-        <w:t>ROI will also be defined</w:t>
-      </w:r>
-      <w:r>
-        <w:t>.</w:t>
-      </w:r>
-      <w:r>
-        <w:t xml:space="preserve"> </w:t>
-      </w:r>
-      <w:r>
-        <w:t>Using these frames, the third frames annotation will be predicted for the same swimmer. This prediction will be confirmed by the user or redefined if it is incorrect. Then the recently confirmed frame and its previous frame will be used to predict the next frame, and so on.</w:t>
-      </w:r>
-    </w:p>
-    <w:p>
-      <w:pPr>
-        <w:pStyle w:val="ListParagraph"/>
-        <w:numPr>
-          <w:ilvl w:val="0"/>
-          <w:numId w:val="9"/>
-        </w:numPr>
-        <w:spacing w:after="0"/>
-      </w:pPr>
-      <w:r>
-        <w:t xml:space="preserve">A lane number will also be assigned to the swimmer and every frame annotation that corresponds to that swimmer. </w:t>
-      </w:r>
-    </w:p>
-    <w:p>
-      <w:pPr>
-        <w:pStyle w:val="ListParagraph"/>
-        <w:numPr>
-          <w:ilvl w:val="0"/>
-          <w:numId w:val="9"/>
-        </w:numPr>
-        <w:spacing w:after="0"/>
-      </w:pPr>
-      <w:r>
-        <w:t>Each time an annotation is saved</w:t>
-      </w:r>
-      <w:r>
-        <w:t xml:space="preserve"> to</w:t>
-      </w:r>
-      <w:r>
-        <w:t xml:space="preserve"> its corresponding text file </w:t>
-      </w:r>
-      <w:r>
-        <w:t xml:space="preserve">and </w:t>
-      </w:r>
-      <w:r>
-        <w:t>will be updated</w:t>
-      </w:r>
-      <w:r>
-        <w:t xml:space="preserve"> every time a save current annotation command is executed.</w:t>
-      </w:r>
-      <w:r>
-        <w:t xml:space="preserve"> </w:t>
-      </w:r>
-    </w:p>
-    <w:p>
-      <w:pPr>
-        <w:pStyle w:val="ListParagraph"/>
-        <w:numPr>
-          <w:ilvl w:val="0"/>
-          <w:numId w:val="9"/>
-        </w:numPr>
-        <w:spacing w:after="0"/>
-      </w:pPr>
-      <w:r>
-        <w:t xml:space="preserve">Every video that has not been filed to the final folder will be saved in a </w:t>
-      </w:r>
-      <w:r>
-        <w:t>l</w:t>
-      </w:r>
-      <w:r>
-        <w:t>abeling mode folder</w:t>
-      </w:r>
-      <w:r>
-        <w:t xml:space="preserve"> unfinished folder</w:t>
-      </w:r>
-      <w:r>
-        <w:t xml:space="preserve">. </w:t>
-      </w:r>
-    </w:p>
-    <w:p>
-      <w:pPr>
-        <w:spacing w:after="0"/>
-      </w:pPr>
-    </w:p>
-    <w:p>
-      <w:pPr>
-        <w:spacing w:after="0"/>
-      </w:pPr>
-      <w:r>
-        <w:t>In this mode the following options will be available.</w:t>
-      </w:r>
-    </w:p>
-    <w:p>
-      <w:pPr>
-        <w:pStyle w:val="ListParagraph"/>
-        <w:numPr>
-          <w:ilvl w:val="0"/>
-          <w:numId w:val="4"/>
-        </w:numPr>
-        <w:spacing w:after="0"/>
-      </w:pPr>
-      <w:r>
-        <w:t>Start annotating video</w:t>
-      </w:r>
-    </w:p>
-    <w:p>
-      <w:pPr>
-        <w:pStyle w:val="ListParagraph"/>
-        <w:numPr>
-          <w:ilvl w:val="0"/>
-          <w:numId w:val="19"/>
-        </w:numPr>
-        <w:spacing w:after="0"/>
-      </w:pPr>
-      <w:r>
-        <w:t>Select lane number of annotations</w:t>
-      </w:r>
-    </w:p>
-    <w:p>
-      <w:pPr>
-        <w:pStyle w:val="ListParagraph"/>
-        <w:numPr>
-          <w:ilvl w:val="0"/>
-          <w:numId w:val="19"/>
-        </w:numPr>
-        <w:spacing w:after="0"/>
-      </w:pPr>
-      <w:r>
-        <w:t>Create ROI</w:t>
-      </w:r>
-    </w:p>
-    <w:p>
-      <w:pPr>
-        <w:pStyle w:val="ListParagraph"/>
-        <w:numPr>
-          <w:ilvl w:val="0"/>
-          <w:numId w:val="19"/>
-        </w:numPr>
-        <w:spacing w:after="0"/>
-      </w:pPr>
-      <w:r>
-        <w:t xml:space="preserve">Save current annotation and move to next frame. Will create a new annotation if one does not exist or update one that already exists  </w:t>
-      </w:r>
-    </w:p>
-    <w:p>
-      <w:pPr>
-        <w:pStyle w:val="ListParagraph"/>
-        <w:numPr>
-          <w:ilvl w:val="0"/>
-          <w:numId w:val="19"/>
-        </w:numPr>
-        <w:spacing w:after="0"/>
-      </w:pPr>
-      <w:r>
-        <w:t>Create better prediction/try harder to make a better annotation?</w:t>
-      </w:r>
-    </w:p>
-    <w:p>
-      <w:pPr>
-        <w:pStyle w:val="ListParagraph"/>
-        <w:numPr>
-          <w:ilvl w:val="0"/>
-          <w:numId w:val="19"/>
-        </w:numPr>
-        <w:spacing w:after="0"/>
-      </w:pPr>
-      <w:r>
-        <w:t xml:space="preserve">Go back to last frame </w:t>
-      </w:r>
-    </w:p>
-    <w:p>
-      <w:pPr>
-        <w:pStyle w:val="ListParagraph"/>
-        <w:numPr>
-          <w:ilvl w:val="0"/>
-          <w:numId w:val="19"/>
-        </w:numPr>
-        <w:spacing w:after="0"/>
-      </w:pPr>
-      <w:r>
-        <w:t>Go to next frame</w:t>
-      </w:r>
-    </w:p>
-    <w:p>
-      <w:pPr>
-        <w:pStyle w:val="ListParagraph"/>
-        <w:numPr>
-          <w:ilvl w:val="0"/>
-          <w:numId w:val="19"/>
-        </w:numPr>
-        <w:spacing w:after="0"/>
-      </w:pPr>
-      <w:r>
-        <w:t>Move to any arbitrary frame</w:t>
-      </w:r>
-    </w:p>
-    <w:p>
-      <w:pPr>
-        <w:pStyle w:val="ListParagraph"/>
-        <w:numPr>
-          <w:ilvl w:val="0"/>
-          <w:numId w:val="19"/>
-        </w:numPr>
-        <w:spacing w:after="0"/>
-      </w:pPr>
-      <w:r>
-        <w:t>Stop annotating video</w:t>
-      </w:r>
-    </w:p>
-    <w:p>
-      <w:pPr>
-        <w:pStyle w:val="ListParagraph"/>
-        <w:numPr>
-          <w:ilvl w:val="0"/>
-          <w:numId w:val="4"/>
-        </w:numPr>
-        <w:spacing w:after="0"/>
-      </w:pPr>
-      <w:r>
-        <w:t>Quit</w:t>
-      </w:r>
-      <w:r>
-        <w:t xml:space="preserve"> labelling mode</w:t>
-      </w:r>
-    </w:p>
-    <w:p>
-      <w:pPr>
-        <w:pStyle w:val="ListParagraph"/>
-        <w:numPr>
-          <w:ilvl w:val="0"/>
-          <w:numId w:val="4"/>
-        </w:numPr>
-        <w:spacing w:after="0"/>
-      </w:pPr>
-      <w:r>
-        <w:t>Load new video</w:t>
-      </w:r>
-    </w:p>
-    <w:p>
-      <w:pPr>
-        <w:pStyle w:val="ListParagraph"/>
-        <w:numPr>
-          <w:ilvl w:val="0"/>
-          <w:numId w:val="4"/>
-        </w:numPr>
-        <w:spacing w:after="0"/>
-      </w:pPr>
-      <w:r>
-        <w:lastRenderedPageBreak/>
-        <w:t xml:space="preserve">Mark </w:t>
-      </w:r>
-      <w:r>
-        <w:t xml:space="preserve">video </w:t>
-      </w:r>
-      <w:r>
-        <w:t>as finished</w:t>
-      </w:r>
-      <w:r>
-        <w:t xml:space="preserve"> for storage</w:t>
-      </w:r>
-    </w:p>
-    <w:p>
-      <w:pPr>
-        <w:spacing w:after="0"/>
-      </w:pPr>
-    </w:p>
-    <w:p>
-      <w:pPr>
-        <w:pStyle w:val="Heading4"/>
-      </w:pPr>
-      <w:r>
-        <w:t>Storage</w:t>
-      </w:r>
-      <w:r>
-        <w:t xml:space="preserve"> mode </w:t>
-      </w:r>
-    </w:p>
-    <w:p>
-      <w:pPr>
-        <w:spacing w:after="0"/>
-      </w:pPr>
-      <w:r>
-        <w:t>In the last part of the labelling process the work that was completed is fi</w:t>
-      </w:r>
-      <w:r>
-        <w:t>led</w:t>
-      </w:r>
-      <w:r>
-        <w:t xml:space="preserve"> correctly into a database</w:t>
-      </w:r>
-      <w:r>
-        <w:t xml:space="preserve">, based on what is in the video. </w:t>
-      </w:r>
-    </w:p>
-    <w:p>
-      <w:pPr>
-        <w:spacing w:after="0"/>
-      </w:pPr>
-    </w:p>
-    <w:p>
-      <w:pPr>
-        <w:pStyle w:val="ListParagraph"/>
-        <w:numPr>
-          <w:ilvl w:val="0"/>
-          <w:numId w:val="8"/>
-        </w:numPr>
-        <w:spacing w:after="0"/>
-      </w:pPr>
-      <w:r>
-        <w:t xml:space="preserve">When the name of pool is requested the user will be prompted to first choose from the already available pools before creating a new one to limit pool repeats. </w:t>
-      </w:r>
-    </w:p>
-    <w:p>
-      <w:pPr>
-        <w:pStyle w:val="ListParagraph"/>
-        <w:numPr>
-          <w:ilvl w:val="0"/>
-          <w:numId w:val="8"/>
-        </w:numPr>
-        <w:spacing w:after="0"/>
-      </w:pPr>
-      <w:r>
-        <w:t xml:space="preserve">There will be a text file that holds general statistics of the total amount of labelled data in each category in the file system.  </w:t>
-      </w:r>
-    </w:p>
-    <w:p>
-      <w:pPr>
-        <w:pStyle w:val="ListParagraph"/>
-        <w:numPr>
-          <w:ilvl w:val="0"/>
-          <w:numId w:val="8"/>
-        </w:numPr>
-        <w:spacing w:after="0"/>
-      </w:pPr>
-      <w:r>
-        <w:t>At any point if the use quits the information that was entered will be saved</w:t>
-      </w:r>
-      <w:r>
-        <w:t xml:space="preserve"> in a temporary file </w:t>
-      </w:r>
-    </w:p>
-    <w:p>
-      <w:pPr>
-        <w:spacing w:after="0"/>
-      </w:pPr>
-    </w:p>
-    <w:p>
-      <w:pPr>
-        <w:spacing w:after="0"/>
-      </w:pPr>
-      <w:r>
-        <w:t>The</w:t>
-      </w:r>
-      <w:r>
-        <w:t xml:space="preserve"> following</w:t>
-      </w:r>
-      <w:r>
-        <w:t xml:space="preserve"> information will be </w:t>
-      </w:r>
-      <w:r>
-        <w:t>re</w:t>
-      </w:r>
-      <w:r>
-        <w:t>qu</w:t>
-      </w:r>
-      <w:r>
-        <w:t>ested</w:t>
-      </w:r>
-    </w:p>
-    <w:p>
-      <w:pPr>
-        <w:pStyle w:val="ListParagraph"/>
-        <w:numPr>
-          <w:ilvl w:val="0"/>
-          <w:numId w:val="4"/>
-        </w:numPr>
-        <w:spacing w:after="0"/>
-      </w:pPr>
-      <w:r>
-        <w:t>Indoor or outdoor pool</w:t>
-      </w:r>
-    </w:p>
-    <w:p>
-      <w:pPr>
-        <w:pStyle w:val="ListParagraph"/>
-        <w:numPr>
-          <w:ilvl w:val="0"/>
-          <w:numId w:val="4"/>
-        </w:numPr>
-        <w:spacing w:after="0"/>
-      </w:pPr>
-      <w:r>
-        <w:t>Number of lanes</w:t>
-      </w:r>
-    </w:p>
-    <w:p>
-      <w:pPr>
-        <w:pStyle w:val="ListParagraph"/>
-        <w:numPr>
-          <w:ilvl w:val="0"/>
-          <w:numId w:val="4"/>
-        </w:numPr>
-        <w:spacing w:after="0"/>
-      </w:pPr>
-      <w:r>
-        <w:t>Pool name</w:t>
-      </w:r>
-    </w:p>
-    <w:p>
-      <w:pPr>
-        <w:pStyle w:val="ListParagraph"/>
-        <w:numPr>
-          <w:ilvl w:val="0"/>
-          <w:numId w:val="4"/>
-        </w:numPr>
-        <w:spacing w:after="0"/>
-      </w:pPr>
-      <w:r>
-        <w:t>SCM or LCM</w:t>
-      </w:r>
-    </w:p>
-    <w:p>
-      <w:pPr>
-        <w:pStyle w:val="ListParagraph"/>
-        <w:numPr>
-          <w:ilvl w:val="0"/>
-          <w:numId w:val="4"/>
-        </w:numPr>
-        <w:spacing w:after="0"/>
-      </w:pPr>
-      <w:r>
-        <w:t>Direction of the dive</w:t>
-      </w:r>
-    </w:p>
-    <w:p>
-      <w:pPr>
-        <w:pStyle w:val="ListParagraph"/>
-        <w:numPr>
-          <w:ilvl w:val="0"/>
-          <w:numId w:val="4"/>
-        </w:numPr>
-        <w:spacing w:after="0"/>
-      </w:pPr>
-      <w:r>
-        <w:t>Gender in race</w:t>
-      </w:r>
-    </w:p>
-    <w:p>
-      <w:pPr>
-        <w:pStyle w:val="ListParagraph"/>
-        <w:numPr>
-          <w:ilvl w:val="0"/>
-          <w:numId w:val="4"/>
-        </w:numPr>
-        <w:spacing w:after="0"/>
-      </w:pPr>
-      <w:r>
-        <w:t>Race name</w:t>
-      </w:r>
-    </w:p>
-    <w:p>
-      <w:pPr>
-        <w:spacing w:after="0"/>
-      </w:pPr>
-    </w:p>
-    <w:p>
-      <w:pPr>
-        <w:spacing w:after="0"/>
-      </w:pPr>
-      <w:r>
-        <w:t>In this mode the following options will be available</w:t>
-      </w:r>
-    </w:p>
-    <w:p>
-      <w:pPr>
-        <w:pStyle w:val="ListParagraph"/>
-        <w:numPr>
-          <w:ilvl w:val="0"/>
-          <w:numId w:val="4"/>
-        </w:numPr>
-        <w:spacing w:after="0"/>
-      </w:pPr>
-      <w:r>
-        <w:t>Refile a video and its data</w:t>
-      </w:r>
-      <w:r>
-        <w:t xml:space="preserve"> or finish a file that has not been finished</w:t>
-      </w:r>
-    </w:p>
-    <w:p>
-      <w:pPr>
-        <w:pStyle w:val="ListParagraph"/>
-        <w:numPr>
-          <w:ilvl w:val="0"/>
-          <w:numId w:val="4"/>
-        </w:numPr>
-        <w:spacing w:after="0"/>
-      </w:pPr>
-      <w:r>
-        <w:t>Store a labeling mode file</w:t>
-      </w:r>
-    </w:p>
-    <w:p>
-      <w:pPr>
-        <w:pStyle w:val="ListParagraph"/>
-        <w:numPr>
-          <w:ilvl w:val="0"/>
-          <w:numId w:val="4"/>
-        </w:numPr>
-        <w:spacing w:after="0"/>
-      </w:pPr>
-      <w:r>
-        <w:t xml:space="preserve">Exit storage mode to start up mode and save current progress </w:t>
-      </w:r>
-    </w:p>
-    <w:p>
-      <w:pPr>
-        <w:spacing w:after="0"/>
-      </w:pPr>
-    </w:p>
-    <w:p>
-      <w:pPr>
-        <w:pStyle w:val="Heading4"/>
-      </w:pPr>
-      <w:r>
-        <w:t>Start up mode</w:t>
-      </w:r>
-    </w:p>
-    <w:p>
-      <w:pPr>
-        <w:spacing w:after="0"/>
-      </w:pPr>
-      <w:r>
-        <w:t xml:space="preserve">At start up there will be a main screen that allows the user </w:t>
-      </w:r>
-      <w:r>
-        <w:t xml:space="preserve">to move to </w:t>
-      </w:r>
-      <w:r>
-        <w:t xml:space="preserve">any </w:t>
-      </w:r>
-      <w:r>
-        <w:t xml:space="preserve">one </w:t>
-      </w:r>
-      <w:r>
-        <w:t>of the other modes</w:t>
-      </w:r>
-      <w:r>
-        <w:t xml:space="preserve">. </w:t>
-      </w:r>
-    </w:p>
-    <w:p>
-      <w:pPr>
-        <w:spacing w:after="0"/>
-      </w:pPr>
-    </w:p>
-    <w:p>
-      <w:pPr>
-        <w:pStyle w:val="ListParagraph"/>
-        <w:numPr>
-          <w:ilvl w:val="0"/>
-          <w:numId w:val="13"/>
-        </w:numPr>
-        <w:spacing w:after="0"/>
-      </w:pPr>
-      <w:r>
-        <w:t>This mode will be able to display data stats</w:t>
-      </w:r>
-    </w:p>
-    <w:p>
-      <w:pPr>
-        <w:spacing w:after="0"/>
-      </w:pPr>
-    </w:p>
-    <w:p>
-      <w:pPr>
-        <w:spacing w:after="0"/>
-      </w:pPr>
-      <w:r>
-        <w:t>In this mode the following options will be available</w:t>
-      </w:r>
-    </w:p>
-    <w:p>
-      <w:pPr>
-        <w:pStyle w:val="ListParagraph"/>
-        <w:numPr>
-          <w:ilvl w:val="0"/>
-          <w:numId w:val="4"/>
-        </w:numPr>
-        <w:spacing w:after="0"/>
-      </w:pPr>
-      <w:r>
-        <w:t>Go to prepossessing mode</w:t>
-      </w:r>
-    </w:p>
-    <w:p>
-      <w:pPr>
-        <w:pStyle w:val="ListParagraph"/>
-        <w:numPr>
-          <w:ilvl w:val="0"/>
-          <w:numId w:val="4"/>
-        </w:numPr>
-        <w:spacing w:after="0"/>
-      </w:pPr>
-      <w:r>
-        <w:t>Go to labelling mode</w:t>
-      </w:r>
-    </w:p>
-    <w:p>
-      <w:pPr>
-        <w:pStyle w:val="ListParagraph"/>
-        <w:numPr>
-          <w:ilvl w:val="0"/>
-          <w:numId w:val="4"/>
-        </w:numPr>
-        <w:spacing w:after="0"/>
-      </w:pPr>
-      <w:r>
-        <w:t xml:space="preserve">Go to storage mode </w:t>
-      </w:r>
-    </w:p>
-    <w:p>
-      <w:pPr>
-        <w:pStyle w:val="ListParagraph"/>
-        <w:numPr>
-          <w:ilvl w:val="0"/>
-          <w:numId w:val="4"/>
-        </w:numPr>
-        <w:spacing w:after="0"/>
-      </w:pPr>
-      <w:r>
-        <w:t>Exit application</w:t>
-      </w:r>
-    </w:p>
-    <w:p>
-      <w:pPr>
-        <w:pStyle w:val="ListParagraph"/>
-        <w:numPr>
-          <w:ilvl w:val="0"/>
-          <w:numId w:val="4"/>
-        </w:numPr>
-        <w:spacing w:after="0"/>
-      </w:pPr>
-      <w:r>
-        <w:t>Show data stats</w:t>
-      </w:r>
-    </w:p>
-    <w:p>
-      <w:pPr>
-        <w:spacing w:after="0"/>
-      </w:pPr>
-    </w:p>
-    <w:p>
-      <w:pPr>
-        <w:pStyle w:val="Heading4"/>
-      </w:pPr>
-      <w:r>
-        <w:t>General Requirements</w:t>
-      </w:r>
-    </w:p>
-    <w:p>
-      <w:pPr>
-        <w:spacing w:after="0"/>
-      </w:pPr>
-      <w:r>
-        <w:t xml:space="preserve">General </w:t>
-      </w:r>
-      <w:r>
-        <w:t xml:space="preserve">design </w:t>
-      </w:r>
-      <w:r>
-        <w:t>of system and system requirement</w:t>
-      </w:r>
-      <w:r>
-        <w:t>s</w:t>
-      </w:r>
-    </w:p>
-    <w:p>
-      <w:pPr>
-        <w:spacing w:after="0"/>
-      </w:pPr>
-    </w:p>
-    <w:p>
-      <w:pPr>
-        <w:pStyle w:val="ListParagraph"/>
-        <w:numPr>
-          <w:ilvl w:val="0"/>
-          <w:numId w:val="12"/>
-        </w:numPr>
-        <w:spacing w:after="0"/>
-      </w:pPr>
-      <w:r>
-        <w:t>At all times progress needs to be saved</w:t>
-      </w:r>
-    </w:p>
-    <w:p>
-      <w:pPr>
-        <w:pStyle w:val="ListParagraph"/>
-        <w:numPr>
-          <w:ilvl w:val="0"/>
-          <w:numId w:val="12"/>
-        </w:numPr>
-        <w:spacing w:after="0"/>
-      </w:pPr>
-      <w:r>
-        <w:t>When things are deleted, ask before continuing</w:t>
-      </w:r>
-    </w:p>
-    <w:p>
-      <w:pPr>
-        <w:pStyle w:val="ListParagraph"/>
-        <w:numPr>
-          <w:ilvl w:val="0"/>
-          <w:numId w:val="12"/>
-        </w:numPr>
-        <w:spacing w:after="0"/>
-      </w:pPr>
-      <w:r>
-        <w:t>Things should be able to be edited at any point in this process</w:t>
-      </w:r>
-    </w:p>
-    <w:p>
-      <w:pPr>
-        <w:pStyle w:val="ListParagraph"/>
-        <w:numPr>
-          <w:ilvl w:val="0"/>
-          <w:numId w:val="12"/>
-        </w:numPr>
-        <w:spacing w:after="0"/>
-      </w:pPr>
-      <w:r>
-        <w:lastRenderedPageBreak/>
-        <w:t xml:space="preserve">The application will be shell based but will a single window that allows for video viewing </w:t>
-      </w:r>
-    </w:p>
-    <w:p>
-      <w:pPr>
-        <w:pStyle w:val="ListParagraph"/>
-        <w:numPr>
-          <w:ilvl w:val="0"/>
-          <w:numId w:val="12"/>
-        </w:numPr>
-        <w:spacing w:after="0"/>
-      </w:pPr>
-      <w:r>
-        <w:t xml:space="preserve">Any work that is </w:t>
-      </w:r>
-      <w:r>
-        <w:t>repetitive</w:t>
-      </w:r>
-      <w:r>
-        <w:t xml:space="preserve"> needs to be optimized for </w:t>
-      </w:r>
-      <w:r>
-        <w:t>optimal output speed</w:t>
-      </w:r>
-    </w:p>
-    <w:p>
-      <w:pPr>
-        <w:spacing w:after="0"/>
-      </w:pPr>
-    </w:p>
-    <w:p>
-      <w:pPr>
-        <w:pStyle w:val="Heading3"/>
-      </w:pPr>
-      <w:bookmarkStart w:id="13" w:name="_Toc12969864"/>
+      <w:bookmarkStart w:id="14" w:name="_Toc12969864"/>
       <w:r>
         <w:t>Code Architecture</w:t>
       </w:r>
-      <w:bookmarkEnd w:id="13"/>
+      <w:bookmarkEnd w:id="14"/>
       <w:r>
         <w:t xml:space="preserve"> </w:t>
       </w:r>
@@ -5924,7 +5964,6 @@
           <w:b/>
           <w:bCs/>
         </w:rPr>
-        <w:lastRenderedPageBreak/>
         <w:t>MIL</w:t>
       </w:r>
       <w:r>
@@ -5946,6 +5985,7 @@
           <w:b/>
           <w:bCs/>
         </w:rPr>
+        <w:lastRenderedPageBreak/>
         <w:t>KCF</w:t>
       </w:r>
       <w:r>
@@ -6427,14 +6467,14 @@
       <w:pPr>
         <w:pStyle w:val="Heading2"/>
       </w:pPr>
-      <w:bookmarkStart w:id="14" w:name="_Toc12969865"/>
+      <w:bookmarkStart w:id="15" w:name="_Toc12969865"/>
       <w:r>
         <w:t>S</w:t>
       </w:r>
       <w:r>
         <w:t>troke counting data</w:t>
       </w:r>
-      <w:bookmarkEnd w:id="14"/>
+      <w:bookmarkEnd w:id="15"/>
     </w:p>
     <w:p>
       <w:r>
@@ -6445,11 +6485,11 @@
       <w:pPr>
         <w:pStyle w:val="Heading3"/>
       </w:pPr>
-      <w:bookmarkStart w:id="15" w:name="_Toc12969866"/>
+      <w:bookmarkStart w:id="16" w:name="_Toc12969866"/>
       <w:r>
         <w:t>Stroke definitions</w:t>
       </w:r>
-      <w:bookmarkEnd w:id="15"/>
+      <w:bookmarkEnd w:id="16"/>
       <w:r>
         <w:t xml:space="preserve">  </w:t>
       </w:r>
@@ -6721,11 +6761,11 @@
       <w:pPr>
         <w:pStyle w:val="Heading3"/>
       </w:pPr>
-      <w:bookmarkStart w:id="16" w:name="_Toc12969867"/>
+      <w:bookmarkStart w:id="17" w:name="_Toc12969867"/>
       <w:r>
         <w:t>Saving stroke count data</w:t>
       </w:r>
-      <w:bookmarkEnd w:id="16"/>
+      <w:bookmarkEnd w:id="17"/>
     </w:p>
     <w:p>
       <w:pPr>
@@ -7228,12 +7268,7 @@
     </w:p>
     <w:p>
       <w:r>
-        <w:t>Use current framework to load current completed work. Then create a new file with data formatted properly and JPEG images with correct names.</w:t>
-      </w:r>
-      <w:bookmarkStart w:id="17" w:name="_GoBack"/>
-      <w:bookmarkEnd w:id="17"/>
-      <w:r>
-        <w:t xml:space="preserve"> </w:t>
+        <w:t xml:space="preserve">Use current framework to load current completed work. Then create a new file with data formatted properly and JPEG images with correct names. </w:t>
       </w:r>
     </w:p>
     <w:p>
@@ -10422,7 +10457,7 @@
 </file>
 
 <file path=customXml/itemProps1.xml><?xml version="1.0" encoding="utf-8"?>
-<ds:datastoreItem xmlns:ds="http://schemas.openxmlformats.org/officeDocument/2006/customXml" ds:itemID="{765691B3-9226-475C-A251-BAC3D1954BB1}">
+<ds:datastoreItem xmlns:ds="http://schemas.openxmlformats.org/officeDocument/2006/customXml" ds:itemID="{C8C62B1F-C628-43BB-B134-3430C1FB9BBC}">
   <ds:schemaRefs>
     <ds:schemaRef ds:uri="http://schemas.openxmlformats.org/officeDocument/2006/bibliography"/>
   </ds:schemaRefs>

</xml_diff>

<commit_message>
Have been uable to push last few commits because accidently was trying to push network weights.
</commit_message>
<xml_diff>
--- a/Plan_for_data_collection.docx
+++ b/Plan_for_data_collection.docx
@@ -2660,8 +2660,6 @@
       <w:r>
         <w:t>s</w:t>
       </w:r>
-      <w:bookmarkStart w:id="7" w:name="_GoBack"/>
-      <w:bookmarkEnd w:id="7"/>
       <w:r>
         <w:t xml:space="preserve"> </w:t>
       </w:r>
@@ -3500,11 +3498,11 @@
       <w:pPr>
         <w:pStyle w:val="Heading2"/>
       </w:pPr>
-      <w:bookmarkStart w:id="8" w:name="_Toc12969858"/>
+      <w:bookmarkStart w:id="7" w:name="_Toc12969858"/>
       <w:r>
         <w:t>When to put a box around a swimmer:</w:t>
       </w:r>
-      <w:bookmarkEnd w:id="8"/>
+      <w:bookmarkEnd w:id="7"/>
     </w:p>
     <w:p>
       <w:r>
@@ -3648,12 +3646,12 @@
       <w:pPr>
         <w:pStyle w:val="Heading2"/>
       </w:pPr>
-      <w:bookmarkStart w:id="9" w:name="_Toc12969859"/>
+      <w:bookmarkStart w:id="8" w:name="_Toc12969859"/>
       <w:r>
         <w:lastRenderedPageBreak/>
         <w:t>Storage of box parameters:</w:t>
       </w:r>
-      <w:bookmarkEnd w:id="9"/>
+      <w:bookmarkEnd w:id="8"/>
     </w:p>
     <w:p>
       <w:r>
@@ -3969,111 +3967,111 @@
       <w:pPr>
         <w:pStyle w:val="Heading2"/>
       </w:pPr>
-      <w:bookmarkStart w:id="10" w:name="_Toc12969860"/>
+      <w:bookmarkStart w:id="9" w:name="_Toc12969860"/>
       <w:r>
         <w:t>Methods of</w:t>
       </w:r>
       <w:r>
         <w:t xml:space="preserve"> creating boxes</w:t>
       </w:r>
+      <w:bookmarkEnd w:id="9"/>
+    </w:p>
+    <w:p>
+      <w:r>
+        <w:t>A semi automated box making application needs to be made to increase speed of swimmer labeling!</w:t>
+      </w:r>
+      <w:r>
+        <w:t xml:space="preserve"> I have created a GitHub account and I will be developing the project, swimming_data_maker, on it. </w:t>
+      </w:r>
+      <w:r>
+        <w:t>Ideas</w:t>
+      </w:r>
+      <w:r>
+        <w:t xml:space="preserve"> planning will follow in the next section. </w:t>
+      </w:r>
+    </w:p>
+    <w:p>
+      <w:pPr>
+        <w:pStyle w:val="Heading3"/>
+      </w:pPr>
+      <w:bookmarkStart w:id="10" w:name="_Toc12969861"/>
+      <w:r>
+        <w:t>Preliminary research:</w:t>
+      </w:r>
       <w:bookmarkEnd w:id="10"/>
     </w:p>
     <w:p>
       <w:r>
-        <w:t>A semi automated box making application needs to be made to increase speed of swimmer labeling!</w:t>
-      </w:r>
-      <w:r>
-        <w:t xml:space="preserve"> I have created a GitHub account and I will be developing the project, swimming_data_maker, on it. </w:t>
-      </w:r>
-      <w:r>
-        <w:t>Ideas</w:t>
-      </w:r>
-      <w:r>
-        <w:t xml:space="preserve"> planning will follow in the next section. </w:t>
+        <w:t xml:space="preserve">After some research I found a function </w:t>
+      </w:r>
+      <w:r>
+        <w:t>selectROI</w:t>
+      </w:r>
+      <w:r>
+        <w:t xml:space="preserve">() that produces a window of an image that can have rectangles dawn on it, the function returns the rectangle object that was dawn in the window. </w:t>
+      </w:r>
+      <w:r>
+        <w:t xml:space="preserve">This will be the brut force function of the labeling mode system.  </w:t>
       </w:r>
     </w:p>
     <w:p>
       <w:pPr>
         <w:pStyle w:val="Heading3"/>
-      </w:pPr>
-      <w:bookmarkStart w:id="11" w:name="_Toc12969861"/>
-      <w:r>
-        <w:t>Preliminary research:</w:t>
+        <w:rPr>
+          <w:color w:val="FF0000"/>
+        </w:rPr>
+      </w:pPr>
+      <w:bookmarkStart w:id="11" w:name="_Toc12969862"/>
+      <w:r>
+        <w:t xml:space="preserve">Box </w:t>
+      </w:r>
+      <w:r>
+        <w:t>Project Goal</w:t>
       </w:r>
       <w:bookmarkEnd w:id="11"/>
-    </w:p>
-    <w:p>
-      <w:r>
-        <w:t xml:space="preserve">After some research I found a function </w:t>
-      </w:r>
-      <w:r>
-        <w:t>selectROI</w:t>
-      </w:r>
-      <w:r>
-        <w:t xml:space="preserve">() that produces a window of an image that can have rectangles dawn on it, the function returns the rectangle object that was dawn in the window. </w:t>
-      </w:r>
-      <w:r>
-        <w:t xml:space="preserve">This will be the brut force function of the labeling mode system.  </w:t>
+      <w:r>
+        <w:t xml:space="preserve"> </w:t>
+      </w:r>
+      <w:r>
+        <w:rPr>
+          <w:color w:val="FF0000"/>
+        </w:rPr>
+        <w:t>Looking back… could have used Yolo_Mark on GitHub.</w:t>
+      </w:r>
+    </w:p>
+    <w:p>
+      <w:r>
+        <w:t>Main goal of</w:t>
+      </w:r>
+      <w:r>
+        <w:t xml:space="preserve"> box</w:t>
+      </w:r>
+      <w:r>
+        <w:t xml:space="preserve"> project is to take a raw video downloaded from YouTube and create a </w:t>
+      </w:r>
+      <w:r>
+        <w:t>video or</w:t>
+      </w:r>
+      <w:r>
+        <w:t xml:space="preserve"> sets of videos (depends on if there are camera angel changes in the video)</w:t>
+      </w:r>
+      <w:r>
+        <w:t>,</w:t>
+      </w:r>
+      <w:r>
+        <w:t xml:space="preserve"> with boxes around the swimmers.  </w:t>
       </w:r>
     </w:p>
     <w:p>
       <w:pPr>
         <w:pStyle w:val="Heading3"/>
-        <w:rPr>
-          <w:color w:val="FF0000"/>
-        </w:rPr>
-      </w:pPr>
-      <w:bookmarkStart w:id="12" w:name="_Toc12969862"/>
-      <w:r>
-        <w:t xml:space="preserve">Box </w:t>
-      </w:r>
-      <w:r>
-        <w:t>Project Goal</w:t>
-      </w:r>
-      <w:bookmarkEnd w:id="12"/>
-      <w:r>
-        <w:t xml:space="preserve"> </w:t>
-      </w:r>
-      <w:r>
-        <w:rPr>
-          <w:color w:val="FF0000"/>
-        </w:rPr>
-        <w:t>Looking back… could have used Yolo_Mark on GitHub.</w:t>
-      </w:r>
-    </w:p>
-    <w:p>
-      <w:r>
-        <w:t>Main goal of</w:t>
-      </w:r>
-      <w:r>
-        <w:t xml:space="preserve"> box</w:t>
-      </w:r>
-      <w:r>
-        <w:t xml:space="preserve"> project is to take a raw video downloaded from YouTube and create a </w:t>
-      </w:r>
-      <w:r>
-        <w:t>video or</w:t>
-      </w:r>
-      <w:r>
-        <w:t xml:space="preserve"> sets of videos (depends on if there are camera angel changes in the video)</w:t>
-      </w:r>
-      <w:r>
-        <w:t>,</w:t>
-      </w:r>
-      <w:r>
-        <w:t xml:space="preserve"> with boxes around the swimmers.  </w:t>
-      </w:r>
-    </w:p>
-    <w:p>
-      <w:pPr>
-        <w:pStyle w:val="Heading3"/>
-      </w:pPr>
-      <w:bookmarkStart w:id="13" w:name="_Toc12969863"/>
+      </w:pPr>
+      <w:bookmarkStart w:id="12" w:name="_Toc12969863"/>
       <w:r>
         <w:lastRenderedPageBreak/>
         <w:t>Specifics of what needs to be done</w:t>
       </w:r>
-      <w:bookmarkEnd w:id="13"/>
+      <w:bookmarkEnd w:id="12"/>
     </w:p>
     <w:p>
       <w:r>
@@ -5481,11 +5479,11 @@
       <w:pPr>
         <w:pStyle w:val="Heading3"/>
       </w:pPr>
-      <w:bookmarkStart w:id="14" w:name="_Toc12969864"/>
+      <w:bookmarkStart w:id="13" w:name="_Toc12969864"/>
       <w:r>
         <w:t>Code Architecture</w:t>
       </w:r>
-      <w:bookmarkEnd w:id="14"/>
+      <w:bookmarkEnd w:id="13"/>
       <w:r>
         <w:t xml:space="preserve"> </w:t>
       </w:r>
@@ -6458,15 +6456,322 @@
         <w:t xml:space="preserve"> or creating noise</w:t>
       </w:r>
     </w:p>
+    <w:p/>
+    <w:p>
+      <w:pPr>
+        <w:pStyle w:val="Heading3"/>
+      </w:pPr>
+      <w:r>
+        <w:t xml:space="preserve">Swimmer detection quantifying network results </w:t>
+      </w:r>
+    </w:p>
+    <w:p>
+      <w:r>
+        <w:t>With the goal of detecting swimmers in a pool to create sub video to use to count strokes of individual swimmers. An optimal amount of data needs to be collected for an optimal number of pools to properly generalize all swimming environments. This will allow a network to create sub video for all possible environments allowing the stroke counting network to get stroke counts for swimmers. While reducing the amount of unnecessary work collecting data of swimmer boxes in videos.</w:t>
+      </w:r>
+      <w:r>
+        <w:t xml:space="preserve"> Thus, to find this optimal amount of data some analysis metrics must be created to determine how well a network has preformed. </w:t>
+      </w:r>
+    </w:p>
+    <w:p>
+      <w:pPr>
+        <w:pStyle w:val="Heading4"/>
+      </w:pPr>
+      <w:r>
+        <w:t>Important metrics for creating sub video</w:t>
+      </w:r>
+    </w:p>
+    <w:p>
+      <w:r>
+        <w:t>A list of important metrics for creating sub video of swimmers in order of most important to least</w:t>
+      </w:r>
+    </w:p>
+    <w:p>
+      <w:pPr>
+        <w:pStyle w:val="ListParagraph"/>
+        <w:numPr>
+          <w:ilvl w:val="0"/>
+          <w:numId w:val="22"/>
+        </w:numPr>
+      </w:pPr>
+      <w:r>
+        <w:t>S</w:t>
+      </w:r>
+      <w:r>
+        <w:t>wimmer detection rate per frame</w:t>
+      </w:r>
+      <w:r>
+        <w:t xml:space="preserve"> (mAP)</w:t>
+      </w:r>
+      <w:r>
+        <w:t xml:space="preserve"> </w:t>
+      </w:r>
+    </w:p>
+    <w:p>
+      <w:pPr>
+        <w:pStyle w:val="ListParagraph"/>
+        <w:numPr>
+          <w:ilvl w:val="0"/>
+          <w:numId w:val="22"/>
+        </w:numPr>
+      </w:pPr>
+      <w:r>
+        <w:t>S</w:t>
+      </w:r>
+      <w:r>
+        <w:t>wimmer detection rate per lane</w:t>
+      </w:r>
+      <w:r>
+        <w:t xml:space="preserve"> (mAP)</w:t>
+      </w:r>
+    </w:p>
+    <w:p>
+      <w:pPr>
+        <w:pStyle w:val="ListParagraph"/>
+        <w:numPr>
+          <w:ilvl w:val="0"/>
+          <w:numId w:val="22"/>
+        </w:numPr>
+      </w:pPr>
+      <w:r>
+        <w:lastRenderedPageBreak/>
+        <w:t xml:space="preserve">Swimmer classification accuracy </w:t>
+      </w:r>
+      <w:r>
+        <w:t>(mAP, for each class)</w:t>
+      </w:r>
+    </w:p>
+    <w:p>
+      <w:pPr>
+        <w:pStyle w:val="ListParagraph"/>
+        <w:numPr>
+          <w:ilvl w:val="0"/>
+          <w:numId w:val="22"/>
+        </w:numPr>
+      </w:pPr>
+    </w:p>
+    <w:p>
+      <w:pPr>
+        <w:rPr>
+          <w:color w:val="FF0000"/>
+        </w:rPr>
+      </w:pPr>
+      <w:r>
+        <w:rPr>
+          <w:color w:val="FF0000"/>
+        </w:rPr>
+        <w:t>A swimmer is correctly detected by the model when the IOU of the predicted swimmer and the ground truth is grater than 0.1</w:t>
+      </w:r>
+      <w:r>
+        <w:rPr>
+          <w:color w:val="FF0000"/>
+        </w:rPr>
+        <w:t>, or 0.5??</w:t>
+      </w:r>
+      <w:bookmarkStart w:id="14" w:name="_GoBack"/>
+      <w:bookmarkEnd w:id="14"/>
+      <w:r>
+        <w:rPr>
+          <w:color w:val="FF0000"/>
+        </w:rPr>
+        <w:t xml:space="preserve"> </w:t>
+      </w:r>
+    </w:p>
+    <w:p>
+      <w:r>
+        <w:t>Precision, fraction of correct swimmer detect</w:t>
+      </w:r>
+      <w:r>
+        <w:t xml:space="preserve">ed out of all swimmers </w:t>
+      </w:r>
+      <w:r>
+        <w:t>detected</w:t>
+      </w:r>
+      <w:r>
+        <w:t xml:space="preserve">. </w:t>
+      </w:r>
+    </w:p>
+    <w:p>
+      <w:r>
+        <w:t xml:space="preserve"> </w:t>
+      </w:r>
+      <m:oMath>
+        <m:r>
+          <m:rPr>
+            <m:sty m:val="p"/>
+          </m:rPr>
+          <w:rPr>
+            <w:rFonts w:ascii="Cambria Math" w:hAnsi="Cambria Math"/>
+          </w:rPr>
+          <m:t>Precision</m:t>
+        </m:r>
+        <m:r>
+          <m:rPr>
+            <m:sty m:val="p"/>
+          </m:rPr>
+          <w:rPr>
+            <w:rFonts w:ascii="Cambria Math" w:hAnsi="Cambria Math"/>
+          </w:rPr>
+          <m:t xml:space="preserve"> (per frame)= </m:t>
+        </m:r>
+        <m:f>
+          <m:fPr>
+            <m:ctrlPr>
+              <w:rPr>
+                <w:rFonts w:ascii="Cambria Math" w:hAnsi="Cambria Math"/>
+              </w:rPr>
+            </m:ctrlPr>
+          </m:fPr>
+          <m:num>
+            <m:d>
+              <m:dPr>
+                <m:ctrlPr>
+                  <w:rPr>
+                    <w:rFonts w:ascii="Cambria Math" w:hAnsi="Cambria Math"/>
+                    <w:i/>
+                  </w:rPr>
+                </m:ctrlPr>
+              </m:dPr>
+              <m:e>
+                <m:r>
+                  <w:rPr>
+                    <w:rFonts w:ascii="Cambria Math" w:hAnsi="Cambria Math"/>
+                  </w:rPr>
+                  <m:t>swimmers in pool</m:t>
+                </m:r>
+              </m:e>
+            </m:d>
+            <m:r>
+              <w:rPr>
+                <w:rFonts w:ascii="Cambria Math" w:hAnsi="Cambria Math"/>
+              </w:rPr>
+              <m:t xml:space="preserve"> ∩ (found swimmers) </m:t>
+            </m:r>
+          </m:num>
+          <m:den>
+            <m:r>
+              <w:rPr>
+                <w:rFonts w:ascii="Cambria Math" w:hAnsi="Cambria Math"/>
+              </w:rPr>
+              <m:t>(found swimmers)</m:t>
+            </m:r>
+          </m:den>
+        </m:f>
+      </m:oMath>
+      <w:r>
+        <w:t xml:space="preserve"> </w:t>
+      </w:r>
+    </w:p>
+    <w:p>
+      <w:r>
+        <w:t>Recall</w:t>
+      </w:r>
+      <w:r>
+        <w:t xml:space="preserve">, </w:t>
+      </w:r>
+      <w:r>
+        <w:t xml:space="preserve">fraction of swimmers found correctly </w:t>
+      </w:r>
+    </w:p>
+    <w:p>
+      <w:pPr>
+        <w:rPr>
+          <w:rFonts w:eastAsiaTheme="minorEastAsia"/>
+        </w:rPr>
+      </w:pPr>
+      <m:oMathPara>
+        <m:oMathParaPr>
+          <m:jc m:val="left"/>
+        </m:oMathParaPr>
+        <m:oMath>
+          <m:r>
+            <w:rPr>
+              <w:rFonts w:ascii="Cambria Math" w:hAnsi="Cambria Math"/>
+            </w:rPr>
+            <m:t>Recal</m:t>
+          </m:r>
+          <m:r>
+            <w:rPr>
+              <w:rFonts w:ascii="Cambria Math" w:hAnsi="Cambria Math"/>
+            </w:rPr>
+            <m:t>l</m:t>
+          </m:r>
+          <m:r>
+            <w:rPr>
+              <w:rFonts w:ascii="Cambria Math" w:hAnsi="Cambria Math"/>
+            </w:rPr>
+            <m:t xml:space="preserve"> (per frame)=</m:t>
+          </m:r>
+          <m:r>
+            <w:rPr>
+              <w:rFonts w:ascii="Cambria Math" w:hAnsi="Cambria Math"/>
+            </w:rPr>
+            <m:t xml:space="preserve"> </m:t>
+          </m:r>
+          <m:f>
+            <m:fPr>
+              <m:ctrlPr>
+                <w:rPr>
+                  <w:rFonts w:ascii="Cambria Math" w:hAnsi="Cambria Math"/>
+                  <w:i/>
+                </w:rPr>
+              </m:ctrlPr>
+            </m:fPr>
+            <m:num>
+              <m:d>
+                <m:dPr>
+                  <m:ctrlPr>
+                    <w:rPr>
+                      <w:rFonts w:ascii="Cambria Math" w:hAnsi="Cambria Math"/>
+                      <w:i/>
+                    </w:rPr>
+                  </m:ctrlPr>
+                </m:dPr>
+                <m:e>
+                  <m:r>
+                    <w:rPr>
+                      <w:rFonts w:ascii="Cambria Math" w:hAnsi="Cambria Math"/>
+                    </w:rPr>
+                    <m:t>swimmers in pool</m:t>
+                  </m:r>
+                </m:e>
+              </m:d>
+              <m:r>
+                <w:rPr>
+                  <w:rFonts w:ascii="Cambria Math" w:hAnsi="Cambria Math"/>
+                </w:rPr>
+                <m:t xml:space="preserve"> ∩</m:t>
+              </m:r>
+              <m:r>
+                <w:rPr>
+                  <w:rFonts w:ascii="Cambria Math" w:hAnsi="Cambria Math"/>
+                </w:rPr>
+                <m:t>(</m:t>
+              </m:r>
+              <m:r>
+                <w:rPr>
+                  <w:rFonts w:ascii="Cambria Math" w:hAnsi="Cambria Math"/>
+                </w:rPr>
+                <m:t>found swimmers)</m:t>
+              </m:r>
+            </m:num>
+            <m:den>
+              <m:r>
+                <w:rPr>
+                  <w:rFonts w:ascii="Cambria Math" w:hAnsi="Cambria Math"/>
+                </w:rPr>
+                <m:t>(swimmers in pool)</m:t>
+              </m:r>
+            </m:den>
+          </m:f>
+        </m:oMath>
+      </m:oMathPara>
+    </w:p>
+    <w:p/>
     <w:p>
       <w:pPr>
         <w:pStyle w:val="Heading2"/>
       </w:pPr>
-    </w:p>
-    <w:p>
-      <w:pPr>
-        <w:pStyle w:val="Heading2"/>
-      </w:pPr>
       <w:bookmarkStart w:id="15" w:name="_Toc12969865"/>
       <w:r>
         <w:t>S</w:t>
@@ -6504,7 +6809,6 @@
         <w:pStyle w:val="Heading4"/>
       </w:pPr>
       <w:r>
-        <w:lastRenderedPageBreak/>
         <w:t>Stroke with half cycles and strokes without:</w:t>
       </w:r>
     </w:p>
@@ -6644,7 +6948,11 @@
         <w:t>-</w:t>
       </w:r>
       <w:r>
-        <w:t xml:space="preserve">hand stroke cycle. In this case and all the following cases, the right and left of a swimmer is defined relative to the swimmer and not to the viewer. </w:t>
+        <w:t xml:space="preserve">hand stroke cycle. In this case and all the following </w:t>
+      </w:r>
+      <w:r>
+        <w:lastRenderedPageBreak/>
+        <w:t xml:space="preserve">cases, the right and left of a swimmer is defined relative to the swimmer and not to the viewer. </w:t>
       </w:r>
       <w:r>
         <w:rPr>
@@ -6888,7 +7196,6 @@
         <w:pStyle w:val="Heading3"/>
       </w:pPr>
       <w:r>
-        <w:lastRenderedPageBreak/>
         <w:t>When to count a stoke</w:t>
       </w:r>
     </w:p>
@@ -7057,6 +7364,7 @@
         <w:pStyle w:val="Heading1"/>
       </w:pPr>
       <w:r>
+        <w:lastRenderedPageBreak/>
         <w:t>Training YOLO network for swimmer detection</w:t>
       </w:r>
     </w:p>
@@ -7313,7 +7621,6 @@
     <w:p/>
     <w:p>
       <w:r>
-        <w:lastRenderedPageBreak/>
         <w:t xml:space="preserve">  </w:t>
       </w:r>
     </w:p>
@@ -9111,6 +9418,95 @@
     </w:lvl>
   </w:abstractNum>
   <w:abstractNum w:abstractNumId="18" w15:restartNumberingAfterBreak="0">
+    <w:nsid w:val="762538B0"/>
+    <w:multiLevelType w:val="hybridMultilevel"/>
+    <w:tmpl w:val="A7D4EB7E"/>
+    <w:lvl w:ilvl="0" w:tplc="10090011">
+      <w:start w:val="1"/>
+      <w:numFmt w:val="decimal"/>
+      <w:lvlText w:val="%1)"/>
+      <w:lvlJc w:val="left"/>
+      <w:pPr>
+        <w:ind w:left="720" w:hanging="360"/>
+      </w:pPr>
+      <w:rPr>
+        <w:rFonts w:hint="default"/>
+      </w:rPr>
+    </w:lvl>
+    <w:lvl w:ilvl="1" w:tplc="10090019" w:tentative="1">
+      <w:start w:val="1"/>
+      <w:numFmt w:val="lowerLetter"/>
+      <w:lvlText w:val="%2."/>
+      <w:lvlJc w:val="left"/>
+      <w:pPr>
+        <w:ind w:left="1440" w:hanging="360"/>
+      </w:pPr>
+    </w:lvl>
+    <w:lvl w:ilvl="2" w:tplc="1009001B" w:tentative="1">
+      <w:start w:val="1"/>
+      <w:numFmt w:val="lowerRoman"/>
+      <w:lvlText w:val="%3."/>
+      <w:lvlJc w:val="right"/>
+      <w:pPr>
+        <w:ind w:left="2160" w:hanging="180"/>
+      </w:pPr>
+    </w:lvl>
+    <w:lvl w:ilvl="3" w:tplc="1009000F" w:tentative="1">
+      <w:start w:val="1"/>
+      <w:numFmt w:val="decimal"/>
+      <w:lvlText w:val="%4."/>
+      <w:lvlJc w:val="left"/>
+      <w:pPr>
+        <w:ind w:left="2880" w:hanging="360"/>
+      </w:pPr>
+    </w:lvl>
+    <w:lvl w:ilvl="4" w:tplc="10090019" w:tentative="1">
+      <w:start w:val="1"/>
+      <w:numFmt w:val="lowerLetter"/>
+      <w:lvlText w:val="%5."/>
+      <w:lvlJc w:val="left"/>
+      <w:pPr>
+        <w:ind w:left="3600" w:hanging="360"/>
+      </w:pPr>
+    </w:lvl>
+    <w:lvl w:ilvl="5" w:tplc="1009001B" w:tentative="1">
+      <w:start w:val="1"/>
+      <w:numFmt w:val="lowerRoman"/>
+      <w:lvlText w:val="%6."/>
+      <w:lvlJc w:val="right"/>
+      <w:pPr>
+        <w:ind w:left="4320" w:hanging="180"/>
+      </w:pPr>
+    </w:lvl>
+    <w:lvl w:ilvl="6" w:tplc="1009000F" w:tentative="1">
+      <w:start w:val="1"/>
+      <w:numFmt w:val="decimal"/>
+      <w:lvlText w:val="%7."/>
+      <w:lvlJc w:val="left"/>
+      <w:pPr>
+        <w:ind w:left="5040" w:hanging="360"/>
+      </w:pPr>
+    </w:lvl>
+    <w:lvl w:ilvl="7" w:tplc="10090019" w:tentative="1">
+      <w:start w:val="1"/>
+      <w:numFmt w:val="lowerLetter"/>
+      <w:lvlText w:val="%8."/>
+      <w:lvlJc w:val="left"/>
+      <w:pPr>
+        <w:ind w:left="5760" w:hanging="360"/>
+      </w:pPr>
+    </w:lvl>
+    <w:lvl w:ilvl="8" w:tplc="1009001B" w:tentative="1">
+      <w:start w:val="1"/>
+      <w:numFmt w:val="lowerRoman"/>
+      <w:lvlText w:val="%9."/>
+      <w:lvlJc w:val="right"/>
+      <w:pPr>
+        <w:ind w:left="6480" w:hanging="180"/>
+      </w:pPr>
+    </w:lvl>
+  </w:abstractNum>
+  <w:abstractNum w:abstractNumId="19" w15:restartNumberingAfterBreak="0">
     <w:nsid w:val="7BD57A6B"/>
     <w:multiLevelType w:val="hybridMultilevel"/>
     <w:tmpl w:val="92147BD0"/>
@@ -9200,7 +9596,7 @@
       </w:pPr>
     </w:lvl>
   </w:abstractNum>
-  <w:abstractNum w:abstractNumId="19" w15:restartNumberingAfterBreak="0">
+  <w:abstractNum w:abstractNumId="20" w15:restartNumberingAfterBreak="0">
     <w:nsid w:val="7CDF3EBA"/>
     <w:multiLevelType w:val="hybridMultilevel"/>
     <w:tmpl w:val="DCCAB44C"/>
@@ -9289,7 +9685,7 @@
       </w:pPr>
     </w:lvl>
   </w:abstractNum>
-  <w:abstractNum w:abstractNumId="20" w15:restartNumberingAfterBreak="0">
+  <w:abstractNum w:abstractNumId="21" w15:restartNumberingAfterBreak="0">
     <w:nsid w:val="7F7176D2"/>
     <w:multiLevelType w:val="hybridMultilevel"/>
     <w:tmpl w:val="67F4755C"/>
@@ -9409,7 +9805,7 @@
     <w:abstractNumId w:val="17"/>
   </w:num>
   <w:num w:numId="3">
-    <w:abstractNumId w:val="18"/>
+    <w:abstractNumId w:val="19"/>
   </w:num>
   <w:num w:numId="4">
     <w:abstractNumId w:val="2"/>
@@ -9418,13 +9814,13 @@
     <w:abstractNumId w:val="3"/>
   </w:num>
   <w:num w:numId="6">
-    <w:abstractNumId w:val="19"/>
+    <w:abstractNumId w:val="20"/>
   </w:num>
   <w:num w:numId="7">
     <w:abstractNumId w:val="1"/>
   </w:num>
   <w:num w:numId="8">
-    <w:abstractNumId w:val="20"/>
+    <w:abstractNumId w:val="21"/>
   </w:num>
   <w:num w:numId="9">
     <w:abstractNumId w:val="13"/>
@@ -9464,6 +9860,9 @@
   </w:num>
   <w:num w:numId="21">
     <w:abstractNumId w:val="6"/>
+  </w:num>
+  <w:num w:numId="22">
+    <w:abstractNumId w:val="18"/>
   </w:num>
 </w:numbering>
 </file>
@@ -10154,6 +10553,16 @@
       <w:shd w:val="clear" w:color="auto" w:fill="E1DFDD"/>
     </w:rPr>
   </w:style>
+  <w:style w:type="character" w:styleId="PlaceholderText">
+    <w:name w:val="Placeholder Text"/>
+    <w:basedOn w:val="DefaultParagraphFont"/>
+    <w:uiPriority w:val="99"/>
+    <w:semiHidden/>
+    <w:rsid w:val="004D7224"/>
+    <w:rPr>
+      <w:color w:val="808080"/>
+    </w:rPr>
+  </w:style>
 </w:styles>
 </file>
 
@@ -10457,7 +10866,7 @@
 </file>
 
 <file path=customXml/itemProps1.xml><?xml version="1.0" encoding="utf-8"?>
-<ds:datastoreItem xmlns:ds="http://schemas.openxmlformats.org/officeDocument/2006/customXml" ds:itemID="{C8C62B1F-C628-43BB-B134-3430C1FB9BBC}">
+<ds:datastoreItem xmlns:ds="http://schemas.openxmlformats.org/officeDocument/2006/customXml" ds:itemID="{81092E3E-6675-4AF6-8F18-81A6294D8763}">
   <ds:schemaRefs>
     <ds:schemaRef ds:uri="http://schemas.openxmlformats.org/officeDocument/2006/bibliography"/>
   </ds:schemaRefs>

</xml_diff>

<commit_message>
fixed problem where last frame would not label
</commit_message>
<xml_diff>
--- a/Plan_for_data_collection.docx
+++ b/Plan_for_data_collection.docx
@@ -2014,21 +2014,8 @@
       <w:r>
         <w:t xml:space="preserve"> </w:t>
       </w:r>
-      <w:proofErr w:type="spellStart"/>
-      <w:r>
-        <w:t>comp_name</w:t>
-      </w:r>
-      <w:proofErr w:type="spellEnd"/>
-      <w:r>
-        <w:t xml:space="preserve"> or </w:t>
-      </w:r>
-      <w:proofErr w:type="spellStart"/>
-      <w:r>
-        <w:t>pool_name</w:t>
-      </w:r>
-      <w:proofErr w:type="spellEnd"/>
-      <w:r>
-        <w:t xml:space="preserve"> (must be unique)</w:t>
+      <w:r>
+        <w:t>comp_name or pool_name (must be unique)</w:t>
       </w:r>
     </w:p>
     <w:p>
@@ -2058,26 +2045,16 @@
         <w:spacing w:after="0"/>
       </w:pPr>
       <w:r>
-        <w:t xml:space="preserve">|      |      |      |---- </w:t>
-      </w:r>
-      <w:proofErr w:type="spellStart"/>
-      <w:r>
-        <w:t>right_diving</w:t>
-      </w:r>
-      <w:proofErr w:type="spellEnd"/>
-    </w:p>
-    <w:p>
-      <w:pPr>
-        <w:spacing w:after="0"/>
-      </w:pPr>
-      <w:r>
-        <w:t xml:space="preserve">|      |      |      |---- </w:t>
-      </w:r>
-      <w:proofErr w:type="spellStart"/>
-      <w:r>
-        <w:t>left_diving</w:t>
-      </w:r>
-      <w:proofErr w:type="spellEnd"/>
+        <w:t>|      |      |      |---- right_diving</w:t>
+      </w:r>
+    </w:p>
+    <w:p>
+      <w:pPr>
+        <w:spacing w:after="0"/>
+      </w:pPr>
+      <w:r>
+        <w:t>|      |      |      |---- left_diving</w:t>
+      </w:r>
     </w:p>
     <w:p>
       <w:pPr>
@@ -2123,15 +2100,7 @@
         <w:spacing w:after="0"/>
       </w:pPr>
       <w:r>
-        <w:t xml:space="preserve">|      |      |      |      |      |---- </w:t>
-      </w:r>
-      <w:proofErr w:type="spellStart"/>
-      <w:r>
-        <w:t>Other_races_names</w:t>
-      </w:r>
-      <w:proofErr w:type="spellEnd"/>
-      <w:r>
-        <w:t xml:space="preserve"> (will </w:t>
+        <w:t xml:space="preserve">|      |      |      |      |      |---- Other_races_names (will </w:t>
       </w:r>
       <w:r>
         <w:t xml:space="preserve">not </w:t>
@@ -2157,13 +2126,8 @@
         <w:t>|</w:t>
       </w:r>
       <w:r>
-        <w:t xml:space="preserve">      |      |---- </w:t>
-      </w:r>
-      <w:proofErr w:type="spellStart"/>
-      <w:r>
-        <w:t>mid_pool</w:t>
-      </w:r>
-      <w:proofErr w:type="spellEnd"/>
+        <w:t xml:space="preserve">      |      |---- mid_pool</w:t>
+      </w:r>
       <w:r>
         <w:t xml:space="preserve"> </w:t>
       </w:r>
@@ -2173,13 +2137,8 @@
         <w:spacing w:after="0"/>
       </w:pPr>
       <w:r>
-        <w:t xml:space="preserve">|      |      |      |      |      |      |---- </w:t>
-      </w:r>
-      <w:proofErr w:type="spellStart"/>
-      <w:r>
-        <w:t>dive_end</w:t>
-      </w:r>
-      <w:proofErr w:type="spellEnd"/>
+        <w:t>|      |      |      |      |      |      |---- dive_end</w:t>
+      </w:r>
     </w:p>
     <w:p>
       <w:pPr>
@@ -2187,15 +2146,7 @@
       </w:pPr>
       <w:r>
         <w:lastRenderedPageBreak/>
-        <w:t xml:space="preserve">|      |      |      |      |      |      |---- </w:t>
-      </w:r>
-      <w:proofErr w:type="spellStart"/>
-      <w:r>
-        <w:t>turn_end</w:t>
-      </w:r>
-      <w:proofErr w:type="spellEnd"/>
-      <w:r>
-        <w:t xml:space="preserve"> </w:t>
+        <w:t xml:space="preserve">|      |      |      |      |      |      |---- turn_end </w:t>
       </w:r>
     </w:p>
     <w:p>
@@ -2212,13 +2163,8 @@
         <w:t xml:space="preserve">|      |      </w:t>
       </w:r>
       <w:r>
-        <w:t xml:space="preserve">|      |      |      |---- </w:t>
-      </w:r>
-      <w:proofErr w:type="spellStart"/>
-      <w:r>
-        <w:t>pool_level</w:t>
-      </w:r>
-      <w:proofErr w:type="spellEnd"/>
+        <w:t>|      |      |      |---- pool_level</w:t>
+      </w:r>
     </w:p>
     <w:p>
       <w:pPr>
@@ -2234,13 +2180,8 @@
         <w:t xml:space="preserve">|      |      </w:t>
       </w:r>
       <w:r>
-        <w:t xml:space="preserve">|      |      |      |---- </w:t>
-      </w:r>
-      <w:proofErr w:type="spellStart"/>
-      <w:r>
-        <w:t>mid_level</w:t>
-      </w:r>
-      <w:proofErr w:type="spellEnd"/>
+        <w:t>|      |      |      |---- mid_level</w:t>
+      </w:r>
     </w:p>
     <w:p>
       <w:pPr>
@@ -2256,13 +2197,8 @@
         <w:t xml:space="preserve">|      |      </w:t>
       </w:r>
       <w:r>
-        <w:t xml:space="preserve">|      |      |      |---- </w:t>
-      </w:r>
-      <w:proofErr w:type="spellStart"/>
-      <w:r>
-        <w:t>high_level</w:t>
-      </w:r>
-      <w:proofErr w:type="spellEnd"/>
+        <w:t>|      |      |      |---- high_level</w:t>
+      </w:r>
     </w:p>
     <w:p>
       <w:pPr>
@@ -2566,43 +2502,52 @@
         <w:t xml:space="preserve"> on their front</w:t>
       </w:r>
       <w:r>
-        <w:t>.</w:t>
-      </w:r>
-      <w:r>
-        <w:t xml:space="preserve"> Or the swimmer is preforming a free to free turn</w:t>
-      </w:r>
-      <w:r>
-        <w:t>,</w:t>
-      </w:r>
-      <w:r>
-        <w:t xml:space="preserve"> </w:t>
-      </w:r>
-      <w:r>
         <w:rPr>
           <w:b/>
           <w:bCs/>
         </w:rPr>
-        <w:t>t</w:t>
+        <w:t xml:space="preserve"> with both hands down</w:t>
+      </w:r>
+      <w:bookmarkStart w:id="6" w:name="_GoBack"/>
+      <w:bookmarkEnd w:id="6"/>
+      <w:r>
+        <w:t>.</w:t>
+      </w:r>
+      <w:r>
+        <w:t xml:space="preserve"> Or the swimmer is preforming a free to free turn</w:t>
+      </w:r>
+      <w:r>
+        <w:t>,</w:t>
+      </w:r>
+      <w:r>
+        <w:t xml:space="preserve"> </w:t>
       </w:r>
       <w:r>
         <w:rPr>
           <w:b/>
           <w:bCs/>
         </w:rPr>
-        <w:t xml:space="preserve">his turn starts when the </w:t>
+        <w:t>t</w:t>
       </w:r>
       <w:r>
         <w:rPr>
           <w:b/>
           <w:bCs/>
         </w:rPr>
-        <w:t>head is</w:t>
+        <w:t xml:space="preserve">his turn starts when the </w:t>
       </w:r>
       <w:r>
         <w:rPr>
           <w:b/>
           <w:bCs/>
         </w:rPr>
+        <w:t>head is</w:t>
+      </w:r>
+      <w:r>
+        <w:rPr>
+          <w:b/>
+          <w:bCs/>
+        </w:rPr>
         <w:t xml:space="preserve"> underwater for the flip</w:t>
       </w:r>
       <w:r>
@@ -2707,11 +2652,11 @@
       <w:pPr>
         <w:pStyle w:val="Heading2"/>
       </w:pPr>
-      <w:bookmarkStart w:id="6" w:name="_Toc12969857"/>
+      <w:bookmarkStart w:id="7" w:name="_Toc12969857"/>
       <w:r>
         <w:t>Box specification procedure</w:t>
       </w:r>
-      <w:bookmarkEnd w:id="6"/>
+      <w:bookmarkEnd w:id="7"/>
       <w:r>
         <w:t xml:space="preserve"> </w:t>
       </w:r>
@@ -3500,13 +3445,8 @@
         <w:t xml:space="preserve">As you can see in figure 6, this is a reasonably easy class except for the odd shape of the swimmers. For diving swimmers put the tightest box possible around every swimmer in the air. For swimmers in the farther lanes and behind other swimmers, try to add the tightest box possible around what </w:t>
       </w:r>
       <w:r>
-        <w:t xml:space="preserve">is </w:t>
-      </w:r>
-      <w:proofErr w:type="spellStart"/>
-      <w:r>
-        <w:t>visable</w:t>
-      </w:r>
-      <w:proofErr w:type="spellEnd"/>
+        <w:t>is visable</w:t>
+      </w:r>
       <w:r>
         <w:t xml:space="preserve">.  </w:t>
       </w:r>
@@ -3636,11 +3576,11 @@
       <w:pPr>
         <w:pStyle w:val="Heading2"/>
       </w:pPr>
-      <w:bookmarkStart w:id="7" w:name="_Toc12969858"/>
+      <w:bookmarkStart w:id="8" w:name="_Toc12969858"/>
       <w:r>
         <w:t>When to put a box around a swimmer:</w:t>
       </w:r>
-      <w:bookmarkEnd w:id="7"/>
+      <w:bookmarkEnd w:id="8"/>
     </w:p>
     <w:p>
       <w:r>
@@ -3778,11 +3718,11 @@
       <w:pPr>
         <w:pStyle w:val="Heading2"/>
       </w:pPr>
-      <w:bookmarkStart w:id="8" w:name="_Toc12969859"/>
+      <w:bookmarkStart w:id="9" w:name="_Toc12969859"/>
       <w:r>
         <w:t>Storage of box parameters:</w:t>
       </w:r>
-      <w:bookmarkEnd w:id="8"/>
+      <w:bookmarkEnd w:id="9"/>
     </w:p>
     <w:p>
       <w:r>
@@ -3801,15 +3741,7 @@
         <w:t xml:space="preserve">as 2D </w:t>
       </w:r>
       <w:r>
-        <w:t xml:space="preserve">array of size </w:t>
-      </w:r>
-      <w:proofErr w:type="spellStart"/>
-      <w:r>
-        <w:t>nxm</w:t>
-      </w:r>
-      <w:proofErr w:type="spellEnd"/>
-      <w:r>
-        <w:t>, where n is the frames</w:t>
+        <w:t>array of size nxm, where n is the frames</w:t>
       </w:r>
       <w:r>
         <w:t xml:space="preserve"> number</w:t>
@@ -3869,21 +3801,11 @@
         <w:t>always in this order. For example: a line in the text file says {300, 245, 500, 500</w:t>
       </w:r>
       <w:r>
-        <w:t xml:space="preserve">, </w:t>
-      </w:r>
-      <w:proofErr w:type="spellStart"/>
-      <w:r>
-        <w:t>class_num</w:t>
-      </w:r>
-      <w:proofErr w:type="spellEnd"/>
-      <w:r>
-        <w:t xml:space="preserve">, </w:t>
-      </w:r>
-      <w:proofErr w:type="spellStart"/>
-      <w:r>
-        <w:t>lane_num</w:t>
-      </w:r>
-      <w:proofErr w:type="spellEnd"/>
+        <w:t>, class_num</w:t>
+      </w:r>
+      <w:r>
+        <w:t>, lane_num</w:t>
+      </w:r>
       <w:r>
         <w:t xml:space="preserve">} </w:t>
       </w:r>
@@ -3952,21 +3874,11 @@
         <w:t>ight 500 and width 500 (it’s a square).</w:t>
       </w:r>
       <w:r>
-        <w:t xml:space="preserve"> Finally, it contains a swimmer doing the action represented by </w:t>
-      </w:r>
-      <w:proofErr w:type="spellStart"/>
-      <w:r>
-        <w:t>class_num</w:t>
-      </w:r>
-      <w:proofErr w:type="spellEnd"/>
-      <w:r>
-        <w:t xml:space="preserve"> in lane </w:t>
-      </w:r>
-      <w:proofErr w:type="spellStart"/>
-      <w:r>
-        <w:t>lane_num</w:t>
-      </w:r>
-      <w:proofErr w:type="spellEnd"/>
+        <w:t xml:space="preserve"> Finally, it contains a swimmer doing the action represented by class_num</w:t>
+      </w:r>
+      <w:r>
+        <w:t xml:space="preserve"> in lane lane_num</w:t>
+      </w:r>
       <w:r>
         <w:t>.</w:t>
       </w:r>
@@ -4130,30 +4042,25 @@
       <w:pPr>
         <w:pStyle w:val="Heading2"/>
       </w:pPr>
-      <w:bookmarkStart w:id="9" w:name="_Toc12969860"/>
+      <w:bookmarkStart w:id="10" w:name="_Toc12969860"/>
       <w:r>
         <w:t>Method of</w:t>
       </w:r>
       <w:r>
         <w:t xml:space="preserve"> creating boxes</w:t>
       </w:r>
-      <w:bookmarkEnd w:id="9"/>
+      <w:bookmarkEnd w:id="10"/>
     </w:p>
     <w:p>
       <w:r>
         <w:t>A semi automated box making application needs to be made to increase speed of swimmer labeling!</w:t>
       </w:r>
       <w:r>
-        <w:t xml:space="preserve"> I have created a GitHub account and I will be developing the project, </w:t>
-      </w:r>
-      <w:proofErr w:type="spellStart"/>
-      <w:r>
-        <w:t>swi</w:t>
+        <w:t xml:space="preserve"> I have created a GitHub account and I will be developing the project, swi</w:t>
       </w:r>
       <w:r>
         <w:t>m_annotate</w:t>
       </w:r>
-      <w:proofErr w:type="spellEnd"/>
       <w:r>
         <w:t xml:space="preserve">. </w:t>
       </w:r>
@@ -4168,11 +4075,11 @@
       <w:pPr>
         <w:pStyle w:val="Heading3"/>
       </w:pPr>
-      <w:bookmarkStart w:id="10" w:name="_Toc12969861"/>
+      <w:bookmarkStart w:id="11" w:name="_Toc12969861"/>
       <w:r>
         <w:t>Preliminary research:</w:t>
       </w:r>
-      <w:bookmarkEnd w:id="10"/>
+      <w:bookmarkEnd w:id="11"/>
       <w:r>
         <w:t xml:space="preserve"> Before creation</w:t>
       </w:r>
@@ -4181,11 +4088,9 @@
       <w:r>
         <w:t xml:space="preserve">After some research I found a function </w:t>
       </w:r>
-      <w:proofErr w:type="spellStart"/>
       <w:r>
         <w:t>selectROI</w:t>
       </w:r>
-      <w:proofErr w:type="spellEnd"/>
       <w:r>
         <w:t xml:space="preserve">() that produces a window of an image that can have rectangles dawn on it, the function returns the rectangle object that was dawn in the window. </w:t>
       </w:r>
@@ -4200,14 +4105,14 @@
           <w:color w:val="FF0000"/>
         </w:rPr>
       </w:pPr>
-      <w:bookmarkStart w:id="11" w:name="_Toc12969862"/>
+      <w:bookmarkStart w:id="12" w:name="_Toc12969862"/>
       <w:r>
         <w:t xml:space="preserve">Box </w:t>
       </w:r>
       <w:r>
         <w:t>Project Goal</w:t>
       </w:r>
-      <w:bookmarkEnd w:id="11"/>
+      <w:bookmarkEnd w:id="12"/>
       <w:r>
         <w:t xml:space="preserve"> </w:t>
       </w:r>
@@ -4215,21 +4120,7 @@
         <w:rPr>
           <w:color w:val="FF0000"/>
         </w:rPr>
-        <w:t xml:space="preserve">Looking back… could have used </w:t>
-      </w:r>
-      <w:proofErr w:type="spellStart"/>
-      <w:r>
-        <w:rPr>
-          <w:color w:val="FF0000"/>
-        </w:rPr>
-        <w:t>Yolo_Mark</w:t>
-      </w:r>
-      <w:proofErr w:type="spellEnd"/>
-      <w:r>
-        <w:rPr>
-          <w:color w:val="FF0000"/>
-        </w:rPr>
-        <w:t xml:space="preserve"> on GitHub.</w:t>
+        <w:t>Looking back… could have used Yolo_Mark on GitHub.</w:t>
       </w:r>
     </w:p>
     <w:p>
@@ -4259,11 +4150,11 @@
       <w:pPr>
         <w:pStyle w:val="Heading3"/>
       </w:pPr>
-      <w:bookmarkStart w:id="12" w:name="_Toc12969863"/>
+      <w:bookmarkStart w:id="13" w:name="_Toc12969863"/>
       <w:r>
         <w:t>Specifics of what needs to be done</w:t>
       </w:r>
-      <w:bookmarkEnd w:id="12"/>
+      <w:bookmarkEnd w:id="13"/>
     </w:p>
     <w:p>
       <w:r>
@@ -4787,15 +4678,7 @@
         <w:spacing w:after="0"/>
       </w:pPr>
       <w:r>
-        <w:t xml:space="preserve">After working with </w:t>
-      </w:r>
-      <w:proofErr w:type="spellStart"/>
-      <w:r>
-        <w:t>openCV</w:t>
-      </w:r>
-      <w:proofErr w:type="spellEnd"/>
-      <w:r>
-        <w:t xml:space="preserve"> and Qt I have decided that the best thing to do would be to download a video editor…. Duh. So, the </w:t>
+        <w:t xml:space="preserve">After working with openCV and Qt I have decided that the best thing to do would be to download a video editor…. Duh. So, the </w:t>
       </w:r>
       <w:r>
         <w:t>Machete Lite</w:t>
@@ -6223,12 +6106,12 @@
       <w:pPr>
         <w:pStyle w:val="Heading3"/>
       </w:pPr>
-      <w:bookmarkStart w:id="13" w:name="_Toc12969864"/>
+      <w:bookmarkStart w:id="14" w:name="_Toc12969864"/>
       <w:r>
         <w:lastRenderedPageBreak/>
         <w:t>Code Architecture</w:t>
       </w:r>
-      <w:bookmarkEnd w:id="13"/>
+      <w:bookmarkEnd w:id="14"/>
       <w:r>
         <w:t>: After most development has been completed</w:t>
       </w:r>
@@ -6244,12 +6127,7 @@
         <w:t>r</w:t>
       </w:r>
       <w:r>
-        <w:t xml:space="preserve"> </w:t>
-      </w:r>
-      <w:bookmarkStart w:id="14" w:name="_GoBack"/>
-      <w:bookmarkEnd w:id="14"/>
-      <w:r>
-        <w:t>can annotate boxes or strokes. This will be discussed in the stroke data collection section.</w:t>
+        <w:t xml:space="preserve"> can annotate boxes or strokes. This will be discussed in the stroke data collection section.</w:t>
       </w:r>
     </w:p>
     <w:p/>
@@ -6584,15 +6462,7 @@
         <w:t>wimmer detection rate per frame</w:t>
       </w:r>
       <w:r>
-        <w:t xml:space="preserve"> (</w:t>
-      </w:r>
-      <w:proofErr w:type="spellStart"/>
-      <w:r>
-        <w:t>mAP</w:t>
-      </w:r>
-      <w:proofErr w:type="spellEnd"/>
-      <w:r>
-        <w:t>)</w:t>
+        <w:t xml:space="preserve"> (mAP)</w:t>
       </w:r>
       <w:r>
         <w:t xml:space="preserve"> </w:t>
@@ -6613,15 +6483,7 @@
         <w:t>wimmer detection rate per lane</w:t>
       </w:r>
       <w:r>
-        <w:t xml:space="preserve"> (</w:t>
-      </w:r>
-      <w:proofErr w:type="spellStart"/>
-      <w:r>
-        <w:t>mAP</w:t>
-      </w:r>
-      <w:proofErr w:type="spellEnd"/>
-      <w:r>
-        <w:t>)</w:t>
+        <w:t xml:space="preserve"> (mAP)</w:t>
       </w:r>
     </w:p>
     <w:p>
@@ -6636,15 +6498,7 @@
         <w:t xml:space="preserve">Swimmer classification accuracy </w:t>
       </w:r>
       <w:r>
-        <w:t>(</w:t>
-      </w:r>
-      <w:proofErr w:type="spellStart"/>
-      <w:r>
-        <w:t>mAP</w:t>
-      </w:r>
-      <w:proofErr w:type="spellEnd"/>
-      <w:r>
-        <w:t>, for each class)</w:t>
+        <w:t>(mAP, for each class)</w:t>
       </w:r>
     </w:p>
     <w:p>
@@ -7463,27 +7317,17 @@
         <w:t xml:space="preserve">A </w:t>
       </w:r>
       <w:r>
+        <w:t xml:space="preserve">“find_swimmer” </w:t>
+      </w:r>
+      <w:r>
+        <w:t xml:space="preserve">folder is needed containing a </w:t>
+      </w:r>
+      <w:r>
         <w:t>“</w:t>
       </w:r>
-      <w:proofErr w:type="spellStart"/>
-      <w:r>
-        <w:t>find_swimmer</w:t>
-      </w:r>
-      <w:proofErr w:type="spellEnd"/>
-      <w:r>
-        <w:t xml:space="preserve">” </w:t>
-      </w:r>
-      <w:r>
-        <w:t xml:space="preserve">folder is needed containing a </w:t>
-      </w:r>
-      <w:r>
-        <w:t>“</w:t>
-      </w:r>
-      <w:proofErr w:type="spellStart"/>
       <w:r>
         <w:t>JPEGimages</w:t>
       </w:r>
-      <w:proofErr w:type="spellEnd"/>
       <w:r>
         <w:t>”</w:t>
       </w:r>
@@ -7615,15 +7459,7 @@
         </w:numPr>
       </w:pPr>
       <w:r>
-        <w:t xml:space="preserve">Need a </w:t>
-      </w:r>
-      <w:proofErr w:type="spellStart"/>
-      <w:r>
-        <w:t>darknet.data</w:t>
-      </w:r>
-      <w:proofErr w:type="spellEnd"/>
-      <w:r>
-        <w:t xml:space="preserve"> file.</w:t>
+        <w:t>Need a darknet.data file.</w:t>
       </w:r>
     </w:p>
     <w:p>
@@ -7635,15 +7471,7 @@
         </w:numPr>
       </w:pPr>
       <w:r>
-        <w:t xml:space="preserve">Need a </w:t>
-      </w:r>
-      <w:proofErr w:type="spellStart"/>
-      <w:r>
-        <w:t>classes.names</w:t>
-      </w:r>
-      <w:proofErr w:type="spellEnd"/>
-      <w:r>
-        <w:t xml:space="preserve"> file.</w:t>
+        <w:t>Need a classes.names file.</w:t>
       </w:r>
     </w:p>
     <w:p>
@@ -10961,7 +10789,7 @@
 </file>
 
 <file path=customXml/itemProps1.xml><?xml version="1.0" encoding="utf-8"?>
-<ds:datastoreItem xmlns:ds="http://schemas.openxmlformats.org/officeDocument/2006/customXml" ds:itemID="{8188CBEC-4175-4975-BCD0-DA8870A0AD7C}">
+<ds:datastoreItem xmlns:ds="http://schemas.openxmlformats.org/officeDocument/2006/customXml" ds:itemID="{E5461D8D-6ACC-4C73-834B-BC69626710F6}">
   <ds:schemaRefs>
     <ds:schemaRef ds:uri="http://schemas.openxmlformats.org/officeDocument/2006/bibliography"/>
   </ds:schemaRefs>

</xml_diff>